<commit_message>
Adds start of proposal.
</commit_message>
<xml_diff>
--- a/Proposal/Proposal.docx
+++ b/Proposal/Proposal.docx
@@ -5,11 +5,15 @@
     <w:p>
       <w:pPr>
         <w:rPr>
-          <w:lang w:val="en-GB"/>
-        </w:rPr>
-      </w:pPr>
-      <w:r>
-        <w:rPr>
+          <w:rFonts w:ascii="Times New Roman" w:hAnsi="Times New Roman" w:cs="Times New Roman"/>
+          <w:szCs w:val="22"/>
+          <w:lang w:val="en-GB"/>
+        </w:rPr>
+      </w:pPr>
+      <w:r>
+        <w:rPr>
+          <w:rFonts w:ascii="Times New Roman" w:hAnsi="Times New Roman" w:cs="Times New Roman"/>
+          <w:szCs w:val="22"/>
           <w:lang w:val="en-GB"/>
         </w:rPr>
         <w:t>Proposal</w:t>
@@ -18,18 +22,24 @@
     <w:p>
       <w:pPr>
         <w:rPr>
-          <w:lang w:val="en-GB"/>
-        </w:rPr>
-      </w:pPr>
-    </w:p>
-    <w:p>
-      <w:pPr>
-        <w:rPr>
-          <w:lang w:val="en-GB"/>
-        </w:rPr>
-      </w:pPr>
-      <w:r>
-        <w:rPr>
+          <w:rFonts w:ascii="Times New Roman" w:hAnsi="Times New Roman" w:cs="Times New Roman"/>
+          <w:szCs w:val="22"/>
+          <w:lang w:val="en-GB"/>
+        </w:rPr>
+      </w:pPr>
+    </w:p>
+    <w:p>
+      <w:pPr>
+        <w:rPr>
+          <w:rFonts w:ascii="Times New Roman" w:hAnsi="Times New Roman" w:cs="Times New Roman"/>
+          <w:szCs w:val="22"/>
+          <w:lang w:val="en-GB"/>
+        </w:rPr>
+      </w:pPr>
+      <w:r>
+        <w:rPr>
+          <w:rFonts w:ascii="Times New Roman" w:hAnsi="Times New Roman" w:cs="Times New Roman"/>
+          <w:szCs w:val="22"/>
           <w:lang w:val="en-GB"/>
         </w:rPr>
         <w:t>What should be in the draft:</w:t>
@@ -38,11 +48,15 @@
     <w:p>
       <w:pPr>
         <w:rPr>
-          <w:lang w:val="en-GB"/>
-        </w:rPr>
-      </w:pPr>
-      <w:r>
-        <w:rPr>
+          <w:rFonts w:ascii="Times New Roman" w:hAnsi="Times New Roman" w:cs="Times New Roman"/>
+          <w:szCs w:val="22"/>
+          <w:lang w:val="en-GB"/>
+        </w:rPr>
+      </w:pPr>
+      <w:r>
+        <w:rPr>
+          <w:rFonts w:ascii="Times New Roman" w:hAnsi="Times New Roman" w:cs="Times New Roman"/>
+          <w:szCs w:val="22"/>
           <w:lang w:val="en-GB"/>
         </w:rPr>
         <w:t>- Good idea of research</w:t>
@@ -51,11 +65,15 @@
     <w:p>
       <w:pPr>
         <w:rPr>
-          <w:lang w:val="en-GB"/>
-        </w:rPr>
-      </w:pPr>
-      <w:r>
-        <w:rPr>
+          <w:rFonts w:ascii="Times New Roman" w:hAnsi="Times New Roman" w:cs="Times New Roman"/>
+          <w:szCs w:val="22"/>
+          <w:lang w:val="en-GB"/>
+        </w:rPr>
+      </w:pPr>
+      <w:r>
+        <w:rPr>
+          <w:rFonts w:ascii="Times New Roman" w:hAnsi="Times New Roman" w:cs="Times New Roman"/>
+          <w:szCs w:val="22"/>
           <w:lang w:val="en-GB"/>
         </w:rPr>
         <w:t>- How will it be approached</w:t>
@@ -64,11 +82,15 @@
     <w:p>
       <w:pPr>
         <w:rPr>
-          <w:lang w:val="en-GB"/>
-        </w:rPr>
-      </w:pPr>
-      <w:r>
-        <w:rPr>
+          <w:rFonts w:ascii="Times New Roman" w:hAnsi="Times New Roman" w:cs="Times New Roman"/>
+          <w:szCs w:val="22"/>
+          <w:lang w:val="en-GB"/>
+        </w:rPr>
+      </w:pPr>
+      <w:r>
+        <w:rPr>
+          <w:rFonts w:ascii="Times New Roman" w:hAnsi="Times New Roman" w:cs="Times New Roman"/>
+          <w:szCs w:val="22"/>
           <w:lang w:val="en-GB"/>
         </w:rPr>
         <w:t>- Show that I have enough knowledge</w:t>
@@ -77,18 +99,24 @@
     <w:p>
       <w:pPr>
         <w:rPr>
-          <w:lang w:val="en-GB"/>
-        </w:rPr>
-      </w:pPr>
-    </w:p>
-    <w:p>
-      <w:pPr>
-        <w:rPr>
-          <w:lang w:val="en-GB"/>
-        </w:rPr>
-      </w:pPr>
-      <w:r>
-        <w:rPr>
+          <w:rFonts w:ascii="Times New Roman" w:hAnsi="Times New Roman" w:cs="Times New Roman"/>
+          <w:szCs w:val="22"/>
+          <w:lang w:val="en-GB"/>
+        </w:rPr>
+      </w:pPr>
+    </w:p>
+    <w:p>
+      <w:pPr>
+        <w:rPr>
+          <w:rFonts w:ascii="Times New Roman" w:hAnsi="Times New Roman" w:cs="Times New Roman"/>
+          <w:szCs w:val="22"/>
+          <w:lang w:val="en-GB"/>
+        </w:rPr>
+      </w:pPr>
+      <w:r>
+        <w:rPr>
+          <w:rFonts w:ascii="Times New Roman" w:hAnsi="Times New Roman" w:cs="Times New Roman"/>
+          <w:szCs w:val="22"/>
           <w:lang w:val="en-GB"/>
         </w:rPr>
         <w:t>Important points:</w:t>
@@ -97,11 +125,15 @@
     <w:p>
       <w:pPr>
         <w:rPr>
-          <w:lang w:val="en-GB"/>
-        </w:rPr>
-      </w:pPr>
-      <w:r>
-        <w:rPr>
+          <w:rFonts w:ascii="Times New Roman" w:hAnsi="Times New Roman" w:cs="Times New Roman"/>
+          <w:szCs w:val="22"/>
+          <w:lang w:val="en-GB"/>
+        </w:rPr>
+      </w:pPr>
+      <w:r>
+        <w:rPr>
+          <w:rFonts w:ascii="Times New Roman" w:hAnsi="Times New Roman" w:cs="Times New Roman"/>
+          <w:szCs w:val="22"/>
           <w:lang w:val="en-GB"/>
         </w:rPr>
         <w:t>Motivate your thesis from both societal and a scientific perspective</w:t>
@@ -110,11 +142,15 @@
     <w:p>
       <w:pPr>
         <w:rPr>
-          <w:lang w:val="en-GB"/>
-        </w:rPr>
-      </w:pPr>
-      <w:r>
-        <w:rPr>
+          <w:rFonts w:ascii="Times New Roman" w:hAnsi="Times New Roman" w:cs="Times New Roman"/>
+          <w:szCs w:val="22"/>
+          <w:lang w:val="en-GB"/>
+        </w:rPr>
+      </w:pPr>
+      <w:r>
+        <w:rPr>
+          <w:rFonts w:ascii="Times New Roman" w:hAnsi="Times New Roman" w:cs="Times New Roman"/>
+          <w:szCs w:val="22"/>
           <w:lang w:val="en-GB"/>
         </w:rPr>
         <w:t xml:space="preserve">Write the background section in a manner that is consistent with your </w:t>
@@ -122,6 +158,8 @@
       <w:proofErr w:type="spellStart"/>
       <w:r>
         <w:rPr>
+          <w:rFonts w:ascii="Times New Roman" w:hAnsi="Times New Roman" w:cs="Times New Roman"/>
+          <w:szCs w:val="22"/>
           <w:lang w:val="en-GB"/>
         </w:rPr>
         <w:t>rqs</w:t>
@@ -131,11 +169,15 @@
     <w:p>
       <w:pPr>
         <w:rPr>
-          <w:lang w:val="en-GB"/>
-        </w:rPr>
-      </w:pPr>
-      <w:r>
-        <w:rPr>
+          <w:rFonts w:ascii="Times New Roman" w:hAnsi="Times New Roman" w:cs="Times New Roman"/>
+          <w:szCs w:val="22"/>
+          <w:lang w:val="en-GB"/>
+        </w:rPr>
+      </w:pPr>
+      <w:r>
+        <w:rPr>
+          <w:rFonts w:ascii="Times New Roman" w:hAnsi="Times New Roman" w:cs="Times New Roman"/>
+          <w:szCs w:val="22"/>
           <w:lang w:val="en-GB"/>
         </w:rPr>
         <w:t>Describe the exact methods you intend to use (which features, ML methods, etc.)</w:t>
@@ -144,18 +186,24 @@
     <w:p>
       <w:pPr>
         <w:rPr>
-          <w:lang w:val="en-GB"/>
-        </w:rPr>
-      </w:pPr>
-    </w:p>
-    <w:p>
-      <w:pPr>
-        <w:rPr>
-          <w:lang w:val="en-GB"/>
-        </w:rPr>
-      </w:pPr>
-      <w:r>
-        <w:rPr>
+          <w:rFonts w:ascii="Times New Roman" w:hAnsi="Times New Roman" w:cs="Times New Roman"/>
+          <w:szCs w:val="22"/>
+          <w:lang w:val="en-GB"/>
+        </w:rPr>
+      </w:pPr>
+    </w:p>
+    <w:p>
+      <w:pPr>
+        <w:rPr>
+          <w:rFonts w:ascii="Times New Roman" w:hAnsi="Times New Roman" w:cs="Times New Roman"/>
+          <w:szCs w:val="22"/>
+          <w:lang w:val="en-GB"/>
+        </w:rPr>
+      </w:pPr>
+      <w:r>
+        <w:rPr>
+          <w:rFonts w:ascii="Times New Roman" w:hAnsi="Times New Roman" w:cs="Times New Roman"/>
+          <w:szCs w:val="22"/>
           <w:lang w:val="en-GB"/>
         </w:rPr>
         <w:t>Working plan: Make it very detailed (best: week by week plan).</w:t>
@@ -164,18 +212,24 @@
     <w:p>
       <w:pPr>
         <w:rPr>
-          <w:lang w:val="en-GB"/>
-        </w:rPr>
-      </w:pPr>
-    </w:p>
-    <w:p>
-      <w:pPr>
-        <w:rPr>
-          <w:lang w:val="en-GB"/>
-        </w:rPr>
-      </w:pPr>
-      <w:r>
-        <w:rPr>
+          <w:rFonts w:ascii="Times New Roman" w:hAnsi="Times New Roman" w:cs="Times New Roman"/>
+          <w:szCs w:val="22"/>
+          <w:lang w:val="en-GB"/>
+        </w:rPr>
+      </w:pPr>
+    </w:p>
+    <w:p>
+      <w:pPr>
+        <w:rPr>
+          <w:rFonts w:ascii="Times New Roman" w:hAnsi="Times New Roman" w:cs="Times New Roman"/>
+          <w:szCs w:val="22"/>
+          <w:lang w:val="en-GB"/>
+        </w:rPr>
+      </w:pPr>
+      <w:r>
+        <w:rPr>
+          <w:rFonts w:ascii="Times New Roman" w:hAnsi="Times New Roman" w:cs="Times New Roman"/>
+          <w:szCs w:val="22"/>
           <w:lang w:val="en-GB"/>
         </w:rPr>
         <w:t xml:space="preserve">Prof. will not give feedback on the actual proposal until we </w:t>
@@ -183,6 +237,8 @@
       <w:proofErr w:type="gramStart"/>
       <w:r>
         <w:rPr>
+          <w:rFonts w:ascii="Times New Roman" w:hAnsi="Times New Roman" w:cs="Times New Roman"/>
+          <w:szCs w:val="22"/>
           <w:lang w:val="en-GB"/>
         </w:rPr>
         <w:t>actually submit</w:t>
@@ -190,6 +246,8 @@
       <w:proofErr w:type="gramEnd"/>
       <w:r>
         <w:rPr>
+          <w:rFonts w:ascii="Times New Roman" w:hAnsi="Times New Roman" w:cs="Times New Roman"/>
+          <w:szCs w:val="22"/>
           <w:lang w:val="en-GB"/>
         </w:rPr>
         <w:t xml:space="preserve"> it. He will only give feedback on the draft.</w:t>
@@ -198,18 +256,24 @@
     <w:p>
       <w:pPr>
         <w:rPr>
-          <w:lang w:val="en-GB"/>
-        </w:rPr>
-      </w:pPr>
-    </w:p>
-    <w:p>
-      <w:pPr>
-        <w:rPr>
-          <w:lang w:val="en-GB"/>
-        </w:rPr>
-      </w:pPr>
-      <w:r>
-        <w:rPr>
+          <w:rFonts w:ascii="Times New Roman" w:hAnsi="Times New Roman" w:cs="Times New Roman"/>
+          <w:szCs w:val="22"/>
+          <w:lang w:val="en-GB"/>
+        </w:rPr>
+      </w:pPr>
+    </w:p>
+    <w:p>
+      <w:pPr>
+        <w:rPr>
+          <w:rFonts w:ascii="Times New Roman" w:hAnsi="Times New Roman" w:cs="Times New Roman"/>
+          <w:szCs w:val="22"/>
+          <w:lang w:val="en-GB"/>
+        </w:rPr>
+      </w:pPr>
+      <w:r>
+        <w:rPr>
+          <w:rFonts w:ascii="Times New Roman" w:hAnsi="Times New Roman" w:cs="Times New Roman"/>
+          <w:szCs w:val="22"/>
           <w:lang w:val="en-GB"/>
         </w:rPr>
         <w:t xml:space="preserve">Think about how you </w:t>
@@ -217,6 +281,8 @@
       <w:proofErr w:type="spellStart"/>
       <w:r>
         <w:rPr>
+          <w:rFonts w:ascii="Times New Roman" w:hAnsi="Times New Roman" w:cs="Times New Roman"/>
+          <w:szCs w:val="22"/>
           <w:lang w:val="en-GB"/>
         </w:rPr>
         <w:t>wanna</w:t>
@@ -224,6 +290,8 @@
       <w:proofErr w:type="spellEnd"/>
       <w:r>
         <w:rPr>
+          <w:rFonts w:ascii="Times New Roman" w:hAnsi="Times New Roman" w:cs="Times New Roman"/>
+          <w:szCs w:val="22"/>
           <w:lang w:val="en-GB"/>
         </w:rPr>
         <w:t xml:space="preserve"> evaluate the algorithms.</w:t>
@@ -232,18 +300,24 @@
     <w:p>
       <w:pPr>
         <w:rPr>
-          <w:lang w:val="en-GB"/>
-        </w:rPr>
-      </w:pPr>
-    </w:p>
-    <w:p>
-      <w:pPr>
-        <w:rPr>
-          <w:lang w:val="en-GB"/>
-        </w:rPr>
-      </w:pPr>
-      <w:r>
-        <w:rPr>
+          <w:rFonts w:ascii="Times New Roman" w:hAnsi="Times New Roman" w:cs="Times New Roman"/>
+          <w:szCs w:val="22"/>
+          <w:lang w:val="en-GB"/>
+        </w:rPr>
+      </w:pPr>
+    </w:p>
+    <w:p>
+      <w:pPr>
+        <w:rPr>
+          <w:rFonts w:ascii="Times New Roman" w:hAnsi="Times New Roman" w:cs="Times New Roman"/>
+          <w:szCs w:val="22"/>
+          <w:lang w:val="en-GB"/>
+        </w:rPr>
+      </w:pPr>
+      <w:r>
+        <w:rPr>
+          <w:rFonts w:ascii="Times New Roman" w:hAnsi="Times New Roman" w:cs="Times New Roman"/>
+          <w:szCs w:val="22"/>
           <w:lang w:val="en-GB"/>
         </w:rPr>
         <w:t xml:space="preserve">Put the </w:t>
@@ -251,6 +325,8 @@
       <w:proofErr w:type="spellStart"/>
       <w:r>
         <w:rPr>
+          <w:rFonts w:ascii="Times New Roman" w:hAnsi="Times New Roman" w:cs="Times New Roman"/>
+          <w:szCs w:val="22"/>
           <w:lang w:val="en-GB"/>
         </w:rPr>
         <w:t>rqs</w:t>
@@ -258,6 +334,8 @@
       <w:proofErr w:type="spellEnd"/>
       <w:r>
         <w:rPr>
+          <w:rFonts w:ascii="Times New Roman" w:hAnsi="Times New Roman" w:cs="Times New Roman"/>
+          <w:szCs w:val="22"/>
           <w:lang w:val="en-GB"/>
         </w:rPr>
         <w:t xml:space="preserve"> in the project definition.</w:t>
@@ -266,18 +344,24 @@
     <w:p>
       <w:pPr>
         <w:rPr>
-          <w:lang w:val="en-GB"/>
-        </w:rPr>
-      </w:pPr>
-    </w:p>
-    <w:p>
-      <w:pPr>
-        <w:rPr>
-          <w:lang w:val="en-GB"/>
-        </w:rPr>
-      </w:pPr>
-      <w:r>
-        <w:rPr>
+          <w:rFonts w:ascii="Times New Roman" w:hAnsi="Times New Roman" w:cs="Times New Roman"/>
+          <w:szCs w:val="22"/>
+          <w:lang w:val="en-GB"/>
+        </w:rPr>
+      </w:pPr>
+    </w:p>
+    <w:p>
+      <w:pPr>
+        <w:rPr>
+          <w:rFonts w:ascii="Times New Roman" w:hAnsi="Times New Roman" w:cs="Times New Roman"/>
+          <w:szCs w:val="22"/>
+          <w:lang w:val="en-GB"/>
+        </w:rPr>
+      </w:pPr>
+      <w:r>
+        <w:rPr>
+          <w:rFonts w:ascii="Times New Roman" w:hAnsi="Times New Roman" w:cs="Times New Roman"/>
+          <w:szCs w:val="22"/>
           <w:lang w:val="en-GB"/>
         </w:rPr>
         <w:t>We can write in I form. Some people have issues with that. Prof. will make sure that the second reader doesn’t complain about that.</w:t>
@@ -286,32 +370,42 @@
     <w:p>
       <w:pPr>
         <w:rPr>
-          <w:lang w:val="en-GB"/>
-        </w:rPr>
-      </w:pPr>
-    </w:p>
-    <w:p>
-      <w:pPr>
-        <w:rPr>
-          <w:lang w:val="en-US"/>
-        </w:rPr>
-      </w:pPr>
-    </w:p>
-    <w:p>
-      <w:pPr>
-        <w:rPr>
-          <w:lang w:val="en-US"/>
-        </w:rPr>
-      </w:pPr>
-    </w:p>
-    <w:p>
-      <w:pPr>
-        <w:rPr>
-          <w:lang w:val="en-US"/>
-        </w:rPr>
-      </w:pPr>
-      <w:r>
-        <w:rPr>
+          <w:rFonts w:ascii="Times New Roman" w:hAnsi="Times New Roman" w:cs="Times New Roman"/>
+          <w:szCs w:val="22"/>
+          <w:lang w:val="en-GB"/>
+        </w:rPr>
+      </w:pPr>
+    </w:p>
+    <w:p>
+      <w:pPr>
+        <w:rPr>
+          <w:rFonts w:ascii="Times New Roman" w:hAnsi="Times New Roman" w:cs="Times New Roman"/>
+          <w:szCs w:val="22"/>
+          <w:lang w:val="en-US"/>
+        </w:rPr>
+      </w:pPr>
+    </w:p>
+    <w:p>
+      <w:pPr>
+        <w:rPr>
+          <w:rFonts w:ascii="Times New Roman" w:hAnsi="Times New Roman" w:cs="Times New Roman"/>
+          <w:szCs w:val="22"/>
+          <w:lang w:val="en-US"/>
+        </w:rPr>
+      </w:pPr>
+    </w:p>
+    <w:p>
+      <w:pPr>
+        <w:rPr>
+          <w:rFonts w:ascii="Times New Roman" w:hAnsi="Times New Roman" w:cs="Times New Roman"/>
+          <w:szCs w:val="22"/>
+          <w:lang w:val="en-US"/>
+        </w:rPr>
+      </w:pPr>
+      <w:r>
+        <w:rPr>
+          <w:rFonts w:ascii="Times New Roman" w:hAnsi="Times New Roman" w:cs="Times New Roman"/>
+          <w:szCs w:val="22"/>
           <w:lang w:val="en-US"/>
         </w:rPr>
         <w:t>Outline</w:t>
@@ -320,11 +414,15 @@
     <w:p>
       <w:pPr>
         <w:rPr>
-          <w:lang w:val="en-US"/>
-        </w:rPr>
-      </w:pPr>
-      <w:r>
-        <w:rPr>
+          <w:rFonts w:ascii="Times New Roman" w:hAnsi="Times New Roman" w:cs="Times New Roman"/>
+          <w:szCs w:val="22"/>
+          <w:lang w:val="en-US"/>
+        </w:rPr>
+      </w:pPr>
+      <w:r>
+        <w:rPr>
+          <w:rFonts w:ascii="Times New Roman" w:hAnsi="Times New Roman" w:cs="Times New Roman"/>
+          <w:szCs w:val="22"/>
           <w:u w:val="single"/>
           <w:lang w:val="en-US"/>
         </w:rPr>
@@ -332,6 +430,8 @@
       </w:r>
       <w:r>
         <w:rPr>
+          <w:rFonts w:ascii="Times New Roman" w:hAnsi="Times New Roman" w:cs="Times New Roman"/>
+          <w:szCs w:val="22"/>
           <w:lang w:val="en-US"/>
         </w:rPr>
         <w:t>: Provide a clear description of the problem you plan to address.</w:t>
@@ -340,11 +440,15 @@
     <w:p>
       <w:pPr>
         <w:rPr>
-          <w:lang w:val="en-US"/>
-        </w:rPr>
-      </w:pPr>
-      <w:r>
-        <w:rPr>
+          <w:rFonts w:ascii="Times New Roman" w:hAnsi="Times New Roman" w:cs="Times New Roman"/>
+          <w:szCs w:val="22"/>
+          <w:lang w:val="en-US"/>
+        </w:rPr>
+      </w:pPr>
+      <w:r>
+        <w:rPr>
+          <w:rFonts w:ascii="Times New Roman" w:hAnsi="Times New Roman" w:cs="Times New Roman"/>
+          <w:szCs w:val="22"/>
           <w:u w:val="single"/>
           <w:lang w:val="en-US"/>
         </w:rPr>
@@ -352,6 +456,8 @@
       </w:r>
       <w:r>
         <w:rPr>
+          <w:rFonts w:ascii="Times New Roman" w:hAnsi="Times New Roman" w:cs="Times New Roman"/>
+          <w:szCs w:val="22"/>
           <w:lang w:val="en-US"/>
         </w:rPr>
         <w:t>: Explain why this problem is worth addressing (scientific and societal).</w:t>
@@ -360,11 +466,15 @@
     <w:p>
       <w:pPr>
         <w:rPr>
-          <w:lang w:val="en-US"/>
-        </w:rPr>
-      </w:pPr>
-      <w:r>
-        <w:rPr>
+          <w:rFonts w:ascii="Times New Roman" w:hAnsi="Times New Roman" w:cs="Times New Roman"/>
+          <w:szCs w:val="22"/>
+          <w:lang w:val="en-US"/>
+        </w:rPr>
+      </w:pPr>
+      <w:r>
+        <w:rPr>
+          <w:rFonts w:ascii="Times New Roman" w:hAnsi="Times New Roman" w:cs="Times New Roman"/>
+          <w:szCs w:val="22"/>
           <w:u w:val="single"/>
           <w:lang w:val="en-US"/>
         </w:rPr>
@@ -372,6 +482,8 @@
       </w:r>
       <w:r>
         <w:rPr>
+          <w:rFonts w:ascii="Times New Roman" w:hAnsi="Times New Roman" w:cs="Times New Roman"/>
+          <w:szCs w:val="22"/>
           <w:lang w:val="en-US"/>
         </w:rPr>
         <w:t xml:space="preserve">: What is known in the scientific literature. At least five relevant sources. Sources must be recent, high quality and useful. </w:t>
@@ -380,11 +492,15 @@
     <w:p>
       <w:pPr>
         <w:rPr>
-          <w:lang w:val="en-US"/>
-        </w:rPr>
-      </w:pPr>
-      <w:r>
-        <w:rPr>
+          <w:rFonts w:ascii="Times New Roman" w:hAnsi="Times New Roman" w:cs="Times New Roman"/>
+          <w:szCs w:val="22"/>
+          <w:lang w:val="en-US"/>
+        </w:rPr>
+      </w:pPr>
+      <w:r>
+        <w:rPr>
+          <w:rFonts w:ascii="Times New Roman" w:hAnsi="Times New Roman" w:cs="Times New Roman"/>
+          <w:szCs w:val="22"/>
           <w:u w:val="single"/>
           <w:lang w:val="en-US"/>
         </w:rPr>
@@ -392,6 +508,8 @@
       </w:r>
       <w:r>
         <w:rPr>
+          <w:rFonts w:ascii="Times New Roman" w:hAnsi="Times New Roman" w:cs="Times New Roman"/>
+          <w:szCs w:val="22"/>
           <w:lang w:val="en-US"/>
         </w:rPr>
         <w:t>: Describe the dataset that is used.</w:t>
@@ -400,11 +518,15 @@
     <w:p>
       <w:pPr>
         <w:rPr>
-          <w:lang w:val="en-US"/>
-        </w:rPr>
-      </w:pPr>
-      <w:r>
-        <w:rPr>
+          <w:rFonts w:ascii="Times New Roman" w:hAnsi="Times New Roman" w:cs="Times New Roman"/>
+          <w:szCs w:val="22"/>
+          <w:lang w:val="en-US"/>
+        </w:rPr>
+      </w:pPr>
+      <w:r>
+        <w:rPr>
+          <w:rFonts w:ascii="Times New Roman" w:hAnsi="Times New Roman" w:cs="Times New Roman"/>
+          <w:szCs w:val="22"/>
           <w:u w:val="single"/>
           <w:lang w:val="en-US"/>
         </w:rPr>
@@ -412,6 +534,8 @@
       </w:r>
       <w:r>
         <w:rPr>
+          <w:rFonts w:ascii="Times New Roman" w:hAnsi="Times New Roman" w:cs="Times New Roman"/>
+          <w:szCs w:val="22"/>
           <w:lang w:val="en-US"/>
         </w:rPr>
         <w:t xml:space="preserve">: Which algorithms and software will be used? How will ML algorithms be evaluated? What is the baseline? How can ground-truth data labeled data be obtained? -&gt; </w:t>
@@ -419,6 +543,8 @@
       <w:proofErr w:type="gramStart"/>
       <w:r>
         <w:rPr>
+          <w:rFonts w:ascii="Times New Roman" w:hAnsi="Times New Roman" w:cs="Times New Roman"/>
+          <w:szCs w:val="22"/>
           <w:lang w:val="en-US"/>
         </w:rPr>
         <w:t>So</w:t>
@@ -426,6 +552,8 @@
       <w:proofErr w:type="gramEnd"/>
       <w:r>
         <w:rPr>
+          <w:rFonts w:ascii="Times New Roman" w:hAnsi="Times New Roman" w:cs="Times New Roman"/>
+          <w:szCs w:val="22"/>
           <w:lang w:val="en-US"/>
         </w:rPr>
         <w:t xml:space="preserve"> I can measure accuracy, precision, or some other metric.</w:t>
@@ -434,11 +562,15 @@
     <w:p>
       <w:pPr>
         <w:rPr>
-          <w:lang w:val="en-US"/>
-        </w:rPr>
-      </w:pPr>
-      <w:r>
-        <w:rPr>
+          <w:rFonts w:ascii="Times New Roman" w:hAnsi="Times New Roman" w:cs="Times New Roman"/>
+          <w:szCs w:val="22"/>
+          <w:lang w:val="en-US"/>
+        </w:rPr>
+      </w:pPr>
+      <w:r>
+        <w:rPr>
+          <w:rFonts w:ascii="Times New Roman" w:hAnsi="Times New Roman" w:cs="Times New Roman"/>
+          <w:szCs w:val="22"/>
           <w:u w:val="single"/>
           <w:lang w:val="en-US"/>
         </w:rPr>
@@ -446,6 +578,8 @@
       </w:r>
       <w:r>
         <w:rPr>
+          <w:rFonts w:ascii="Times New Roman" w:hAnsi="Times New Roman" w:cs="Times New Roman"/>
+          <w:szCs w:val="22"/>
           <w:lang w:val="en-US"/>
         </w:rPr>
         <w:t>: How will the results be evaluated?</w:t>
@@ -454,11 +588,15 @@
     <w:p>
       <w:pPr>
         <w:rPr>
-          <w:lang w:val="en-US"/>
-        </w:rPr>
-      </w:pPr>
-      <w:r>
-        <w:rPr>
+          <w:rFonts w:ascii="Times New Roman" w:hAnsi="Times New Roman" w:cs="Times New Roman"/>
+          <w:szCs w:val="22"/>
+          <w:lang w:val="en-US"/>
+        </w:rPr>
+      </w:pPr>
+      <w:r>
+        <w:rPr>
+          <w:rFonts w:ascii="Times New Roman" w:hAnsi="Times New Roman" w:cs="Times New Roman"/>
+          <w:szCs w:val="22"/>
           <w:u w:val="single"/>
           <w:lang w:val="en-US"/>
         </w:rPr>
@@ -466,6 +604,8 @@
       </w:r>
       <w:r>
         <w:rPr>
+          <w:rFonts w:ascii="Times New Roman" w:hAnsi="Times New Roman" w:cs="Times New Roman"/>
+          <w:szCs w:val="22"/>
           <w:lang w:val="en-US"/>
         </w:rPr>
         <w:t>: Sketch out some major intermediate milestones.</w:t>
@@ -474,13 +614,656 @@
     <w:p>
       <w:pPr>
         <w:rPr>
-          <w:lang w:val="en-US"/>
-        </w:rPr>
-      </w:pPr>
-    </w:p>
-    <w:p>
-      <w:pPr>
-        <w:rPr>
+          <w:rFonts w:ascii="Times New Roman" w:hAnsi="Times New Roman" w:cs="Times New Roman"/>
+          <w:szCs w:val="22"/>
+          <w:lang w:val="en-US"/>
+        </w:rPr>
+      </w:pPr>
+    </w:p>
+    <w:p>
+      <w:pPr>
+        <w:rPr>
+          <w:rFonts w:ascii="Times New Roman" w:hAnsi="Times New Roman" w:cs="Times New Roman"/>
+          <w:szCs w:val="22"/>
+          <w:lang w:val="en-US"/>
+        </w:rPr>
+      </w:pPr>
+    </w:p>
+    <w:p>
+      <w:pPr>
+        <w:rPr>
+          <w:rFonts w:ascii="Times New Roman" w:hAnsi="Times New Roman" w:cs="Times New Roman"/>
+          <w:szCs w:val="22"/>
+          <w:lang w:val="en-US"/>
+        </w:rPr>
+      </w:pPr>
+    </w:p>
+    <w:p>
+      <w:pPr>
+        <w:rPr>
+          <w:rFonts w:ascii="Times New Roman" w:hAnsi="Times New Roman" w:cs="Times New Roman"/>
+          <w:szCs w:val="22"/>
+          <w:lang w:val="en-US"/>
+        </w:rPr>
+      </w:pPr>
+      <w:r>
+        <w:rPr>
+          <w:rFonts w:ascii="Times New Roman" w:hAnsi="Times New Roman" w:cs="Times New Roman"/>
+          <w:szCs w:val="22"/>
+          <w:lang w:val="en-US"/>
+        </w:rPr>
+        <w:br w:type="page"/>
+      </w:r>
+    </w:p>
+    <w:p>
+      <w:pPr>
+        <w:pStyle w:val="Heading2"/>
+        <w:rPr>
+          <w:lang w:val="en-US"/>
+        </w:rPr>
+      </w:pPr>
+      <w:r>
+        <w:rPr>
+          <w:lang w:val="en-US"/>
+        </w:rPr>
+        <w:lastRenderedPageBreak/>
+        <w:t>Project Definition</w:t>
+      </w:r>
+    </w:p>
+    <w:p>
+      <w:pPr>
+        <w:rPr>
+          <w:rFonts w:ascii="Times New Roman" w:hAnsi="Times New Roman" w:cs="Times New Roman"/>
+          <w:szCs w:val="22"/>
+          <w:lang w:val="en-US"/>
+        </w:rPr>
+      </w:pPr>
+    </w:p>
+    <w:p>
+      <w:pPr>
+        <w:rPr>
+          <w:rFonts w:ascii="Times New Roman" w:hAnsi="Times New Roman" w:cs="Times New Roman"/>
+          <w:szCs w:val="22"/>
+          <w:lang w:val="en-US"/>
+        </w:rPr>
+      </w:pPr>
+      <w:r>
+        <w:rPr>
+          <w:rFonts w:ascii="Times New Roman" w:hAnsi="Times New Roman" w:cs="Times New Roman"/>
+          <w:szCs w:val="22"/>
+          <w:lang w:val="en-US"/>
+        </w:rPr>
+        <w:t>The internet has enabled humankind to access information, exchange ideas and become part of a community. Of course, that also applies to message boards. Ever since the internet found mainstream adaption, people joined those message boards to discuss about trading the stock market. Most recently the reddit forum wallstreetbets attracted a lot of interest and now counts over 10 million members.</w:t>
+      </w:r>
+      <w:r>
+        <w:rPr>
+          <w:rFonts w:ascii="Times New Roman" w:hAnsi="Times New Roman" w:cs="Times New Roman"/>
+          <w:szCs w:val="22"/>
+          <w:lang w:val="en-US"/>
+        </w:rPr>
+        <w:t xml:space="preserve"> While the wallstreetbets community minted many millionaires, there are also numerous people who lost their life savings.</w:t>
+      </w:r>
+    </w:p>
+    <w:p>
+      <w:pPr>
+        <w:rPr>
+          <w:rFonts w:ascii="Times New Roman" w:hAnsi="Times New Roman" w:cs="Times New Roman"/>
+          <w:szCs w:val="22"/>
+          <w:lang w:val="en-US"/>
+        </w:rPr>
+      </w:pPr>
+      <w:r>
+        <w:rPr>
+          <w:rFonts w:ascii="Times New Roman" w:hAnsi="Times New Roman" w:cs="Times New Roman"/>
+          <w:szCs w:val="22"/>
+          <w:lang w:val="en-US"/>
+        </w:rPr>
+        <w:t xml:space="preserve">Even though the reddit subforum was already founded in 2012, it got most of the media attention in 2021 due to a </w:t>
+      </w:r>
+      <w:proofErr w:type="gramStart"/>
+      <w:r>
+        <w:rPr>
+          <w:rFonts w:ascii="Times New Roman" w:hAnsi="Times New Roman" w:cs="Times New Roman"/>
+          <w:szCs w:val="22"/>
+          <w:lang w:val="en-US"/>
+        </w:rPr>
+        <w:t>short-squeeze</w:t>
+      </w:r>
+      <w:proofErr w:type="gramEnd"/>
+      <w:r>
+        <w:rPr>
+          <w:rFonts w:ascii="Times New Roman" w:hAnsi="Times New Roman" w:cs="Times New Roman"/>
+          <w:szCs w:val="22"/>
+          <w:lang w:val="en-US"/>
+        </w:rPr>
+        <w:t xml:space="preserve"> of the GameStop (GME) stock that drove the stock price up several hundred percent. </w:t>
+      </w:r>
+      <w:r>
+        <w:rPr>
+          <w:rFonts w:ascii="Times New Roman" w:hAnsi="Times New Roman" w:cs="Times New Roman"/>
+          <w:szCs w:val="22"/>
+          <w:lang w:val="en-US"/>
+        </w:rPr>
+        <w:t xml:space="preserve">However, it was not the rapid price appreciation that amazed market participants. Instead, it was the unprecedented decentralized and coordinated buying of </w:t>
+      </w:r>
+      <w:proofErr w:type="spellStart"/>
+      <w:r>
+        <w:rPr>
+          <w:rFonts w:ascii="Times New Roman" w:hAnsi="Times New Roman" w:cs="Times New Roman"/>
+          <w:szCs w:val="22"/>
+          <w:lang w:val="en-US"/>
+        </w:rPr>
+        <w:t>Gamestop</w:t>
+      </w:r>
+      <w:proofErr w:type="spellEnd"/>
+      <w:r>
+        <w:rPr>
+          <w:rFonts w:ascii="Times New Roman" w:hAnsi="Times New Roman" w:cs="Times New Roman"/>
+          <w:szCs w:val="22"/>
+          <w:lang w:val="en-US"/>
+        </w:rPr>
+        <w:t xml:space="preserve"> shares by members of the wallstreetbets community that attracted attention.</w:t>
+      </w:r>
+      <w:r>
+        <w:rPr>
+          <w:rFonts w:ascii="Times New Roman" w:hAnsi="Times New Roman" w:cs="Times New Roman"/>
+          <w:szCs w:val="22"/>
+          <w:lang w:val="en-US"/>
+        </w:rPr>
+        <w:t xml:space="preserve"> </w:t>
+      </w:r>
+      <w:sdt>
+        <w:sdtPr>
+          <w:rPr>
+            <w:rFonts w:ascii="Times New Roman" w:hAnsi="Times New Roman" w:cs="Times New Roman"/>
+            <w:szCs w:val="22"/>
+            <w:lang w:val="en-US"/>
+          </w:rPr>
+          <w:id w:val="-569343865"/>
+          <w:citation/>
+        </w:sdtPr>
+        <w:sdtContent>
+          <w:r>
+            <w:rPr>
+              <w:rFonts w:ascii="Times New Roman" w:hAnsi="Times New Roman" w:cs="Times New Roman"/>
+              <w:szCs w:val="22"/>
+              <w:lang w:val="en-US"/>
+            </w:rPr>
+            <w:fldChar w:fldCharType="begin"/>
+          </w:r>
+          <w:r>
+            <w:rPr>
+              <w:rFonts w:ascii="Times New Roman" w:hAnsi="Times New Roman" w:cs="Times New Roman"/>
+              <w:szCs w:val="22"/>
+              <w:lang w:val="de-DE"/>
+            </w:rPr>
+            <w:instrText xml:space="preserve"> CITATION Ana21 \l 1031 </w:instrText>
+          </w:r>
+          <w:r>
+            <w:rPr>
+              <w:rFonts w:ascii="Times New Roman" w:hAnsi="Times New Roman" w:cs="Times New Roman"/>
+              <w:szCs w:val="22"/>
+              <w:lang w:val="en-US"/>
+            </w:rPr>
+            <w:fldChar w:fldCharType="separate"/>
+          </w:r>
+          <w:r>
+            <w:rPr>
+              <w:rFonts w:ascii="Times New Roman" w:hAnsi="Times New Roman" w:cs="Times New Roman"/>
+              <w:noProof/>
+              <w:szCs w:val="22"/>
+              <w:lang w:val="en-US"/>
+            </w:rPr>
+            <w:t>(Anand &amp; Pathak, 2021)</w:t>
+          </w:r>
+          <w:r>
+            <w:rPr>
+              <w:rFonts w:ascii="Times New Roman" w:hAnsi="Times New Roman" w:cs="Times New Roman"/>
+              <w:szCs w:val="22"/>
+              <w:lang w:val="en-US"/>
+            </w:rPr>
+            <w:fldChar w:fldCharType="end"/>
+          </w:r>
+        </w:sdtContent>
+      </w:sdt>
+    </w:p>
+    <w:p>
+      <w:pPr>
+        <w:rPr>
+          <w:rFonts w:ascii="Times New Roman" w:hAnsi="Times New Roman" w:cs="Times New Roman"/>
+          <w:szCs w:val="22"/>
+          <w:lang w:val="en-US"/>
+        </w:rPr>
+      </w:pPr>
+      <w:r>
+        <w:rPr>
+          <w:rFonts w:ascii="Times New Roman" w:hAnsi="Times New Roman" w:cs="Times New Roman"/>
+          <w:szCs w:val="22"/>
+          <w:lang w:val="en-US"/>
+        </w:rPr>
+        <w:t>Interestingly, the story repeated itself when those self-proclaimed “apes” sent other stocks, such as AMC Entertainment and BlackBerry to the moon.</w:t>
+      </w:r>
+      <w:r>
+        <w:rPr>
+          <w:rFonts w:ascii="Times New Roman" w:hAnsi="Times New Roman" w:cs="Times New Roman"/>
+          <w:szCs w:val="22"/>
+          <w:lang w:val="en-US"/>
+        </w:rPr>
+        <w:t xml:space="preserve"> </w:t>
+      </w:r>
+      <w:r>
+        <w:rPr>
+          <w:rFonts w:ascii="Times New Roman" w:hAnsi="Times New Roman" w:cs="Times New Roman"/>
+          <w:szCs w:val="22"/>
+          <w:lang w:val="en-US"/>
+        </w:rPr>
+        <w:t>Organizing the mass-coordinated buying of stock, however, requires</w:t>
+      </w:r>
+      <w:r>
+        <w:rPr>
+          <w:rFonts w:ascii="Times New Roman" w:hAnsi="Times New Roman" w:cs="Times New Roman"/>
+          <w:szCs w:val="22"/>
+          <w:lang w:val="en-US"/>
+        </w:rPr>
+        <w:t xml:space="preserve"> that enough participants share the same sentiment. Some research</w:t>
+      </w:r>
+      <w:r>
+        <w:rPr>
+          <w:rFonts w:ascii="Times New Roman" w:hAnsi="Times New Roman" w:cs="Times New Roman"/>
+          <w:szCs w:val="22"/>
+          <w:lang w:val="en-US"/>
+        </w:rPr>
+        <w:t xml:space="preserve"> shows that social media sentiment has a particularly strong impact on uninformed traders </w:t>
+      </w:r>
+      <w:sdt>
+        <w:sdtPr>
+          <w:rPr>
+            <w:rFonts w:ascii="Times New Roman" w:hAnsi="Times New Roman" w:cs="Times New Roman"/>
+            <w:szCs w:val="22"/>
+            <w:lang w:val="en-US"/>
+          </w:rPr>
+          <w:id w:val="-609363106"/>
+          <w:citation/>
+        </w:sdtPr>
+        <w:sdtContent>
+          <w:r>
+            <w:rPr>
+              <w:rFonts w:ascii="Times New Roman" w:hAnsi="Times New Roman" w:cs="Times New Roman"/>
+              <w:szCs w:val="22"/>
+              <w:lang w:val="en-US"/>
+            </w:rPr>
+            <w:fldChar w:fldCharType="begin"/>
+          </w:r>
+          <w:r>
+            <w:rPr>
+              <w:rFonts w:ascii="Times New Roman" w:hAnsi="Times New Roman" w:cs="Times New Roman"/>
+              <w:szCs w:val="22"/>
+              <w:lang w:val="en-US"/>
+            </w:rPr>
+            <w:instrText xml:space="preserve"> CITATION Dan15 \l 1031 </w:instrText>
+          </w:r>
+          <w:r>
+            <w:rPr>
+              <w:rFonts w:ascii="Times New Roman" w:hAnsi="Times New Roman" w:cs="Times New Roman"/>
+              <w:szCs w:val="22"/>
+              <w:lang w:val="en-US"/>
+            </w:rPr>
+            <w:fldChar w:fldCharType="separate"/>
+          </w:r>
+          <w:r>
+            <w:rPr>
+              <w:rFonts w:ascii="Times New Roman" w:hAnsi="Times New Roman" w:cs="Times New Roman"/>
+              <w:noProof/>
+              <w:szCs w:val="22"/>
+              <w:lang w:val="en-US"/>
+            </w:rPr>
+            <w:t>(Danbolt, Siganos, &amp; Vagenas-Nanos, 2015)</w:t>
+          </w:r>
+          <w:r>
+            <w:rPr>
+              <w:rFonts w:ascii="Times New Roman" w:hAnsi="Times New Roman" w:cs="Times New Roman"/>
+              <w:szCs w:val="22"/>
+              <w:lang w:val="en-US"/>
+            </w:rPr>
+            <w:fldChar w:fldCharType="end"/>
+          </w:r>
+        </w:sdtContent>
+      </w:sdt>
+      <w:r>
+        <w:rPr>
+          <w:rFonts w:ascii="Times New Roman" w:hAnsi="Times New Roman" w:cs="Times New Roman"/>
+          <w:szCs w:val="22"/>
+          <w:lang w:val="en-US"/>
+        </w:rPr>
+        <w:t>.</w:t>
+      </w:r>
+    </w:p>
+    <w:p>
+      <w:pPr>
+        <w:rPr>
+          <w:rFonts w:ascii="Times New Roman" w:hAnsi="Times New Roman" w:cs="Times New Roman"/>
+          <w:szCs w:val="22"/>
+          <w:lang w:val="en-US"/>
+        </w:rPr>
+      </w:pPr>
+    </w:p>
+    <w:p>
+      <w:pPr>
+        <w:rPr>
+          <w:rFonts w:ascii="Times New Roman" w:hAnsi="Times New Roman" w:cs="Times New Roman"/>
+          <w:szCs w:val="22"/>
+          <w:lang w:val="en-US"/>
+        </w:rPr>
+      </w:pPr>
+      <w:r>
+        <w:rPr>
+          <w:rFonts w:ascii="Times New Roman" w:hAnsi="Times New Roman" w:cs="Times New Roman"/>
+          <w:szCs w:val="22"/>
+          <w:lang w:val="en-US"/>
+        </w:rPr>
+        <w:t>Hence, this Master thesis will</w:t>
+      </w:r>
+      <w:r>
+        <w:rPr>
+          <w:rFonts w:ascii="Times New Roman" w:hAnsi="Times New Roman" w:cs="Times New Roman"/>
+          <w:szCs w:val="22"/>
+          <w:lang w:val="en-US"/>
+        </w:rPr>
+        <w:t xml:space="preserve"> focus on the “meme stock” driven investor sentiment of the </w:t>
+      </w:r>
+      <w:r>
+        <w:rPr>
+          <w:rFonts w:ascii="Times New Roman" w:hAnsi="Times New Roman" w:cs="Times New Roman"/>
+          <w:szCs w:val="22"/>
+          <w:lang w:val="en-US"/>
+        </w:rPr>
+        <w:t>wallstreetbets</w:t>
+      </w:r>
+      <w:r>
+        <w:rPr>
+          <w:rFonts w:ascii="Times New Roman" w:hAnsi="Times New Roman" w:cs="Times New Roman"/>
+          <w:szCs w:val="22"/>
+          <w:lang w:val="en-US"/>
+        </w:rPr>
+        <w:t xml:space="preserve"> subreddit. By performing sentiment analysis on the aforementioned forum, it is assumed to be able to predict changes in the </w:t>
+      </w:r>
+      <w:r>
+        <w:rPr>
+          <w:rFonts w:ascii="Times New Roman" w:hAnsi="Times New Roman" w:cs="Times New Roman"/>
+          <w:color w:val="FF0000"/>
+          <w:szCs w:val="22"/>
+          <w:lang w:val="en-US"/>
+        </w:rPr>
+        <w:t>stock price</w:t>
+      </w:r>
+      <w:r>
+        <w:rPr>
+          <w:rFonts w:ascii="Times New Roman" w:hAnsi="Times New Roman" w:cs="Times New Roman"/>
+          <w:szCs w:val="22"/>
+          <w:lang w:val="en-US"/>
+        </w:rPr>
+        <w:t>.</w:t>
+      </w:r>
+      <w:r>
+        <w:rPr>
+          <w:rFonts w:ascii="Times New Roman" w:hAnsi="Times New Roman" w:cs="Times New Roman"/>
+          <w:szCs w:val="22"/>
+          <w:lang w:val="en-US"/>
+        </w:rPr>
+        <w:t xml:space="preserve"> Being able to accurately </w:t>
+      </w:r>
+      <w:r>
+        <w:rPr>
+          <w:rFonts w:ascii="Times New Roman" w:hAnsi="Times New Roman" w:cs="Times New Roman"/>
+          <w:szCs w:val="22"/>
+          <w:lang w:val="en-US"/>
+        </w:rPr>
+        <w:t>measure the sentiment ensures more efficient, and hence, less volatile markets.</w:t>
+      </w:r>
+    </w:p>
+    <w:p>
+      <w:pPr>
+        <w:rPr>
+          <w:rFonts w:ascii="Times New Roman" w:hAnsi="Times New Roman" w:cs="Times New Roman"/>
+          <w:szCs w:val="22"/>
+          <w:lang w:val="en-US"/>
+        </w:rPr>
+      </w:pPr>
+      <w:r>
+        <w:rPr>
+          <w:rFonts w:ascii="Times New Roman" w:hAnsi="Times New Roman" w:cs="Times New Roman"/>
+          <w:szCs w:val="22"/>
+          <w:lang w:val="en-US"/>
+        </w:rPr>
+        <w:t xml:space="preserve">Furthermore, this thesis will analyze how </w:t>
+      </w:r>
+      <w:r>
+        <w:rPr>
+          <w:rFonts w:ascii="Times New Roman" w:hAnsi="Times New Roman" w:cs="Times New Roman"/>
+          <w:szCs w:val="22"/>
+          <w:lang w:val="en-US"/>
+        </w:rPr>
+        <w:t>to</w:t>
+      </w:r>
+      <w:r>
+        <w:rPr>
+          <w:rFonts w:ascii="Times New Roman" w:hAnsi="Times New Roman" w:cs="Times New Roman"/>
+          <w:szCs w:val="22"/>
+          <w:lang w:val="en-US"/>
+        </w:rPr>
+        <w:t xml:space="preserve"> best incorporate domain-specific language that is commonly used on </w:t>
+      </w:r>
+      <w:r>
+        <w:rPr>
+          <w:rFonts w:ascii="Times New Roman" w:hAnsi="Times New Roman" w:cs="Times New Roman"/>
+          <w:szCs w:val="22"/>
+          <w:lang w:val="en-US"/>
+        </w:rPr>
+        <w:t>wallstreetbets</w:t>
+      </w:r>
+      <w:r>
+        <w:rPr>
+          <w:rFonts w:ascii="Times New Roman" w:hAnsi="Times New Roman" w:cs="Times New Roman"/>
+          <w:szCs w:val="22"/>
+          <w:lang w:val="en-US"/>
+        </w:rPr>
+        <w:t xml:space="preserve"> into the sentiment analysis.</w:t>
+      </w:r>
+      <w:r>
+        <w:rPr>
+          <w:rFonts w:ascii="Times New Roman" w:hAnsi="Times New Roman" w:cs="Times New Roman"/>
+          <w:szCs w:val="22"/>
+          <w:lang w:val="en-US"/>
+        </w:rPr>
+        <w:t xml:space="preserve"> </w:t>
+      </w:r>
+    </w:p>
+    <w:p>
+      <w:pPr>
+        <w:rPr>
+          <w:rFonts w:ascii="Times New Roman" w:hAnsi="Times New Roman" w:cs="Times New Roman"/>
+          <w:szCs w:val="22"/>
+          <w:lang w:val="en-US"/>
+        </w:rPr>
+      </w:pPr>
+    </w:p>
+    <w:p>
+      <w:pPr>
+        <w:rPr>
+          <w:rFonts w:ascii="Times New Roman" w:hAnsi="Times New Roman" w:cs="Times New Roman"/>
+          <w:szCs w:val="22"/>
+          <w:lang w:val="en-US"/>
+        </w:rPr>
+      </w:pPr>
+    </w:p>
+    <w:p>
+      <w:pPr>
+        <w:pStyle w:val="Heading2"/>
+        <w:rPr>
+          <w:lang w:val="en-US"/>
+        </w:rPr>
+      </w:pPr>
+      <w:r>
+        <w:rPr>
+          <w:lang w:val="en-US"/>
+        </w:rPr>
+        <w:t>Motivation</w:t>
+      </w:r>
+    </w:p>
+    <w:p>
+      <w:pPr>
+        <w:rPr>
+          <w:rFonts w:ascii="Times New Roman" w:hAnsi="Times New Roman" w:cs="Times New Roman"/>
+          <w:szCs w:val="22"/>
+          <w:lang w:val="en-US"/>
+        </w:rPr>
+      </w:pPr>
+    </w:p>
+    <w:p>
+      <w:pPr>
+        <w:rPr>
+          <w:rFonts w:ascii="Times New Roman" w:hAnsi="Times New Roman" w:cs="Times New Roman"/>
+          <w:szCs w:val="22"/>
+          <w:lang w:val="en-US"/>
+        </w:rPr>
+      </w:pPr>
+      <w:r>
+        <w:rPr>
+          <w:rFonts w:ascii="Times New Roman" w:hAnsi="Times New Roman" w:cs="Times New Roman"/>
+          <w:szCs w:val="22"/>
+          <w:lang w:val="en-US"/>
+        </w:rPr>
+        <w:t>Since the the wallstreetbets subreddit has become very popular just recently, there is very little academic research about the impact of the community on financial markets so far. This thesis not only tries to shine some light on this novel challenge, but also tries to put forward some methods that can be used to perform sentiment analysis.</w:t>
+      </w:r>
+    </w:p>
+    <w:p>
+      <w:pPr>
+        <w:rPr>
+          <w:rFonts w:ascii="Times New Roman" w:hAnsi="Times New Roman" w:cs="Times New Roman"/>
+          <w:b/>
+          <w:bCs/>
+          <w:szCs w:val="22"/>
+          <w:lang w:val="en-US"/>
+        </w:rPr>
+      </w:pPr>
+      <w:r>
+        <w:rPr>
+          <w:rFonts w:ascii="Times New Roman" w:hAnsi="Times New Roman" w:cs="Times New Roman"/>
+          <w:b/>
+          <w:bCs/>
+          <w:szCs w:val="22"/>
+          <w:lang w:val="en-US"/>
+        </w:rPr>
+        <w:t>Do some more brainstorming.</w:t>
+      </w:r>
+    </w:p>
+    <w:p>
+      <w:pPr>
+        <w:rPr>
+          <w:rFonts w:ascii="Times New Roman" w:hAnsi="Times New Roman" w:cs="Times New Roman"/>
+          <w:szCs w:val="22"/>
+          <w:lang w:val="en-US"/>
+        </w:rPr>
+      </w:pPr>
+    </w:p>
+    <w:p>
+      <w:pPr>
+        <w:rPr>
+          <w:rFonts w:ascii="Times New Roman" w:hAnsi="Times New Roman" w:cs="Times New Roman"/>
+          <w:szCs w:val="22"/>
+          <w:lang w:val="en-US"/>
+        </w:rPr>
+      </w:pPr>
+      <w:r>
+        <w:rPr>
+          <w:rFonts w:ascii="Times New Roman" w:hAnsi="Times New Roman" w:cs="Times New Roman"/>
+          <w:szCs w:val="22"/>
+          <w:lang w:val="en-US"/>
+        </w:rPr>
+        <w:t>Furthermore, as mentioned earlier the “to the moon” movement had a tremendous impact on the lives of individuals, both to the positive and negative. Besides that, however,</w:t>
+      </w:r>
+      <w:r>
+        <w:rPr>
+          <w:rFonts w:ascii="Times New Roman" w:hAnsi="Times New Roman" w:cs="Times New Roman"/>
+          <w:szCs w:val="22"/>
+          <w:lang w:val="en-US"/>
+        </w:rPr>
+        <w:t xml:space="preserve"> many investment funds have been negatively impacted by the recent </w:t>
+      </w:r>
+      <w:proofErr w:type="gramStart"/>
+      <w:r>
+        <w:rPr>
+          <w:rFonts w:ascii="Times New Roman" w:hAnsi="Times New Roman" w:cs="Times New Roman"/>
+          <w:szCs w:val="22"/>
+          <w:lang w:val="en-US"/>
+        </w:rPr>
+        <w:t>short-squeezes</w:t>
+      </w:r>
+      <w:proofErr w:type="gramEnd"/>
+      <w:r>
+        <w:rPr>
+          <w:rFonts w:ascii="Times New Roman" w:hAnsi="Times New Roman" w:cs="Times New Roman"/>
+          <w:szCs w:val="22"/>
+          <w:lang w:val="en-US"/>
+        </w:rPr>
+        <w:t xml:space="preserve">. While it might seem noble to root for individuals who try to force large funds out of their positions at big losses, it is easy to forget that many of those funds manage money for charitable endowment funds, </w:t>
+      </w:r>
+      <w:proofErr w:type="gramStart"/>
+      <w:r>
+        <w:rPr>
+          <w:rFonts w:ascii="Times New Roman" w:hAnsi="Times New Roman" w:cs="Times New Roman"/>
+          <w:szCs w:val="22"/>
+          <w:lang w:val="en-US"/>
+        </w:rPr>
+        <w:t>pensions</w:t>
+      </w:r>
+      <w:proofErr w:type="gramEnd"/>
+      <w:r>
+        <w:rPr>
+          <w:rFonts w:ascii="Times New Roman" w:hAnsi="Times New Roman" w:cs="Times New Roman"/>
+          <w:szCs w:val="22"/>
+          <w:lang w:val="en-US"/>
+        </w:rPr>
+        <w:t xml:space="preserve"> and others.</w:t>
+      </w:r>
+    </w:p>
+    <w:p>
+      <w:pPr>
+        <w:rPr>
+          <w:rFonts w:ascii="Times New Roman" w:hAnsi="Times New Roman" w:cs="Times New Roman"/>
+          <w:szCs w:val="22"/>
+          <w:lang w:val="en-US"/>
+        </w:rPr>
+      </w:pPr>
+    </w:p>
+    <w:p>
+      <w:pPr>
+        <w:pStyle w:val="Heading2"/>
+        <w:rPr>
+          <w:lang w:val="en-US"/>
+        </w:rPr>
+      </w:pPr>
+      <w:r>
+        <w:rPr>
+          <w:lang w:val="en-US"/>
+        </w:rPr>
+        <w:t>Background</w:t>
+      </w:r>
+    </w:p>
+    <w:p>
+      <w:pPr>
+        <w:rPr>
+          <w:rFonts w:ascii="Times New Roman" w:hAnsi="Times New Roman" w:cs="Times New Roman"/>
+          <w:szCs w:val="22"/>
+          <w:lang w:val="en-US"/>
+        </w:rPr>
+      </w:pPr>
+    </w:p>
+    <w:p>
+      <w:pPr>
+        <w:rPr>
+          <w:rFonts w:ascii="Times New Roman" w:hAnsi="Times New Roman" w:cs="Times New Roman"/>
+          <w:szCs w:val="22"/>
           <w:lang w:val="en-US"/>
         </w:rPr>
       </w:pPr>
@@ -889,6 +1672,53 @@
   <w:style w:type="paragraph" w:default="1" w:styleId="Normal">
     <w:name w:val="Normal"/>
     <w:qFormat/>
+    <w:rsid w:val="007A29BB"/>
+    <w:rPr>
+      <w:sz w:val="22"/>
+    </w:rPr>
+  </w:style>
+  <w:style w:type="paragraph" w:styleId="Heading1">
+    <w:name w:val="heading 1"/>
+    <w:basedOn w:val="Normal"/>
+    <w:next w:val="Normal"/>
+    <w:link w:val="Heading1Char"/>
+    <w:uiPriority w:val="9"/>
+    <w:qFormat/>
+    <w:rsid w:val="007A29BB"/>
+    <w:pPr>
+      <w:keepNext/>
+      <w:keepLines/>
+      <w:spacing w:before="240"/>
+      <w:outlineLvl w:val="0"/>
+    </w:pPr>
+    <w:rPr>
+      <w:rFonts w:asciiTheme="majorHAnsi" w:eastAsiaTheme="majorEastAsia" w:hAnsiTheme="majorHAnsi" w:cstheme="majorBidi"/>
+      <w:color w:val="0D0D0D" w:themeColor="text1" w:themeTint="F2"/>
+      <w:sz w:val="32"/>
+      <w:szCs w:val="32"/>
+    </w:rPr>
+  </w:style>
+  <w:style w:type="paragraph" w:styleId="Heading2">
+    <w:name w:val="heading 2"/>
+    <w:basedOn w:val="Normal"/>
+    <w:next w:val="Normal"/>
+    <w:link w:val="Heading2Char"/>
+    <w:uiPriority w:val="9"/>
+    <w:unhideWhenUsed/>
+    <w:qFormat/>
+    <w:rsid w:val="007A29BB"/>
+    <w:pPr>
+      <w:keepNext/>
+      <w:keepLines/>
+      <w:spacing w:before="40"/>
+      <w:outlineLvl w:val="1"/>
+    </w:pPr>
+    <w:rPr>
+      <w:rFonts w:ascii="Times New Roman" w:eastAsiaTheme="majorEastAsia" w:hAnsi="Times New Roman" w:cstheme="majorBidi"/>
+      <w:color w:val="000000" w:themeColor="text1"/>
+      <w:sz w:val="26"/>
+      <w:szCs w:val="26"/>
+    </w:rPr>
   </w:style>
   <w:style w:type="character" w:default="1" w:styleId="DefaultParagraphFont">
     <w:name w:val="Default Paragraph Font"/>
@@ -916,6 +1746,32 @@
     <w:uiPriority w:val="99"/>
     <w:semiHidden/>
     <w:unhideWhenUsed/>
+  </w:style>
+  <w:style w:type="character" w:customStyle="1" w:styleId="Heading2Char">
+    <w:name w:val="Heading 2 Char"/>
+    <w:basedOn w:val="DefaultParagraphFont"/>
+    <w:link w:val="Heading2"/>
+    <w:uiPriority w:val="9"/>
+    <w:rsid w:val="007A29BB"/>
+    <w:rPr>
+      <w:rFonts w:ascii="Times New Roman" w:eastAsiaTheme="majorEastAsia" w:hAnsi="Times New Roman" w:cstheme="majorBidi"/>
+      <w:color w:val="000000" w:themeColor="text1"/>
+      <w:sz w:val="26"/>
+      <w:szCs w:val="26"/>
+    </w:rPr>
+  </w:style>
+  <w:style w:type="character" w:customStyle="1" w:styleId="Heading1Char">
+    <w:name w:val="Heading 1 Char"/>
+    <w:basedOn w:val="DefaultParagraphFont"/>
+    <w:link w:val="Heading1"/>
+    <w:uiPriority w:val="9"/>
+    <w:rsid w:val="007A29BB"/>
+    <w:rPr>
+      <w:rFonts w:asciiTheme="majorHAnsi" w:eastAsiaTheme="majorEastAsia" w:hAnsiTheme="majorHAnsi" w:cstheme="majorBidi"/>
+      <w:color w:val="0D0D0D" w:themeColor="text1" w:themeTint="F2"/>
+      <w:sz w:val="32"/>
+      <w:szCs w:val="32"/>
+    </w:rPr>
   </w:style>
 </w:styles>
 </file>
@@ -1213,4 +2069,95 @@
     </a:ext>
   </a:extLst>
 </a:theme>
+</file>
+
+<file path=customXml/item1.xml><?xml version="1.0" encoding="utf-8"?>
+<b:Sources xmlns:b="http://schemas.openxmlformats.org/officeDocument/2006/bibliography" xmlns="http://schemas.openxmlformats.org/officeDocument/2006/bibliography" SelectedStyle="/APASixthEditionOfficeOnline.xsl" StyleName="APA" Version="6">
+  <b:Source>
+    <b:Tag>Lon</b:Tag>
+    <b:SourceType>ArticleInAPeriodical</b:SourceType>
+    <b:Guid>{7C4605AF-DF8B-504C-AD16-E7BB21609BEE}</b:Guid>
+    <b:Title>'I Just Like the Stock' versus 'Fear and Loathing on Main Street' : The Role of Reddit Sentiment in the GameStop Short Squeeze</b:Title>
+    <b:Author>
+      <b:Author>
+        <b:NameList>
+          <b:Person>
+            <b:Last>Long</b:Last>
+            <b:First>Cheng</b:First>
+          </b:Person>
+          <b:Person>
+            <b:Last>Lucey</b:Last>
+            <b:Middle>M.</b:Middle>
+            <b:First>Brian</b:First>
+          </b:Person>
+          <b:Person>
+            <b:Last>Yarovaya</b:Last>
+            <b:First>Larisa</b:First>
+          </b:Person>
+        </b:NameList>
+      </b:Author>
+    </b:Author>
+    <b:RefOrder>3</b:RefOrder>
+  </b:Source>
+  <b:Source>
+    <b:Tag>Ana21</b:Tag>
+    <b:SourceType>JournalArticle</b:SourceType>
+    <b:Guid>{CE22292F-9A29-8249-B5DF-8C31D82524FD}</b:Guid>
+    <b:Title>WallStreetBets Against Wall Street: The Role of Reddit in the GameStop Short Squeeze</b:Title>
+    <b:Year>2021</b:Year>
+    <b:Month>June</b:Month>
+    <b:Author>
+      <b:Author>
+        <b:NameList>
+          <b:Person>
+            <b:Last>Anand</b:Last>
+            <b:First>Abhinav</b:First>
+          </b:Person>
+          <b:Person>
+            <b:Last>Pathak</b:Last>
+            <b:First>Jalaj</b:First>
+          </b:Person>
+        </b:NameList>
+      </b:Author>
+    </b:Author>
+    <b:JournalName> Indian Institute of Management Bangalore Research Paper Series</b:JournalName>
+    <b:RefOrder>1</b:RefOrder>
+  </b:Source>
+  <b:Source>
+    <b:Tag>Dan15</b:Tag>
+    <b:SourceType>JournalArticle</b:SourceType>
+    <b:Guid>{637BD284-A038-714E-91A2-8F4EDBD7E73A}</b:Guid>
+    <b:Title>Investor sentiment and bidder announcement abnormal returns</b:Title>
+    <b:JournalName>Journal of Corporate Finance</b:JournalName>
+    <b:Year>2015</b:Year>
+    <b:Pages>164-179</b:Pages>
+    <b:Author>
+      <b:Author>
+        <b:NameList>
+          <b:Person>
+            <b:Last>Danbolt</b:Last>
+            <b:First>Jo</b:First>
+          </b:Person>
+          <b:Person>
+            <b:Last>Siganos</b:Last>
+            <b:First>Antonios</b:First>
+          </b:Person>
+          <b:Person>
+            <b:Last>Vagenas-Nanos</b:Last>
+            <b:First>Evangelos</b:First>
+          </b:Person>
+        </b:NameList>
+      </b:Author>
+    </b:Author>
+    <b:RefOrder>2</b:RefOrder>
+  </b:Source>
+</b:Sources>
+</file>
+
+<file path=customXml/itemProps1.xml><?xml version="1.0" encoding="utf-8"?>
+<ds:datastoreItem xmlns:ds="http://schemas.openxmlformats.org/officeDocument/2006/customXml" ds:itemID="{C6B19E16-89A8-D748-86EE-D2D8420CAF30}">
+  <ds:schemaRefs>
+    <ds:schemaRef ds:uri="http://schemas.openxmlformats.org/officeDocument/2006/bibliography"/>
+  </ds:schemaRefs>
+</ds:datastoreItem>
 </file>
</xml_diff>

<commit_message>
Adds new papers. Extends proposal.
</commit_message>
<xml_diff>
--- a/Proposal/Proposal.docx
+++ b/Proposal/Proposal.docx
@@ -10,12 +10,446 @@
           <w:lang w:val="en-GB"/>
         </w:rPr>
       </w:pPr>
-      <w:r>
-        <w:rPr>
-          <w:rFonts w:ascii="Times New Roman" w:hAnsi="Times New Roman" w:cs="Times New Roman"/>
-          <w:szCs w:val="22"/>
-          <w:lang w:val="en-GB"/>
-        </w:rPr>
+    </w:p>
+    <w:p>
+      <w:pPr>
+        <w:rPr>
+          <w:rFonts w:ascii="Times New Roman" w:hAnsi="Times New Roman" w:cs="Times New Roman"/>
+          <w:szCs w:val="22"/>
+          <w:lang w:val="en-GB"/>
+        </w:rPr>
+      </w:pPr>
+      <w:r>
+        <w:rPr>
+          <w:rFonts w:ascii="Times New Roman" w:hAnsi="Times New Roman" w:cs="Times New Roman"/>
+          <w:szCs w:val="22"/>
+          <w:lang w:val="en-GB"/>
+        </w:rPr>
+        <w:t>"Research Questions:</w:t>
+      </w:r>
+    </w:p>
+    <w:p>
+      <w:pPr>
+        <w:rPr>
+          <w:rFonts w:ascii="Times New Roman" w:hAnsi="Times New Roman" w:cs="Times New Roman"/>
+          <w:szCs w:val="22"/>
+          <w:lang w:val="en-GB"/>
+        </w:rPr>
+      </w:pPr>
+      <w:r>
+        <w:rPr>
+          <w:rFonts w:ascii="Times New Roman" w:hAnsi="Times New Roman" w:cs="Times New Roman"/>
+          <w:szCs w:val="22"/>
+          <w:lang w:val="en-GB"/>
+        </w:rPr>
+        <w:t>1: Can Sentiment Analysis of Reddit Forums Be Used to Predict Daily Changes of Implied Volatility in the Options Market of Selected Securities?"</w:t>
+      </w:r>
+    </w:p>
+    <w:p>
+      <w:pPr>
+        <w:rPr>
+          <w:rFonts w:ascii="Times New Roman" w:hAnsi="Times New Roman" w:cs="Times New Roman"/>
+          <w:szCs w:val="22"/>
+          <w:lang w:val="en-GB"/>
+        </w:rPr>
+      </w:pPr>
+    </w:p>
+    <w:p>
+      <w:pPr>
+        <w:rPr>
+          <w:rFonts w:ascii="Times New Roman" w:hAnsi="Times New Roman" w:cs="Times New Roman"/>
+          <w:szCs w:val="22"/>
+          <w:lang w:val="en-GB"/>
+        </w:rPr>
+      </w:pPr>
+      <w:r>
+        <w:rPr>
+          <w:rFonts w:ascii="Times New Roman" w:hAnsi="Times New Roman" w:cs="Times New Roman"/>
+          <w:szCs w:val="22"/>
+          <w:lang w:val="en-GB"/>
+        </w:rPr>
+        <w:t xml:space="preserve">I would refrain from capital case for content words in your RQs. </w:t>
+      </w:r>
+      <w:proofErr w:type="gramStart"/>
+      <w:r>
+        <w:rPr>
+          <w:rFonts w:ascii="Times New Roman" w:hAnsi="Times New Roman" w:cs="Times New Roman"/>
+          <w:szCs w:val="22"/>
+          <w:lang w:val="en-GB"/>
+        </w:rPr>
+        <w:t>Otherwise</w:t>
+      </w:r>
+      <w:proofErr w:type="gramEnd"/>
+      <w:r>
+        <w:rPr>
+          <w:rFonts w:ascii="Times New Roman" w:hAnsi="Times New Roman" w:cs="Times New Roman"/>
+          <w:szCs w:val="22"/>
+          <w:lang w:val="en-GB"/>
+        </w:rPr>
+        <w:t xml:space="preserve"> great.</w:t>
+      </w:r>
+    </w:p>
+    <w:p>
+      <w:pPr>
+        <w:rPr>
+          <w:rFonts w:ascii="Times New Roman" w:hAnsi="Times New Roman" w:cs="Times New Roman"/>
+          <w:szCs w:val="22"/>
+          <w:lang w:val="en-GB"/>
+        </w:rPr>
+      </w:pPr>
+    </w:p>
+    <w:p>
+      <w:pPr>
+        <w:rPr>
+          <w:rFonts w:ascii="Times New Roman" w:hAnsi="Times New Roman" w:cs="Times New Roman"/>
+          <w:szCs w:val="22"/>
+          <w:lang w:val="en-GB"/>
+        </w:rPr>
+      </w:pPr>
+      <w:r>
+        <w:rPr>
+          <w:rFonts w:ascii="Times New Roman" w:hAnsi="Times New Roman" w:cs="Times New Roman"/>
+          <w:szCs w:val="22"/>
+          <w:lang w:val="en-GB"/>
+        </w:rPr>
+        <w:t>"2: Which sentiment analysis approach performs best on predefined key performance indicators, based on selected sentiment analysis methods?"</w:t>
+      </w:r>
+    </w:p>
+    <w:p>
+      <w:pPr>
+        <w:rPr>
+          <w:rFonts w:ascii="Times New Roman" w:hAnsi="Times New Roman" w:cs="Times New Roman"/>
+          <w:szCs w:val="22"/>
+          <w:lang w:val="en-GB"/>
+        </w:rPr>
+      </w:pPr>
+    </w:p>
+    <w:p>
+      <w:pPr>
+        <w:rPr>
+          <w:rFonts w:ascii="Times New Roman" w:hAnsi="Times New Roman" w:cs="Times New Roman"/>
+          <w:szCs w:val="22"/>
+          <w:lang w:val="en-GB"/>
+        </w:rPr>
+      </w:pPr>
+      <w:r>
+        <w:rPr>
+          <w:rFonts w:ascii="Times New Roman" w:hAnsi="Times New Roman" w:cs="Times New Roman"/>
+          <w:szCs w:val="22"/>
+          <w:lang w:val="en-GB"/>
+        </w:rPr>
+        <w:t>Fine.</w:t>
+      </w:r>
+    </w:p>
+    <w:p>
+      <w:pPr>
+        <w:rPr>
+          <w:rFonts w:ascii="Times New Roman" w:hAnsi="Times New Roman" w:cs="Times New Roman"/>
+          <w:szCs w:val="22"/>
+          <w:lang w:val="en-GB"/>
+        </w:rPr>
+      </w:pPr>
+    </w:p>
+    <w:p>
+      <w:pPr>
+        <w:rPr>
+          <w:rFonts w:ascii="Times New Roman" w:hAnsi="Times New Roman" w:cs="Times New Roman"/>
+          <w:szCs w:val="22"/>
+          <w:lang w:val="en-GB"/>
+        </w:rPr>
+      </w:pPr>
+      <w:r>
+        <w:rPr>
+          <w:rFonts w:ascii="Times New Roman" w:hAnsi="Times New Roman" w:cs="Times New Roman"/>
+          <w:szCs w:val="22"/>
+          <w:lang w:val="en-GB"/>
+        </w:rPr>
+        <w:t>"3: Which machine learning algorithm delivers the best predictive performance for changes in implied volatility in the options market of selected securities based on the sentiment analysis performed earlier?".</w:t>
+      </w:r>
+    </w:p>
+    <w:p>
+      <w:pPr>
+        <w:rPr>
+          <w:rFonts w:ascii="Times New Roman" w:hAnsi="Times New Roman" w:cs="Times New Roman"/>
+          <w:szCs w:val="22"/>
+          <w:lang w:val="en-GB"/>
+        </w:rPr>
+      </w:pPr>
+    </w:p>
+    <w:p>
+      <w:pPr>
+        <w:rPr>
+          <w:rFonts w:ascii="Times New Roman" w:hAnsi="Times New Roman" w:cs="Times New Roman"/>
+          <w:szCs w:val="22"/>
+          <w:lang w:val="en-GB"/>
+        </w:rPr>
+      </w:pPr>
+      <w:r>
+        <w:rPr>
+          <w:rFonts w:ascii="Times New Roman" w:hAnsi="Times New Roman" w:cs="Times New Roman"/>
+          <w:szCs w:val="22"/>
+          <w:lang w:val="en-GB"/>
+        </w:rPr>
+        <w:t>Likewise. :)</w:t>
+      </w:r>
+    </w:p>
+    <w:p>
+      <w:pPr>
+        <w:rPr>
+          <w:rFonts w:ascii="Times New Roman" w:hAnsi="Times New Roman" w:cs="Times New Roman"/>
+          <w:szCs w:val="22"/>
+          <w:lang w:val="en-GB"/>
+        </w:rPr>
+      </w:pPr>
+    </w:p>
+    <w:p>
+      <w:pPr>
+        <w:rPr>
+          <w:rFonts w:ascii="Times New Roman" w:hAnsi="Times New Roman" w:cs="Times New Roman"/>
+          <w:szCs w:val="22"/>
+          <w:lang w:val="en-GB"/>
+        </w:rPr>
+      </w:pPr>
+      <w:r>
+        <w:rPr>
+          <w:rFonts w:ascii="Times New Roman" w:hAnsi="Times New Roman" w:cs="Times New Roman"/>
+          <w:szCs w:val="22"/>
+          <w:lang w:val="en-GB"/>
+        </w:rPr>
+        <w:t xml:space="preserve">"4: How can slang words that are used on the reddit forum </w:t>
+      </w:r>
+      <w:proofErr w:type="spellStart"/>
+      <w:r>
+        <w:rPr>
+          <w:rFonts w:ascii="Times New Roman" w:hAnsi="Times New Roman" w:cs="Times New Roman"/>
+          <w:szCs w:val="22"/>
+          <w:lang w:val="en-GB"/>
+        </w:rPr>
+        <w:t>WallStreetBets</w:t>
+      </w:r>
+      <w:proofErr w:type="spellEnd"/>
+      <w:r>
+        <w:rPr>
+          <w:rFonts w:ascii="Times New Roman" w:hAnsi="Times New Roman" w:cs="Times New Roman"/>
+          <w:szCs w:val="22"/>
+          <w:lang w:val="en-GB"/>
+        </w:rPr>
+        <w:t xml:space="preserve"> best be incorporated into sentiment analysis?</w:t>
+      </w:r>
+    </w:p>
+    <w:p>
+      <w:pPr>
+        <w:rPr>
+          <w:rFonts w:ascii="Times New Roman" w:hAnsi="Times New Roman" w:cs="Times New Roman"/>
+          <w:szCs w:val="22"/>
+          <w:lang w:val="en-GB"/>
+        </w:rPr>
+      </w:pPr>
+      <w:r>
+        <w:rPr>
+          <w:rFonts w:ascii="Times New Roman" w:hAnsi="Times New Roman" w:cs="Times New Roman"/>
+          <w:szCs w:val="22"/>
+          <w:lang w:val="en-GB"/>
+        </w:rPr>
+        <w:t xml:space="preserve">Your feedback was very useful here and on point. Is the rephrased RQ satisfactory? Or is the use of “slang words” not </w:t>
+      </w:r>
+      <w:proofErr w:type="gramStart"/>
+      <w:r>
+        <w:rPr>
+          <w:rFonts w:ascii="Times New Roman" w:hAnsi="Times New Roman" w:cs="Times New Roman"/>
+          <w:szCs w:val="22"/>
+          <w:lang w:val="en-GB"/>
+        </w:rPr>
+        <w:t>really scientific</w:t>
+      </w:r>
+      <w:proofErr w:type="gramEnd"/>
+      <w:r>
+        <w:rPr>
+          <w:rFonts w:ascii="Times New Roman" w:hAnsi="Times New Roman" w:cs="Times New Roman"/>
+          <w:szCs w:val="22"/>
+          <w:lang w:val="en-GB"/>
+        </w:rPr>
+        <w:t>? I would prefer to keep the RQ not too detailed, as I am not sure if I will be able to implement a model that can handle novel slang by learning the contextual structure (see last paper referenced below). I will most likely manually identify and add the slang words to a dictionary."</w:t>
+      </w:r>
+    </w:p>
+    <w:p>
+      <w:pPr>
+        <w:rPr>
+          <w:rFonts w:ascii="Times New Roman" w:hAnsi="Times New Roman" w:cs="Times New Roman"/>
+          <w:szCs w:val="22"/>
+          <w:lang w:val="en-GB"/>
+        </w:rPr>
+      </w:pPr>
+    </w:p>
+    <w:p>
+      <w:pPr>
+        <w:rPr>
+          <w:rFonts w:ascii="Times New Roman" w:hAnsi="Times New Roman" w:cs="Times New Roman"/>
+          <w:szCs w:val="22"/>
+          <w:lang w:val="en-GB"/>
+        </w:rPr>
+      </w:pPr>
+      <w:r>
+        <w:rPr>
+          <w:rFonts w:ascii="Times New Roman" w:hAnsi="Times New Roman" w:cs="Times New Roman"/>
+          <w:szCs w:val="22"/>
+          <w:lang w:val="en-GB"/>
+        </w:rPr>
+        <w:t>This is totally fine for now. You can always decide to rephrase this RQ a bit later, depending on what you end up doing in your thesis. Perhaps the use of slang words is indeed a bit too informal. How about "domain-specific language" or something along those lines?</w:t>
+      </w:r>
+    </w:p>
+    <w:p>
+      <w:pPr>
+        <w:rPr>
+          <w:rFonts w:ascii="Times New Roman" w:hAnsi="Times New Roman" w:cs="Times New Roman"/>
+          <w:szCs w:val="22"/>
+          <w:lang w:val="en-GB"/>
+        </w:rPr>
+      </w:pPr>
+    </w:p>
+    <w:p>
+      <w:pPr>
+        <w:rPr>
+          <w:rFonts w:ascii="Times New Roman" w:hAnsi="Times New Roman" w:cs="Times New Roman"/>
+          <w:szCs w:val="22"/>
+          <w:lang w:val="en-GB"/>
+        </w:rPr>
+      </w:pPr>
+      <w:r>
+        <w:rPr>
+          <w:rFonts w:ascii="Times New Roman" w:hAnsi="Times New Roman" w:cs="Times New Roman"/>
+          <w:szCs w:val="22"/>
+          <w:lang w:val="en-GB"/>
+        </w:rPr>
+        <w:t>"[...]"</w:t>
+      </w:r>
+    </w:p>
+    <w:p>
+      <w:pPr>
+        <w:rPr>
+          <w:rFonts w:ascii="Times New Roman" w:hAnsi="Times New Roman" w:cs="Times New Roman"/>
+          <w:szCs w:val="22"/>
+          <w:lang w:val="en-GB"/>
+        </w:rPr>
+      </w:pPr>
+    </w:p>
+    <w:p>
+      <w:pPr>
+        <w:rPr>
+          <w:rFonts w:ascii="Times New Roman" w:hAnsi="Times New Roman" w:cs="Times New Roman"/>
+          <w:szCs w:val="22"/>
+          <w:lang w:val="en-GB"/>
+        </w:rPr>
+      </w:pPr>
+      <w:r>
+        <w:rPr>
+          <w:rFonts w:ascii="Times New Roman" w:hAnsi="Times New Roman" w:cs="Times New Roman"/>
+          <w:szCs w:val="22"/>
+          <w:lang w:val="en-GB"/>
+        </w:rPr>
+        <w:t>The papers you selected look good to me. Note that you are not limited to a specific number of papers. It is totally fine - and desirable - to refer to more than 6 papers in the related work section of your thesis.</w:t>
+      </w:r>
+    </w:p>
+    <w:p>
+      <w:pPr>
+        <w:rPr>
+          <w:rFonts w:ascii="Times New Roman" w:hAnsi="Times New Roman" w:cs="Times New Roman"/>
+          <w:szCs w:val="22"/>
+          <w:lang w:val="en-GB"/>
+        </w:rPr>
+      </w:pPr>
+    </w:p>
+    <w:p>
+      <w:pPr>
+        <w:rPr>
+          <w:rFonts w:ascii="Times New Roman" w:hAnsi="Times New Roman" w:cs="Times New Roman"/>
+          <w:szCs w:val="22"/>
+          <w:lang w:val="en-GB"/>
+        </w:rPr>
+      </w:pPr>
+      <w:r>
+        <w:rPr>
+          <w:rFonts w:ascii="Times New Roman" w:hAnsi="Times New Roman" w:cs="Times New Roman"/>
+          <w:szCs w:val="22"/>
+          <w:lang w:val="en-GB"/>
+        </w:rPr>
+        <w:t>I recommend writing your related work section in a manner that follows the structure of your research questions. This helps the reader to understand how your research questions are related to the literature and how your thesis contributes to the literature. Furthermore, it gives the thesis an organized feel, which tends to increase the grade for the form and presentation components of your thesis.</w:t>
+      </w:r>
+    </w:p>
+    <w:p>
+      <w:pPr>
+        <w:rPr>
+          <w:rFonts w:ascii="Times New Roman" w:hAnsi="Times New Roman" w:cs="Times New Roman"/>
+          <w:szCs w:val="22"/>
+          <w:lang w:val="en-GB"/>
+        </w:rPr>
+      </w:pPr>
+    </w:p>
+    <w:p>
+      <w:pPr>
+        <w:rPr>
+          <w:rFonts w:ascii="Times New Roman" w:hAnsi="Times New Roman" w:cs="Times New Roman"/>
+          <w:szCs w:val="22"/>
+          <w:lang w:val="en-GB"/>
+        </w:rPr>
+      </w:pPr>
+      <w:r>
+        <w:rPr>
+          <w:rFonts w:ascii="Times New Roman" w:hAnsi="Times New Roman" w:cs="Times New Roman"/>
+          <w:szCs w:val="22"/>
+          <w:lang w:val="en-GB"/>
+        </w:rPr>
+        <w:t>Best,</w:t>
+      </w:r>
+    </w:p>
+    <w:p>
+      <w:pPr>
+        <w:rPr>
+          <w:rFonts w:ascii="Times New Roman" w:hAnsi="Times New Roman" w:cs="Times New Roman"/>
+          <w:szCs w:val="22"/>
+          <w:lang w:val="en-GB"/>
+        </w:rPr>
+      </w:pPr>
+      <w:r>
+        <w:rPr>
+          <w:rFonts w:ascii="Times New Roman" w:hAnsi="Times New Roman" w:cs="Times New Roman"/>
+          <w:szCs w:val="22"/>
+          <w:lang w:val="en-GB"/>
+        </w:rPr>
+        <w:t>Peter.</w:t>
+      </w:r>
+      <w:r>
+        <w:rPr>
+          <w:rFonts w:ascii="Times New Roman" w:hAnsi="Times New Roman" w:cs="Times New Roman"/>
+          <w:szCs w:val="22"/>
+          <w:lang w:val="en-GB"/>
+        </w:rPr>
+        <w:t xml:space="preserve"> </w:t>
+      </w:r>
+      <w:r>
+        <w:rPr>
+          <w:rFonts w:ascii="Times New Roman" w:hAnsi="Times New Roman" w:cs="Times New Roman"/>
+          <w:szCs w:val="22"/>
+          <w:lang w:val="en-GB"/>
+        </w:rPr>
+        <w:br w:type="page"/>
+      </w:r>
+    </w:p>
+    <w:p>
+      <w:pPr>
+        <w:rPr>
+          <w:rFonts w:ascii="Times New Roman" w:hAnsi="Times New Roman" w:cs="Times New Roman"/>
+          <w:szCs w:val="22"/>
+          <w:lang w:val="en-GB"/>
+        </w:rPr>
+      </w:pPr>
+      <w:r>
+        <w:rPr>
+          <w:rFonts w:ascii="Times New Roman" w:hAnsi="Times New Roman" w:cs="Times New Roman"/>
+          <w:szCs w:val="22"/>
+          <w:lang w:val="en-GB"/>
+        </w:rPr>
+        <w:lastRenderedPageBreak/>
         <w:t>Proposal</w:t>
       </w:r>
     </w:p>
@@ -703,6 +1137,15 @@
         </w:rPr>
         <w:t xml:space="preserve"> While the wallstreetbets community minted many millionaires, there are also numerous people who lost their life savings.</w:t>
       </w:r>
+    </w:p>
+    <w:p>
+      <w:pPr>
+        <w:rPr>
+          <w:rFonts w:ascii="Times New Roman" w:hAnsi="Times New Roman" w:cs="Times New Roman"/>
+          <w:szCs w:val="22"/>
+          <w:lang w:val="en-US"/>
+        </w:rPr>
+      </w:pPr>
     </w:p>
     <w:p>
       <w:pPr>
@@ -782,6 +1225,7 @@
           <w:id w:val="-569343865"/>
           <w:citation/>
         </w:sdtPr>
+        <w:sdtEndPr/>
         <w:sdtContent>
           <w:r>
             <w:rPr>
@@ -795,7 +1239,7 @@
             <w:rPr>
               <w:rFonts w:ascii="Times New Roman" w:hAnsi="Times New Roman" w:cs="Times New Roman"/>
               <w:szCs w:val="22"/>
-              <w:lang w:val="de-DE"/>
+              <w:lang w:val="en-US"/>
             </w:rPr>
             <w:instrText xml:space="preserve"> CITATION Ana21 \l 1031 </w:instrText>
           </w:r>
@@ -843,14 +1287,15 @@
         </w:rPr>
         <w:t>Interestingly, the story repeated itself when those self-proclaimed “apes” sent other stocks, such as AMC Entertainment and BlackBerry to the moon.</w:t>
       </w:r>
-      <w:r>
-        <w:rPr>
-          <w:rFonts w:ascii="Times New Roman" w:hAnsi="Times New Roman" w:cs="Times New Roman"/>
-          <w:szCs w:val="22"/>
-          <w:lang w:val="en-US"/>
-        </w:rPr>
-        <w:t xml:space="preserve"> </w:t>
-      </w:r>
+    </w:p>
+    <w:p>
+      <w:pPr>
+        <w:rPr>
+          <w:rFonts w:ascii="Times New Roman" w:hAnsi="Times New Roman" w:cs="Times New Roman"/>
+          <w:szCs w:val="22"/>
+          <w:lang w:val="en-US"/>
+        </w:rPr>
+      </w:pPr>
       <w:r>
         <w:rPr>
           <w:rFonts w:ascii="Times New Roman" w:hAnsi="Times New Roman" w:cs="Times New Roman"/>
@@ -885,6 +1330,7 @@
           <w:id w:val="-609363106"/>
           <w:citation/>
         </w:sdtPr>
+        <w:sdtEndPr/>
         <w:sdtContent>
           <w:r>
             <w:rPr>
@@ -937,6 +1383,76 @@
         </w:rPr>
         <w:t>.</w:t>
       </w:r>
+      <w:r>
+        <w:rPr>
+          <w:rFonts w:ascii="Times New Roman" w:hAnsi="Times New Roman" w:cs="Times New Roman"/>
+          <w:szCs w:val="22"/>
+          <w:lang w:val="en-US"/>
+        </w:rPr>
+        <w:t xml:space="preserve"> Interestingly, finance scholar did not consider Reddit as a platform that can have such a big impact on the financial markets and has hence been ignored </w:t>
+      </w:r>
+      <w:sdt>
+        <w:sdtPr>
+          <w:rPr>
+            <w:rFonts w:ascii="Times New Roman" w:hAnsi="Times New Roman" w:cs="Times New Roman"/>
+            <w:szCs w:val="22"/>
+            <w:lang w:val="en-US"/>
+          </w:rPr>
+          <w:id w:val="463547932"/>
+          <w:citation/>
+        </w:sdtPr>
+        <w:sdtContent>
+          <w:r>
+            <w:rPr>
+              <w:rFonts w:ascii="Times New Roman" w:hAnsi="Times New Roman" w:cs="Times New Roman"/>
+              <w:szCs w:val="22"/>
+              <w:lang w:val="en-US"/>
+            </w:rPr>
+            <w:fldChar w:fldCharType="begin"/>
+          </w:r>
+          <w:r>
+            <w:rPr>
+              <w:rFonts w:ascii="Times New Roman" w:hAnsi="Times New Roman" w:cs="Times New Roman"/>
+              <w:szCs w:val="22"/>
+              <w:lang w:val="en-US"/>
+            </w:rPr>
+            <w:instrText xml:space="preserve"> CITATION Lon \l 1031 </w:instrText>
+          </w:r>
+          <w:r>
+            <w:rPr>
+              <w:rFonts w:ascii="Times New Roman" w:hAnsi="Times New Roman" w:cs="Times New Roman"/>
+              <w:szCs w:val="22"/>
+              <w:lang w:val="en-US"/>
+            </w:rPr>
+            <w:fldChar w:fldCharType="separate"/>
+          </w:r>
+          <w:r>
+            <w:rPr>
+              <w:rFonts w:ascii="Times New Roman" w:hAnsi="Times New Roman" w:cs="Times New Roman"/>
+              <w:noProof/>
+              <w:szCs w:val="22"/>
+              <w:lang w:val="en-US"/>
+            </w:rPr>
+            <w:t>(Long, Lucey, &amp; Yarovaya)</w:t>
+          </w:r>
+          <w:r>
+            <w:rPr>
+              <w:rFonts w:ascii="Times New Roman" w:hAnsi="Times New Roman" w:cs="Times New Roman"/>
+              <w:szCs w:val="22"/>
+              <w:lang w:val="en-US"/>
+            </w:rPr>
+            <w:fldChar w:fldCharType="end"/>
+          </w:r>
+        </w:sdtContent>
+      </w:sdt>
+      <w:r>
+        <w:rPr>
+          <w:rFonts w:ascii="Times New Roman" w:hAnsi="Times New Roman" w:cs="Times New Roman"/>
+          <w:szCs w:val="22"/>
+          <w:lang w:val="en-US"/>
+        </w:rPr>
+        <w:t>.</w:t>
+      </w:r>
     </w:p>
     <w:p>
       <w:pPr>
@@ -1018,7 +1534,15 @@
           <w:szCs w:val="22"/>
           <w:lang w:val="en-US"/>
         </w:rPr>
-        <w:t>measure the sentiment ensures more efficient, and hence, less volatile markets.</w:t>
+        <w:t>measure the sentiment ensures more efficient, and hence, less volatile markets</w:t>
+      </w:r>
+      <w:r>
+        <w:rPr>
+          <w:rFonts w:ascii="Times New Roman" w:hAnsi="Times New Roman" w:cs="Times New Roman"/>
+          <w:szCs w:val="22"/>
+          <w:lang w:val="en-US"/>
+        </w:rPr>
+        <w:t>.</w:t>
       </w:r>
     </w:p>
     <w:p>
@@ -1226,6 +1750,76 @@
         </w:rPr>
         <w:t xml:space="preserve"> and others.</w:t>
       </w:r>
+      <w:r>
+        <w:rPr>
+          <w:rFonts w:ascii="Times New Roman" w:hAnsi="Times New Roman" w:cs="Times New Roman"/>
+          <w:szCs w:val="22"/>
+          <w:lang w:val="en-US"/>
+        </w:rPr>
+        <w:t xml:space="preserve"> Furthermore</w:t>
+      </w:r>
+      <w:r>
+        <w:rPr>
+          <w:rFonts w:ascii="Times New Roman" w:hAnsi="Times New Roman" w:cs="Times New Roman"/>
+          <w:szCs w:val="22"/>
+          <w:lang w:val="en-US"/>
+        </w:rPr>
+        <w:t xml:space="preserve">, such disruptions to the financial markets can harm its stability, thus causing spillover effects. </w:t>
+      </w:r>
+      <w:sdt>
+        <w:sdtPr>
+          <w:rPr>
+            <w:rFonts w:ascii="Times New Roman" w:hAnsi="Times New Roman" w:cs="Times New Roman"/>
+            <w:szCs w:val="22"/>
+            <w:lang w:val="en-US"/>
+          </w:rPr>
+          <w:id w:val="-1143038280"/>
+          <w:citation/>
+        </w:sdtPr>
+        <w:sdtContent>
+          <w:r>
+            <w:rPr>
+              <w:rFonts w:ascii="Times New Roman" w:hAnsi="Times New Roman" w:cs="Times New Roman"/>
+              <w:szCs w:val="22"/>
+              <w:lang w:val="en-US"/>
+            </w:rPr>
+            <w:fldChar w:fldCharType="begin"/>
+          </w:r>
+          <w:r>
+            <w:rPr>
+              <w:rFonts w:ascii="Times New Roman" w:hAnsi="Times New Roman" w:cs="Times New Roman"/>
+              <w:szCs w:val="22"/>
+              <w:lang w:val="de-DE"/>
+            </w:rPr>
+            <w:instrText xml:space="preserve"> CITATION Lyó21 \l 1031 </w:instrText>
+          </w:r>
+          <w:r>
+            <w:rPr>
+              <w:rFonts w:ascii="Times New Roman" w:hAnsi="Times New Roman" w:cs="Times New Roman"/>
+              <w:szCs w:val="22"/>
+              <w:lang w:val="en-US"/>
+            </w:rPr>
+            <w:fldChar w:fldCharType="separate"/>
+          </w:r>
+          <w:r>
+            <w:rPr>
+              <w:rFonts w:ascii="Times New Roman" w:hAnsi="Times New Roman" w:cs="Times New Roman"/>
+              <w:noProof/>
+              <w:szCs w:val="22"/>
+              <w:lang w:val="de-DE"/>
+            </w:rPr>
+            <w:t>(Lyócsa, Baumöhl, &amp; Vyrost, 2021)</w:t>
+          </w:r>
+          <w:r>
+            <w:rPr>
+              <w:rFonts w:ascii="Times New Roman" w:hAnsi="Times New Roman" w:cs="Times New Roman"/>
+              <w:szCs w:val="22"/>
+              <w:lang w:val="en-US"/>
+            </w:rPr>
+            <w:fldChar w:fldCharType="end"/>
+          </w:r>
+        </w:sdtContent>
+      </w:sdt>
     </w:p>
     <w:p>
       <w:pPr>
@@ -1267,6 +1861,834 @@
           <w:lang w:val="en-US"/>
         </w:rPr>
       </w:pPr>
+      <w:r>
+        <w:rPr>
+          <w:rFonts w:ascii="Times New Roman" w:hAnsi="Times New Roman" w:cs="Times New Roman"/>
+          <w:szCs w:val="22"/>
+          <w:lang w:val="en-US"/>
+        </w:rPr>
+        <w:t xml:space="preserve">Gauging sentiment of online forums to predict movements in stock prices has been a research subject for many years now. </w:t>
+      </w:r>
+      <w:sdt>
+        <w:sdtPr>
+          <w:rPr>
+            <w:rFonts w:ascii="Times New Roman" w:hAnsi="Times New Roman" w:cs="Times New Roman"/>
+            <w:szCs w:val="22"/>
+            <w:lang w:val="en-US"/>
+          </w:rPr>
+          <w:id w:val="1765726667"/>
+          <w:citation/>
+        </w:sdtPr>
+        <w:sdtContent>
+          <w:r>
+            <w:rPr>
+              <w:rFonts w:ascii="Times New Roman" w:hAnsi="Times New Roman" w:cs="Times New Roman"/>
+              <w:szCs w:val="22"/>
+              <w:lang w:val="en-US"/>
+            </w:rPr>
+            <w:fldChar w:fldCharType="begin"/>
+          </w:r>
+          <w:r>
+            <w:rPr>
+              <w:rFonts w:ascii="Times New Roman" w:hAnsi="Times New Roman" w:cs="Times New Roman"/>
+              <w:szCs w:val="22"/>
+              <w:lang w:val="de-DE"/>
+            </w:rPr>
+            <w:instrText xml:space="preserve"> CITATION Das07 \l 1031 </w:instrText>
+          </w:r>
+          <w:r>
+            <w:rPr>
+              <w:rFonts w:ascii="Times New Roman" w:hAnsi="Times New Roman" w:cs="Times New Roman"/>
+              <w:szCs w:val="22"/>
+              <w:lang w:val="en-US"/>
+            </w:rPr>
+            <w:fldChar w:fldCharType="separate"/>
+          </w:r>
+          <w:r>
+            <w:rPr>
+              <w:rFonts w:ascii="Times New Roman" w:hAnsi="Times New Roman" w:cs="Times New Roman"/>
+              <w:noProof/>
+              <w:szCs w:val="22"/>
+              <w:lang w:val="en-US"/>
+            </w:rPr>
+            <w:t>(Das &amp; Chen, 2007)</w:t>
+          </w:r>
+          <w:r>
+            <w:rPr>
+              <w:rFonts w:ascii="Times New Roman" w:hAnsi="Times New Roman" w:cs="Times New Roman"/>
+              <w:szCs w:val="22"/>
+              <w:lang w:val="en-US"/>
+            </w:rPr>
+            <w:fldChar w:fldCharType="end"/>
+          </w:r>
+        </w:sdtContent>
+      </w:sdt>
+      <w:r>
+        <w:rPr>
+          <w:rFonts w:ascii="Times New Roman" w:hAnsi="Times New Roman" w:cs="Times New Roman"/>
+          <w:szCs w:val="22"/>
+          <w:lang w:val="en-US"/>
+        </w:rPr>
+        <w:t xml:space="preserve"> did a study on </w:t>
+      </w:r>
+      <w:r>
+        <w:rPr>
+          <w:rFonts w:ascii="Times New Roman" w:hAnsi="Times New Roman" w:cs="Times New Roman"/>
+          <w:szCs w:val="22"/>
+          <w:lang w:val="en-US"/>
+        </w:rPr>
+        <w:t xml:space="preserve">the Yahoo! message board, which was amongst the first ones on the internet for investors to exchange ideas. In their paper, they show that the relationship of stock level to sentiment is </w:t>
+      </w:r>
+      <w:proofErr w:type="gramStart"/>
+      <w:r>
+        <w:rPr>
+          <w:rFonts w:ascii="Times New Roman" w:hAnsi="Times New Roman" w:cs="Times New Roman"/>
+          <w:szCs w:val="22"/>
+          <w:lang w:val="en-US"/>
+        </w:rPr>
+        <w:t>significant</w:t>
+      </w:r>
+      <w:proofErr w:type="gramEnd"/>
+      <w:r>
+        <w:rPr>
+          <w:rFonts w:ascii="Times New Roman" w:hAnsi="Times New Roman" w:cs="Times New Roman"/>
+          <w:szCs w:val="22"/>
+          <w:lang w:val="en-US"/>
+        </w:rPr>
+        <w:t xml:space="preserve"> and that market activity is related to activity of the message board.</w:t>
+      </w:r>
+    </w:p>
+    <w:p>
+      <w:pPr>
+        <w:rPr>
+          <w:rFonts w:ascii="Times New Roman" w:hAnsi="Times New Roman" w:cs="Times New Roman"/>
+          <w:szCs w:val="22"/>
+          <w:lang w:val="en-US"/>
+        </w:rPr>
+      </w:pPr>
+    </w:p>
+    <w:p>
+      <w:pPr>
+        <w:rPr>
+          <w:rFonts w:ascii="Times New Roman" w:hAnsi="Times New Roman" w:cs="Times New Roman"/>
+          <w:szCs w:val="22"/>
+          <w:lang w:val="en-US"/>
+        </w:rPr>
+      </w:pPr>
+      <w:r>
+        <w:rPr>
+          <w:rFonts w:ascii="Times New Roman" w:hAnsi="Times New Roman" w:cs="Times New Roman"/>
+          <w:szCs w:val="22"/>
+          <w:lang w:val="en-US"/>
+        </w:rPr>
+        <w:lastRenderedPageBreak/>
+        <w:t xml:space="preserve">However, the impact of the wallstreetbets subreddit set an unforeseeable example the message boards can have on the stock market. </w:t>
+      </w:r>
+      <w:r>
+        <w:rPr>
+          <w:rFonts w:ascii="Times New Roman" w:hAnsi="Times New Roman" w:cs="Times New Roman"/>
+          <w:szCs w:val="22"/>
+          <w:lang w:val="en-US"/>
+        </w:rPr>
+        <w:t xml:space="preserve">Since the </w:t>
+      </w:r>
+      <w:r>
+        <w:rPr>
+          <w:rFonts w:ascii="Times New Roman" w:hAnsi="Times New Roman" w:cs="Times New Roman"/>
+          <w:szCs w:val="22"/>
+          <w:lang w:val="en-US"/>
+        </w:rPr>
+        <w:t xml:space="preserve">wallstreetbets </w:t>
+      </w:r>
+      <w:r>
+        <w:rPr>
+          <w:rFonts w:ascii="Times New Roman" w:hAnsi="Times New Roman" w:cs="Times New Roman"/>
+          <w:szCs w:val="22"/>
+          <w:lang w:val="en-US"/>
+        </w:rPr>
+        <w:t>meme-stock movement is a relatively recent phenomena, there is very little research on t</w:t>
+      </w:r>
+      <w:r>
+        <w:rPr>
+          <w:rFonts w:ascii="Times New Roman" w:hAnsi="Times New Roman" w:cs="Times New Roman"/>
+          <w:szCs w:val="22"/>
+          <w:lang w:val="en-US"/>
+        </w:rPr>
+        <w:t>he impact of wallstreetbets on individual stocks.</w:t>
+      </w:r>
+      <w:r>
+        <w:rPr>
+          <w:rFonts w:ascii="Times New Roman" w:hAnsi="Times New Roman" w:cs="Times New Roman"/>
+          <w:szCs w:val="22"/>
+          <w:lang w:val="en-US"/>
+        </w:rPr>
+        <w:t xml:space="preserve"> </w:t>
+      </w:r>
+      <w:sdt>
+        <w:sdtPr>
+          <w:rPr>
+            <w:rFonts w:ascii="Times New Roman" w:hAnsi="Times New Roman" w:cs="Times New Roman"/>
+            <w:szCs w:val="22"/>
+            <w:lang w:val="en-US"/>
+          </w:rPr>
+          <w:id w:val="1425533168"/>
+          <w:citation/>
+        </w:sdtPr>
+        <w:sdtContent>
+          <w:r>
+            <w:rPr>
+              <w:rFonts w:ascii="Times New Roman" w:hAnsi="Times New Roman" w:cs="Times New Roman"/>
+              <w:szCs w:val="22"/>
+              <w:lang w:val="en-US"/>
+            </w:rPr>
+            <w:fldChar w:fldCharType="begin"/>
+          </w:r>
+          <w:r>
+            <w:rPr>
+              <w:rFonts w:ascii="Times New Roman" w:hAnsi="Times New Roman" w:cs="Times New Roman"/>
+              <w:szCs w:val="22"/>
+              <w:lang w:val="en-US"/>
+            </w:rPr>
+            <w:instrText xml:space="preserve"> CITATION Lon \l 1031 </w:instrText>
+          </w:r>
+          <w:r>
+            <w:rPr>
+              <w:rFonts w:ascii="Times New Roman" w:hAnsi="Times New Roman" w:cs="Times New Roman"/>
+              <w:szCs w:val="22"/>
+              <w:lang w:val="en-US"/>
+            </w:rPr>
+            <w:fldChar w:fldCharType="separate"/>
+          </w:r>
+          <w:r>
+            <w:rPr>
+              <w:rFonts w:ascii="Times New Roman" w:hAnsi="Times New Roman" w:cs="Times New Roman"/>
+              <w:noProof/>
+              <w:szCs w:val="22"/>
+              <w:lang w:val="en-US"/>
+            </w:rPr>
+            <w:t>(Long, Lucey, &amp; Yarovaya)</w:t>
+          </w:r>
+          <w:r>
+            <w:rPr>
+              <w:rFonts w:ascii="Times New Roman" w:hAnsi="Times New Roman" w:cs="Times New Roman"/>
+              <w:szCs w:val="22"/>
+              <w:lang w:val="en-US"/>
+            </w:rPr>
+            <w:fldChar w:fldCharType="end"/>
+          </w:r>
+        </w:sdtContent>
+      </w:sdt>
+      <w:r>
+        <w:rPr>
+          <w:rFonts w:ascii="Times New Roman" w:hAnsi="Times New Roman" w:cs="Times New Roman"/>
+          <w:szCs w:val="22"/>
+          <w:lang w:val="en-US"/>
+        </w:rPr>
+        <w:t xml:space="preserve"> </w:t>
+      </w:r>
+      <w:r>
+        <w:rPr>
+          <w:rFonts w:ascii="Times New Roman" w:hAnsi="Times New Roman" w:cs="Times New Roman"/>
+          <w:szCs w:val="22"/>
+          <w:lang w:val="en-US"/>
+        </w:rPr>
+        <w:t xml:space="preserve">try to </w:t>
+      </w:r>
+      <w:r>
+        <w:rPr>
+          <w:rFonts w:ascii="Times New Roman" w:hAnsi="Times New Roman" w:cs="Times New Roman"/>
+          <w:szCs w:val="22"/>
+          <w:lang w:val="en-US"/>
+        </w:rPr>
+        <w:t xml:space="preserve">establish a foundation for future research of sentiment analysis derived from Reddit on the stock market in, what they believe, to be the first paper on that topic. They try to </w:t>
+      </w:r>
+      <w:r>
+        <w:rPr>
+          <w:rFonts w:ascii="Times New Roman" w:hAnsi="Times New Roman" w:cs="Times New Roman"/>
+          <w:szCs w:val="22"/>
+          <w:lang w:val="en-US"/>
+        </w:rPr>
+        <w:t xml:space="preserve">uncover if specific emotions, such as </w:t>
+      </w:r>
+      <w:r>
+        <w:rPr>
+          <w:rFonts w:ascii="Times New Roman" w:hAnsi="Times New Roman" w:cs="Times New Roman"/>
+          <w:i/>
+          <w:iCs/>
+          <w:szCs w:val="22"/>
+          <w:lang w:val="en-US"/>
+        </w:rPr>
+        <w:t>“Angry, Fear, Happy, Sad and Surprise”</w:t>
+      </w:r>
+      <w:r>
+        <w:rPr>
+          <w:rFonts w:ascii="Times New Roman" w:hAnsi="Times New Roman" w:cs="Times New Roman"/>
+          <w:szCs w:val="22"/>
+          <w:lang w:val="en-US"/>
+        </w:rPr>
+        <w:t>,</w:t>
+      </w:r>
+      <w:r>
+        <w:rPr>
+          <w:rFonts w:ascii="Times New Roman" w:hAnsi="Times New Roman" w:cs="Times New Roman"/>
+          <w:szCs w:val="22"/>
+          <w:lang w:val="en-US"/>
+        </w:rPr>
+        <w:t xml:space="preserve"> of comments on reddit posts </w:t>
+      </w:r>
+      <w:r>
+        <w:rPr>
+          <w:rFonts w:ascii="Times New Roman" w:hAnsi="Times New Roman" w:cs="Times New Roman"/>
+          <w:szCs w:val="22"/>
+          <w:lang w:val="en-US"/>
+        </w:rPr>
+        <w:t xml:space="preserve">impacts intraday returns of a specific stock. They conclude that the impact of tone, as well as the number of comments do have an impact on returns. However, they show that the number of comments </w:t>
+      </w:r>
+      <w:proofErr w:type="gramStart"/>
+      <w:r>
+        <w:rPr>
+          <w:rFonts w:ascii="Times New Roman" w:hAnsi="Times New Roman" w:cs="Times New Roman"/>
+          <w:szCs w:val="22"/>
+          <w:lang w:val="en-US"/>
+        </w:rPr>
+        <w:t>are</w:t>
+      </w:r>
+      <w:proofErr w:type="gramEnd"/>
+      <w:r>
+        <w:rPr>
+          <w:rFonts w:ascii="Times New Roman" w:hAnsi="Times New Roman" w:cs="Times New Roman"/>
+          <w:szCs w:val="22"/>
+          <w:lang w:val="en-US"/>
+        </w:rPr>
+        <w:t xml:space="preserve"> not related to sentiment. Instead, it is the number of comments that is posted within an hour that has the biggest effect on </w:t>
+      </w:r>
+      <w:proofErr w:type="gramStart"/>
+      <w:r>
+        <w:rPr>
+          <w:rFonts w:ascii="Times New Roman" w:hAnsi="Times New Roman" w:cs="Times New Roman"/>
+          <w:szCs w:val="22"/>
+          <w:lang w:val="en-US"/>
+        </w:rPr>
+        <w:t>one minute</w:t>
+      </w:r>
+      <w:proofErr w:type="gramEnd"/>
+      <w:r>
+        <w:rPr>
+          <w:rFonts w:ascii="Times New Roman" w:hAnsi="Times New Roman" w:cs="Times New Roman"/>
+          <w:szCs w:val="22"/>
+          <w:lang w:val="en-US"/>
+        </w:rPr>
+        <w:t xml:space="preserve"> changes in the stock price. Furthermore, the paper shows that one the emotions </w:t>
+      </w:r>
+      <w:r>
+        <w:rPr>
+          <w:rFonts w:ascii="Times New Roman" w:hAnsi="Times New Roman" w:cs="Times New Roman"/>
+          <w:i/>
+          <w:iCs/>
+          <w:szCs w:val="22"/>
+          <w:lang w:val="en-US"/>
+        </w:rPr>
+        <w:t xml:space="preserve">Sad, Anger </w:t>
+      </w:r>
+      <w:r>
+        <w:rPr>
+          <w:rFonts w:ascii="Times New Roman" w:hAnsi="Times New Roman" w:cs="Times New Roman"/>
+          <w:szCs w:val="22"/>
+          <w:lang w:val="en-US"/>
+        </w:rPr>
+        <w:t xml:space="preserve">and </w:t>
+      </w:r>
+      <w:r>
+        <w:rPr>
+          <w:rFonts w:ascii="Times New Roman" w:hAnsi="Times New Roman" w:cs="Times New Roman"/>
+          <w:i/>
+          <w:iCs/>
+          <w:szCs w:val="22"/>
+          <w:lang w:val="en-US"/>
+        </w:rPr>
+        <w:t>Surprise</w:t>
+      </w:r>
+      <w:r>
+        <w:rPr>
+          <w:rFonts w:ascii="Times New Roman" w:hAnsi="Times New Roman" w:cs="Times New Roman"/>
+          <w:szCs w:val="22"/>
+          <w:lang w:val="en-US"/>
+        </w:rPr>
+        <w:t xml:space="preserve"> have a significant impact on the </w:t>
+      </w:r>
+      <w:proofErr w:type="spellStart"/>
+      <w:r>
+        <w:rPr>
+          <w:rFonts w:ascii="Times New Roman" w:hAnsi="Times New Roman" w:cs="Times New Roman"/>
+          <w:szCs w:val="22"/>
+          <w:lang w:val="en-US"/>
+        </w:rPr>
+        <w:t>gamestop</w:t>
+      </w:r>
+      <w:proofErr w:type="spellEnd"/>
+      <w:r>
+        <w:rPr>
+          <w:rFonts w:ascii="Times New Roman" w:hAnsi="Times New Roman" w:cs="Times New Roman"/>
+          <w:szCs w:val="22"/>
+          <w:lang w:val="en-US"/>
+        </w:rPr>
+        <w:t xml:space="preserve"> 1-minute stock price. The </w:t>
+      </w:r>
+      <w:r>
+        <w:rPr>
+          <w:rFonts w:ascii="Times New Roman" w:hAnsi="Times New Roman" w:cs="Times New Roman"/>
+          <w:i/>
+          <w:iCs/>
+          <w:szCs w:val="22"/>
+          <w:lang w:val="en-US"/>
+        </w:rPr>
+        <w:t>Happy</w:t>
+      </w:r>
+      <w:r>
+        <w:rPr>
+          <w:rFonts w:ascii="Times New Roman" w:hAnsi="Times New Roman" w:cs="Times New Roman"/>
+          <w:szCs w:val="22"/>
+          <w:lang w:val="en-US"/>
+        </w:rPr>
+        <w:t xml:space="preserve"> sentiment does not show a significant impact on 1-minute price </w:t>
+      </w:r>
+      <w:proofErr w:type="gramStart"/>
+      <w:r>
+        <w:rPr>
+          <w:rFonts w:ascii="Times New Roman" w:hAnsi="Times New Roman" w:cs="Times New Roman"/>
+          <w:szCs w:val="22"/>
+          <w:lang w:val="en-US"/>
+        </w:rPr>
+        <w:t>changes,</w:t>
+      </w:r>
+      <w:proofErr w:type="gramEnd"/>
+      <w:r>
+        <w:rPr>
+          <w:rFonts w:ascii="Times New Roman" w:hAnsi="Times New Roman" w:cs="Times New Roman"/>
+          <w:szCs w:val="22"/>
+          <w:lang w:val="en-US"/>
+        </w:rPr>
+        <w:t xml:space="preserve"> however, a causality test showed a link between the </w:t>
+      </w:r>
+      <w:r>
+        <w:rPr>
+          <w:rFonts w:ascii="Times New Roman" w:hAnsi="Times New Roman" w:cs="Times New Roman"/>
+          <w:i/>
+          <w:iCs/>
+          <w:szCs w:val="22"/>
+          <w:lang w:val="en-US"/>
+        </w:rPr>
+        <w:t>Happy</w:t>
+      </w:r>
+      <w:r>
+        <w:rPr>
+          <w:rFonts w:ascii="Times New Roman" w:hAnsi="Times New Roman" w:cs="Times New Roman"/>
+          <w:szCs w:val="22"/>
+          <w:lang w:val="en-US"/>
+        </w:rPr>
+        <w:t xml:space="preserve"> sentiment and intraday returns of the GME stock.</w:t>
+      </w:r>
+      <w:r>
+        <w:rPr>
+          <w:rFonts w:ascii="Times New Roman" w:hAnsi="Times New Roman" w:cs="Times New Roman"/>
+          <w:szCs w:val="22"/>
+          <w:lang w:val="en-US"/>
+        </w:rPr>
+        <w:t xml:space="preserve"> In addition, the paper shows, that sentiment only impacts intraday returns if a thread has more than 2000 comments. Hence, the authors confirm that reddit sentiment has an impact on the stock market. Any asset that is targeted by the wallstreetbets forum.</w:t>
+      </w:r>
+    </w:p>
+    <w:p>
+      <w:pPr>
+        <w:rPr>
+          <w:rFonts w:ascii="Times New Roman" w:hAnsi="Times New Roman" w:cs="Times New Roman"/>
+          <w:szCs w:val="22"/>
+          <w:lang w:val="en-US"/>
+        </w:rPr>
+      </w:pPr>
+    </w:p>
+    <w:p>
+      <w:pPr>
+        <w:rPr>
+          <w:rFonts w:ascii="Times New Roman" w:hAnsi="Times New Roman" w:cs="Times New Roman"/>
+          <w:szCs w:val="22"/>
+          <w:lang w:val="en-US"/>
+        </w:rPr>
+      </w:pPr>
+      <w:r>
+        <w:rPr>
+          <w:rFonts w:ascii="Times New Roman" w:hAnsi="Times New Roman" w:cs="Times New Roman"/>
+          <w:szCs w:val="22"/>
+          <w:lang w:val="en-US"/>
+        </w:rPr>
+        <w:t xml:space="preserve">The research by </w:t>
+      </w:r>
+      <w:sdt>
+        <w:sdtPr>
+          <w:rPr>
+            <w:rFonts w:ascii="Times New Roman" w:hAnsi="Times New Roman" w:cs="Times New Roman"/>
+            <w:szCs w:val="22"/>
+            <w:lang w:val="en-US"/>
+          </w:rPr>
+          <w:id w:val="1690255427"/>
+          <w:citation/>
+        </w:sdtPr>
+        <w:sdtContent>
+          <w:r>
+            <w:rPr>
+              <w:rFonts w:ascii="Times New Roman" w:hAnsi="Times New Roman" w:cs="Times New Roman"/>
+              <w:szCs w:val="22"/>
+              <w:lang w:val="en-US"/>
+            </w:rPr>
+            <w:fldChar w:fldCharType="begin"/>
+          </w:r>
+          <w:r>
+            <w:rPr>
+              <w:rFonts w:ascii="Times New Roman" w:hAnsi="Times New Roman" w:cs="Times New Roman"/>
+              <w:szCs w:val="22"/>
+              <w:lang w:val="en-US"/>
+            </w:rPr>
+            <w:instrText xml:space="preserve">CITATION Jem21 \y  \l 1031 </w:instrText>
+          </w:r>
+          <w:r>
+            <w:rPr>
+              <w:rFonts w:ascii="Times New Roman" w:hAnsi="Times New Roman" w:cs="Times New Roman"/>
+              <w:szCs w:val="22"/>
+              <w:lang w:val="en-US"/>
+            </w:rPr>
+            <w:fldChar w:fldCharType="separate"/>
+          </w:r>
+          <w:r>
+            <w:rPr>
+              <w:rFonts w:ascii="Times New Roman" w:hAnsi="Times New Roman" w:cs="Times New Roman"/>
+              <w:noProof/>
+              <w:szCs w:val="22"/>
+              <w:lang w:val="en-US"/>
+            </w:rPr>
+            <w:t>(Jemai, Hayouni, &amp; Baccar)</w:t>
+          </w:r>
+          <w:r>
+            <w:rPr>
+              <w:rFonts w:ascii="Times New Roman" w:hAnsi="Times New Roman" w:cs="Times New Roman"/>
+              <w:szCs w:val="22"/>
+              <w:lang w:val="en-US"/>
+            </w:rPr>
+            <w:fldChar w:fldCharType="end"/>
+          </w:r>
+        </w:sdtContent>
+      </w:sdt>
+      <w:r>
+        <w:rPr>
+          <w:rFonts w:ascii="Times New Roman" w:hAnsi="Times New Roman" w:cs="Times New Roman"/>
+          <w:szCs w:val="22"/>
+          <w:lang w:val="en-US"/>
+        </w:rPr>
+        <w:t xml:space="preserve"> proposes a system, according to which a sentiment analysis project should be structured. The first phase is the </w:t>
+      </w:r>
+      <w:r>
+        <w:rPr>
+          <w:rFonts w:ascii="Times New Roman" w:hAnsi="Times New Roman" w:cs="Times New Roman"/>
+          <w:i/>
+          <w:iCs/>
+          <w:szCs w:val="22"/>
+          <w:lang w:val="en-US"/>
+        </w:rPr>
+        <w:t>data collection</w:t>
+      </w:r>
+      <w:r>
+        <w:rPr>
+          <w:rFonts w:ascii="Times New Roman" w:hAnsi="Times New Roman" w:cs="Times New Roman"/>
+          <w:szCs w:val="22"/>
+          <w:lang w:val="en-US"/>
+        </w:rPr>
+        <w:t xml:space="preserve"> phase. In that phase, data is to be obtained from a source. In the second phase, the </w:t>
+      </w:r>
+      <w:r>
+        <w:rPr>
+          <w:rFonts w:ascii="Times New Roman" w:hAnsi="Times New Roman" w:cs="Times New Roman"/>
+          <w:i/>
+          <w:iCs/>
+          <w:szCs w:val="22"/>
+          <w:lang w:val="en-US"/>
+        </w:rPr>
+        <w:t xml:space="preserve">preprocessing </w:t>
+      </w:r>
+      <w:r>
+        <w:rPr>
+          <w:rFonts w:ascii="Times New Roman" w:hAnsi="Times New Roman" w:cs="Times New Roman"/>
+          <w:szCs w:val="22"/>
+          <w:lang w:val="en-US"/>
+        </w:rPr>
+        <w:t xml:space="preserve">phase, the text is cleaned up. As a result, it will be easier to feed the text into a machine learning algorithm. In this phase, several steps are taken. One of the steps is </w:t>
+      </w:r>
+      <w:r>
+        <w:rPr>
+          <w:rFonts w:ascii="Times New Roman" w:hAnsi="Times New Roman" w:cs="Times New Roman"/>
+          <w:i/>
+          <w:iCs/>
+          <w:szCs w:val="22"/>
+          <w:lang w:val="en-US"/>
+        </w:rPr>
+        <w:t>data tokenization</w:t>
+      </w:r>
+      <w:r>
+        <w:rPr>
+          <w:rFonts w:ascii="Times New Roman" w:hAnsi="Times New Roman" w:cs="Times New Roman"/>
+          <w:szCs w:val="22"/>
+          <w:lang w:val="en-US"/>
+        </w:rPr>
+        <w:t xml:space="preserve">. This is a popular technique, in which a body of text is broken down into several sentences and each sentence into a list of words. Another step in the preprocessing phase is to delete stop words, such as </w:t>
+      </w:r>
+      <w:r>
+        <w:rPr>
+          <w:rFonts w:ascii="Times New Roman" w:hAnsi="Times New Roman" w:cs="Times New Roman"/>
+          <w:i/>
+          <w:iCs/>
+          <w:szCs w:val="22"/>
+          <w:lang w:val="en-US"/>
+        </w:rPr>
+        <w:t xml:space="preserve">is, the, </w:t>
+      </w:r>
+      <w:proofErr w:type="gramStart"/>
+      <w:r>
+        <w:rPr>
+          <w:rFonts w:ascii="Times New Roman" w:hAnsi="Times New Roman" w:cs="Times New Roman"/>
+          <w:i/>
+          <w:iCs/>
+          <w:szCs w:val="22"/>
+          <w:lang w:val="en-US"/>
+        </w:rPr>
+        <w:t>a</w:t>
+      </w:r>
+      <w:r>
+        <w:rPr>
+          <w:rFonts w:ascii="Times New Roman" w:hAnsi="Times New Roman" w:cs="Times New Roman"/>
+          <w:szCs w:val="22"/>
+          <w:lang w:val="en-US"/>
+        </w:rPr>
+        <w:t xml:space="preserve"> and</w:t>
+      </w:r>
+      <w:proofErr w:type="gramEnd"/>
+      <w:r>
+        <w:rPr>
+          <w:rFonts w:ascii="Times New Roman" w:hAnsi="Times New Roman" w:cs="Times New Roman"/>
+          <w:szCs w:val="22"/>
+          <w:lang w:val="en-US"/>
+        </w:rPr>
+        <w:t xml:space="preserve"> other common words. Furthermore, special characters such as </w:t>
+      </w:r>
+      <w:r>
+        <w:rPr>
+          <w:rFonts w:ascii="Times New Roman" w:hAnsi="Times New Roman" w:cs="Times New Roman"/>
+          <w:i/>
+          <w:iCs/>
+          <w:szCs w:val="22"/>
+          <w:lang w:val="en-US"/>
+        </w:rPr>
+        <w:t xml:space="preserve">@ </w:t>
+      </w:r>
+      <w:r>
+        <w:rPr>
+          <w:rFonts w:ascii="Times New Roman" w:hAnsi="Times New Roman" w:cs="Times New Roman"/>
+          <w:szCs w:val="22"/>
+          <w:lang w:val="en-US"/>
+        </w:rPr>
+        <w:t xml:space="preserve">or deleting </w:t>
+      </w:r>
+      <w:proofErr w:type="spellStart"/>
+      <w:r>
+        <w:rPr>
+          <w:rFonts w:ascii="Times New Roman" w:hAnsi="Times New Roman" w:cs="Times New Roman"/>
+          <w:szCs w:val="22"/>
+          <w:lang w:val="en-US"/>
+        </w:rPr>
+        <w:t>urls</w:t>
+      </w:r>
+      <w:proofErr w:type="spellEnd"/>
+      <w:r>
+        <w:rPr>
+          <w:rFonts w:ascii="Times New Roman" w:hAnsi="Times New Roman" w:cs="Times New Roman"/>
+          <w:szCs w:val="22"/>
+          <w:lang w:val="en-US"/>
+        </w:rPr>
+        <w:t xml:space="preserve">. Furthermore, it is proposed to change the text to lowercase. As a final step, they propose </w:t>
+      </w:r>
+      <w:proofErr w:type="spellStart"/>
+      <w:r>
+        <w:rPr>
+          <w:rFonts w:ascii="Times New Roman" w:hAnsi="Times New Roman" w:cs="Times New Roman"/>
+          <w:i/>
+          <w:iCs/>
+          <w:szCs w:val="22"/>
+          <w:lang w:val="en-US"/>
+        </w:rPr>
+        <w:t>lemmantization</w:t>
+      </w:r>
+      <w:proofErr w:type="spellEnd"/>
+      <w:r>
+        <w:rPr>
+          <w:rFonts w:ascii="Times New Roman" w:hAnsi="Times New Roman" w:cs="Times New Roman"/>
+          <w:szCs w:val="22"/>
+          <w:lang w:val="en-US"/>
+        </w:rPr>
+        <w:t xml:space="preserve">. </w:t>
+      </w:r>
+      <w:r>
+        <w:rPr>
+          <w:rFonts w:ascii="Times New Roman" w:hAnsi="Times New Roman" w:cs="Times New Roman"/>
+          <w:szCs w:val="22"/>
+          <w:lang w:val="en-US"/>
+        </w:rPr>
+        <w:t>By doing that, the structure of a word is analyzed and then converted into its normalized form.</w:t>
+      </w:r>
+    </w:p>
+    <w:p>
+      <w:pPr>
+        <w:rPr>
+          <w:rFonts w:ascii="Times New Roman" w:hAnsi="Times New Roman" w:cs="Times New Roman"/>
+          <w:szCs w:val="22"/>
+          <w:lang w:val="en-US"/>
+        </w:rPr>
+      </w:pPr>
+      <w:r>
+        <w:rPr>
+          <w:rFonts w:ascii="Times New Roman" w:hAnsi="Times New Roman" w:cs="Times New Roman"/>
+          <w:szCs w:val="22"/>
+          <w:lang w:val="en-US"/>
+        </w:rPr>
+        <w:t xml:space="preserve">The next step is </w:t>
+      </w:r>
+      <w:r>
+        <w:rPr>
+          <w:rFonts w:ascii="Times New Roman" w:hAnsi="Times New Roman" w:cs="Times New Roman"/>
+          <w:i/>
+          <w:iCs/>
+          <w:szCs w:val="22"/>
+          <w:lang w:val="en-US"/>
+        </w:rPr>
+        <w:t>data preparation</w:t>
+      </w:r>
+      <w:r>
+        <w:rPr>
+          <w:rFonts w:ascii="Times New Roman" w:hAnsi="Times New Roman" w:cs="Times New Roman"/>
+          <w:szCs w:val="22"/>
+          <w:lang w:val="en-US"/>
+        </w:rPr>
+        <w:t>. In that step the data is prepared for sentiment analysis by converting the tokens into a dictionary. The dictionary is then split up into train and test sets.</w:t>
+      </w:r>
+    </w:p>
+    <w:p>
+      <w:pPr>
+        <w:rPr>
+          <w:rFonts w:ascii="Times New Roman" w:hAnsi="Times New Roman" w:cs="Times New Roman"/>
+          <w:szCs w:val="22"/>
+          <w:lang w:val="en-US"/>
+        </w:rPr>
+      </w:pPr>
+      <w:r>
+        <w:rPr>
+          <w:rFonts w:ascii="Times New Roman" w:hAnsi="Times New Roman" w:cs="Times New Roman"/>
+          <w:szCs w:val="22"/>
+          <w:lang w:val="en-US"/>
+        </w:rPr>
+        <w:t xml:space="preserve">In the final </w:t>
+      </w:r>
+      <w:r>
+        <w:rPr>
+          <w:rFonts w:ascii="Times New Roman" w:hAnsi="Times New Roman" w:cs="Times New Roman"/>
+          <w:i/>
+          <w:iCs/>
+          <w:szCs w:val="22"/>
+          <w:lang w:val="en-US"/>
+        </w:rPr>
+        <w:t>classification</w:t>
+      </w:r>
+      <w:r>
+        <w:rPr>
+          <w:rFonts w:ascii="Times New Roman" w:hAnsi="Times New Roman" w:cs="Times New Roman"/>
+          <w:szCs w:val="22"/>
+          <w:lang w:val="en-US"/>
+        </w:rPr>
+        <w:t xml:space="preserve"> phase machine learning algorithms can be used to learn from the training data.</w:t>
+      </w:r>
+    </w:p>
+    <w:p>
+      <w:pPr>
+        <w:rPr>
+          <w:rFonts w:ascii="Times New Roman" w:hAnsi="Times New Roman" w:cs="Times New Roman"/>
+          <w:szCs w:val="22"/>
+          <w:lang w:val="en-US"/>
+        </w:rPr>
+      </w:pPr>
+      <w:r>
+        <w:rPr>
+          <w:rFonts w:ascii="Times New Roman" w:hAnsi="Times New Roman" w:cs="Times New Roman"/>
+          <w:szCs w:val="22"/>
+          <w:lang w:val="en-US"/>
+        </w:rPr>
+        <w:t xml:space="preserve">In addition to the proposed steps, the paper also touches on related work by peers. For example, they briefly explain the work carried out by </w:t>
+      </w:r>
+      <w:sdt>
+        <w:sdtPr>
+          <w:rPr>
+            <w:rFonts w:ascii="Times New Roman" w:hAnsi="Times New Roman" w:cs="Times New Roman"/>
+            <w:szCs w:val="22"/>
+            <w:lang w:val="en-US"/>
+          </w:rPr>
+          <w:id w:val="-1241559399"/>
+          <w:citation/>
+        </w:sdtPr>
+        <w:sdtContent>
+          <w:r>
+            <w:rPr>
+              <w:rFonts w:ascii="Times New Roman" w:hAnsi="Times New Roman" w:cs="Times New Roman"/>
+              <w:szCs w:val="22"/>
+              <w:lang w:val="en-US"/>
+            </w:rPr>
+            <w:fldChar w:fldCharType="begin"/>
+          </w:r>
+          <w:r>
+            <w:rPr>
+              <w:rFonts w:ascii="Times New Roman" w:hAnsi="Times New Roman" w:cs="Times New Roman"/>
+              <w:szCs w:val="22"/>
+              <w:lang w:val="en-US"/>
+            </w:rPr>
+            <w:instrText xml:space="preserve"> CITATION Par16 \l 1031 </w:instrText>
+          </w:r>
+          <w:r>
+            <w:rPr>
+              <w:rFonts w:ascii="Times New Roman" w:hAnsi="Times New Roman" w:cs="Times New Roman"/>
+              <w:szCs w:val="22"/>
+              <w:lang w:val="en-US"/>
+            </w:rPr>
+            <w:fldChar w:fldCharType="separate"/>
+          </w:r>
+          <w:r>
+            <w:rPr>
+              <w:rFonts w:ascii="Times New Roman" w:hAnsi="Times New Roman" w:cs="Times New Roman"/>
+              <w:noProof/>
+              <w:szCs w:val="22"/>
+              <w:lang w:val="en-US"/>
+            </w:rPr>
+            <w:t>(Parveen &amp; Pandey, 2016)</w:t>
+          </w:r>
+          <w:r>
+            <w:rPr>
+              <w:rFonts w:ascii="Times New Roman" w:hAnsi="Times New Roman" w:cs="Times New Roman"/>
+              <w:szCs w:val="22"/>
+              <w:lang w:val="en-US"/>
+            </w:rPr>
+            <w:fldChar w:fldCharType="end"/>
+          </w:r>
+        </w:sdtContent>
+      </w:sdt>
+      <w:r>
+        <w:rPr>
+          <w:rFonts w:ascii="Times New Roman" w:hAnsi="Times New Roman" w:cs="Times New Roman"/>
+          <w:szCs w:val="22"/>
+          <w:lang w:val="en-US"/>
+        </w:rPr>
+        <w:t>. In that work they showed that preprocessing data with emoticons, leads to more accurate results than preprocessing data without emoticons.</w:t>
+      </w:r>
     </w:p>
     <w:sectPr>
       <w:pgSz w:w="11906" w:h="16838"/>
@@ -2151,11 +3573,118 @@
     </b:Author>
     <b:RefOrder>2</b:RefOrder>
   </b:Source>
+  <b:Source>
+    <b:Tag>Lyó21</b:Tag>
+    <b:SourceType>JournalArticle</b:SourceType>
+    <b:Guid>{4D11CF15-3242-874A-8D3D-661C5078D482}</b:Guid>
+    <b:Title>YOLO trading: Riding with the herd during the GameStop episode</b:Title>
+    <b:JournalName>Finance Research Letters</b:JournalName>
+    <b:Year>2021</b:Year>
+    <b:Author>
+      <b:Author>
+        <b:NameList>
+          <b:Person>
+            <b:Last>Lyócsa</b:Last>
+            <b:First>Štefan</b:First>
+          </b:Person>
+          <b:Person>
+            <b:Last>Baumöhl</b:Last>
+            <b:First>Eduard</b:First>
+          </b:Person>
+          <b:Person>
+            <b:Last>Vyrost</b:Last>
+            <b:First>Tomáš</b:First>
+          </b:Person>
+        </b:NameList>
+      </b:Author>
+    </b:Author>
+    <b:RefOrder>4</b:RefOrder>
+  </b:Source>
+  <b:Source>
+    <b:Tag>Das07</b:Tag>
+    <b:SourceType>JournalArticle</b:SourceType>
+    <b:Guid>{B8C60D2D-7DD1-C145-ACD1-A4ADE09B777B}</b:Guid>
+    <b:Title>Yahoo! for Amazon: Sentiment Extraction from Small Talk on the Web</b:Title>
+    <b:JournalName>Management Science</b:JournalName>
+    <b:Year>2007</b:Year>
+    <b:Pages>1375-1388</b:Pages>
+    <b:Author>
+      <b:Author>
+        <b:NameList>
+          <b:Person>
+            <b:Last>Das</b:Last>
+            <b:Middle>R.</b:Middle>
+            <b:First>Sanjiv</b:First>
+          </b:Person>
+          <b:Person>
+            <b:Last>Chen</b:Last>
+            <b:Middle>Y.</b:Middle>
+            <b:First>Mike</b:First>
+          </b:Person>
+        </b:NameList>
+      </b:Author>
+    </b:Author>
+    <b:RefOrder>5</b:RefOrder>
+  </b:Source>
+  <b:Source>
+    <b:Tag>Jem21</b:Tag>
+    <b:SourceType>JournalArticle</b:SourceType>
+    <b:Guid>{BD79CADB-83C7-7542-BF2E-7428A8FDDE2C}</b:Guid>
+    <b:Title>Sentiment Analysis Using Machine Learning Algorithms</b:Title>
+    <b:JournalName>International Wireless Communications and Mobile Computing</b:JournalName>
+    <b:Year>2021</b:Year>
+    <b:Pages>775-779</b:Pages>
+    <b:Author>
+      <b:Author>
+        <b:NameList>
+          <b:Person>
+            <b:Last>Jemai</b:Last>
+            <b:First>Fatma</b:First>
+          </b:Person>
+          <b:Person>
+            <b:Last>Hayouni</b:Last>
+            <b:First>Mohamed</b:First>
+          </b:Person>
+          <b:Person>
+            <b:Last>Baccar</b:Last>
+            <b:First>Sahbi</b:First>
+          </b:Person>
+        </b:NameList>
+      </b:Author>
+    </b:Author>
+    <b:RefOrder>6</b:RefOrder>
+  </b:Source>
+  <b:Source>
+    <b:Tag>Par16</b:Tag>
+    <b:SourceType>ConferenceProceedings</b:SourceType>
+    <b:Guid>{8210D229-2725-E94F-AD1B-2B92F8AB4E73}</b:Guid>
+    <b:Title>Sentiment Analysis on Twitter Data-set using Naive Bayes Algorithm</b:Title>
+    <b:Year>2016</b:Year>
+    <b:Pages>416-419</b:Pages>
+    <b:Author>
+      <b:Author>
+        <b:NameList>
+          <b:Person>
+            <b:Last>Parveen</b:Last>
+            <b:First>Huma</b:First>
+          </b:Person>
+          <b:Person>
+            <b:Last>Pandey</b:Last>
+            <b:First>Shikha</b:First>
+          </b:Person>
+        </b:NameList>
+      </b:Author>
+    </b:Author>
+    <b:ConferenceName>2nd International Conference on Applied and Theoretical Computing and Communication Technology</b:ConferenceName>
+    <b:Publisher>IEEE</b:Publisher>
+    <b:City>Bangalore</b:City>
+    <b:RefOrder>7</b:RefOrder>
+  </b:Source>
 </b:Sources>
 </file>
 
 <file path=customXml/itemProps1.xml><?xml version="1.0" encoding="utf-8"?>
-<ds:datastoreItem xmlns:ds="http://schemas.openxmlformats.org/officeDocument/2006/customXml" ds:itemID="{C6B19E16-89A8-D748-86EE-D2D8420CAF30}">
+<ds:datastoreItem xmlns:ds="http://schemas.openxmlformats.org/officeDocument/2006/customXml" ds:itemID="{5C85EAC2-825B-D540-A82D-D598009D490F}">
   <ds:schemaRefs>
     <ds:schemaRef ds:uri="http://schemas.openxmlformats.org/officeDocument/2006/bibliography"/>
   </ds:schemaRefs>

</xml_diff>

<commit_message>
Adds papers. Extends proposal.
</commit_message>
<xml_diff>
--- a/Proposal/Proposal.docx
+++ b/Proposal/Proposal.docx
@@ -2688,6 +2688,422 @@
           <w:lang w:val="en-US"/>
         </w:rPr>
         <w:t>. In that work they showed that preprocessing data with emoticons, leads to more accurate results than preprocessing data without emoticons.</w:t>
+      </w:r>
+    </w:p>
+    <w:p>
+      <w:pPr>
+        <w:rPr>
+          <w:rFonts w:ascii="Times New Roman" w:hAnsi="Times New Roman" w:cs="Times New Roman"/>
+          <w:szCs w:val="22"/>
+          <w:lang w:val="en-US"/>
+        </w:rPr>
+      </w:pPr>
+    </w:p>
+    <w:p>
+      <w:pPr>
+        <w:rPr>
+          <w:rFonts w:ascii="Times New Roman" w:hAnsi="Times New Roman" w:cs="Times New Roman"/>
+          <w:szCs w:val="22"/>
+          <w:lang w:val="en-US"/>
+        </w:rPr>
+      </w:pPr>
+      <w:r>
+        <w:rPr>
+          <w:rFonts w:ascii="Times New Roman" w:hAnsi="Times New Roman" w:cs="Times New Roman"/>
+          <w:szCs w:val="22"/>
+          <w:lang w:val="en-US"/>
+        </w:rPr>
+        <w:t xml:space="preserve">Since the wallstreetbets community uses many domain-specific words, those words also need to be accounted for. Since those words with strong positive or negative sentiments are oftentimes used, it is very important to identify those word’s polarity for determining the semantic orientation. One way to handle domain-specific words, is by having a dictionary that is customized for those words. </w:t>
+      </w:r>
+      <w:r>
+        <w:rPr>
+          <w:rFonts w:ascii="Times New Roman" w:hAnsi="Times New Roman" w:cs="Times New Roman"/>
+          <w:szCs w:val="22"/>
+          <w:lang w:val="en-US"/>
+        </w:rPr>
+        <w:t xml:space="preserve">This dictionary can then be searched for finding and scoring the sentiment of the word </w:t>
+      </w:r>
+      <w:sdt>
+        <w:sdtPr>
+          <w:rPr>
+            <w:rFonts w:ascii="Times New Roman" w:hAnsi="Times New Roman" w:cs="Times New Roman"/>
+            <w:szCs w:val="22"/>
+            <w:lang w:val="en-US"/>
+          </w:rPr>
+          <w:id w:val="-1066801822"/>
+          <w:citation/>
+        </w:sdtPr>
+        <w:sdtContent>
+          <w:r>
+            <w:rPr>
+              <w:rFonts w:ascii="Times New Roman" w:hAnsi="Times New Roman" w:cs="Times New Roman"/>
+              <w:szCs w:val="22"/>
+              <w:lang w:val="en-US"/>
+            </w:rPr>
+            <w:fldChar w:fldCharType="begin"/>
+          </w:r>
+          <w:r>
+            <w:rPr>
+              <w:rFonts w:ascii="Times New Roman" w:hAnsi="Times New Roman" w:cs="Times New Roman"/>
+              <w:szCs w:val="22"/>
+              <w:lang w:val="en-US"/>
+            </w:rPr>
+            <w:instrText xml:space="preserve"> CITATION Asg14 \l 1031 </w:instrText>
+          </w:r>
+          <w:r>
+            <w:rPr>
+              <w:rFonts w:ascii="Times New Roman" w:hAnsi="Times New Roman" w:cs="Times New Roman"/>
+              <w:szCs w:val="22"/>
+              <w:lang w:val="en-US"/>
+            </w:rPr>
+            <w:fldChar w:fldCharType="separate"/>
+          </w:r>
+          <w:r>
+            <w:rPr>
+              <w:rFonts w:ascii="Times New Roman" w:hAnsi="Times New Roman" w:cs="Times New Roman"/>
+              <w:noProof/>
+              <w:szCs w:val="22"/>
+              <w:lang w:val="en-US"/>
+            </w:rPr>
+            <w:t>(Asghar, 2014)</w:t>
+          </w:r>
+          <w:r>
+            <w:rPr>
+              <w:rFonts w:ascii="Times New Roman" w:hAnsi="Times New Roman" w:cs="Times New Roman"/>
+              <w:szCs w:val="22"/>
+              <w:lang w:val="en-US"/>
+            </w:rPr>
+            <w:fldChar w:fldCharType="end"/>
+          </w:r>
+        </w:sdtContent>
+      </w:sdt>
+      <w:r>
+        <w:rPr>
+          <w:rFonts w:ascii="Times New Roman" w:hAnsi="Times New Roman" w:cs="Times New Roman"/>
+          <w:szCs w:val="22"/>
+          <w:lang w:val="en-US"/>
+        </w:rPr>
+        <w:t xml:space="preserve">. Other research deviates from the aforementioned </w:t>
+      </w:r>
+      <w:proofErr w:type="gramStart"/>
+      <w:r>
+        <w:rPr>
+          <w:rFonts w:ascii="Times New Roman" w:hAnsi="Times New Roman" w:cs="Times New Roman"/>
+          <w:szCs w:val="22"/>
+          <w:lang w:val="en-US"/>
+        </w:rPr>
+        <w:t>dictionary based</w:t>
+      </w:r>
+      <w:proofErr w:type="gramEnd"/>
+      <w:r>
+        <w:rPr>
+          <w:rFonts w:ascii="Times New Roman" w:hAnsi="Times New Roman" w:cs="Times New Roman"/>
+          <w:szCs w:val="22"/>
+          <w:lang w:val="en-US"/>
+        </w:rPr>
+        <w:t xml:space="preserve"> approach. Instead, they examine how deep learning methods can be used to automatically detect and identify domain-specific words from sentences. By doing so it is assumed that the algorithm can not only detect whether domain-specific words are used (sentence-level detection), but also to identify the exact position of the term in the sentence (token-level identification). By doing so</w:t>
+      </w:r>
+      <w:r>
+        <w:rPr>
+          <w:rFonts w:ascii="Times New Roman" w:hAnsi="Times New Roman" w:cs="Times New Roman"/>
+          <w:szCs w:val="22"/>
+          <w:lang w:val="en-US"/>
+        </w:rPr>
+        <w:t xml:space="preserve"> it is possible to detect new meanings of words in an already existing dictionary. In addition, this approach also allows to classify newly created words, that do not yet exist in a dictionary.</w:t>
+      </w:r>
+      <w:r>
+        <w:rPr>
+          <w:rFonts w:ascii="Times New Roman" w:hAnsi="Times New Roman" w:cs="Times New Roman"/>
+          <w:szCs w:val="22"/>
+          <w:lang w:val="en-US"/>
+        </w:rPr>
+        <w:t xml:space="preserve"> This can be achieved, by having models that formulate domain-specific word detection as a sequence-labelling task. It is shown in experiments, that the flexibility of a part of speech feature is best to detect domain-specific words. </w:t>
+      </w:r>
+      <w:r>
+        <w:rPr>
+          <w:rFonts w:ascii="Times New Roman" w:hAnsi="Times New Roman" w:cs="Times New Roman"/>
+          <w:szCs w:val="22"/>
+          <w:lang w:val="en-US"/>
+        </w:rPr>
+        <w:t xml:space="preserve">That is because domain-specific words often entail a structured part of speech transformation of existing syntactic uses of words. Novel domain-specific tokens can be learnt, by understanding the contextual structure within a sentence. Those out-of-vocabulary tokens can be learnt in the hidden layers of LSTMs </w:t>
+      </w:r>
+      <w:sdt>
+        <w:sdtPr>
+          <w:rPr>
+            <w:rFonts w:ascii="Times New Roman" w:hAnsi="Times New Roman" w:cs="Times New Roman"/>
+            <w:szCs w:val="22"/>
+            <w:lang w:val="en-US"/>
+          </w:rPr>
+          <w:id w:val="1287774444"/>
+          <w:citation/>
+        </w:sdtPr>
+        <w:sdtContent>
+          <w:r>
+            <w:rPr>
+              <w:rFonts w:ascii="Times New Roman" w:hAnsi="Times New Roman" w:cs="Times New Roman"/>
+              <w:szCs w:val="22"/>
+              <w:lang w:val="en-US"/>
+            </w:rPr>
+            <w:fldChar w:fldCharType="begin"/>
+          </w:r>
+          <w:r>
+            <w:rPr>
+              <w:rFonts w:ascii="Times New Roman" w:hAnsi="Times New Roman" w:cs="Times New Roman"/>
+              <w:szCs w:val="22"/>
+              <w:lang w:val="en-US"/>
+            </w:rPr>
+            <w:instrText xml:space="preserve"> CITATION Hoc97 \l 1031 </w:instrText>
+          </w:r>
+          <w:r>
+            <w:rPr>
+              <w:rFonts w:ascii="Times New Roman" w:hAnsi="Times New Roman" w:cs="Times New Roman"/>
+              <w:szCs w:val="22"/>
+              <w:lang w:val="en-US"/>
+            </w:rPr>
+            <w:fldChar w:fldCharType="separate"/>
+          </w:r>
+          <w:r>
+            <w:rPr>
+              <w:rFonts w:ascii="Times New Roman" w:hAnsi="Times New Roman" w:cs="Times New Roman"/>
+              <w:noProof/>
+              <w:szCs w:val="22"/>
+              <w:lang w:val="en-US"/>
+            </w:rPr>
+            <w:t>(Hochreiter &amp; Schmidhuber, 1997)</w:t>
+          </w:r>
+          <w:r>
+            <w:rPr>
+              <w:rFonts w:ascii="Times New Roman" w:hAnsi="Times New Roman" w:cs="Times New Roman"/>
+              <w:szCs w:val="22"/>
+              <w:lang w:val="en-US"/>
+            </w:rPr>
+            <w:fldChar w:fldCharType="end"/>
+          </w:r>
+        </w:sdtContent>
+      </w:sdt>
+      <w:r>
+        <w:rPr>
+          <w:rFonts w:ascii="Times New Roman" w:hAnsi="Times New Roman" w:cs="Times New Roman"/>
+          <w:szCs w:val="22"/>
+          <w:lang w:val="en-US"/>
+        </w:rPr>
+        <w:t>.</w:t>
+      </w:r>
+      <w:r>
+        <w:rPr>
+          <w:rFonts w:ascii="Times New Roman" w:hAnsi="Times New Roman" w:cs="Times New Roman"/>
+          <w:szCs w:val="22"/>
+          <w:lang w:val="en-US"/>
+        </w:rPr>
+        <w:t xml:space="preserve"> The model can be improved, by applying a character-based convolutional neural network to encode the spelling of words</w:t>
+      </w:r>
+      <w:r>
+        <w:rPr>
+          <w:rFonts w:ascii="Times New Roman" w:hAnsi="Times New Roman" w:cs="Times New Roman"/>
+          <w:szCs w:val="22"/>
+          <w:lang w:val="en-US"/>
+        </w:rPr>
+        <w:t xml:space="preserve"> </w:t>
+      </w:r>
+      <w:sdt>
+        <w:sdtPr>
+          <w:rPr>
+            <w:rFonts w:ascii="Times New Roman" w:hAnsi="Times New Roman" w:cs="Times New Roman"/>
+            <w:szCs w:val="22"/>
+            <w:lang w:val="en-US"/>
+          </w:rPr>
+          <w:id w:val="-1697835868"/>
+          <w:citation/>
+        </w:sdtPr>
+        <w:sdtContent>
+          <w:r>
+            <w:rPr>
+              <w:rFonts w:ascii="Times New Roman" w:hAnsi="Times New Roman" w:cs="Times New Roman"/>
+              <w:szCs w:val="22"/>
+              <w:lang w:val="en-US"/>
+            </w:rPr>
+            <w:fldChar w:fldCharType="begin"/>
+          </w:r>
+          <w:r>
+            <w:rPr>
+              <w:rFonts w:ascii="Times New Roman" w:hAnsi="Times New Roman" w:cs="Times New Roman"/>
+              <w:szCs w:val="22"/>
+              <w:lang w:val="en-US"/>
+            </w:rPr>
+            <w:instrText xml:space="preserve"> CITATION Pei19 \l 1031 </w:instrText>
+          </w:r>
+          <w:r>
+            <w:rPr>
+              <w:rFonts w:ascii="Times New Roman" w:hAnsi="Times New Roman" w:cs="Times New Roman"/>
+              <w:szCs w:val="22"/>
+              <w:lang w:val="en-US"/>
+            </w:rPr>
+            <w:fldChar w:fldCharType="separate"/>
+          </w:r>
+          <w:r>
+            <w:rPr>
+              <w:rFonts w:ascii="Times New Roman" w:hAnsi="Times New Roman" w:cs="Times New Roman"/>
+              <w:noProof/>
+              <w:szCs w:val="22"/>
+              <w:lang w:val="en-US"/>
+            </w:rPr>
+            <w:t>(Pei, Sun, &amp; Xu, 2019)</w:t>
+          </w:r>
+          <w:r>
+            <w:rPr>
+              <w:rFonts w:ascii="Times New Roman" w:hAnsi="Times New Roman" w:cs="Times New Roman"/>
+              <w:szCs w:val="22"/>
+              <w:lang w:val="en-US"/>
+            </w:rPr>
+            <w:fldChar w:fldCharType="end"/>
+          </w:r>
+        </w:sdtContent>
+      </w:sdt>
+      <w:r>
+        <w:rPr>
+          <w:rFonts w:ascii="Times New Roman" w:hAnsi="Times New Roman" w:cs="Times New Roman"/>
+          <w:szCs w:val="22"/>
+          <w:lang w:val="en-US"/>
+        </w:rPr>
+        <w:t>.</w:t>
+      </w:r>
+    </w:p>
+    <w:p>
+      <w:pPr>
+        <w:rPr>
+          <w:rFonts w:ascii="Times New Roman" w:hAnsi="Times New Roman" w:cs="Times New Roman"/>
+          <w:szCs w:val="22"/>
+          <w:lang w:val="en-US"/>
+        </w:rPr>
+      </w:pPr>
+      <w:sdt>
+        <w:sdtPr>
+          <w:rPr>
+            <w:rFonts w:ascii="Times New Roman" w:hAnsi="Times New Roman" w:cs="Times New Roman"/>
+            <w:szCs w:val="22"/>
+            <w:lang w:val="en-US"/>
+          </w:rPr>
+          <w:id w:val="-1282406339"/>
+          <w:citation/>
+        </w:sdtPr>
+        <w:sdtContent>
+          <w:r>
+            <w:rPr>
+              <w:rFonts w:ascii="Times New Roman" w:hAnsi="Times New Roman" w:cs="Times New Roman"/>
+              <w:szCs w:val="22"/>
+              <w:lang w:val="en-US"/>
+            </w:rPr>
+            <w:fldChar w:fldCharType="begin"/>
+          </w:r>
+          <w:r>
+            <w:rPr>
+              <w:rFonts w:ascii="Times New Roman" w:hAnsi="Times New Roman" w:cs="Times New Roman"/>
+              <w:szCs w:val="22"/>
+              <w:lang w:val="en-US"/>
+            </w:rPr>
+            <w:instrText xml:space="preserve">CITATION Gup \l 1031 </w:instrText>
+          </w:r>
+          <w:r>
+            <w:rPr>
+              <w:rFonts w:ascii="Times New Roman" w:hAnsi="Times New Roman" w:cs="Times New Roman"/>
+              <w:szCs w:val="22"/>
+              <w:lang w:val="en-US"/>
+            </w:rPr>
+            <w:fldChar w:fldCharType="separate"/>
+          </w:r>
+          <w:r>
+            <w:rPr>
+              <w:rFonts w:ascii="Times New Roman" w:hAnsi="Times New Roman" w:cs="Times New Roman"/>
+              <w:noProof/>
+              <w:szCs w:val="22"/>
+              <w:lang w:val="en-US"/>
+            </w:rPr>
+            <w:t>(Gupta, et al., 2019)</w:t>
+          </w:r>
+          <w:r>
+            <w:rPr>
+              <w:rFonts w:ascii="Times New Roman" w:hAnsi="Times New Roman" w:cs="Times New Roman"/>
+              <w:szCs w:val="22"/>
+              <w:lang w:val="en-US"/>
+            </w:rPr>
+            <w:fldChar w:fldCharType="end"/>
+          </w:r>
+        </w:sdtContent>
+      </w:sdt>
+      <w:r>
+        <w:rPr>
+          <w:rFonts w:ascii="Times New Roman" w:hAnsi="Times New Roman" w:cs="Times New Roman"/>
+          <w:szCs w:val="22"/>
+          <w:lang w:val="en-US"/>
+        </w:rPr>
+        <w:t xml:space="preserve"> introduce SLANGZY, an algorithm that uses a mathematical “slang” factor to better judge social-media word definitions found in the Urban Dictionary, which is the largest crowd-sources slang dictionary available on the internet. The research shows that SLANGZY succeeds in normalizing the unstructured meanings of internet jargon in the Urban Dictionary. Hence, the algorithm can be </w:t>
+      </w:r>
+      <w:proofErr w:type="gramStart"/>
+      <w:r>
+        <w:rPr>
+          <w:rFonts w:ascii="Times New Roman" w:hAnsi="Times New Roman" w:cs="Times New Roman"/>
+          <w:szCs w:val="22"/>
+          <w:lang w:val="en-US"/>
+        </w:rPr>
+        <w:t>provide</w:t>
+      </w:r>
+      <w:proofErr w:type="gramEnd"/>
+      <w:r>
+        <w:rPr>
+          <w:rFonts w:ascii="Times New Roman" w:hAnsi="Times New Roman" w:cs="Times New Roman"/>
+          <w:szCs w:val="22"/>
+          <w:lang w:val="en-US"/>
+        </w:rPr>
+        <w:t xml:space="preserve"> more accurate meanings of non-standard words.</w:t>
+      </w:r>
+    </w:p>
+    <w:p>
+      <w:pPr>
+        <w:rPr>
+          <w:rFonts w:ascii="Times New Roman" w:hAnsi="Times New Roman" w:cs="Times New Roman"/>
+          <w:szCs w:val="22"/>
+          <w:lang w:val="en-US"/>
+        </w:rPr>
+      </w:pPr>
+    </w:p>
+    <w:p>
+      <w:pPr>
+        <w:pStyle w:val="Heading2"/>
+        <w:rPr>
+          <w:lang w:val="en-US"/>
+        </w:rPr>
+      </w:pPr>
+      <w:r>
+        <w:rPr>
+          <w:lang w:val="en-US"/>
+        </w:rPr>
+        <w:t>Dataset</w:t>
+      </w:r>
+    </w:p>
+    <w:p>
+      <w:pPr>
+        <w:rPr>
+          <w:lang w:val="en-US"/>
+        </w:rPr>
+      </w:pPr>
+    </w:p>
+    <w:p>
+      <w:pPr>
+        <w:rPr>
+          <w:lang w:val="en-US"/>
+        </w:rPr>
+      </w:pPr>
+      <w:r>
+        <w:rPr>
+          <w:lang w:val="en-US"/>
+        </w:rPr>
+        <w:t xml:space="preserve">This Master thesis relies on two data sources. </w:t>
+      </w:r>
+      <w:r>
+        <w:rPr>
+          <w:lang w:val="en-US"/>
+        </w:rPr>
+        <w:t>To perform sentiment analysis on reddit posts, the site needs to be accessed.</w:t>
       </w:r>
     </w:p>
     <w:sectPr>
@@ -3680,11 +4096,128 @@
     <b:City>Bangalore</b:City>
     <b:RefOrder>7</b:RefOrder>
   </b:Source>
+  <b:Source>
+    <b:Tag>Asg14</b:Tag>
+    <b:SourceType>JournalArticle</b:SourceType>
+    <b:Guid>{D0BCD4A0-FA6D-4349-BDF3-AB05A52B76DE}</b:Guid>
+    <b:Title>Detection and Scoring of Internet Slangs for Sentiment Analysis Using SentiWordNet</b:Title>
+    <b:Year>2014</b:Year>
+    <b:Pages>66-72</b:Pages>
+    <b:Author>
+      <b:Author>
+        <b:NameList>
+          <b:Person>
+            <b:Last>Asghar</b:Last>
+            <b:Middle>Zubair</b:Middle>
+            <b:First>Muhammad</b:First>
+          </b:Person>
+        </b:NameList>
+      </b:Author>
+    </b:Author>
+    <b:JournalName>Life Science Journal</b:JournalName>
+    <b:RefOrder>8</b:RefOrder>
+  </b:Source>
+  <b:Source>
+    <b:Tag>Hoc97</b:Tag>
+    <b:SourceType>JournalArticle</b:SourceType>
+    <b:Guid>{67AD0DEA-B8CA-8441-B925-C17631EFBCBD}</b:Guid>
+    <b:Title>Long Short-Term Memory</b:Title>
+    <b:JournalName>Neural Computation</b:JournalName>
+    <b:Year>1997</b:Year>
+    <b:Pages>1735-1780</b:Pages>
+    <b:Author>
+      <b:Author>
+        <b:NameList>
+          <b:Person>
+            <b:Last>Hochreiter</b:Last>
+            <b:First>Sepp</b:First>
+          </b:Person>
+          <b:Person>
+            <b:Last>Schmidhuber</b:Last>
+            <b:First>Jürgen</b:First>
+          </b:Person>
+        </b:NameList>
+      </b:Author>
+    </b:Author>
+    <b:RefOrder>9</b:RefOrder>
+  </b:Source>
+  <b:Source>
+    <b:Tag>Pei19</b:Tag>
+    <b:SourceType>ConferenceProceedings</b:SourceType>
+    <b:Guid>{F50BF07E-D9A2-BA4C-A70D-D91AFE238FDF}</b:Guid>
+    <b:Title>Slang detection and identification</b:Title>
+    <b:Year>2019</b:Year>
+    <b:Pages>881-889</b:Pages>
+    <b:Author>
+      <b:Author>
+        <b:NameList>
+          <b:Person>
+            <b:Last>Pei</b:Last>
+            <b:First>Zhengqi</b:First>
+          </b:Person>
+          <b:Person>
+            <b:Last>Sun</b:Last>
+            <b:First>Zhewei</b:First>
+          </b:Person>
+          <b:Person>
+            <b:Last>Xu</b:Last>
+            <b:First>Yang</b:First>
+          </b:Person>
+        </b:NameList>
+      </b:Author>
+    </b:Author>
+    <b:ConferenceName>Proceedings of the 23rd Conference on Computational Natural Language Learning</b:ConferenceName>
+    <b:Publisher>Association for Computational Linguistics</b:Publisher>
+    <b:City>Hong Kong</b:City>
+    <b:RefOrder>10</b:RefOrder>
+  </b:Source>
+  <b:Source>
+    <b:Tag>Gup</b:Tag>
+    <b:SourceType>JournalArticle</b:SourceType>
+    <b:Guid>{D4399629-DAC4-9844-9ED9-F87F63E345E2}</b:Guid>
+    <b:Author>
+      <b:Author>
+        <b:NameList>
+          <b:Person>
+            <b:Last>Gupta</b:Last>
+            <b:First>Anshita</b:First>
+          </b:Person>
+          <b:Person>
+            <b:Last>Teneja</b:Last>
+            <b:First>Sanya</b:First>
+            <b:Middle>Bathla</b:Middle>
+          </b:Person>
+          <b:Person>
+            <b:Last>Malik</b:Last>
+            <b:First>Garima</b:First>
+          </b:Person>
+          <b:Person>
+            <b:Last>Vij</b:Last>
+            <b:First>Sonakshi</b:First>
+          </b:Person>
+          <b:Person>
+            <b:Last>Tayal</b:Last>
+            <b:First>Devendra</b:First>
+            <b:Middle>K.</b:Middle>
+          </b:Person>
+          <b:Person>
+            <b:Last>Jain</b:Last>
+            <b:First>Amita</b:First>
+          </b:Person>
+        </b:NameList>
+      </b:Author>
+    </b:Author>
+    <b:Title>SLANGZY: a fuzzy logic-based algorithm for English slang meaning selection</b:Title>
+    <b:JournalName>Progress in Artificial Intelligence</b:JournalName>
+    <b:Year>2019</b:Year>
+    <b:Pages>111-121</b:Pages>
+    <b:RefOrder>11</b:RefOrder>
+  </b:Source>
 </b:Sources>
 </file>
 
 <file path=customXml/itemProps1.xml><?xml version="1.0" encoding="utf-8"?>
-<ds:datastoreItem xmlns:ds="http://schemas.openxmlformats.org/officeDocument/2006/customXml" ds:itemID="{5C85EAC2-825B-D540-A82D-D598009D490F}">
+<ds:datastoreItem xmlns:ds="http://schemas.openxmlformats.org/officeDocument/2006/customXml" ds:itemID="{72578044-C79C-6946-B385-FF12321DC143}">
   <ds:schemaRefs>
     <ds:schemaRef ds:uri="http://schemas.openxmlformats.org/officeDocument/2006/bibliography"/>
   </ds:schemaRefs>

</xml_diff>

<commit_message>
Counts number of columns the dataset. Extends proposal.
</commit_message>
<xml_diff>
--- a/Proposal/Proposal.docx
+++ b/Proposal/Proposal.docx
@@ -25,198 +25,237 @@
           <w:szCs w:val="22"/>
           <w:lang w:val="en-GB"/>
         </w:rPr>
-        <w:t>"Research Questions:</w:t>
-      </w:r>
-    </w:p>
-    <w:p>
-      <w:pPr>
-        <w:rPr>
-          <w:rFonts w:ascii="Times New Roman" w:hAnsi="Times New Roman" w:cs="Times New Roman"/>
-          <w:szCs w:val="22"/>
-          <w:lang w:val="en-GB"/>
-        </w:rPr>
-      </w:pPr>
-      <w:r>
-        <w:rPr>
-          <w:rFonts w:ascii="Times New Roman" w:hAnsi="Times New Roman" w:cs="Times New Roman"/>
-          <w:szCs w:val="22"/>
-          <w:lang w:val="en-GB"/>
-        </w:rPr>
-        <w:t>1: Can Sentiment Analysis of Reddit Forums Be Used to Predict Daily Changes of Implied Volatility in the Options Market of Selected Securities?"</w:t>
-      </w:r>
-    </w:p>
-    <w:p>
-      <w:pPr>
-        <w:rPr>
-          <w:rFonts w:ascii="Times New Roman" w:hAnsi="Times New Roman" w:cs="Times New Roman"/>
-          <w:szCs w:val="22"/>
-          <w:lang w:val="en-GB"/>
-        </w:rPr>
-      </w:pPr>
-    </w:p>
-    <w:p>
-      <w:pPr>
-        <w:rPr>
-          <w:rFonts w:ascii="Times New Roman" w:hAnsi="Times New Roman" w:cs="Times New Roman"/>
-          <w:szCs w:val="22"/>
-          <w:lang w:val="en-GB"/>
-        </w:rPr>
-      </w:pPr>
-      <w:r>
-        <w:rPr>
-          <w:rFonts w:ascii="Times New Roman" w:hAnsi="Times New Roman" w:cs="Times New Roman"/>
-          <w:szCs w:val="22"/>
-          <w:lang w:val="en-GB"/>
-        </w:rPr>
-        <w:t xml:space="preserve">I would refrain from capital case for content words in your RQs. </w:t>
-      </w:r>
-      <w:proofErr w:type="gramStart"/>
-      <w:r>
-        <w:rPr>
-          <w:rFonts w:ascii="Times New Roman" w:hAnsi="Times New Roman" w:cs="Times New Roman"/>
-          <w:szCs w:val="22"/>
-          <w:lang w:val="en-GB"/>
-        </w:rPr>
-        <w:t>Otherwise</w:t>
-      </w:r>
-      <w:proofErr w:type="gramEnd"/>
-      <w:r>
-        <w:rPr>
-          <w:rFonts w:ascii="Times New Roman" w:hAnsi="Times New Roman" w:cs="Times New Roman"/>
-          <w:szCs w:val="22"/>
-          <w:lang w:val="en-GB"/>
-        </w:rPr>
-        <w:t xml:space="preserve"> great.</w:t>
-      </w:r>
-    </w:p>
-    <w:p>
-      <w:pPr>
-        <w:rPr>
-          <w:rFonts w:ascii="Times New Roman" w:hAnsi="Times New Roman" w:cs="Times New Roman"/>
-          <w:szCs w:val="22"/>
-          <w:lang w:val="en-GB"/>
-        </w:rPr>
-      </w:pPr>
-    </w:p>
-    <w:p>
-      <w:pPr>
-        <w:rPr>
-          <w:rFonts w:ascii="Times New Roman" w:hAnsi="Times New Roman" w:cs="Times New Roman"/>
-          <w:szCs w:val="22"/>
-          <w:lang w:val="en-GB"/>
-        </w:rPr>
-      </w:pPr>
-      <w:r>
-        <w:rPr>
-          <w:rFonts w:ascii="Times New Roman" w:hAnsi="Times New Roman" w:cs="Times New Roman"/>
-          <w:szCs w:val="22"/>
-          <w:lang w:val="en-GB"/>
-        </w:rPr>
-        <w:t>"2: Which sentiment analysis approach performs best on predefined key performance indicators, based on selected sentiment analysis methods?"</w:t>
-      </w:r>
-    </w:p>
-    <w:p>
-      <w:pPr>
-        <w:rPr>
-          <w:rFonts w:ascii="Times New Roman" w:hAnsi="Times New Roman" w:cs="Times New Roman"/>
-          <w:szCs w:val="22"/>
-          <w:lang w:val="en-GB"/>
-        </w:rPr>
-      </w:pPr>
-    </w:p>
-    <w:p>
-      <w:pPr>
-        <w:rPr>
-          <w:rFonts w:ascii="Times New Roman" w:hAnsi="Times New Roman" w:cs="Times New Roman"/>
-          <w:szCs w:val="22"/>
-          <w:lang w:val="en-GB"/>
-        </w:rPr>
-      </w:pPr>
-      <w:r>
-        <w:rPr>
-          <w:rFonts w:ascii="Times New Roman" w:hAnsi="Times New Roman" w:cs="Times New Roman"/>
-          <w:szCs w:val="22"/>
-          <w:lang w:val="en-GB"/>
-        </w:rPr>
-        <w:t>Fine.</w:t>
-      </w:r>
-    </w:p>
-    <w:p>
-      <w:pPr>
-        <w:rPr>
-          <w:rFonts w:ascii="Times New Roman" w:hAnsi="Times New Roman" w:cs="Times New Roman"/>
-          <w:szCs w:val="22"/>
-          <w:lang w:val="en-GB"/>
-        </w:rPr>
-      </w:pPr>
-    </w:p>
-    <w:p>
-      <w:pPr>
-        <w:rPr>
-          <w:rFonts w:ascii="Times New Roman" w:hAnsi="Times New Roman" w:cs="Times New Roman"/>
-          <w:szCs w:val="22"/>
-          <w:lang w:val="en-GB"/>
-        </w:rPr>
-      </w:pPr>
-      <w:r>
-        <w:rPr>
-          <w:rFonts w:ascii="Times New Roman" w:hAnsi="Times New Roman" w:cs="Times New Roman"/>
-          <w:szCs w:val="22"/>
-          <w:lang w:val="en-GB"/>
-        </w:rPr>
-        <w:t>"3: Which machine learning algorithm delivers the best predictive performance for changes in implied volatility in the options market of selected securities based on the sentiment analysis performed earlier?".</w:t>
-      </w:r>
-    </w:p>
-    <w:p>
-      <w:pPr>
-        <w:rPr>
-          <w:rFonts w:ascii="Times New Roman" w:hAnsi="Times New Roman" w:cs="Times New Roman"/>
-          <w:szCs w:val="22"/>
-          <w:lang w:val="en-GB"/>
-        </w:rPr>
-      </w:pPr>
-    </w:p>
-    <w:p>
-      <w:pPr>
-        <w:rPr>
-          <w:rFonts w:ascii="Times New Roman" w:hAnsi="Times New Roman" w:cs="Times New Roman"/>
-          <w:szCs w:val="22"/>
-          <w:lang w:val="en-GB"/>
-        </w:rPr>
-      </w:pPr>
-      <w:r>
-        <w:rPr>
-          <w:rFonts w:ascii="Times New Roman" w:hAnsi="Times New Roman" w:cs="Times New Roman"/>
-          <w:szCs w:val="22"/>
-          <w:lang w:val="en-GB"/>
-        </w:rPr>
-        <w:t>Likewise. :)</w:t>
-      </w:r>
-    </w:p>
-    <w:p>
-      <w:pPr>
-        <w:rPr>
-          <w:rFonts w:ascii="Times New Roman" w:hAnsi="Times New Roman" w:cs="Times New Roman"/>
-          <w:szCs w:val="22"/>
-          <w:lang w:val="en-GB"/>
-        </w:rPr>
-      </w:pPr>
-    </w:p>
-    <w:p>
-      <w:pPr>
-        <w:rPr>
-          <w:rFonts w:ascii="Times New Roman" w:hAnsi="Times New Roman" w:cs="Times New Roman"/>
-          <w:szCs w:val="22"/>
-          <w:lang w:val="en-GB"/>
-        </w:rPr>
-      </w:pPr>
-      <w:r>
-        <w:rPr>
-          <w:rFonts w:ascii="Times New Roman" w:hAnsi="Times New Roman" w:cs="Times New Roman"/>
-          <w:szCs w:val="22"/>
-          <w:lang w:val="en-GB"/>
-        </w:rPr>
-        <w:t xml:space="preserve">"4: How can slang words that are used on the reddit forum </w:t>
+        <w:t xml:space="preserve">1: Can </w:t>
+      </w:r>
+      <w:r>
+        <w:rPr>
+          <w:rFonts w:ascii="Times New Roman" w:hAnsi="Times New Roman" w:cs="Times New Roman"/>
+          <w:szCs w:val="22"/>
+          <w:lang w:val="en-GB"/>
+        </w:rPr>
+        <w:t>s</w:t>
+      </w:r>
+      <w:r>
+        <w:rPr>
+          <w:rFonts w:ascii="Times New Roman" w:hAnsi="Times New Roman" w:cs="Times New Roman"/>
+          <w:szCs w:val="22"/>
+          <w:lang w:val="en-GB"/>
+        </w:rPr>
+        <w:t xml:space="preserve">entiment </w:t>
+      </w:r>
+      <w:r>
+        <w:rPr>
+          <w:rFonts w:ascii="Times New Roman" w:hAnsi="Times New Roman" w:cs="Times New Roman"/>
+          <w:szCs w:val="22"/>
+          <w:lang w:val="en-GB"/>
+        </w:rPr>
+        <w:t>a</w:t>
+      </w:r>
+      <w:r>
+        <w:rPr>
+          <w:rFonts w:ascii="Times New Roman" w:hAnsi="Times New Roman" w:cs="Times New Roman"/>
+          <w:szCs w:val="22"/>
+          <w:lang w:val="en-GB"/>
+        </w:rPr>
+        <w:t xml:space="preserve">nalysis of Reddit </w:t>
+      </w:r>
+      <w:r>
+        <w:rPr>
+          <w:rFonts w:ascii="Times New Roman" w:hAnsi="Times New Roman" w:cs="Times New Roman"/>
+          <w:szCs w:val="22"/>
+          <w:lang w:val="en-GB"/>
+        </w:rPr>
+        <w:t>f</w:t>
+      </w:r>
+      <w:r>
+        <w:rPr>
+          <w:rFonts w:ascii="Times New Roman" w:hAnsi="Times New Roman" w:cs="Times New Roman"/>
+          <w:szCs w:val="22"/>
+          <w:lang w:val="en-GB"/>
+        </w:rPr>
+        <w:t xml:space="preserve">orums </w:t>
+      </w:r>
+      <w:r>
+        <w:rPr>
+          <w:rFonts w:ascii="Times New Roman" w:hAnsi="Times New Roman" w:cs="Times New Roman"/>
+          <w:szCs w:val="22"/>
+          <w:lang w:val="en-GB"/>
+        </w:rPr>
+        <w:t>b</w:t>
+      </w:r>
+      <w:r>
+        <w:rPr>
+          <w:rFonts w:ascii="Times New Roman" w:hAnsi="Times New Roman" w:cs="Times New Roman"/>
+          <w:szCs w:val="22"/>
+          <w:lang w:val="en-GB"/>
+        </w:rPr>
+        <w:t xml:space="preserve">e </w:t>
+      </w:r>
+      <w:r>
+        <w:rPr>
+          <w:rFonts w:ascii="Times New Roman" w:hAnsi="Times New Roman" w:cs="Times New Roman"/>
+          <w:szCs w:val="22"/>
+          <w:lang w:val="en-GB"/>
+        </w:rPr>
+        <w:t>u</w:t>
+      </w:r>
+      <w:r>
+        <w:rPr>
+          <w:rFonts w:ascii="Times New Roman" w:hAnsi="Times New Roman" w:cs="Times New Roman"/>
+          <w:szCs w:val="22"/>
+          <w:lang w:val="en-GB"/>
+        </w:rPr>
+        <w:t xml:space="preserve">sed to </w:t>
+      </w:r>
+      <w:r>
+        <w:rPr>
+          <w:rFonts w:ascii="Times New Roman" w:hAnsi="Times New Roman" w:cs="Times New Roman"/>
+          <w:szCs w:val="22"/>
+          <w:lang w:val="en-GB"/>
+        </w:rPr>
+        <w:t>p</w:t>
+      </w:r>
+      <w:r>
+        <w:rPr>
+          <w:rFonts w:ascii="Times New Roman" w:hAnsi="Times New Roman" w:cs="Times New Roman"/>
+          <w:szCs w:val="22"/>
+          <w:lang w:val="en-GB"/>
+        </w:rPr>
+        <w:t xml:space="preserve">redict </w:t>
+      </w:r>
+      <w:r>
+        <w:rPr>
+          <w:rFonts w:ascii="Times New Roman" w:hAnsi="Times New Roman" w:cs="Times New Roman"/>
+          <w:szCs w:val="22"/>
+          <w:lang w:val="en-GB"/>
+        </w:rPr>
+        <w:t>d</w:t>
+      </w:r>
+      <w:r>
+        <w:rPr>
+          <w:rFonts w:ascii="Times New Roman" w:hAnsi="Times New Roman" w:cs="Times New Roman"/>
+          <w:szCs w:val="22"/>
+          <w:lang w:val="en-GB"/>
+        </w:rPr>
+        <w:t xml:space="preserve">aily </w:t>
+      </w:r>
+      <w:r>
+        <w:rPr>
+          <w:rFonts w:ascii="Times New Roman" w:hAnsi="Times New Roman" w:cs="Times New Roman"/>
+          <w:szCs w:val="22"/>
+          <w:lang w:val="en-GB"/>
+        </w:rPr>
+        <w:t>c</w:t>
+      </w:r>
+      <w:r>
+        <w:rPr>
+          <w:rFonts w:ascii="Times New Roman" w:hAnsi="Times New Roman" w:cs="Times New Roman"/>
+          <w:szCs w:val="22"/>
+          <w:lang w:val="en-GB"/>
+        </w:rPr>
+        <w:t xml:space="preserve">hanges </w:t>
+      </w:r>
+      <w:r>
+        <w:rPr>
+          <w:rFonts w:ascii="Times New Roman" w:hAnsi="Times New Roman" w:cs="Times New Roman"/>
+          <w:szCs w:val="22"/>
+          <w:lang w:val="en-GB"/>
+        </w:rPr>
+        <w:t>of the stock price of selected securities?</w:t>
+      </w:r>
+    </w:p>
+    <w:p>
+      <w:pPr>
+        <w:rPr>
+          <w:rFonts w:ascii="Times New Roman" w:hAnsi="Times New Roman" w:cs="Times New Roman"/>
+          <w:szCs w:val="22"/>
+          <w:lang w:val="en-GB"/>
+        </w:rPr>
+      </w:pPr>
+    </w:p>
+    <w:p>
+      <w:pPr>
+        <w:rPr>
+          <w:rFonts w:ascii="Times New Roman" w:hAnsi="Times New Roman" w:cs="Times New Roman"/>
+          <w:szCs w:val="22"/>
+          <w:lang w:val="en-GB"/>
+        </w:rPr>
+      </w:pPr>
+      <w:r>
+        <w:rPr>
+          <w:rFonts w:ascii="Times New Roman" w:hAnsi="Times New Roman" w:cs="Times New Roman"/>
+          <w:szCs w:val="22"/>
+          <w:lang w:val="en-GB"/>
+        </w:rPr>
+        <w:t>2: Which sentiment analysis approach performs best on predefined key performance indicators, based on selected sentiment analysis methods?</w:t>
+      </w:r>
+    </w:p>
+    <w:p>
+      <w:pPr>
+        <w:rPr>
+          <w:rFonts w:ascii="Times New Roman" w:hAnsi="Times New Roman" w:cs="Times New Roman"/>
+          <w:szCs w:val="22"/>
+          <w:lang w:val="en-GB"/>
+        </w:rPr>
+      </w:pPr>
+    </w:p>
+    <w:p>
+      <w:pPr>
+        <w:rPr>
+          <w:rFonts w:ascii="Times New Roman" w:hAnsi="Times New Roman" w:cs="Times New Roman"/>
+          <w:szCs w:val="22"/>
+          <w:lang w:val="en-GB"/>
+        </w:rPr>
+      </w:pPr>
+      <w:r>
+        <w:rPr>
+          <w:rFonts w:ascii="Times New Roman" w:hAnsi="Times New Roman" w:cs="Times New Roman"/>
+          <w:szCs w:val="22"/>
+          <w:lang w:val="en-GB"/>
+        </w:rPr>
+        <w:t>3: Which machine learning algorithm delivers the best predictive performance for changes in implied volatility in the options market of selected securities based on the sentiment analysis performed earlier?</w:t>
+      </w:r>
+    </w:p>
+    <w:p>
+      <w:pPr>
+        <w:rPr>
+          <w:rFonts w:ascii="Times New Roman" w:hAnsi="Times New Roman" w:cs="Times New Roman"/>
+          <w:szCs w:val="22"/>
+          <w:lang w:val="en-GB"/>
+        </w:rPr>
+      </w:pPr>
+    </w:p>
+    <w:p>
+      <w:pPr>
+        <w:rPr>
+          <w:rFonts w:ascii="Times New Roman" w:hAnsi="Times New Roman" w:cs="Times New Roman"/>
+          <w:szCs w:val="22"/>
+          <w:lang w:val="en-GB"/>
+        </w:rPr>
+      </w:pPr>
+      <w:r>
+        <w:rPr>
+          <w:rFonts w:ascii="Times New Roman" w:hAnsi="Times New Roman" w:cs="Times New Roman"/>
+          <w:szCs w:val="22"/>
+          <w:lang w:val="en-GB"/>
+        </w:rPr>
+        <w:t xml:space="preserve">4: How can </w:t>
+      </w:r>
+      <w:r>
+        <w:rPr>
+          <w:rFonts w:ascii="Times New Roman" w:hAnsi="Times New Roman" w:cs="Times New Roman"/>
+          <w:szCs w:val="22"/>
+          <w:lang w:val="en-GB"/>
+        </w:rPr>
+        <w:t>the domain-specific language of</w:t>
+      </w:r>
+      <w:r>
+        <w:rPr>
+          <w:rFonts w:ascii="Times New Roman" w:hAnsi="Times New Roman" w:cs="Times New Roman"/>
+          <w:szCs w:val="22"/>
+          <w:lang w:val="en-GB"/>
+        </w:rPr>
+        <w:t xml:space="preserve"> the reddit forum </w:t>
       </w:r>
       <w:proofErr w:type="spellStart"/>
       <w:r>
@@ -235,119 +274,6 @@
           <w:lang w:val="en-GB"/>
         </w:rPr>
         <w:t xml:space="preserve"> best be incorporated into sentiment analysis?</w:t>
-      </w:r>
-    </w:p>
-    <w:p>
-      <w:pPr>
-        <w:rPr>
-          <w:rFonts w:ascii="Times New Roman" w:hAnsi="Times New Roman" w:cs="Times New Roman"/>
-          <w:szCs w:val="22"/>
-          <w:lang w:val="en-GB"/>
-        </w:rPr>
-      </w:pPr>
-      <w:r>
-        <w:rPr>
-          <w:rFonts w:ascii="Times New Roman" w:hAnsi="Times New Roman" w:cs="Times New Roman"/>
-          <w:szCs w:val="22"/>
-          <w:lang w:val="en-GB"/>
-        </w:rPr>
-        <w:t xml:space="preserve">Your feedback was very useful here and on point. Is the rephrased RQ satisfactory? Or is the use of “slang words” not </w:t>
-      </w:r>
-      <w:proofErr w:type="gramStart"/>
-      <w:r>
-        <w:rPr>
-          <w:rFonts w:ascii="Times New Roman" w:hAnsi="Times New Roman" w:cs="Times New Roman"/>
-          <w:szCs w:val="22"/>
-          <w:lang w:val="en-GB"/>
-        </w:rPr>
-        <w:t>really scientific</w:t>
-      </w:r>
-      <w:proofErr w:type="gramEnd"/>
-      <w:r>
-        <w:rPr>
-          <w:rFonts w:ascii="Times New Roman" w:hAnsi="Times New Roman" w:cs="Times New Roman"/>
-          <w:szCs w:val="22"/>
-          <w:lang w:val="en-GB"/>
-        </w:rPr>
-        <w:t>? I would prefer to keep the RQ not too detailed, as I am not sure if I will be able to implement a model that can handle novel slang by learning the contextual structure (see last paper referenced below). I will most likely manually identify and add the slang words to a dictionary."</w:t>
-      </w:r>
-    </w:p>
-    <w:p>
-      <w:pPr>
-        <w:rPr>
-          <w:rFonts w:ascii="Times New Roman" w:hAnsi="Times New Roman" w:cs="Times New Roman"/>
-          <w:szCs w:val="22"/>
-          <w:lang w:val="en-GB"/>
-        </w:rPr>
-      </w:pPr>
-    </w:p>
-    <w:p>
-      <w:pPr>
-        <w:rPr>
-          <w:rFonts w:ascii="Times New Roman" w:hAnsi="Times New Roman" w:cs="Times New Roman"/>
-          <w:szCs w:val="22"/>
-          <w:lang w:val="en-GB"/>
-        </w:rPr>
-      </w:pPr>
-      <w:r>
-        <w:rPr>
-          <w:rFonts w:ascii="Times New Roman" w:hAnsi="Times New Roman" w:cs="Times New Roman"/>
-          <w:szCs w:val="22"/>
-          <w:lang w:val="en-GB"/>
-        </w:rPr>
-        <w:t>This is totally fine for now. You can always decide to rephrase this RQ a bit later, depending on what you end up doing in your thesis. Perhaps the use of slang words is indeed a bit too informal. How about "domain-specific language" or something along those lines?</w:t>
-      </w:r>
-    </w:p>
-    <w:p>
-      <w:pPr>
-        <w:rPr>
-          <w:rFonts w:ascii="Times New Roman" w:hAnsi="Times New Roman" w:cs="Times New Roman"/>
-          <w:szCs w:val="22"/>
-          <w:lang w:val="en-GB"/>
-        </w:rPr>
-      </w:pPr>
-    </w:p>
-    <w:p>
-      <w:pPr>
-        <w:rPr>
-          <w:rFonts w:ascii="Times New Roman" w:hAnsi="Times New Roman" w:cs="Times New Roman"/>
-          <w:szCs w:val="22"/>
-          <w:lang w:val="en-GB"/>
-        </w:rPr>
-      </w:pPr>
-      <w:r>
-        <w:rPr>
-          <w:rFonts w:ascii="Times New Roman" w:hAnsi="Times New Roman" w:cs="Times New Roman"/>
-          <w:szCs w:val="22"/>
-          <w:lang w:val="en-GB"/>
-        </w:rPr>
-        <w:t>"[...]"</w:t>
-      </w:r>
-    </w:p>
-    <w:p>
-      <w:pPr>
-        <w:rPr>
-          <w:rFonts w:ascii="Times New Roman" w:hAnsi="Times New Roman" w:cs="Times New Roman"/>
-          <w:szCs w:val="22"/>
-          <w:lang w:val="en-GB"/>
-        </w:rPr>
-      </w:pPr>
-    </w:p>
-    <w:p>
-      <w:pPr>
-        <w:rPr>
-          <w:rFonts w:ascii="Times New Roman" w:hAnsi="Times New Roman" w:cs="Times New Roman"/>
-          <w:szCs w:val="22"/>
-          <w:lang w:val="en-GB"/>
-        </w:rPr>
-      </w:pPr>
-      <w:r>
-        <w:rPr>
-          <w:rFonts w:ascii="Times New Roman" w:hAnsi="Times New Roman" w:cs="Times New Roman"/>
-          <w:szCs w:val="22"/>
-          <w:lang w:val="en-GB"/>
-        </w:rPr>
-        <w:t>The papers you selected look good to me. Note that you are not limited to a specific number of papers. It is totally fine - and desirable - to refer to more than 6 papers in the related work section of your thesis.</w:t>
       </w:r>
     </w:p>
     <w:p>
@@ -1599,172 +1525,499 @@
           <w:szCs w:val="22"/>
           <w:lang w:val="en-US"/>
         </w:rPr>
+        <w:t xml:space="preserve"> This thesis will try to answer the following research questions:</w:t>
+      </w:r>
+    </w:p>
+    <w:p>
+      <w:pPr>
+        <w:rPr>
+          <w:rFonts w:ascii="Times New Roman" w:hAnsi="Times New Roman" w:cs="Times New Roman"/>
+          <w:szCs w:val="22"/>
+          <w:lang w:val="en-US"/>
+        </w:rPr>
+      </w:pPr>
+    </w:p>
+    <w:p>
+      <w:pPr>
+        <w:rPr>
+          <w:rFonts w:ascii="Times New Roman" w:hAnsi="Times New Roman" w:cs="Times New Roman"/>
+          <w:szCs w:val="22"/>
+          <w:lang w:val="en-GB"/>
+        </w:rPr>
+      </w:pPr>
+      <w:r>
+        <w:rPr>
+          <w:rFonts w:ascii="Times New Roman" w:hAnsi="Times New Roman" w:cs="Times New Roman"/>
+          <w:szCs w:val="22"/>
+          <w:lang w:val="en-GB"/>
+        </w:rPr>
+        <w:t xml:space="preserve">1: Can </w:t>
+      </w:r>
+      <w:r>
+        <w:rPr>
+          <w:rFonts w:ascii="Times New Roman" w:hAnsi="Times New Roman" w:cs="Times New Roman"/>
+          <w:szCs w:val="22"/>
+          <w:lang w:val="en-GB"/>
+        </w:rPr>
+        <w:t>s</w:t>
+      </w:r>
+      <w:r>
+        <w:rPr>
+          <w:rFonts w:ascii="Times New Roman" w:hAnsi="Times New Roman" w:cs="Times New Roman"/>
+          <w:szCs w:val="22"/>
+          <w:lang w:val="en-GB"/>
+        </w:rPr>
+        <w:t xml:space="preserve">entiment </w:t>
+      </w:r>
+      <w:r>
+        <w:rPr>
+          <w:rFonts w:ascii="Times New Roman" w:hAnsi="Times New Roman" w:cs="Times New Roman"/>
+          <w:szCs w:val="22"/>
+          <w:lang w:val="en-GB"/>
+        </w:rPr>
+        <w:t>a</w:t>
+      </w:r>
+      <w:r>
+        <w:rPr>
+          <w:rFonts w:ascii="Times New Roman" w:hAnsi="Times New Roman" w:cs="Times New Roman"/>
+          <w:szCs w:val="22"/>
+          <w:lang w:val="en-GB"/>
+        </w:rPr>
+        <w:t xml:space="preserve">nalysis of Reddit </w:t>
+      </w:r>
+      <w:r>
+        <w:rPr>
+          <w:rFonts w:ascii="Times New Roman" w:hAnsi="Times New Roman" w:cs="Times New Roman"/>
+          <w:szCs w:val="22"/>
+          <w:lang w:val="en-GB"/>
+        </w:rPr>
+        <w:t>f</w:t>
+      </w:r>
+      <w:r>
+        <w:rPr>
+          <w:rFonts w:ascii="Times New Roman" w:hAnsi="Times New Roman" w:cs="Times New Roman"/>
+          <w:szCs w:val="22"/>
+          <w:lang w:val="en-GB"/>
+        </w:rPr>
+        <w:t xml:space="preserve">orums </w:t>
+      </w:r>
+      <w:r>
+        <w:rPr>
+          <w:rFonts w:ascii="Times New Roman" w:hAnsi="Times New Roman" w:cs="Times New Roman"/>
+          <w:szCs w:val="22"/>
+          <w:lang w:val="en-GB"/>
+        </w:rPr>
+        <w:t>b</w:t>
+      </w:r>
+      <w:r>
+        <w:rPr>
+          <w:rFonts w:ascii="Times New Roman" w:hAnsi="Times New Roman" w:cs="Times New Roman"/>
+          <w:szCs w:val="22"/>
+          <w:lang w:val="en-GB"/>
+        </w:rPr>
+        <w:t xml:space="preserve">e </w:t>
+      </w:r>
+      <w:r>
+        <w:rPr>
+          <w:rFonts w:ascii="Times New Roman" w:hAnsi="Times New Roman" w:cs="Times New Roman"/>
+          <w:szCs w:val="22"/>
+          <w:lang w:val="en-GB"/>
+        </w:rPr>
+        <w:t>u</w:t>
+      </w:r>
+      <w:r>
+        <w:rPr>
+          <w:rFonts w:ascii="Times New Roman" w:hAnsi="Times New Roman" w:cs="Times New Roman"/>
+          <w:szCs w:val="22"/>
+          <w:lang w:val="en-GB"/>
+        </w:rPr>
+        <w:t xml:space="preserve">sed to </w:t>
+      </w:r>
+      <w:r>
+        <w:rPr>
+          <w:rFonts w:ascii="Times New Roman" w:hAnsi="Times New Roman" w:cs="Times New Roman"/>
+          <w:szCs w:val="22"/>
+          <w:lang w:val="en-GB"/>
+        </w:rPr>
+        <w:t>p</w:t>
+      </w:r>
+      <w:r>
+        <w:rPr>
+          <w:rFonts w:ascii="Times New Roman" w:hAnsi="Times New Roman" w:cs="Times New Roman"/>
+          <w:szCs w:val="22"/>
+          <w:lang w:val="en-GB"/>
+        </w:rPr>
+        <w:t xml:space="preserve">redict </w:t>
+      </w:r>
+      <w:r>
+        <w:rPr>
+          <w:rFonts w:ascii="Times New Roman" w:hAnsi="Times New Roman" w:cs="Times New Roman"/>
+          <w:szCs w:val="22"/>
+          <w:lang w:val="en-GB"/>
+        </w:rPr>
+        <w:t>d</w:t>
+      </w:r>
+      <w:r>
+        <w:rPr>
+          <w:rFonts w:ascii="Times New Roman" w:hAnsi="Times New Roman" w:cs="Times New Roman"/>
+          <w:szCs w:val="22"/>
+          <w:lang w:val="en-GB"/>
+        </w:rPr>
+        <w:t xml:space="preserve">aily </w:t>
+      </w:r>
+      <w:r>
+        <w:rPr>
+          <w:rFonts w:ascii="Times New Roman" w:hAnsi="Times New Roman" w:cs="Times New Roman"/>
+          <w:szCs w:val="22"/>
+          <w:lang w:val="en-GB"/>
+        </w:rPr>
+        <w:t>c</w:t>
+      </w:r>
+      <w:r>
+        <w:rPr>
+          <w:rFonts w:ascii="Times New Roman" w:hAnsi="Times New Roman" w:cs="Times New Roman"/>
+          <w:szCs w:val="22"/>
+          <w:lang w:val="en-GB"/>
+        </w:rPr>
+        <w:t xml:space="preserve">hanges </w:t>
+      </w:r>
+      <w:r>
+        <w:rPr>
+          <w:rFonts w:ascii="Times New Roman" w:hAnsi="Times New Roman" w:cs="Times New Roman"/>
+          <w:szCs w:val="22"/>
+          <w:lang w:val="en-GB"/>
+        </w:rPr>
+        <w:t>of the stock price of selected securities?</w:t>
+      </w:r>
+    </w:p>
+    <w:p>
+      <w:pPr>
+        <w:rPr>
+          <w:rFonts w:ascii="Times New Roman" w:hAnsi="Times New Roman" w:cs="Times New Roman"/>
+          <w:szCs w:val="22"/>
+          <w:lang w:val="en-GB"/>
+        </w:rPr>
+      </w:pPr>
+    </w:p>
+    <w:p>
+      <w:pPr>
+        <w:rPr>
+          <w:rFonts w:ascii="Times New Roman" w:hAnsi="Times New Roman" w:cs="Times New Roman"/>
+          <w:szCs w:val="22"/>
+          <w:lang w:val="en-GB"/>
+        </w:rPr>
+      </w:pPr>
+      <w:r>
+        <w:rPr>
+          <w:rFonts w:ascii="Times New Roman" w:hAnsi="Times New Roman" w:cs="Times New Roman"/>
+          <w:szCs w:val="22"/>
+          <w:lang w:val="en-GB"/>
+        </w:rPr>
+        <w:t>2: Which sentiment analysis approach performs best on predefined key performance indicators, based on selected sentiment analysis methods?</w:t>
+      </w:r>
+    </w:p>
+    <w:p>
+      <w:pPr>
+        <w:rPr>
+          <w:rFonts w:ascii="Times New Roman" w:hAnsi="Times New Roman" w:cs="Times New Roman"/>
+          <w:szCs w:val="22"/>
+          <w:lang w:val="en-GB"/>
+        </w:rPr>
+      </w:pPr>
+    </w:p>
+    <w:p>
+      <w:pPr>
+        <w:rPr>
+          <w:rFonts w:ascii="Times New Roman" w:hAnsi="Times New Roman" w:cs="Times New Roman"/>
+          <w:szCs w:val="22"/>
+          <w:lang w:val="en-GB"/>
+        </w:rPr>
+      </w:pPr>
+      <w:r>
+        <w:rPr>
+          <w:rFonts w:ascii="Times New Roman" w:hAnsi="Times New Roman" w:cs="Times New Roman"/>
+          <w:szCs w:val="22"/>
+          <w:lang w:val="en-GB"/>
+        </w:rPr>
+        <w:t>3: Which machine learning algorithm delivers the best predictive performance for changes in implied volatility in the options market of selected securities based on the sentiment analysis performed earlier?</w:t>
+      </w:r>
+    </w:p>
+    <w:p>
+      <w:pPr>
+        <w:rPr>
+          <w:rFonts w:ascii="Times New Roman" w:hAnsi="Times New Roman" w:cs="Times New Roman"/>
+          <w:szCs w:val="22"/>
+          <w:lang w:val="en-GB"/>
+        </w:rPr>
+      </w:pPr>
+    </w:p>
+    <w:p>
+      <w:pPr>
+        <w:rPr>
+          <w:rFonts w:ascii="Times New Roman" w:hAnsi="Times New Roman" w:cs="Times New Roman"/>
+          <w:szCs w:val="22"/>
+          <w:lang w:val="en-GB"/>
+        </w:rPr>
+      </w:pPr>
+      <w:r>
+        <w:rPr>
+          <w:rFonts w:ascii="Times New Roman" w:hAnsi="Times New Roman" w:cs="Times New Roman"/>
+          <w:szCs w:val="22"/>
+          <w:lang w:val="en-GB"/>
+        </w:rPr>
+        <w:t xml:space="preserve">4: How can </w:t>
+      </w:r>
+      <w:r>
+        <w:rPr>
+          <w:rFonts w:ascii="Times New Roman" w:hAnsi="Times New Roman" w:cs="Times New Roman"/>
+          <w:szCs w:val="22"/>
+          <w:lang w:val="en-GB"/>
+        </w:rPr>
+        <w:t>the domain-specific language of</w:t>
+      </w:r>
+      <w:r>
+        <w:rPr>
+          <w:rFonts w:ascii="Times New Roman" w:hAnsi="Times New Roman" w:cs="Times New Roman"/>
+          <w:szCs w:val="22"/>
+          <w:lang w:val="en-GB"/>
+        </w:rPr>
+        <w:t xml:space="preserve"> the reddit forum </w:t>
+      </w:r>
+      <w:proofErr w:type="spellStart"/>
+      <w:r>
+        <w:rPr>
+          <w:rFonts w:ascii="Times New Roman" w:hAnsi="Times New Roman" w:cs="Times New Roman"/>
+          <w:szCs w:val="22"/>
+          <w:lang w:val="en-GB"/>
+        </w:rPr>
+        <w:t>WallStreetBets</w:t>
+      </w:r>
+      <w:proofErr w:type="spellEnd"/>
+      <w:r>
+        <w:rPr>
+          <w:rFonts w:ascii="Times New Roman" w:hAnsi="Times New Roman" w:cs="Times New Roman"/>
+          <w:szCs w:val="22"/>
+          <w:lang w:val="en-GB"/>
+        </w:rPr>
+        <w:t xml:space="preserve"> best be incorporated into sentiment analysis?</w:t>
+      </w:r>
+    </w:p>
+    <w:p>
+      <w:pPr>
+        <w:rPr>
+          <w:rFonts w:ascii="Times New Roman" w:hAnsi="Times New Roman" w:cs="Times New Roman"/>
+          <w:szCs w:val="22"/>
+          <w:lang w:val="en-GB"/>
+        </w:rPr>
+      </w:pPr>
+    </w:p>
+    <w:p>
+      <w:pPr>
+        <w:rPr>
+          <w:rFonts w:ascii="Times New Roman" w:hAnsi="Times New Roman" w:cs="Times New Roman"/>
+          <w:szCs w:val="22"/>
+          <w:lang w:val="en-US"/>
+        </w:rPr>
+      </w:pPr>
+    </w:p>
+    <w:p>
+      <w:pPr>
+        <w:rPr>
+          <w:rFonts w:ascii="Times New Roman" w:hAnsi="Times New Roman" w:cs="Times New Roman"/>
+          <w:szCs w:val="22"/>
+          <w:lang w:val="en-US"/>
+        </w:rPr>
+      </w:pPr>
+    </w:p>
+    <w:p>
+      <w:pPr>
+        <w:pStyle w:val="Heading2"/>
+        <w:rPr>
+          <w:lang w:val="en-US"/>
+        </w:rPr>
+      </w:pPr>
+      <w:r>
+        <w:rPr>
+          <w:lang w:val="en-US"/>
+        </w:rPr>
+        <w:t>Motivation</w:t>
+      </w:r>
+    </w:p>
+    <w:p>
+      <w:pPr>
+        <w:rPr>
+          <w:rFonts w:ascii="Times New Roman" w:hAnsi="Times New Roman" w:cs="Times New Roman"/>
+          <w:szCs w:val="22"/>
+          <w:lang w:val="en-US"/>
+        </w:rPr>
+      </w:pPr>
+    </w:p>
+    <w:p>
+      <w:pPr>
+        <w:rPr>
+          <w:rFonts w:ascii="Times New Roman" w:hAnsi="Times New Roman" w:cs="Times New Roman"/>
+          <w:szCs w:val="22"/>
+          <w:lang w:val="en-US"/>
+        </w:rPr>
+      </w:pPr>
+      <w:r>
+        <w:rPr>
+          <w:rFonts w:ascii="Times New Roman" w:hAnsi="Times New Roman" w:cs="Times New Roman"/>
+          <w:szCs w:val="22"/>
+          <w:lang w:val="en-US"/>
+        </w:rPr>
+        <w:t>Since the the wallstreetbets subreddit has become very popular just recently, there is very little academic research about the impact of the community on financial markets so far. This thesis not only tries to shine some light on this novel challenge, but also tries to put forward some methods that can be used to perform sentiment analysis</w:t>
+      </w:r>
+      <w:r>
+        <w:rPr>
+          <w:rFonts w:ascii="Times New Roman" w:hAnsi="Times New Roman" w:cs="Times New Roman"/>
+          <w:szCs w:val="22"/>
+          <w:lang w:val="en-US"/>
+        </w:rPr>
+        <w:t xml:space="preserve">. The obtained sentiment will then explore if it is possible to predict daily changes in stock prices. This thesis is intended to contribute </w:t>
+      </w:r>
+      <w:r>
+        <w:rPr>
+          <w:rFonts w:ascii="Times New Roman" w:hAnsi="Times New Roman" w:cs="Times New Roman"/>
+          <w:szCs w:val="22"/>
+          <w:lang w:val="en-US"/>
+        </w:rPr>
+        <w:t>some new insights to the currently very limited research with regards to the impact of wallstreetbets on financial markets.</w:t>
+      </w:r>
+    </w:p>
+    <w:p>
+      <w:pPr>
+        <w:rPr>
+          <w:rFonts w:ascii="Times New Roman" w:hAnsi="Times New Roman" w:cs="Times New Roman"/>
+          <w:szCs w:val="22"/>
+          <w:lang w:val="en-US"/>
+        </w:rPr>
+      </w:pPr>
+    </w:p>
+    <w:p>
+      <w:pPr>
+        <w:rPr>
+          <w:rFonts w:ascii="Times New Roman" w:hAnsi="Times New Roman" w:cs="Times New Roman"/>
+          <w:szCs w:val="22"/>
+          <w:lang w:val="en-US"/>
+        </w:rPr>
+      </w:pPr>
+      <w:r>
+        <w:rPr>
+          <w:rFonts w:ascii="Times New Roman" w:hAnsi="Times New Roman" w:cs="Times New Roman"/>
+          <w:szCs w:val="22"/>
+          <w:lang w:val="en-US"/>
+        </w:rPr>
+        <w:lastRenderedPageBreak/>
+        <w:t>Furthermore, as mentioned earlier</w:t>
+      </w:r>
+      <w:r>
+        <w:rPr>
+          <w:rFonts w:ascii="Times New Roman" w:hAnsi="Times New Roman" w:cs="Times New Roman"/>
+          <w:szCs w:val="22"/>
+          <w:lang w:val="en-US"/>
+        </w:rPr>
+        <w:t>,</w:t>
+      </w:r>
+      <w:r>
+        <w:rPr>
+          <w:rFonts w:ascii="Times New Roman" w:hAnsi="Times New Roman" w:cs="Times New Roman"/>
+          <w:szCs w:val="22"/>
+          <w:lang w:val="en-US"/>
+        </w:rPr>
+        <w:t xml:space="preserve"> the “to the moon” movement had a tremendous impact on the lives of individuals, both to the positive and negative. Besides that, however,</w:t>
+      </w:r>
+      <w:r>
+        <w:rPr>
+          <w:rFonts w:ascii="Times New Roman" w:hAnsi="Times New Roman" w:cs="Times New Roman"/>
+          <w:szCs w:val="22"/>
+          <w:lang w:val="en-US"/>
+        </w:rPr>
+        <w:t xml:space="preserve"> many investment funds have been negatively impacted by the recent </w:t>
+      </w:r>
+      <w:proofErr w:type="gramStart"/>
+      <w:r>
+        <w:rPr>
+          <w:rFonts w:ascii="Times New Roman" w:hAnsi="Times New Roman" w:cs="Times New Roman"/>
+          <w:szCs w:val="22"/>
+          <w:lang w:val="en-US"/>
+        </w:rPr>
+        <w:t>short-squeezes</w:t>
+      </w:r>
+      <w:proofErr w:type="gramEnd"/>
+      <w:r>
+        <w:rPr>
+          <w:rFonts w:ascii="Times New Roman" w:hAnsi="Times New Roman" w:cs="Times New Roman"/>
+          <w:szCs w:val="22"/>
+          <w:lang w:val="en-US"/>
+        </w:rPr>
+        <w:t>. While it might seem noble to root for individuals who try to force large funds out of their positions at big losses, it is easy to forget that many of those funds manage money for charitable endowment</w:t>
+      </w:r>
+      <w:r>
+        <w:rPr>
+          <w:rFonts w:ascii="Times New Roman" w:hAnsi="Times New Roman" w:cs="Times New Roman"/>
+          <w:szCs w:val="22"/>
+          <w:lang w:val="en-US"/>
+        </w:rPr>
+        <w:t>s</w:t>
+      </w:r>
+      <w:r>
+        <w:rPr>
+          <w:rFonts w:ascii="Times New Roman" w:hAnsi="Times New Roman" w:cs="Times New Roman"/>
+          <w:szCs w:val="22"/>
+          <w:lang w:val="en-US"/>
+        </w:rPr>
+        <w:t xml:space="preserve">, </w:t>
+      </w:r>
+      <w:proofErr w:type="gramStart"/>
+      <w:r>
+        <w:rPr>
+          <w:rFonts w:ascii="Times New Roman" w:hAnsi="Times New Roman" w:cs="Times New Roman"/>
+          <w:szCs w:val="22"/>
+          <w:lang w:val="en-US"/>
+        </w:rPr>
+        <w:t>pensions</w:t>
+      </w:r>
+      <w:proofErr w:type="gramEnd"/>
+      <w:r>
+        <w:rPr>
+          <w:rFonts w:ascii="Times New Roman" w:hAnsi="Times New Roman" w:cs="Times New Roman"/>
+          <w:szCs w:val="22"/>
+          <w:lang w:val="en-US"/>
+        </w:rPr>
+        <w:t xml:space="preserve"> and others.</w:t>
+      </w:r>
+      <w:r>
+        <w:rPr>
+          <w:rFonts w:ascii="Times New Roman" w:hAnsi="Times New Roman" w:cs="Times New Roman"/>
+          <w:szCs w:val="22"/>
+          <w:lang w:val="en-US"/>
+        </w:rPr>
+        <w:t xml:space="preserve"> Furthermore</w:t>
+      </w:r>
+      <w:r>
+        <w:rPr>
+          <w:rFonts w:ascii="Times New Roman" w:hAnsi="Times New Roman" w:cs="Times New Roman"/>
+          <w:szCs w:val="22"/>
+          <w:lang w:val="en-US"/>
+        </w:rPr>
+        <w:t>, such disruptions to the financial markets can harm its stability, thus causing spillover effects</w:t>
+      </w:r>
+      <w:r>
+        <w:rPr>
+          <w:rFonts w:ascii="Times New Roman" w:hAnsi="Times New Roman" w:cs="Times New Roman"/>
+          <w:szCs w:val="22"/>
+          <w:lang w:val="en-US"/>
+        </w:rPr>
+        <w:t xml:space="preserve"> which can also negatively impact the lives of many people</w:t>
+      </w:r>
+      <w:r>
+        <w:rPr>
+          <w:rFonts w:ascii="Times New Roman" w:hAnsi="Times New Roman" w:cs="Times New Roman"/>
+          <w:szCs w:val="22"/>
+          <w:lang w:val="en-US"/>
+        </w:rPr>
         <w:t xml:space="preserve"> </w:t>
-      </w:r>
-    </w:p>
-    <w:p>
-      <w:pPr>
-        <w:rPr>
-          <w:rFonts w:ascii="Times New Roman" w:hAnsi="Times New Roman" w:cs="Times New Roman"/>
-          <w:szCs w:val="22"/>
-          <w:lang w:val="en-US"/>
-        </w:rPr>
-      </w:pPr>
-    </w:p>
-    <w:p>
-      <w:pPr>
-        <w:rPr>
-          <w:rFonts w:ascii="Times New Roman" w:hAnsi="Times New Roman" w:cs="Times New Roman"/>
-          <w:szCs w:val="22"/>
-          <w:lang w:val="en-US"/>
-        </w:rPr>
-      </w:pPr>
-    </w:p>
-    <w:p>
-      <w:pPr>
-        <w:pStyle w:val="Heading2"/>
-        <w:rPr>
-          <w:lang w:val="en-US"/>
-        </w:rPr>
-      </w:pPr>
-      <w:r>
-        <w:rPr>
-          <w:lang w:val="en-US"/>
-        </w:rPr>
-        <w:t>Motivation</w:t>
-      </w:r>
-    </w:p>
-    <w:p>
-      <w:pPr>
-        <w:rPr>
-          <w:rFonts w:ascii="Times New Roman" w:hAnsi="Times New Roman" w:cs="Times New Roman"/>
-          <w:szCs w:val="22"/>
-          <w:lang w:val="en-US"/>
-        </w:rPr>
-      </w:pPr>
-    </w:p>
-    <w:p>
-      <w:pPr>
-        <w:rPr>
-          <w:rFonts w:ascii="Times New Roman" w:hAnsi="Times New Roman" w:cs="Times New Roman"/>
-          <w:szCs w:val="22"/>
-          <w:lang w:val="en-US"/>
-        </w:rPr>
-      </w:pPr>
-      <w:r>
-        <w:rPr>
-          <w:rFonts w:ascii="Times New Roman" w:hAnsi="Times New Roman" w:cs="Times New Roman"/>
-          <w:szCs w:val="22"/>
-          <w:lang w:val="en-US"/>
-        </w:rPr>
-        <w:t>Since the the wallstreetbets subreddit has become very popular just recently, there is very little academic research about the impact of the community on financial markets so far. This thesis not only tries to shine some light on this novel challenge, but also tries to put forward some methods that can be used to perform sentiment analysis.</w:t>
-      </w:r>
-    </w:p>
-    <w:p>
-      <w:pPr>
-        <w:rPr>
-          <w:rFonts w:ascii="Times New Roman" w:hAnsi="Times New Roman" w:cs="Times New Roman"/>
-          <w:b/>
-          <w:bCs/>
-          <w:szCs w:val="22"/>
-          <w:lang w:val="en-US"/>
-        </w:rPr>
-      </w:pPr>
-      <w:r>
-        <w:rPr>
-          <w:rFonts w:ascii="Times New Roman" w:hAnsi="Times New Roman" w:cs="Times New Roman"/>
-          <w:b/>
-          <w:bCs/>
-          <w:szCs w:val="22"/>
-          <w:lang w:val="en-US"/>
-        </w:rPr>
-        <w:t>Do some more brainstorming.</w:t>
-      </w:r>
-    </w:p>
-    <w:p>
-      <w:pPr>
-        <w:rPr>
-          <w:rFonts w:ascii="Times New Roman" w:hAnsi="Times New Roman" w:cs="Times New Roman"/>
-          <w:szCs w:val="22"/>
-          <w:lang w:val="en-US"/>
-        </w:rPr>
-      </w:pPr>
-    </w:p>
-    <w:p>
-      <w:pPr>
-        <w:rPr>
-          <w:rFonts w:ascii="Times New Roman" w:hAnsi="Times New Roman" w:cs="Times New Roman"/>
-          <w:szCs w:val="22"/>
-          <w:lang w:val="en-US"/>
-        </w:rPr>
-      </w:pPr>
-      <w:r>
-        <w:rPr>
-          <w:rFonts w:ascii="Times New Roman" w:hAnsi="Times New Roman" w:cs="Times New Roman"/>
-          <w:szCs w:val="22"/>
-          <w:lang w:val="en-US"/>
-        </w:rPr>
-        <w:t>Furthermore, as mentioned earlier the “to the moon” movement had a tremendous impact on the lives of individuals, both to the positive and negative. Besides that, however,</w:t>
-      </w:r>
-      <w:r>
-        <w:rPr>
-          <w:rFonts w:ascii="Times New Roman" w:hAnsi="Times New Roman" w:cs="Times New Roman"/>
-          <w:szCs w:val="22"/>
-          <w:lang w:val="en-US"/>
-        </w:rPr>
-        <w:t xml:space="preserve"> many investment funds have been negatively impacted by the recent </w:t>
-      </w:r>
-      <w:proofErr w:type="gramStart"/>
-      <w:r>
-        <w:rPr>
-          <w:rFonts w:ascii="Times New Roman" w:hAnsi="Times New Roman" w:cs="Times New Roman"/>
-          <w:szCs w:val="22"/>
-          <w:lang w:val="en-US"/>
-        </w:rPr>
-        <w:t>short-squeezes</w:t>
-      </w:r>
-      <w:proofErr w:type="gramEnd"/>
-      <w:r>
-        <w:rPr>
-          <w:rFonts w:ascii="Times New Roman" w:hAnsi="Times New Roman" w:cs="Times New Roman"/>
-          <w:szCs w:val="22"/>
-          <w:lang w:val="en-US"/>
-        </w:rPr>
-        <w:t xml:space="preserve">. While it might seem noble to root for individuals who try to force large funds out of their positions at big losses, it is easy to forget that many of those funds manage money for charitable endowment funds, </w:t>
-      </w:r>
-      <w:proofErr w:type="gramStart"/>
-      <w:r>
-        <w:rPr>
-          <w:rFonts w:ascii="Times New Roman" w:hAnsi="Times New Roman" w:cs="Times New Roman"/>
-          <w:szCs w:val="22"/>
-          <w:lang w:val="en-US"/>
-        </w:rPr>
-        <w:t>pensions</w:t>
-      </w:r>
-      <w:proofErr w:type="gramEnd"/>
-      <w:r>
-        <w:rPr>
-          <w:rFonts w:ascii="Times New Roman" w:hAnsi="Times New Roman" w:cs="Times New Roman"/>
-          <w:szCs w:val="22"/>
-          <w:lang w:val="en-US"/>
-        </w:rPr>
-        <w:t xml:space="preserve"> and others.</w:t>
-      </w:r>
-      <w:r>
-        <w:rPr>
-          <w:rFonts w:ascii="Times New Roman" w:hAnsi="Times New Roman" w:cs="Times New Roman"/>
-          <w:szCs w:val="22"/>
-          <w:lang w:val="en-US"/>
-        </w:rPr>
-        <w:t xml:space="preserve"> Furthermore</w:t>
-      </w:r>
-      <w:r>
-        <w:rPr>
-          <w:rFonts w:ascii="Times New Roman" w:hAnsi="Times New Roman" w:cs="Times New Roman"/>
-          <w:szCs w:val="22"/>
-          <w:lang w:val="en-US"/>
-        </w:rPr>
-        <w:t xml:space="preserve">, such disruptions to the financial markets can harm its stability, thus causing spillover effects. </w:t>
       </w:r>
       <w:sdt>
         <w:sdtPr>
@@ -1789,7 +2042,7 @@
             <w:rPr>
               <w:rFonts w:ascii="Times New Roman" w:hAnsi="Times New Roman" w:cs="Times New Roman"/>
               <w:szCs w:val="22"/>
-              <w:lang w:val="de-DE"/>
+              <w:lang w:val="en-US"/>
             </w:rPr>
             <w:instrText xml:space="preserve"> CITATION Lyó21 \l 1031 </w:instrText>
           </w:r>
@@ -1806,7 +2059,7 @@
               <w:rFonts w:ascii="Times New Roman" w:hAnsi="Times New Roman" w:cs="Times New Roman"/>
               <w:noProof/>
               <w:szCs w:val="22"/>
-              <w:lang w:val="de-DE"/>
+              <w:lang w:val="en-US"/>
             </w:rPr>
             <w:t>(Lyócsa, Baumöhl, &amp; Vyrost, 2021)</w:t>
           </w:r>
@@ -1820,6 +2073,14 @@
           </w:r>
         </w:sdtContent>
       </w:sdt>
+      <w:r>
+        <w:rPr>
+          <w:rFonts w:ascii="Times New Roman" w:hAnsi="Times New Roman" w:cs="Times New Roman"/>
+          <w:szCs w:val="22"/>
+          <w:lang w:val="en-US"/>
+        </w:rPr>
+        <w:t>.</w:t>
+      </w:r>
     </w:p>
     <w:p>
       <w:pPr>
@@ -1981,7 +2242,6 @@
           <w:szCs w:val="22"/>
           <w:lang w:val="en-US"/>
         </w:rPr>
-        <w:lastRenderedPageBreak/>
         <w:t xml:space="preserve">However, the impact of the wallstreetbets subreddit set an unforeseeable example the message boards can have on the stock market. </w:t>
       </w:r>
       <w:r>
@@ -2713,7 +2973,16 @@
           <w:szCs w:val="22"/>
           <w:lang w:val="en-US"/>
         </w:rPr>
-        <w:t xml:space="preserve">Since the wallstreetbets community uses many domain-specific words, those words also need to be accounted for. Since those words with strong positive or negative sentiments are oftentimes used, it is very important to identify those word’s polarity for determining the semantic orientation. One way to handle domain-specific words, is by having a dictionary that is customized for those words. </w:t>
+        <w:t xml:space="preserve">Since the wallstreetbets community uses many domain-specific words, those words also need to be accounted for. Since those words with strong positive or negative sentiments are oftentimes used, it is </w:t>
+      </w:r>
+      <w:r>
+        <w:rPr>
+          <w:rFonts w:ascii="Times New Roman" w:hAnsi="Times New Roman" w:cs="Times New Roman"/>
+          <w:szCs w:val="22"/>
+          <w:lang w:val="en-US"/>
+        </w:rPr>
+        <w:lastRenderedPageBreak/>
+        <w:t xml:space="preserve">very important to identify those word’s polarity for determining the semantic orientation. One way to handle domain-specific words, is by having a dictionary that is customized for those words. </w:t>
       </w:r>
       <w:r>
         <w:rPr>
@@ -3103,7 +3372,553 @@
         <w:rPr>
           <w:lang w:val="en-US"/>
         </w:rPr>
-        <w:t>To perform sentiment analysis on reddit posts, the site needs to be accessed.</w:t>
+        <w:t xml:space="preserve">To perform sentiment analysis, posts from wallstreetbets need to be mined. </w:t>
+      </w:r>
+      <w:proofErr w:type="gramStart"/>
+      <w:r>
+        <w:rPr>
+          <w:lang w:val="en-US"/>
+        </w:rPr>
+        <w:t>In order to</w:t>
+      </w:r>
+      <w:proofErr w:type="gramEnd"/>
+      <w:r>
+        <w:rPr>
+          <w:lang w:val="en-US"/>
+        </w:rPr>
+        <w:t xml:space="preserve"> predict the stock prices of selected securities, the stock prices need to be accessed. Both datasets will be explained in the following section.</w:t>
+      </w:r>
+    </w:p>
+    <w:p>
+      <w:pPr>
+        <w:rPr>
+          <w:lang w:val="en-US"/>
+        </w:rPr>
+      </w:pPr>
+    </w:p>
+    <w:p>
+      <w:pPr>
+        <w:rPr>
+          <w:lang w:val="en-US"/>
+        </w:rPr>
+      </w:pPr>
+      <w:r>
+        <w:rPr>
+          <w:lang w:val="en-US"/>
+        </w:rPr>
+        <w:t xml:space="preserve">While reddit does offer an official API, the API is most useful for streaming data. There are some strict limitations of loading historical data. However, pushshift.io provides a solution for that. </w:t>
+      </w:r>
+      <w:proofErr w:type="spellStart"/>
+      <w:r>
+        <w:rPr>
+          <w:lang w:val="en-US"/>
+        </w:rPr>
+        <w:t>Pushshift</w:t>
+      </w:r>
+      <w:proofErr w:type="spellEnd"/>
+      <w:r>
+        <w:rPr>
+          <w:lang w:val="en-US"/>
+        </w:rPr>
+        <w:t xml:space="preserve"> is maintained by the /r/datasets mod team.</w:t>
+      </w:r>
+      <w:r>
+        <w:rPr>
+          <w:lang w:val="en-US"/>
+        </w:rPr>
+        <w:t xml:space="preserve"> The FAQ on the </w:t>
+      </w:r>
+      <w:proofErr w:type="spellStart"/>
+      <w:r>
+        <w:rPr>
+          <w:lang w:val="en-US"/>
+        </w:rPr>
+        <w:t>pushshift</w:t>
+      </w:r>
+      <w:proofErr w:type="spellEnd"/>
+      <w:r>
+        <w:rPr>
+          <w:lang w:val="en-US"/>
+        </w:rPr>
+        <w:t xml:space="preserve"> subreddit states, that </w:t>
+      </w:r>
+      <w:proofErr w:type="spellStart"/>
+      <w:r>
+        <w:rPr>
+          <w:lang w:val="en-US"/>
+        </w:rPr>
+        <w:t>pushshift</w:t>
+      </w:r>
+      <w:proofErr w:type="spellEnd"/>
+      <w:r>
+        <w:rPr>
+          <w:lang w:val="en-US"/>
+        </w:rPr>
+        <w:t xml:space="preserve"> data is best used to:</w:t>
+      </w:r>
+    </w:p>
+    <w:p>
+      <w:pPr>
+        <w:pStyle w:val="ListParagraph"/>
+        <w:numPr>
+          <w:ilvl w:val="0"/>
+          <w:numId w:val="1"/>
+        </w:numPr>
+        <w:rPr>
+          <w:lang w:val="en-US"/>
+        </w:rPr>
+      </w:pPr>
+      <w:r>
+        <w:rPr>
+          <w:lang w:val="en-US"/>
+        </w:rPr>
+        <w:t>Analyze large quantities of reddit data</w:t>
+      </w:r>
+    </w:p>
+    <w:p>
+      <w:pPr>
+        <w:pStyle w:val="ListParagraph"/>
+        <w:numPr>
+          <w:ilvl w:val="0"/>
+          <w:numId w:val="1"/>
+        </w:numPr>
+        <w:rPr>
+          <w:lang w:val="en-US"/>
+        </w:rPr>
+      </w:pPr>
+      <w:r>
+        <w:rPr>
+          <w:lang w:val="en-US"/>
+        </w:rPr>
+        <w:t>Grab data for a specific date range in the past</w:t>
+      </w:r>
+    </w:p>
+    <w:p>
+      <w:pPr>
+        <w:pStyle w:val="ListParagraph"/>
+        <w:numPr>
+          <w:ilvl w:val="0"/>
+          <w:numId w:val="1"/>
+        </w:numPr>
+        <w:rPr>
+          <w:lang w:val="en-US"/>
+        </w:rPr>
+      </w:pPr>
+      <w:r>
+        <w:rPr>
+          <w:lang w:val="en-US"/>
+        </w:rPr>
+        <w:t>Search for comments</w:t>
+      </w:r>
+    </w:p>
+    <w:p>
+      <w:pPr>
+        <w:pStyle w:val="ListParagraph"/>
+        <w:numPr>
+          <w:ilvl w:val="0"/>
+          <w:numId w:val="1"/>
+        </w:numPr>
+        <w:rPr>
+          <w:lang w:val="en-US"/>
+        </w:rPr>
+      </w:pPr>
+      <w:r>
+        <w:rPr>
+          <w:lang w:val="en-US"/>
+        </w:rPr>
+        <w:t>Aggregate data</w:t>
+      </w:r>
+    </w:p>
+    <w:p>
+      <w:pPr>
+        <w:rPr>
+          <w:lang w:val="en-US"/>
+        </w:rPr>
+      </w:pPr>
+    </w:p>
+    <w:p>
+      <w:pPr>
+        <w:rPr>
+          <w:lang w:val="en-US"/>
+        </w:rPr>
+      </w:pPr>
+      <w:proofErr w:type="spellStart"/>
+      <w:r>
+        <w:rPr>
+          <w:lang w:val="en-US"/>
+        </w:rPr>
+        <w:t>Pushshift</w:t>
+      </w:r>
+      <w:proofErr w:type="spellEnd"/>
+      <w:r>
+        <w:rPr>
+          <w:lang w:val="en-US"/>
+        </w:rPr>
+        <w:t xml:space="preserve"> copies data from reddit at the time it is posted. Since </w:t>
+      </w:r>
+      <w:proofErr w:type="spellStart"/>
+      <w:r>
+        <w:rPr>
+          <w:lang w:val="en-US"/>
+        </w:rPr>
+        <w:t>Pushshift</w:t>
+      </w:r>
+      <w:proofErr w:type="spellEnd"/>
+      <w:r>
+        <w:rPr>
+          <w:lang w:val="en-US"/>
+        </w:rPr>
+        <w:t xml:space="preserve"> uses the </w:t>
+      </w:r>
+      <w:proofErr w:type="gramStart"/>
+      <w:r>
+        <w:rPr>
+          <w:lang w:val="en-US"/>
+        </w:rPr>
+        <w:t>document based</w:t>
+      </w:r>
+      <w:proofErr w:type="gramEnd"/>
+      <w:r>
+        <w:rPr>
+          <w:lang w:val="en-US"/>
+        </w:rPr>
+        <w:t xml:space="preserve"> database Elastic, it is extremely fast to query data. However, currently </w:t>
+      </w:r>
+      <w:proofErr w:type="spellStart"/>
+      <w:r>
+        <w:rPr>
+          <w:lang w:val="en-US"/>
+        </w:rPr>
+        <w:t>Pushshift</w:t>
+      </w:r>
+      <w:proofErr w:type="spellEnd"/>
+      <w:r>
+        <w:rPr>
+          <w:lang w:val="en-US"/>
+        </w:rPr>
+        <w:t xml:space="preserve"> does not regularly update certain metadata, such as scores, edits to a submission’s text or comments. Hence, there might be some minor inconsistencies of what is shown on reddit and what is in the database. To access the </w:t>
+      </w:r>
+      <w:proofErr w:type="spellStart"/>
+      <w:r>
+        <w:rPr>
+          <w:lang w:val="en-US"/>
+        </w:rPr>
+        <w:t>Pushshift</w:t>
+      </w:r>
+      <w:proofErr w:type="spellEnd"/>
+      <w:r>
+        <w:rPr>
+          <w:lang w:val="en-US"/>
+        </w:rPr>
+        <w:t xml:space="preserve"> API, I used an API wrapper called PMAW. </w:t>
+      </w:r>
+      <w:r>
+        <w:rPr>
+          <w:lang w:val="en-US"/>
+        </w:rPr>
+        <w:t>Since requests are I/O-bound, PMAW is multithreaded. Hence requests can be run asynchronously which allows the data to be loaded much faster.</w:t>
+      </w:r>
+    </w:p>
+    <w:p>
+      <w:pPr>
+        <w:rPr>
+          <w:lang w:val="en-US"/>
+        </w:rPr>
+      </w:pPr>
+      <w:r>
+        <w:rPr>
+          <w:lang w:val="en-US"/>
+        </w:rPr>
+        <w:t>When making the API request, the most important parameters are the following:</w:t>
+      </w:r>
+    </w:p>
+    <w:p>
+      <w:pPr>
+        <w:pStyle w:val="ListParagraph"/>
+        <w:numPr>
+          <w:ilvl w:val="0"/>
+          <w:numId w:val="2"/>
+        </w:numPr>
+        <w:rPr>
+          <w:lang w:val="en-US"/>
+        </w:rPr>
+      </w:pPr>
+      <w:r>
+        <w:rPr>
+          <w:lang w:val="en-US"/>
+        </w:rPr>
+        <w:t>s</w:t>
+      </w:r>
+      <w:r>
+        <w:rPr>
+          <w:lang w:val="en-US"/>
+        </w:rPr>
+        <w:t>ubreddit: Name of the subreddit</w:t>
+      </w:r>
+    </w:p>
+    <w:p>
+      <w:pPr>
+        <w:pStyle w:val="ListParagraph"/>
+        <w:numPr>
+          <w:ilvl w:val="0"/>
+          <w:numId w:val="2"/>
+        </w:numPr>
+        <w:rPr>
+          <w:lang w:val="en-US"/>
+        </w:rPr>
+      </w:pPr>
+      <w:r>
+        <w:rPr>
+          <w:lang w:val="en-US"/>
+        </w:rPr>
+        <w:t xml:space="preserve">q: </w:t>
+      </w:r>
+      <w:r>
+        <w:rPr>
+          <w:lang w:val="en-US"/>
+        </w:rPr>
+        <w:t>The search term based on which the subreddit is queried</w:t>
+      </w:r>
+    </w:p>
+    <w:p>
+      <w:pPr>
+        <w:pStyle w:val="ListParagraph"/>
+        <w:numPr>
+          <w:ilvl w:val="0"/>
+          <w:numId w:val="2"/>
+        </w:numPr>
+        <w:rPr>
+          <w:lang w:val="en-US"/>
+        </w:rPr>
+      </w:pPr>
+      <w:r>
+        <w:rPr>
+          <w:lang w:val="en-US"/>
+        </w:rPr>
+        <w:t>before: The starting date of the query</w:t>
+      </w:r>
+    </w:p>
+    <w:p>
+      <w:pPr>
+        <w:pStyle w:val="ListParagraph"/>
+        <w:numPr>
+          <w:ilvl w:val="0"/>
+          <w:numId w:val="2"/>
+        </w:numPr>
+        <w:rPr>
+          <w:lang w:val="en-US"/>
+        </w:rPr>
+      </w:pPr>
+      <w:r>
+        <w:rPr>
+          <w:lang w:val="en-US"/>
+        </w:rPr>
+        <w:t>after: The end date of the query</w:t>
+      </w:r>
+    </w:p>
+    <w:p>
+      <w:pPr>
+        <w:rPr>
+          <w:lang w:val="en-US"/>
+        </w:rPr>
+      </w:pPr>
+    </w:p>
+    <w:p>
+      <w:pPr>
+        <w:rPr>
+          <w:lang w:val="en-US"/>
+        </w:rPr>
+      </w:pPr>
+      <w:r>
+        <w:rPr>
+          <w:lang w:val="en-US"/>
+        </w:rPr>
+        <w:lastRenderedPageBreak/>
+        <w:t>The query returns 89 columns. Most of which, however, can be dropped since they either aren’t useful or contain no data. The most important columns are the number of columns, the title of the post and the content of the post. Emoticons are also included in the text.</w:t>
+      </w:r>
+    </w:p>
+    <w:p>
+      <w:pPr>
+        <w:rPr>
+          <w:lang w:val="en-US"/>
+        </w:rPr>
+      </w:pPr>
+    </w:p>
+    <w:p>
+      <w:pPr>
+        <w:rPr>
+          <w:lang w:val="en-US"/>
+        </w:rPr>
+      </w:pPr>
+      <w:r>
+        <w:rPr>
+          <w:lang w:val="en-US"/>
+        </w:rPr>
+        <w:t>The stock market data is obtained from</w:t>
+      </w:r>
+      <w:r>
+        <w:rPr>
+          <w:lang w:val="en-US"/>
+        </w:rPr>
+        <w:t>…</w:t>
+      </w:r>
+    </w:p>
+    <w:p>
+      <w:pPr>
+        <w:rPr>
+          <w:lang w:val="en-US"/>
+        </w:rPr>
+      </w:pPr>
+    </w:p>
+    <w:p>
+      <w:pPr>
+        <w:pStyle w:val="Heading2"/>
+        <w:rPr>
+          <w:lang w:val="en-US"/>
+        </w:rPr>
+      </w:pPr>
+      <w:r>
+        <w:rPr>
+          <w:lang w:val="en-US"/>
+        </w:rPr>
+        <w:t>Algorithms</w:t>
+      </w:r>
+    </w:p>
+    <w:p>
+      <w:pPr>
+        <w:rPr>
+          <w:lang w:val="en-US"/>
+        </w:rPr>
+      </w:pPr>
+    </w:p>
+    <w:p>
+      <w:pPr>
+        <w:rPr>
+          <w:lang w:val="en-US"/>
+        </w:rPr>
+      </w:pPr>
+      <w:proofErr w:type="spellStart"/>
+      <w:r>
+        <w:rPr>
+          <w:lang w:val="en-US"/>
+        </w:rPr>
+        <w:t>Lemmantization</w:t>
+      </w:r>
+      <w:proofErr w:type="spellEnd"/>
+      <w:r>
+        <w:rPr>
+          <w:lang w:val="en-US"/>
+        </w:rPr>
+        <w:t xml:space="preserve">, </w:t>
+      </w:r>
+      <w:proofErr w:type="spellStart"/>
+      <w:r>
+        <w:rPr>
+          <w:lang w:val="en-US"/>
+        </w:rPr>
+        <w:t>stopword</w:t>
+      </w:r>
+      <w:proofErr w:type="spellEnd"/>
+      <w:r>
+        <w:rPr>
+          <w:lang w:val="en-US"/>
+        </w:rPr>
+        <w:t xml:space="preserve"> removal, </w:t>
+      </w:r>
+      <w:proofErr w:type="spellStart"/>
+      <w:r>
+        <w:rPr>
+          <w:lang w:val="en-US"/>
+        </w:rPr>
+        <w:t>tf-idf</w:t>
+      </w:r>
+      <w:proofErr w:type="spellEnd"/>
+      <w:r>
+        <w:rPr>
+          <w:lang w:val="en-US"/>
+        </w:rPr>
+        <w:t>.</w:t>
+      </w:r>
+    </w:p>
+    <w:p>
+      <w:pPr>
+        <w:rPr>
+          <w:lang w:val="en-US"/>
+        </w:rPr>
+      </w:pPr>
+    </w:p>
+    <w:p>
+      <w:pPr>
+        <w:rPr>
+          <w:lang w:val="en-US"/>
+        </w:rPr>
+      </w:pPr>
+      <w:r>
+        <w:rPr>
+          <w:lang w:val="en-US"/>
+        </w:rPr>
+        <w:t>Naïve Bayes. Simple and probabilistic algorithm.</w:t>
+      </w:r>
+    </w:p>
+    <w:p>
+      <w:pPr>
+        <w:rPr>
+          <w:lang w:val="en-US"/>
+        </w:rPr>
+      </w:pPr>
+      <w:r>
+        <w:rPr>
+          <w:lang w:val="en-US"/>
+        </w:rPr>
+        <w:t>SVM</w:t>
+      </w:r>
+    </w:p>
+    <w:p>
+      <w:pPr>
+        <w:rPr>
+          <w:lang w:val="en-US"/>
+        </w:rPr>
+      </w:pPr>
+      <w:proofErr w:type="spellStart"/>
+      <w:r>
+        <w:rPr>
+          <w:lang w:val="en-US"/>
+        </w:rPr>
+        <w:t>DeepForest</w:t>
+      </w:r>
+      <w:proofErr w:type="spellEnd"/>
+      <w:r>
+        <w:rPr>
+          <w:lang w:val="en-US"/>
+        </w:rPr>
+        <w:t xml:space="preserve"> (</w:t>
+      </w:r>
+      <w:proofErr w:type="spellStart"/>
+      <w:r>
+        <w:rPr>
+          <w:lang w:val="en-US"/>
+        </w:rPr>
+        <w:t>gcForest</w:t>
+      </w:r>
+      <w:proofErr w:type="spellEnd"/>
+      <w:r>
+        <w:rPr>
+          <w:lang w:val="en-US"/>
+        </w:rPr>
+        <w:t>): Tree ensemble method</w:t>
+      </w:r>
+    </w:p>
+    <w:p>
+      <w:pPr>
+        <w:rPr>
+          <w:lang w:val="en-US"/>
+        </w:rPr>
+      </w:pPr>
+      <w:r>
+        <w:rPr>
+          <w:lang w:val="en-US"/>
+        </w:rPr>
+        <w:t>LSTM</w:t>
       </w:r>
     </w:p>
     <w:sectPr>
@@ -3114,6 +3929,243 @@
     </w:sectPr>
   </w:body>
 </w:document>
+</file>
+
+<file path=word/numbering.xml><?xml version="1.0" encoding="utf-8"?>
+<w:numbering xmlns:wpc="http://schemas.microsoft.com/office/word/2010/wordprocessingCanvas" xmlns:cx="http://schemas.microsoft.com/office/drawing/2014/chartex" xmlns:cx1="http://schemas.microsoft.com/office/drawing/2015/9/8/chartex" xmlns:cx2="http://schemas.microsoft.com/office/drawing/2015/10/21/chartex" xmlns:cx3="http://schemas.microsoft.com/office/drawing/2016/5/9/chartex" xmlns:cx4="http://schemas.microsoft.com/office/drawing/2016/5/10/chartex" xmlns:cx5="http://schemas.microsoft.com/office/drawing/2016/5/11/chartex" xmlns:cx6="http://schemas.microsoft.com/office/drawing/2016/5/12/chartex" xmlns:cx7="http://schemas.microsoft.com/office/drawing/2016/5/13/chartex" xmlns:cx8="http://schemas.microsoft.com/office/drawing/2016/5/14/chartex" xmlns:mc="http://schemas.openxmlformats.org/markup-compatibility/2006" xmlns:aink="http://schemas.microsoft.com/office/drawing/2016/ink" xmlns:am3d="http://schemas.microsoft.com/office/drawing/2017/model3d" xmlns:o="urn:schemas-microsoft-com:office:office" xmlns:r="http://schemas.openxmlformats.org/officeDocument/2006/relationships" xmlns:m="http://schemas.openxmlformats.org/officeDocument/2006/math" xmlns:v="urn:schemas-microsoft-com:vml" xmlns:wp14="http://schemas.microsoft.com/office/word/2010/wordprocessingDrawing" xmlns:wp="http://schemas.openxmlformats.org/drawingml/2006/wordprocessingDrawing" xmlns:w10="urn:schemas-microsoft-com:office:word" xmlns:w="http://schemas.openxmlformats.org/wordprocessingml/2006/main" xmlns:w14="http://schemas.microsoft.com/office/word/2010/wordml" xmlns:w15="http://schemas.microsoft.com/office/word/2012/wordml" xmlns:w16cex="http://schemas.microsoft.com/office/word/2018/wordml/cex" xmlns:w16cid="http://schemas.microsoft.com/office/word/2016/wordml/cid" xmlns:w16="http://schemas.microsoft.com/office/word/2018/wordml" xmlns:w16sdtdh="http://schemas.microsoft.com/office/word/2020/wordml/sdtdatahash" xmlns:w16se="http://schemas.microsoft.com/office/word/2015/wordml/symex" xmlns:wpg="http://schemas.microsoft.com/office/word/2010/wordprocessingGroup" xmlns:wpi="http://schemas.microsoft.com/office/word/2010/wordprocessingInk" xmlns:wne="http://schemas.microsoft.com/office/word/2006/wordml" xmlns:wps="http://schemas.microsoft.com/office/word/2010/wordprocessingShape" mc:Ignorable="w14 w15 w16se w16cid w16 w16cex w16sdtdh wp14">
+  <w:abstractNum w:abstractNumId="0" w15:restartNumberingAfterBreak="0">
+    <w:nsid w:val="09C923F4"/>
+    <w:multiLevelType w:val="hybridMultilevel"/>
+    <w:tmpl w:val="26608A20"/>
+    <w:lvl w:ilvl="0" w:tplc="08090001">
+      <w:start w:val="1"/>
+      <w:numFmt w:val="bullet"/>
+      <w:lvlText w:val=""/>
+      <w:lvlJc w:val="left"/>
+      <w:pPr>
+        <w:ind w:left="720" w:hanging="360"/>
+      </w:pPr>
+      <w:rPr>
+        <w:rFonts w:ascii="Symbol" w:hAnsi="Symbol" w:hint="default"/>
+      </w:rPr>
+    </w:lvl>
+    <w:lvl w:ilvl="1" w:tplc="08090003" w:tentative="1">
+      <w:start w:val="1"/>
+      <w:numFmt w:val="bullet"/>
+      <w:lvlText w:val="o"/>
+      <w:lvlJc w:val="left"/>
+      <w:pPr>
+        <w:ind w:left="1440" w:hanging="360"/>
+      </w:pPr>
+      <w:rPr>
+        <w:rFonts w:ascii="Courier New" w:hAnsi="Courier New" w:cs="Courier New" w:hint="default"/>
+      </w:rPr>
+    </w:lvl>
+    <w:lvl w:ilvl="2" w:tplc="08090005" w:tentative="1">
+      <w:start w:val="1"/>
+      <w:numFmt w:val="bullet"/>
+      <w:lvlText w:val=""/>
+      <w:lvlJc w:val="left"/>
+      <w:pPr>
+        <w:ind w:left="2160" w:hanging="360"/>
+      </w:pPr>
+      <w:rPr>
+        <w:rFonts w:ascii="Wingdings" w:hAnsi="Wingdings" w:hint="default"/>
+      </w:rPr>
+    </w:lvl>
+    <w:lvl w:ilvl="3" w:tplc="08090001" w:tentative="1">
+      <w:start w:val="1"/>
+      <w:numFmt w:val="bullet"/>
+      <w:lvlText w:val=""/>
+      <w:lvlJc w:val="left"/>
+      <w:pPr>
+        <w:ind w:left="2880" w:hanging="360"/>
+      </w:pPr>
+      <w:rPr>
+        <w:rFonts w:ascii="Symbol" w:hAnsi="Symbol" w:hint="default"/>
+      </w:rPr>
+    </w:lvl>
+    <w:lvl w:ilvl="4" w:tplc="08090003" w:tentative="1">
+      <w:start w:val="1"/>
+      <w:numFmt w:val="bullet"/>
+      <w:lvlText w:val="o"/>
+      <w:lvlJc w:val="left"/>
+      <w:pPr>
+        <w:ind w:left="3600" w:hanging="360"/>
+      </w:pPr>
+      <w:rPr>
+        <w:rFonts w:ascii="Courier New" w:hAnsi="Courier New" w:cs="Courier New" w:hint="default"/>
+      </w:rPr>
+    </w:lvl>
+    <w:lvl w:ilvl="5" w:tplc="08090005" w:tentative="1">
+      <w:start w:val="1"/>
+      <w:numFmt w:val="bullet"/>
+      <w:lvlText w:val=""/>
+      <w:lvlJc w:val="left"/>
+      <w:pPr>
+        <w:ind w:left="4320" w:hanging="360"/>
+      </w:pPr>
+      <w:rPr>
+        <w:rFonts w:ascii="Wingdings" w:hAnsi="Wingdings" w:hint="default"/>
+      </w:rPr>
+    </w:lvl>
+    <w:lvl w:ilvl="6" w:tplc="08090001" w:tentative="1">
+      <w:start w:val="1"/>
+      <w:numFmt w:val="bullet"/>
+      <w:lvlText w:val=""/>
+      <w:lvlJc w:val="left"/>
+      <w:pPr>
+        <w:ind w:left="5040" w:hanging="360"/>
+      </w:pPr>
+      <w:rPr>
+        <w:rFonts w:ascii="Symbol" w:hAnsi="Symbol" w:hint="default"/>
+      </w:rPr>
+    </w:lvl>
+    <w:lvl w:ilvl="7" w:tplc="08090003" w:tentative="1">
+      <w:start w:val="1"/>
+      <w:numFmt w:val="bullet"/>
+      <w:lvlText w:val="o"/>
+      <w:lvlJc w:val="left"/>
+      <w:pPr>
+        <w:ind w:left="5760" w:hanging="360"/>
+      </w:pPr>
+      <w:rPr>
+        <w:rFonts w:ascii="Courier New" w:hAnsi="Courier New" w:cs="Courier New" w:hint="default"/>
+      </w:rPr>
+    </w:lvl>
+    <w:lvl w:ilvl="8" w:tplc="08090005" w:tentative="1">
+      <w:start w:val="1"/>
+      <w:numFmt w:val="bullet"/>
+      <w:lvlText w:val=""/>
+      <w:lvlJc w:val="left"/>
+      <w:pPr>
+        <w:ind w:left="6480" w:hanging="360"/>
+      </w:pPr>
+      <w:rPr>
+        <w:rFonts w:ascii="Wingdings" w:hAnsi="Wingdings" w:hint="default"/>
+      </w:rPr>
+    </w:lvl>
+  </w:abstractNum>
+  <w:abstractNum w:abstractNumId="1" w15:restartNumberingAfterBreak="0">
+    <w:nsid w:val="50367897"/>
+    <w:multiLevelType w:val="hybridMultilevel"/>
+    <w:tmpl w:val="28DCC504"/>
+    <w:lvl w:ilvl="0" w:tplc="08090001">
+      <w:start w:val="1"/>
+      <w:numFmt w:val="bullet"/>
+      <w:lvlText w:val=""/>
+      <w:lvlJc w:val="left"/>
+      <w:pPr>
+        <w:ind w:left="720" w:hanging="360"/>
+      </w:pPr>
+      <w:rPr>
+        <w:rFonts w:ascii="Symbol" w:hAnsi="Symbol" w:hint="default"/>
+      </w:rPr>
+    </w:lvl>
+    <w:lvl w:ilvl="1" w:tplc="08090003" w:tentative="1">
+      <w:start w:val="1"/>
+      <w:numFmt w:val="bullet"/>
+      <w:lvlText w:val="o"/>
+      <w:lvlJc w:val="left"/>
+      <w:pPr>
+        <w:ind w:left="1440" w:hanging="360"/>
+      </w:pPr>
+      <w:rPr>
+        <w:rFonts w:ascii="Courier New" w:hAnsi="Courier New" w:cs="Courier New" w:hint="default"/>
+      </w:rPr>
+    </w:lvl>
+    <w:lvl w:ilvl="2" w:tplc="08090005" w:tentative="1">
+      <w:start w:val="1"/>
+      <w:numFmt w:val="bullet"/>
+      <w:lvlText w:val=""/>
+      <w:lvlJc w:val="left"/>
+      <w:pPr>
+        <w:ind w:left="2160" w:hanging="360"/>
+      </w:pPr>
+      <w:rPr>
+        <w:rFonts w:ascii="Wingdings" w:hAnsi="Wingdings" w:hint="default"/>
+      </w:rPr>
+    </w:lvl>
+    <w:lvl w:ilvl="3" w:tplc="08090001" w:tentative="1">
+      <w:start w:val="1"/>
+      <w:numFmt w:val="bullet"/>
+      <w:lvlText w:val=""/>
+      <w:lvlJc w:val="left"/>
+      <w:pPr>
+        <w:ind w:left="2880" w:hanging="360"/>
+      </w:pPr>
+      <w:rPr>
+        <w:rFonts w:ascii="Symbol" w:hAnsi="Symbol" w:hint="default"/>
+      </w:rPr>
+    </w:lvl>
+    <w:lvl w:ilvl="4" w:tplc="08090003" w:tentative="1">
+      <w:start w:val="1"/>
+      <w:numFmt w:val="bullet"/>
+      <w:lvlText w:val="o"/>
+      <w:lvlJc w:val="left"/>
+      <w:pPr>
+        <w:ind w:left="3600" w:hanging="360"/>
+      </w:pPr>
+      <w:rPr>
+        <w:rFonts w:ascii="Courier New" w:hAnsi="Courier New" w:cs="Courier New" w:hint="default"/>
+      </w:rPr>
+    </w:lvl>
+    <w:lvl w:ilvl="5" w:tplc="08090005" w:tentative="1">
+      <w:start w:val="1"/>
+      <w:numFmt w:val="bullet"/>
+      <w:lvlText w:val=""/>
+      <w:lvlJc w:val="left"/>
+      <w:pPr>
+        <w:ind w:left="4320" w:hanging="360"/>
+      </w:pPr>
+      <w:rPr>
+        <w:rFonts w:ascii="Wingdings" w:hAnsi="Wingdings" w:hint="default"/>
+      </w:rPr>
+    </w:lvl>
+    <w:lvl w:ilvl="6" w:tplc="08090001" w:tentative="1">
+      <w:start w:val="1"/>
+      <w:numFmt w:val="bullet"/>
+      <w:lvlText w:val=""/>
+      <w:lvlJc w:val="left"/>
+      <w:pPr>
+        <w:ind w:left="5040" w:hanging="360"/>
+      </w:pPr>
+      <w:rPr>
+        <w:rFonts w:ascii="Symbol" w:hAnsi="Symbol" w:hint="default"/>
+      </w:rPr>
+    </w:lvl>
+    <w:lvl w:ilvl="7" w:tplc="08090003" w:tentative="1">
+      <w:start w:val="1"/>
+      <w:numFmt w:val="bullet"/>
+      <w:lvlText w:val="o"/>
+      <w:lvlJc w:val="left"/>
+      <w:pPr>
+        <w:ind w:left="5760" w:hanging="360"/>
+      </w:pPr>
+      <w:rPr>
+        <w:rFonts w:ascii="Courier New" w:hAnsi="Courier New" w:cs="Courier New" w:hint="default"/>
+      </w:rPr>
+    </w:lvl>
+    <w:lvl w:ilvl="8" w:tplc="08090005" w:tentative="1">
+      <w:start w:val="1"/>
+      <w:numFmt w:val="bullet"/>
+      <w:lvlText w:val=""/>
+      <w:lvlJc w:val="left"/>
+      <w:pPr>
+        <w:ind w:left="6480" w:hanging="360"/>
+      </w:pPr>
+      <w:rPr>
+        <w:rFonts w:ascii="Wingdings" w:hAnsi="Wingdings" w:hint="default"/>
+      </w:rPr>
+    </w:lvl>
+  </w:abstractNum>
+  <w:num w:numId="1">
+    <w:abstractNumId w:val="0"/>
+  </w:num>
+  <w:num w:numId="2">
+    <w:abstractNumId w:val="1"/>
+  </w:num>
+</w:numbering>
 </file>
 
 <file path=word/styles.xml><?xml version="1.0" encoding="utf-8"?>
@@ -3610,6 +4662,17 @@
       <w:sz w:val="32"/>
       <w:szCs w:val="32"/>
     </w:rPr>
+  </w:style>
+  <w:style w:type="paragraph" w:styleId="ListParagraph">
+    <w:name w:val="List Paragraph"/>
+    <w:basedOn w:val="Normal"/>
+    <w:uiPriority w:val="34"/>
+    <w:qFormat/>
+    <w:rsid w:val="00F77582"/>
+    <w:pPr>
+      <w:ind w:left="720"/>
+      <w:contextualSpacing/>
+    </w:pPr>
   </w:style>
 </w:styles>
 </file>

</xml_diff>

<commit_message>
Adds new papers. Adds explanation for Naive Bayes and Support Vector Machines to proposal.
</commit_message>
<xml_diff>
--- a/Proposal/Proposal.docx
+++ b/Proposal/Proposal.docx
@@ -202,7 +202,7 @@
         <w:rPr>
           <w:lang w:val="en-GB"/>
         </w:rPr>
-        <w:t>WallStreetBets</w:t>
+        <w:t>wallstreetbets</w:t>
       </w:r>
       <w:proofErr w:type="spellEnd"/>
       <w:r>
@@ -264,12 +264,13 @@
         </w:rPr>
         <w:t>Peter.</w:t>
       </w:r>
-      <w:r>
-        <w:rPr>
-          <w:lang w:val="en-GB"/>
-        </w:rPr>
-        <w:t xml:space="preserve"> </w:t>
-      </w:r>
+    </w:p>
+    <w:p>
+      <w:pPr>
+        <w:rPr>
+          <w:lang w:val="en-GB"/>
+        </w:rPr>
+      </w:pPr>
       <w:r>
         <w:rPr>
           <w:lang w:val="en-GB"/>
@@ -1207,7 +1208,7 @@
             <w:rPr>
               <w:lang w:val="de-DE"/>
             </w:rPr>
-            <w:instrText xml:space="preserve"> CITATION Das07 \l 1031 </w:instrText>
+            <w:instrText xml:space="preserve">CITATION Das07 \y  \l 1031 </w:instrText>
           </w:r>
           <w:r>
             <w:fldChar w:fldCharType="separate"/>
@@ -1216,7 +1217,7 @@
             <w:rPr>
               <w:noProof/>
             </w:rPr>
-            <w:t>(Das &amp; Chen, 2007)</w:t>
+            <w:t>(Das &amp; Chen)</w:t>
           </w:r>
           <w:r>
             <w:fldChar w:fldCharType="end"/>
@@ -1227,7 +1228,13 @@
         <w:t xml:space="preserve"> did a study on </w:t>
       </w:r>
       <w:r>
-        <w:t xml:space="preserve">the Yahoo! message board, which was amongst the first ones on the internet for investors to exchange ideas. In their paper, they show that the relationship of stock level to sentiment is </w:t>
+        <w:t xml:space="preserve">the Yahoo! message board, which was amongst the first ones on the internet for investors to exchange ideas. In their paper, they show that the relationship of stock </w:t>
+      </w:r>
+      <w:r>
+        <w:t>price</w:t>
+      </w:r>
+      <w:r>
+        <w:t xml:space="preserve"> to sentiment is </w:t>
       </w:r>
       <w:proofErr w:type="gramStart"/>
       <w:r>
@@ -1235,13 +1242,37 @@
       </w:r>
       <w:proofErr w:type="gramEnd"/>
       <w:r>
-        <w:t xml:space="preserve"> and that market activity is related to activity of the message board.</w:t>
+        <w:t xml:space="preserve"> and that market activity is related to activity of the message board</w:t>
+      </w:r>
+      <w:r>
+        <w:t>s</w:t>
+      </w:r>
+      <w:r>
+        <w:t>.</w:t>
       </w:r>
     </w:p>
     <w:p/>
     <w:p>
       <w:r>
-        <w:t xml:space="preserve">However, the impact of the wallstreetbets subreddit set an unforeseeable example the message boards can have on the stock market. </w:t>
+        <w:t xml:space="preserve">However, the impact of the wallstreetbets subreddit set an unforeseeable </w:t>
+      </w:r>
+      <w:r>
+        <w:t>precedent. It wasn’t expected that</w:t>
+      </w:r>
+      <w:r>
+        <w:t xml:space="preserve"> the message boards can have </w:t>
+      </w:r>
+      <w:r>
+        <w:t xml:space="preserve">such a big influence </w:t>
+      </w:r>
+      <w:r>
+        <w:t xml:space="preserve">on </w:t>
+      </w:r>
+      <w:r>
+        <w:t>certain stocks</w:t>
+      </w:r>
+      <w:r>
+        <w:t xml:space="preserve">. </w:t>
       </w:r>
       <w:r>
         <w:t xml:space="preserve">Since the </w:t>
@@ -1575,11 +1606,8 @@
     <w:p/>
     <w:p>
       <w:r>
-        <w:t xml:space="preserve">Since the wallstreetbets community uses many domain-specific words, those words also need to be accounted for. Since those words with strong positive or negative sentiments are oftentimes used, it is </w:t>
-      </w:r>
-      <w:r>
         <w:lastRenderedPageBreak/>
-        <w:t xml:space="preserve">very important to identify those word’s polarity for determining the semantic orientation. One way to handle domain-specific words, is by having a dictionary that is customized for those words. </w:t>
+        <w:t xml:space="preserve">Since the wallstreetbets community uses many domain-specific words, those words also need to be accounted for. Since those words with strong positive or negative sentiments are oftentimes used, it is very important to identify those word’s polarity for determining the semantic orientation. One way to handle domain-specific words, is by having a dictionary that is customized for those words. </w:t>
       </w:r>
       <w:r>
         <w:t xml:space="preserve">This dictionary can then be searched for finding and scoring the sentiment of the word </w:t>
@@ -1955,6 +1983,7 @@
     <w:p/>
     <w:p>
       <w:r>
+        <w:lastRenderedPageBreak/>
         <w:t>The query returns 89 columns. Most of which, however, can be dropped since they either aren’t useful or contain no data. The most important columns are the number of columns, the title of the post and the content of the post. Emoticons are also included in the text.</w:t>
       </w:r>
     </w:p>
@@ -2006,14 +2035,200 @@
     <w:p/>
     <w:p>
       <w:r>
-        <w:t>Naïve Bayes. Simple and probabilistic algorithm.</w:t>
-      </w:r>
-    </w:p>
-    <w:p>
-      <w:r>
+        <w:rPr>
+          <w:u w:val="single"/>
+        </w:rPr>
+        <w:t>Naïve Bayes</w:t>
+      </w:r>
+      <w:r>
+        <w:rPr>
+          <w:u w:val="single"/>
+        </w:rPr>
+        <w:t xml:space="preserve"> (NB)</w:t>
+      </w:r>
+      <w:r>
+        <w:t>:</w:t>
+      </w:r>
+      <w:r>
+        <w:t xml:space="preserve"> </w:t>
+      </w:r>
+      <w:r>
+        <w:t>NB is a probabilistic supervised machine learning algorithm. The relatively simple algorithm works probabilistic, meaning that it assigns the probability of belonging to a class</w:t>
+      </w:r>
+      <w:r>
+        <w:t xml:space="preserve"> </w:t>
+      </w:r>
+      <w:sdt>
+        <w:sdtPr>
+          <w:id w:val="-1353798808"/>
+          <w:citation/>
+        </w:sdtPr>
+        <w:sdtContent>
+          <w:r>
+            <w:fldChar w:fldCharType="begin"/>
+          </w:r>
+          <w:r>
+            <w:instrText xml:space="preserve"> CITATION Jem21 \l 1031 </w:instrText>
+          </w:r>
+          <w:r>
+            <w:fldChar w:fldCharType="separate"/>
+          </w:r>
+          <w:r>
+            <w:rPr>
+              <w:noProof/>
+            </w:rPr>
+            <w:t>(Jemai, Hayouni, &amp; Baccar, 2021)</w:t>
+          </w:r>
+          <w:r>
+            <w:fldChar w:fldCharType="end"/>
+          </w:r>
+        </w:sdtContent>
+      </w:sdt>
+      <w:r>
+        <w:t>.</w:t>
+      </w:r>
+      <w:r>
+        <w:t xml:space="preserve"> </w:t>
+      </w:r>
+    </w:p>
+    <w:p>
+      <w:r>
+        <w:t>Since text naturally has many dimensionalities, which can be handled very well by NB, this algorithm established itself as one of the standards for sentiment analysis.</w:t>
+      </w:r>
+      <w:r>
+        <w:t xml:space="preserve"> In this thesis Multinomial Naïve Bayes will be used for text classification. That is due to the strength of the </w:t>
+      </w:r>
+      <w:r>
+        <w:t>model</w:t>
+      </w:r>
+      <w:r>
+        <w:t xml:space="preserve"> to handle larger vocabulary sizes</w:t>
+      </w:r>
+      <w:r>
+        <w:t>. Furthermore, the algorithm is relatively easy to implement, can be used for real-time applications and is highly scalable. The downside, however, is that the prediction accuracy of the algorithm oftentimes is lower than other sentiment analysis techniques</w:t>
+      </w:r>
+      <w:r>
+        <w:t xml:space="preserve"> </w:t>
+      </w:r>
+      <w:sdt>
+        <w:sdtPr>
+          <w:id w:val="-348877013"/>
+          <w:citation/>
+        </w:sdtPr>
+        <w:sdtContent>
+          <w:r>
+            <w:fldChar w:fldCharType="begin"/>
+          </w:r>
+          <w:r>
+            <w:instrText xml:space="preserve"> CITATION Son17 \l 1031 </w:instrText>
+          </w:r>
+          <w:r>
+            <w:fldChar w:fldCharType="separate"/>
+          </w:r>
+          <w:r>
+            <w:rPr>
+              <w:noProof/>
+            </w:rPr>
+            <w:t>(Song, Kim, Lee, Kim, &amp; Youn, 2017)</w:t>
+          </w:r>
+          <w:r>
+            <w:fldChar w:fldCharType="end"/>
+          </w:r>
+        </w:sdtContent>
+      </w:sdt>
+      <w:r>
+        <w:t xml:space="preserve">. </w:t>
+      </w:r>
+    </w:p>
+    <w:p/>
+    <w:p>
+      <w:r>
+        <w:rPr>
+          <w:u w:val="single"/>
+        </w:rPr>
+        <w:t>Support Vector Machines (</w:t>
+      </w:r>
+      <w:r>
+        <w:rPr>
+          <w:u w:val="single"/>
+        </w:rPr>
         <w:t>SVM</w:t>
       </w:r>
-    </w:p>
+      <w:r>
+        <w:rPr>
+          <w:u w:val="single"/>
+        </w:rPr>
+        <w:t>)</w:t>
+      </w:r>
+      <w:r>
+        <w:t>:</w:t>
+      </w:r>
+      <w:r>
+        <w:t xml:space="preserve"> SVMs can be used for both regression and classification problems. Classification is done by finding a hyper-plane with the biggest margin, meaning it looks for the greatest distance to the nearest sample points </w:t>
+      </w:r>
+      <w:sdt>
+        <w:sdtPr>
+          <w:id w:val="691266362"/>
+          <w:citation/>
+        </w:sdtPr>
+        <w:sdtContent>
+          <w:r>
+            <w:fldChar w:fldCharType="begin"/>
+          </w:r>
+          <w:r>
+            <w:instrText xml:space="preserve"> CITATION Jem21 \l 1031 </w:instrText>
+          </w:r>
+          <w:r>
+            <w:fldChar w:fldCharType="separate"/>
+          </w:r>
+          <w:r>
+            <w:rPr>
+              <w:noProof/>
+            </w:rPr>
+            <w:t>(Jemai, Hayouni, &amp; Baccar, 2021)</w:t>
+          </w:r>
+          <w:r>
+            <w:fldChar w:fldCharType="end"/>
+          </w:r>
+        </w:sdtContent>
+      </w:sdt>
+      <w:r>
+        <w:t xml:space="preserve">. </w:t>
+      </w:r>
+      <w:r>
+        <w:t xml:space="preserve">SVMs fit the hyper-plane by using spatial transformations, also known as kernel functions. Kernels can be linear, RBF or others. The radial basis function (RBF) kernel is best used for non-linear problems and is a general-purpose kernel that is often used in pattern recognition problems. The linear kernel, on the other hand, is typically used when there are only two classes present. A good example for that might be positive and negative sentiment </w:t>
+      </w:r>
+      <w:sdt>
+        <w:sdtPr>
+          <w:id w:val="21212048"/>
+          <w:citation/>
+        </w:sdtPr>
+        <w:sdtContent>
+          <w:r>
+            <w:fldChar w:fldCharType="begin"/>
+          </w:r>
+          <w:r>
+            <w:instrText xml:space="preserve"> CITATION Alv14 \l 1031 </w:instrText>
+          </w:r>
+          <w:r>
+            <w:fldChar w:fldCharType="separate"/>
+          </w:r>
+          <w:r>
+            <w:rPr>
+              <w:noProof/>
+            </w:rPr>
+            <w:t>(Alves, Baptista, Firmino, de Oliveira, &amp; de Paiva, 2014)</w:t>
+          </w:r>
+          <w:r>
+            <w:fldChar w:fldCharType="end"/>
+          </w:r>
+        </w:sdtContent>
+      </w:sdt>
+      <w:r>
+        <w:t>.</w:t>
+      </w:r>
+    </w:p>
+    <w:p/>
     <w:p>
       <w:proofErr w:type="spellStart"/>
       <w:r>
@@ -2032,6 +2247,7 @@
         <w:t>): Tree ensemble method</w:t>
       </w:r>
     </w:p>
+    <w:p/>
     <w:p>
       <w:r>
         <w:t>LSTM</w:t>
@@ -3501,6 +3717,7 @@
                 <w:szCs w:val="20"/>
                 <w:lang w:eastAsia="en-GB"/>
               </w:rPr>
+              <w:lastRenderedPageBreak/>
               <w:t>Compare Sentiment Analysis Algorithms</w:t>
             </w:r>
           </w:p>
@@ -4461,7 +4678,6 @@
         <w:rPr>
           <w:noProof/>
         </w:rPr>
-        <w:lastRenderedPageBreak/>
         <w:drawing>
           <wp:inline distT="0" distB="0" distL="0" distR="0" wp14:anchorId="4F70F751" wp14:editId="0AC3B58D">
             <wp:extent cx="5731510" cy="3493770"/>
@@ -4483,6 +4699,16 @@
         </w:drawing>
       </w:r>
     </w:p>
+    <w:p/>
+    <w:p>
+      <w:pPr>
+        <w:pStyle w:val="Heading2"/>
+      </w:pPr>
+      <w:r>
+        <w:t>References</w:t>
+      </w:r>
+    </w:p>
+    <w:p/>
     <w:sectPr>
       <w:pgSz w:w="11906" w:h="16838"/>
       <w:pgMar w:top="1440" w:right="1440" w:bottom="1440" w:left="1440" w:header="708" w:footer="708" w:gutter="0"/>
@@ -7319,11 +7545,90 @@
     <b:Pages>111-121</b:Pages>
     <b:RefOrder>11</b:RefOrder>
   </b:Source>
+  <b:Source>
+    <b:Tag>Son17</b:Tag>
+    <b:SourceType>JournalArticle</b:SourceType>
+    <b:Guid>{881B1334-530D-A247-94B0-D00514038D85}</b:Guid>
+    <b:Title>A novel classification approach based on Naïve Bayes for Twitter sentiment analysis</b:Title>
+    <b:JournalName>KSII TRANSACTIONS ON INTERNET AND INFORMATION SYSTEMS VOL.</b:JournalName>
+    <b:Year>2017</b:Year>
+    <b:Pages>2996-3011</b:Pages>
+    <b:Author>
+      <b:Author>
+        <b:NameList>
+          <b:Person>
+            <b:Last>Song</b:Last>
+            <b:First>Junseok</b:First>
+          </b:Person>
+          <b:Person>
+            <b:Last>Kim</b:Last>
+            <b:Middle>Tae</b:Middle>
+            <b:First>Kyung</b:First>
+          </b:Person>
+          <b:Person>
+            <b:Last>Lee</b:Last>
+            <b:First>Byungjun</b:First>
+          </b:Person>
+          <b:Person>
+            <b:Last>Kim</b:Last>
+            <b:First>Sangyoung</b:First>
+          </b:Person>
+          <b:Person>
+            <b:Last>Youn</b:Last>
+            <b:Middle>Yong</b:Middle>
+            <b:First>Hee</b:First>
+          </b:Person>
+        </b:NameList>
+      </b:Author>
+    </b:Author>
+    <b:RefOrder>12</b:RefOrder>
+  </b:Source>
+  <b:Source>
+    <b:Tag>Alv14</b:Tag>
+    <b:SourceType>JournalArticle</b:SourceType>
+    <b:Guid>{21DF14F7-78FA-B649-ACF6-AFC7825DD634}</b:Guid>
+    <b:Title>A Comparison of SVM Versus Naive-Bayes Techniques for Sentiment Analysis in Tweets: A Case Study with the 2013 FIFA Confederations Cup</b:Title>
+    <b:JournalName>Proceedings of the 20th Brazilian Symposium on Multimedia and the Web</b:JournalName>
+    <b:Year>2014</b:Year>
+    <b:Pages>123-130</b:Pages>
+    <b:Author>
+      <b:Author>
+        <b:NameList>
+          <b:Person>
+            <b:Last>Alves</b:Last>
+            <b:Middle>L. F</b:Middle>
+            <b:First>André</b:First>
+          </b:Person>
+          <b:Person>
+            <b:Last>Baptista</b:Last>
+            <b:Middle>de S</b:Middle>
+            <b:First>Cláudio</b:First>
+          </b:Person>
+          <b:Person>
+            <b:Last>Firmino</b:Last>
+            <b:Middle>A</b:Middle>
+            <b:First>Anderson</b:First>
+          </b:Person>
+          <b:Person>
+            <b:Last>de Oliveira</b:Last>
+            <b:Middle>G</b:Middle>
+            <b:First>Maxwell</b:First>
+          </b:Person>
+          <b:Person>
+            <b:Last>de Paiva</b:Last>
+            <b:Middle>C</b:Middle>
+            <b:First>Anselmo</b:First>
+          </b:Person>
+        </b:NameList>
+      </b:Author>
+    </b:Author>
+    <b:RefOrder>13</b:RefOrder>
+  </b:Source>
 </b:Sources>
 </file>
 
 <file path=customXml/itemProps1.xml><?xml version="1.0" encoding="utf-8"?>
-<ds:datastoreItem xmlns:ds="http://schemas.openxmlformats.org/officeDocument/2006/customXml" ds:itemID="{72578044-C79C-6946-B385-FF12321DC143}">
+<ds:datastoreItem xmlns:ds="http://schemas.openxmlformats.org/officeDocument/2006/customXml" ds:itemID="{61943A8D-E87C-4244-963F-BD9939CE5DAE}">
   <ds:schemaRefs>
     <ds:schemaRef ds:uri="http://schemas.openxmlformats.org/officeDocument/2006/bibliography"/>
   </ds:schemaRefs>

</xml_diff>

<commit_message>
Adds papers. Adds explanation for LSTMs.
</commit_message>
<xml_diff>
--- a/Proposal/Proposal.docx
+++ b/Proposal/Proposal.docx
@@ -455,21 +455,7 @@
         <w:rPr>
           <w:lang w:val="en-GB"/>
         </w:rPr>
-        <w:t xml:space="preserve">Prof. will not give feedback on the actual proposal until we </w:t>
-      </w:r>
-      <w:proofErr w:type="gramStart"/>
-      <w:r>
-        <w:rPr>
-          <w:lang w:val="en-GB"/>
-        </w:rPr>
-        <w:t>actually submit</w:t>
-      </w:r>
-      <w:proofErr w:type="gramEnd"/>
-      <w:r>
-        <w:rPr>
-          <w:lang w:val="en-GB"/>
-        </w:rPr>
-        <w:t xml:space="preserve"> it. He will only give feedback on the draft.</w:t>
+        <w:t>Prof. will not give feedback on the actual proposal until we actually submit it. He will only give feedback on the draft.</w:t>
       </w:r>
     </w:p>
     <w:p>
@@ -626,15 +612,7 @@
         <w:t>Algorithms and Software</w:t>
       </w:r>
       <w:r>
-        <w:t xml:space="preserve">: Which algorithms and software will be used? How will ML algorithms be evaluated? What is the baseline? How can ground-truth data labeled data be obtained? -&gt; </w:t>
-      </w:r>
-      <w:proofErr w:type="gramStart"/>
-      <w:r>
-        <w:t>So</w:t>
-      </w:r>
-      <w:proofErr w:type="gramEnd"/>
-      <w:r>
-        <w:t xml:space="preserve"> I can measure accuracy, precision, or some other metric.</w:t>
+        <w:t>: Which algorithms and software will be used? How will ML algorithms be evaluated? What is the baseline? How can ground-truth data labeled data be obtained? -&gt; So I can measure accuracy, precision, or some other metric.</w:t>
       </w:r>
     </w:p>
     <w:p>
@@ -679,7 +657,13 @@
     <w:p/>
     <w:p>
       <w:r>
-        <w:t>The internet has enabled humankind to access information, exchange ideas and become part of a community. Of course, that also applies to message boards. Ever since the internet found mainstream adaption, people joined those message boards to discuss about trading the stock market. Most recently the reddit forum wallstreetbets attracted a lot of interest and now counts over 10 million members.</w:t>
+        <w:t>The internet has enabled humankind to access information, exchange ideas and become part of a community. Of course, that also applies to</w:t>
+      </w:r>
+      <w:r>
+        <w:t xml:space="preserve"> online</w:t>
+      </w:r>
+      <w:r>
+        <w:t xml:space="preserve"> message boards. Ever since the internet found mainstream adaption, people joined those message boards to discuss about trading the stock market. Most recently the reddit forum wallstreetbets attracted a lot of interest and now counts over 10 million members.</w:t>
       </w:r>
       <w:r>
         <w:t xml:space="preserve"> While the wallstreetbets community minted many millionaires, there are also numerous people who lost their life savings.</w:t>
@@ -688,15 +672,7 @@
     <w:p/>
     <w:p>
       <w:r>
-        <w:t xml:space="preserve">Even though the reddit subforum was already founded in 2012, it got most of the media attention in 2021 due to a </w:t>
-      </w:r>
-      <w:proofErr w:type="gramStart"/>
-      <w:r>
-        <w:t>short-squeeze</w:t>
-      </w:r>
-      <w:proofErr w:type="gramEnd"/>
-      <w:r>
-        <w:t xml:space="preserve"> of the GameStop (GME) stock that drove the stock price up several hundred percent. </w:t>
+        <w:t xml:space="preserve">Even though the reddit subforum was already founded in 2012, it got most of the media attention in 2021 due to a short-squeeze of the GameStop (GME) stock that drove the stock price up several hundred percent. </w:t>
       </w:r>
       <w:r>
         <w:t xml:space="preserve">However, it was not the rapid price appreciation that amazed market participants. Instead, it was the unprecedented decentralized and coordinated buying of </w:t>
@@ -1115,29 +1091,13 @@
         <w:t xml:space="preserve"> the “to the moon” movement had a tremendous impact on the lives of individuals, both to the positive and negative. Besides that, however,</w:t>
       </w:r>
       <w:r>
-        <w:t xml:space="preserve"> many investment funds have been negatively impacted by the recent </w:t>
-      </w:r>
-      <w:proofErr w:type="gramStart"/>
-      <w:r>
-        <w:t>short-squeezes</w:t>
-      </w:r>
-      <w:proofErr w:type="gramEnd"/>
-      <w:r>
-        <w:t>. While it might seem noble to root for individuals who try to force large funds out of their positions at big losses, it is easy to forget that many of those funds manage money for charitable endowment</w:t>
+        <w:t xml:space="preserve"> many investment funds have been negatively impacted by the recent short-squeezes. While it might seem noble to root for individuals who try to force large funds out of their positions at big losses, it is easy to forget that many of those funds manage money for charitable endowment</w:t>
       </w:r>
       <w:r>
         <w:t>s</w:t>
       </w:r>
       <w:r>
-        <w:t xml:space="preserve">, </w:t>
-      </w:r>
-      <w:proofErr w:type="gramStart"/>
-      <w:r>
-        <w:t>pensions</w:t>
-      </w:r>
-      <w:proofErr w:type="gramEnd"/>
-      <w:r>
-        <w:t xml:space="preserve"> and others.</w:t>
+        <w:t>, pensions and others.</w:t>
       </w:r>
       <w:r>
         <w:t xml:space="preserve"> Furthermore</w:t>
@@ -1234,15 +1194,7 @@
         <w:t>price</w:t>
       </w:r>
       <w:r>
-        <w:t xml:space="preserve"> to sentiment is </w:t>
-      </w:r>
-      <w:proofErr w:type="gramStart"/>
-      <w:r>
-        <w:t>significant</w:t>
-      </w:r>
-      <w:proofErr w:type="gramEnd"/>
-      <w:r>
-        <w:t xml:space="preserve"> and that market activity is related to activity of the message board</w:t>
+        <w:t xml:space="preserve"> to sentiment is significant and that market activity is related to activity of the message board</w:t>
       </w:r>
       <w:r>
         <w:t>s</w:t>
@@ -1341,23 +1293,7 @@
         <w:t xml:space="preserve"> of comments on reddit posts </w:t>
       </w:r>
       <w:r>
-        <w:t xml:space="preserve">impacts intraday returns of a specific stock. They conclude that the impact of tone, as well as the number of comments do have an impact on returns. However, they show that the number of comments </w:t>
-      </w:r>
-      <w:proofErr w:type="gramStart"/>
-      <w:r>
-        <w:t>are</w:t>
-      </w:r>
-      <w:proofErr w:type="gramEnd"/>
-      <w:r>
-        <w:t xml:space="preserve"> not related to sentiment. Instead, it is the number of comments that is posted within an hour that has the biggest effect on </w:t>
-      </w:r>
-      <w:proofErr w:type="gramStart"/>
-      <w:r>
-        <w:t>one minute</w:t>
-      </w:r>
-      <w:proofErr w:type="gramEnd"/>
-      <w:r>
-        <w:t xml:space="preserve"> changes in the stock price. Furthermore, the paper shows that one the emotions </w:t>
+        <w:t xml:space="preserve">impacts intraday returns of a specific stock. They conclude that the impact of tone, as well as the number of comments do have an impact on returns. However, they show that the number of comments are not related to sentiment. Instead, it is the number of comments that is posted within an hour that has the biggest effect on one minute changes in the stock price. Furthermore, the paper shows that one the emotions </w:t>
       </w:r>
       <w:r>
         <w:rPr>
@@ -1395,15 +1331,7 @@
         <w:t>Happy</w:t>
       </w:r>
       <w:r>
-        <w:t xml:space="preserve"> sentiment does not show a significant impact on 1-minute price </w:t>
-      </w:r>
-      <w:proofErr w:type="gramStart"/>
-      <w:r>
-        <w:t>changes,</w:t>
-      </w:r>
-      <w:proofErr w:type="gramEnd"/>
-      <w:r>
-        <w:t xml:space="preserve"> however, a causality test showed a link between the </w:t>
+        <w:t xml:space="preserve"> sentiment does not show a significant impact on 1-minute price changes, however, a causality test showed a link between the </w:t>
       </w:r>
       <w:r>
         <w:rPr>
@@ -1488,22 +1416,10 @@
           <w:i/>
           <w:iCs/>
         </w:rPr>
-        <w:t xml:space="preserve">is, the, </w:t>
-      </w:r>
-      <w:proofErr w:type="gramStart"/>
-      <w:r>
-        <w:rPr>
-          <w:i/>
-          <w:iCs/>
-        </w:rPr>
-        <w:t>a</w:t>
-      </w:r>
-      <w:r>
-        <w:t xml:space="preserve"> and</w:t>
-      </w:r>
-      <w:proofErr w:type="gramEnd"/>
-      <w:r>
-        <w:t xml:space="preserve"> other common words. Furthermore, special characters such as </w:t>
+        <w:t>is, the, a</w:t>
+      </w:r>
+      <w:r>
+        <w:t xml:space="preserve"> and other common words. Furthermore, special characters such as </w:t>
       </w:r>
       <w:r>
         <w:rPr>
@@ -1639,15 +1555,7 @@
         </w:sdtContent>
       </w:sdt>
       <w:r>
-        <w:t xml:space="preserve">. Other research deviates from the aforementioned </w:t>
-      </w:r>
-      <w:proofErr w:type="gramStart"/>
-      <w:r>
-        <w:t>dictionary based</w:t>
-      </w:r>
-      <w:proofErr w:type="gramEnd"/>
-      <w:r>
-        <w:t xml:space="preserve"> approach. Instead, they examine how deep learning methods can be used to automatically detect and identify domain-specific words from sentences. By doing so it is assumed that the algorithm can not only detect whether domain-specific words are used (sentence-level detection), but also to identify the exact position of the term in the sentence (token-level identification). By </w:t>
+        <w:t xml:space="preserve">. Other research deviates from the aforementioned dictionary based approach. Instead, they examine how deep learning methods can be used to automatically detect and identify domain-specific words from sentences. By doing so it is assumed that the algorithm can not only detect whether domain-specific words are used (sentence-level detection), but also to identify the exact position of the term in the sentence (token-level identification). By </w:t>
       </w:r>
       <w:r>
         <w:t>doing</w:t>
@@ -1757,15 +1665,7 @@
         </w:sdtContent>
       </w:sdt>
       <w:r>
-        <w:t xml:space="preserve"> introduce SLANGZY, an algorithm that uses a mathematical “slang” factor to better judge social-media word definitions found in the Urban Dictionary, which is the largest crowd-sources slang dictionary available on the internet. The research shows that SLANGZY succeeds in normalizing the unstructured meanings of internet jargon in the Urban Dictionary. Hence, the algorithm can be </w:t>
-      </w:r>
-      <w:proofErr w:type="gramStart"/>
-      <w:r>
-        <w:t>provide</w:t>
-      </w:r>
-      <w:proofErr w:type="gramEnd"/>
-      <w:r>
-        <w:t xml:space="preserve"> more accurate meanings of non-standard words.</w:t>
+        <w:t xml:space="preserve"> introduce SLANGZY, an algorithm that uses a mathematical “slang” factor to better judge social-media word definitions found in the Urban Dictionary, which is the largest crowd-sources slang dictionary available on the internet. The research shows that SLANGZY succeeds in normalizing the unstructured meanings of internet jargon in the Urban Dictionary. Hence, the algorithm can be provide more accurate meanings of non-standard words.</w:t>
       </w:r>
     </w:p>
     <w:p/>
@@ -1783,15 +1683,7 @@
         <w:t xml:space="preserve">This Master thesis relies on two data sources. </w:t>
       </w:r>
       <w:r>
-        <w:t xml:space="preserve">To perform sentiment analysis, posts from wallstreetbets need to be mined. </w:t>
-      </w:r>
-      <w:proofErr w:type="gramStart"/>
-      <w:r>
-        <w:t>In order to</w:t>
-      </w:r>
-      <w:proofErr w:type="gramEnd"/>
-      <w:r>
-        <w:t xml:space="preserve"> predict the stock prices of selected securities, the stock prices need to be accessed. Both datasets will be explained in the following section.</w:t>
+        <w:t>To perform sentiment analysis, posts from wallstreetbets need to be mined. In order to predict the stock prices of selected securities, the stock prices need to be accessed. Both datasets will be explained in the following section.</w:t>
       </w:r>
     </w:p>
     <w:p/>
@@ -1891,15 +1783,7 @@
       </w:r>
       <w:proofErr w:type="spellEnd"/>
       <w:r>
-        <w:t xml:space="preserve"> uses the </w:t>
-      </w:r>
-      <w:proofErr w:type="gramStart"/>
-      <w:r>
-        <w:t>document based</w:t>
-      </w:r>
-      <w:proofErr w:type="gramEnd"/>
-      <w:r>
-        <w:t xml:space="preserve"> database Elastic, it is extremely fast to query data. However, currently </w:t>
+        <w:t xml:space="preserve"> uses the document based database Elastic, it is extremely fast to query data. However, currently </w:t>
       </w:r>
       <w:proofErr w:type="spellStart"/>
       <w:r>
@@ -2034,6 +1918,15 @@
     </w:p>
     <w:p/>
     <w:p>
+      <w:pPr>
+        <w:pStyle w:val="Heading3"/>
+      </w:pPr>
+      <w:r>
+        <w:t>Sentiment Analysis</w:t>
+      </w:r>
+    </w:p>
+    <w:p/>
+    <w:p>
       <w:r>
         <w:rPr>
           <w:u w:val="single"/>
@@ -2230,29 +2123,127 @@
     </w:p>
     <w:p/>
     <w:p>
+      <w:r>
+        <w:rPr>
+          <w:u w:val="single"/>
+        </w:rPr>
+        <w:t>Long Short Term Memory (</w:t>
+      </w:r>
+      <w:r>
+        <w:rPr>
+          <w:u w:val="single"/>
+        </w:rPr>
+        <w:t>LSTM</w:t>
+      </w:r>
+      <w:r>
+        <w:rPr>
+          <w:u w:val="single"/>
+        </w:rPr>
+        <w:t>)</w:t>
+      </w:r>
+      <w:r>
+        <w:t xml:space="preserve">: </w:t>
+      </w:r>
+      <w:r>
+        <w:t xml:space="preserve">LSTMs are becoming increasingly popular for sentiment classification. LSTMs are built on recurrent neural network architecture (RNN). In an RNN the neurons are connected to themselves through time. As a result, the input </w:t>
+      </w:r>
+      <w:r>
+        <w:t xml:space="preserve">from a time instance </w:t>
+      </w:r>
       <w:proofErr w:type="spellStart"/>
       <w:r>
-        <w:t>DeepForest</w:t>
+        <w:t>t</w:t>
+      </w:r>
+      <w:r>
+        <w:rPr>
+          <w:vertAlign w:val="subscript"/>
+        </w:rPr>
+        <w:t>i</w:t>
       </w:r>
       <w:proofErr w:type="spellEnd"/>
       <w:r>
-        <w:t xml:space="preserve"> (</w:t>
-      </w:r>
-      <w:proofErr w:type="spellStart"/>
-      <w:r>
-        <w:t>gcForest</w:t>
-      </w:r>
-      <w:proofErr w:type="spellEnd"/>
-      <w:r>
-        <w:t>): Tree ensemble method</w:t>
+        <w:t xml:space="preserve"> </w:t>
+      </w:r>
+      <w:r>
+        <w:t>will also be used as an input for the next time instance t</w:t>
+      </w:r>
+      <w:r>
+        <w:rPr>
+          <w:vertAlign w:val="subscript"/>
+        </w:rPr>
+        <w:t>i+1</w:t>
+      </w:r>
+      <w:r>
+        <w:t>.That leads to the problem of vanishing gradients. LSTMS are designed to overcome that problem.</w:t>
+      </w:r>
+    </w:p>
+    <w:p>
+      <w:r>
+        <w:t xml:space="preserve">The LSTM architecture </w:t>
+      </w:r>
+      <w:r>
+        <w:t xml:space="preserve">does so via its </w:t>
+      </w:r>
+      <w:r>
+        <w:t>four constituents:</w:t>
+      </w:r>
+      <w:r>
+        <w:t xml:space="preserve"> </w:t>
+      </w:r>
+      <w:r>
+        <w:t>A memory cell</w:t>
+      </w:r>
+      <w:r>
+        <w:t xml:space="preserve"> which can remember a lot of information from previous states</w:t>
+      </w:r>
+      <w:r>
+        <w:t>, an input gate which controls the inputs into the neurons, an output gate with an activation function and lastly a forget gate which resets the neuron</w:t>
+      </w:r>
+      <w:r>
+        <w:t xml:space="preserve"> </w:t>
+      </w:r>
+      <w:sdt>
+        <w:sdtPr>
+          <w:id w:val="1624122927"/>
+          <w:citation/>
+        </w:sdtPr>
+        <w:sdtContent>
+          <w:r>
+            <w:fldChar w:fldCharType="begin"/>
+          </w:r>
+          <w:r>
+            <w:instrText xml:space="preserve"> CITATION Pri19 \l 1031 </w:instrText>
+          </w:r>
+          <w:r>
+            <w:fldChar w:fldCharType="separate"/>
+          </w:r>
+          <w:r>
+            <w:rPr>
+              <w:noProof/>
+            </w:rPr>
+            <w:t>(Priyantina &amp; Sarno, 2019)</w:t>
+          </w:r>
+          <w:r>
+            <w:fldChar w:fldCharType="end"/>
+          </w:r>
+        </w:sdtContent>
+      </w:sdt>
+      <w:r>
+        <w:t>.</w:t>
       </w:r>
     </w:p>
     <w:p/>
     <w:p>
-      <w:r>
-        <w:t>LSTM</w:t>
-      </w:r>
-    </w:p>
+      <w:pPr>
+        <w:pStyle w:val="Heading3"/>
+      </w:pPr>
+      <w:r>
+        <w:t>Predict Stock Prices</w:t>
+      </w:r>
+    </w:p>
+    <w:p/>
+    <w:p/>
+    <w:p/>
     <w:p/>
     <w:p>
       <w:pPr>
@@ -2275,6 +2266,7 @@
     <w:p/>
     <w:p>
       <w:r>
+        <w:lastRenderedPageBreak/>
         <w:t>The thesis can be completed in time if the following schedule is adhered to. Note that a lot of time is allocated to cleaning the reddit text data. This is because I also have exams during that time interval.</w:t>
       </w:r>
     </w:p>
@@ -3717,7 +3709,6 @@
                 <w:szCs w:val="20"/>
                 <w:lang w:eastAsia="en-GB"/>
               </w:rPr>
-              <w:lastRenderedPageBreak/>
               <w:t>Compare Sentiment Analysis Algorithms</w:t>
             </w:r>
           </w:p>
@@ -4708,6 +4699,453 @@
         <w:t>References</w:t>
       </w:r>
     </w:p>
+    <w:p/>
+    <w:sdt>
+      <w:sdtPr>
+        <w:id w:val="-797771040"/>
+        <w:docPartObj>
+          <w:docPartGallery w:val="Bibliographies"/>
+          <w:docPartUnique/>
+        </w:docPartObj>
+      </w:sdtPr>
+      <w:sdtEndPr>
+        <w:rPr>
+          <w:rFonts w:ascii="Times New Roman" w:eastAsiaTheme="minorHAnsi" w:hAnsi="Times New Roman" w:cs="Times New Roman"/>
+          <w:color w:val="auto"/>
+          <w:sz w:val="22"/>
+          <w:szCs w:val="22"/>
+        </w:rPr>
+      </w:sdtEndPr>
+      <w:sdtContent>
+        <w:p>
+          <w:pPr>
+            <w:pStyle w:val="Heading1"/>
+          </w:pPr>
+        </w:p>
+        <w:sdt>
+          <w:sdtPr>
+            <w:id w:val="111145805"/>
+            <w:bibliography/>
+          </w:sdtPr>
+          <w:sdtContent>
+            <w:p>
+              <w:pPr>
+                <w:pStyle w:val="Bibliography"/>
+                <w:ind w:left="720" w:hanging="720"/>
+                <w:rPr>
+                  <w:noProof/>
+                  <w:sz w:val="24"/>
+                  <w:szCs w:val="24"/>
+                </w:rPr>
+              </w:pPr>
+              <w:r>
+                <w:fldChar w:fldCharType="begin"/>
+              </w:r>
+              <w:r>
+                <w:instrText xml:space="preserve"> BIBLIOGRAPHY </w:instrText>
+              </w:r>
+              <w:r>
+                <w:fldChar w:fldCharType="separate"/>
+              </w:r>
+              <w:r>
+                <w:rPr>
+                  <w:noProof/>
+                </w:rPr>
+                <w:t>Long, C., Lucey, B. M., &amp; Yarovaya, L. (n.d.). 'I Just Like the Stock' versus 'Fear and Loathing on Main Street' : The Role of Reddit Sentiment in the GameStop Short Squeeze.</w:t>
+              </w:r>
+            </w:p>
+            <w:p>
+              <w:pPr>
+                <w:pStyle w:val="Bibliography"/>
+                <w:ind w:left="720" w:hanging="720"/>
+                <w:rPr>
+                  <w:noProof/>
+                </w:rPr>
+              </w:pPr>
+              <w:r>
+                <w:rPr>
+                  <w:noProof/>
+                </w:rPr>
+                <w:t xml:space="preserve">Anand, A., &amp; Pathak, J. (2021, June). WallStreetBets Against Wall Street: The Role of Reddit in the GameStop Short Squeeze. </w:t>
+              </w:r>
+              <w:r>
+                <w:rPr>
+                  <w:i/>
+                  <w:iCs/>
+                  <w:noProof/>
+                </w:rPr>
+                <w:t>Indian Institute of Management Bangalore Research Paper Series</w:t>
+              </w:r>
+              <w:r>
+                <w:rPr>
+                  <w:noProof/>
+                </w:rPr>
+                <w:t>.</w:t>
+              </w:r>
+            </w:p>
+            <w:p>
+              <w:pPr>
+                <w:pStyle w:val="Bibliography"/>
+                <w:ind w:left="720" w:hanging="720"/>
+                <w:rPr>
+                  <w:noProof/>
+                </w:rPr>
+              </w:pPr>
+              <w:r>
+                <w:rPr>
+                  <w:noProof/>
+                </w:rPr>
+                <w:lastRenderedPageBreak/>
+                <w:t xml:space="preserve">Danbolt, J., Siganos, A., &amp; Vagenas-Nanos, E. (2015). Investor sentiment and bidder announcement abnormal returns. </w:t>
+              </w:r>
+              <w:r>
+                <w:rPr>
+                  <w:i/>
+                  <w:iCs/>
+                  <w:noProof/>
+                </w:rPr>
+                <w:t>Journal of Corporate Finance</w:t>
+              </w:r>
+              <w:r>
+                <w:rPr>
+                  <w:noProof/>
+                </w:rPr>
+                <w:t>, 164-179.</w:t>
+              </w:r>
+            </w:p>
+            <w:p>
+              <w:pPr>
+                <w:pStyle w:val="Bibliography"/>
+                <w:ind w:left="720" w:hanging="720"/>
+                <w:rPr>
+                  <w:noProof/>
+                </w:rPr>
+              </w:pPr>
+              <w:r>
+                <w:rPr>
+                  <w:noProof/>
+                </w:rPr>
+                <w:t xml:space="preserve">Lyócsa, Š., Baumöhl, E., &amp; Vyrost, T. (2021). YOLO trading: Riding with the herd during the GameStop episode. </w:t>
+              </w:r>
+              <w:r>
+                <w:rPr>
+                  <w:i/>
+                  <w:iCs/>
+                  <w:noProof/>
+                </w:rPr>
+                <w:t>Finance Research Letters</w:t>
+              </w:r>
+              <w:r>
+                <w:rPr>
+                  <w:noProof/>
+                </w:rPr>
+                <w:t>.</w:t>
+              </w:r>
+            </w:p>
+            <w:p>
+              <w:pPr>
+                <w:pStyle w:val="Bibliography"/>
+                <w:ind w:left="720" w:hanging="720"/>
+                <w:rPr>
+                  <w:noProof/>
+                </w:rPr>
+              </w:pPr>
+              <w:r>
+                <w:rPr>
+                  <w:noProof/>
+                </w:rPr>
+                <w:t xml:space="preserve">Das, S. R., &amp; Chen, M. Y. (2007). Yahoo! for Amazon: Sentiment Extraction from Small Talk on the Web. </w:t>
+              </w:r>
+              <w:r>
+                <w:rPr>
+                  <w:i/>
+                  <w:iCs/>
+                  <w:noProof/>
+                </w:rPr>
+                <w:t>Management Science</w:t>
+              </w:r>
+              <w:r>
+                <w:rPr>
+                  <w:noProof/>
+                </w:rPr>
+                <w:t>, 1375-1388.</w:t>
+              </w:r>
+            </w:p>
+            <w:p>
+              <w:pPr>
+                <w:pStyle w:val="Bibliography"/>
+                <w:ind w:left="720" w:hanging="720"/>
+                <w:rPr>
+                  <w:noProof/>
+                </w:rPr>
+              </w:pPr>
+              <w:r>
+                <w:rPr>
+                  <w:noProof/>
+                </w:rPr>
+                <w:t xml:space="preserve">Jemai, F., Hayouni, M., &amp; Baccar, S. (2021). Sentiment Analysis Using Machine Learning Algorithms. </w:t>
+              </w:r>
+              <w:r>
+                <w:rPr>
+                  <w:i/>
+                  <w:iCs/>
+                  <w:noProof/>
+                </w:rPr>
+                <w:t>International Wireless Communications and Mobile Computing</w:t>
+              </w:r>
+              <w:r>
+                <w:rPr>
+                  <w:noProof/>
+                </w:rPr>
+                <w:t>, 775-779.</w:t>
+              </w:r>
+            </w:p>
+            <w:p>
+              <w:pPr>
+                <w:pStyle w:val="Bibliography"/>
+                <w:ind w:left="720" w:hanging="720"/>
+                <w:rPr>
+                  <w:noProof/>
+                </w:rPr>
+              </w:pPr>
+              <w:r>
+                <w:rPr>
+                  <w:noProof/>
+                </w:rPr>
+                <w:t xml:space="preserve">Parveen, H., &amp; Pandey, S. (2016). Sentiment Analysis on Twitter Data-set using Naive Bayes Algorithm. </w:t>
+              </w:r>
+              <w:r>
+                <w:rPr>
+                  <w:i/>
+                  <w:iCs/>
+                  <w:noProof/>
+                </w:rPr>
+                <w:t>2nd International Conference on Applied and Theoretical Computing and Communication Technology</w:t>
+              </w:r>
+              <w:r>
+                <w:rPr>
+                  <w:noProof/>
+                </w:rPr>
+                <w:t xml:space="preserve"> (pp. 416-419). Bangalore: IEEE.</w:t>
+              </w:r>
+            </w:p>
+            <w:p>
+              <w:pPr>
+                <w:pStyle w:val="Bibliography"/>
+                <w:ind w:left="720" w:hanging="720"/>
+                <w:rPr>
+                  <w:noProof/>
+                </w:rPr>
+              </w:pPr>
+              <w:r>
+                <w:rPr>
+                  <w:noProof/>
+                </w:rPr>
+                <w:t xml:space="preserve">Asghar, M. Z. (2014). Detection and Scoring of Internet Slangs for Sentiment Analysis Using SentiWordNet. </w:t>
+              </w:r>
+              <w:r>
+                <w:rPr>
+                  <w:i/>
+                  <w:iCs/>
+                  <w:noProof/>
+                </w:rPr>
+                <w:t>Life Science Journal</w:t>
+              </w:r>
+              <w:r>
+                <w:rPr>
+                  <w:noProof/>
+                </w:rPr>
+                <w:t>, 66-72.</w:t>
+              </w:r>
+            </w:p>
+            <w:p>
+              <w:pPr>
+                <w:pStyle w:val="Bibliography"/>
+                <w:ind w:left="720" w:hanging="720"/>
+                <w:rPr>
+                  <w:noProof/>
+                </w:rPr>
+              </w:pPr>
+              <w:r>
+                <w:rPr>
+                  <w:noProof/>
+                </w:rPr>
+                <w:t xml:space="preserve">Hochreiter, S., &amp; Schmidhuber, J. (1997). Long Short-Term Memory. </w:t>
+              </w:r>
+              <w:r>
+                <w:rPr>
+                  <w:i/>
+                  <w:iCs/>
+                  <w:noProof/>
+                </w:rPr>
+                <w:t>Neural Computation</w:t>
+              </w:r>
+              <w:r>
+                <w:rPr>
+                  <w:noProof/>
+                </w:rPr>
+                <w:t>, 1735-1780.</w:t>
+              </w:r>
+            </w:p>
+            <w:p>
+              <w:pPr>
+                <w:pStyle w:val="Bibliography"/>
+                <w:ind w:left="720" w:hanging="720"/>
+                <w:rPr>
+                  <w:noProof/>
+                </w:rPr>
+              </w:pPr>
+              <w:r>
+                <w:rPr>
+                  <w:noProof/>
+                </w:rPr>
+                <w:t xml:space="preserve">Pei, Z., Sun, Z., &amp; Xu, Y. (2019). Slang detection and identification. </w:t>
+              </w:r>
+              <w:r>
+                <w:rPr>
+                  <w:i/>
+                  <w:iCs/>
+                  <w:noProof/>
+                </w:rPr>
+                <w:t>Proceedings of the 23rd Conference on Computational Natural Language Learning</w:t>
+              </w:r>
+              <w:r>
+                <w:rPr>
+                  <w:noProof/>
+                </w:rPr>
+                <w:t xml:space="preserve"> (pp. 881-889). Hong Kong: Association for Computational Linguistics.</w:t>
+              </w:r>
+            </w:p>
+            <w:p>
+              <w:pPr>
+                <w:pStyle w:val="Bibliography"/>
+                <w:ind w:left="720" w:hanging="720"/>
+                <w:rPr>
+                  <w:noProof/>
+                </w:rPr>
+              </w:pPr>
+              <w:r>
+                <w:rPr>
+                  <w:noProof/>
+                </w:rPr>
+                <w:t xml:space="preserve">Gupta, A., Teneja, S. B., Malik, G., Vij, S., Tayal, D. K., &amp; Jain, A. (2019). SLANGZY: a fuzzy logic-based algorithm for English slang meaning selection. </w:t>
+              </w:r>
+              <w:r>
+                <w:rPr>
+                  <w:i/>
+                  <w:iCs/>
+                  <w:noProof/>
+                </w:rPr>
+                <w:t>Progress in Artificial Intelligence</w:t>
+              </w:r>
+              <w:r>
+                <w:rPr>
+                  <w:noProof/>
+                </w:rPr>
+                <w:t>, 111-121.</w:t>
+              </w:r>
+            </w:p>
+            <w:p>
+              <w:pPr>
+                <w:pStyle w:val="Bibliography"/>
+                <w:ind w:left="720" w:hanging="720"/>
+                <w:rPr>
+                  <w:noProof/>
+                </w:rPr>
+              </w:pPr>
+              <w:r>
+                <w:rPr>
+                  <w:noProof/>
+                </w:rPr>
+                <w:t xml:space="preserve">Song, J., Kim, K. T., Lee, B., Kim, S., &amp; Youn, H. Y. (2017). A novel classification approach based on Naïve Bayes for Twitter sentiment analysis. </w:t>
+              </w:r>
+              <w:r>
+                <w:rPr>
+                  <w:i/>
+                  <w:iCs/>
+                  <w:noProof/>
+                </w:rPr>
+                <w:t>KSII TRANSACTIONS ON INTERNET AND INFORMATION SYSTEMS VOL.</w:t>
+              </w:r>
+              <w:r>
+                <w:rPr>
+                  <w:noProof/>
+                </w:rPr>
+                <w:t>, 2996-3011.</w:t>
+              </w:r>
+            </w:p>
+            <w:p>
+              <w:pPr>
+                <w:pStyle w:val="Bibliography"/>
+                <w:ind w:left="720" w:hanging="720"/>
+                <w:rPr>
+                  <w:noProof/>
+                </w:rPr>
+              </w:pPr>
+              <w:r>
+                <w:rPr>
+                  <w:noProof/>
+                </w:rPr>
+                <w:t xml:space="preserve">Alves, A. L., Baptista, C. d., Firmino, A. A., de Oliveira, M. G., &amp; de Paiva, A. C. (2014). A Comparison of SVM Versus Naive-Bayes Techniques for Sentiment Analysis in Tweets: A Case Study with the 2013 FIFA Confederations Cup. </w:t>
+              </w:r>
+              <w:r>
+                <w:rPr>
+                  <w:i/>
+                  <w:iCs/>
+                  <w:noProof/>
+                </w:rPr>
+                <w:t>Proceedings of the 20th Brazilian Symposium on Multimedia and the Web</w:t>
+              </w:r>
+              <w:r>
+                <w:rPr>
+                  <w:noProof/>
+                </w:rPr>
+                <w:t>, 123-130.</w:t>
+              </w:r>
+            </w:p>
+            <w:p>
+              <w:pPr>
+                <w:pStyle w:val="Bibliography"/>
+                <w:ind w:left="720" w:hanging="720"/>
+                <w:rPr>
+                  <w:noProof/>
+                </w:rPr>
+              </w:pPr>
+              <w:r>
+                <w:rPr>
+                  <w:noProof/>
+                </w:rPr>
+                <w:t xml:space="preserve">Priyantina, R. A., &amp; Sarno, R. (2019). Sentiment Analysis of Hotel Reviews Using Latent Dirichlet Allocation, Semantic Similarity and LSTM. </w:t>
+              </w:r>
+              <w:r>
+                <w:rPr>
+                  <w:i/>
+                  <w:iCs/>
+                  <w:noProof/>
+                </w:rPr>
+                <w:t>International Journal of Intelligent Engineering and Systems</w:t>
+              </w:r>
+              <w:r>
+                <w:rPr>
+                  <w:noProof/>
+                </w:rPr>
+                <w:t>, 142-155.</w:t>
+              </w:r>
+            </w:p>
+            <w:p>
+              <w:r>
+                <w:rPr>
+                  <w:b/>
+                  <w:bCs/>
+                  <w:noProof/>
+                </w:rPr>
+                <w:fldChar w:fldCharType="end"/>
+              </w:r>
+            </w:p>
+          </w:sdtContent>
+        </w:sdt>
+      </w:sdtContent>
+    </w:sdt>
     <w:p/>
     <w:sectPr>
       <w:pgSz w:w="11906" w:h="16838"/>
@@ -5401,6 +5839,28 @@
       <w:szCs w:val="26"/>
     </w:rPr>
   </w:style>
+  <w:style w:type="paragraph" w:styleId="Heading3">
+    <w:name w:val="heading 3"/>
+    <w:basedOn w:val="Normal"/>
+    <w:next w:val="Normal"/>
+    <w:link w:val="Heading3Char"/>
+    <w:uiPriority w:val="9"/>
+    <w:unhideWhenUsed/>
+    <w:qFormat/>
+    <w:rsid w:val="006F7008"/>
+    <w:pPr>
+      <w:keepNext/>
+      <w:keepLines/>
+      <w:spacing w:before="40"/>
+      <w:outlineLvl w:val="2"/>
+    </w:pPr>
+    <w:rPr>
+      <w:rFonts w:eastAsiaTheme="majorEastAsia" w:cstheme="majorBidi"/>
+      <w:color w:val="262626" w:themeColor="text1" w:themeTint="D9"/>
+      <w:sz w:val="24"/>
+      <w:szCs w:val="24"/>
+    </w:rPr>
+  </w:style>
   <w:style w:type="character" w:default="1" w:styleId="DefaultParagraphFont">
     <w:name w:val="Default Paragraph Font"/>
     <w:uiPriority w:val="1"/>
@@ -5472,6 +5932,26 @@
     <w:rPr>
       <w:sz w:val="22"/>
     </w:rPr>
+  </w:style>
+  <w:style w:type="character" w:customStyle="1" w:styleId="Heading3Char">
+    <w:name w:val="Heading 3 Char"/>
+    <w:basedOn w:val="DefaultParagraphFont"/>
+    <w:link w:val="Heading3"/>
+    <w:uiPriority w:val="9"/>
+    <w:rsid w:val="006F7008"/>
+    <w:rPr>
+      <w:rFonts w:ascii="Times New Roman" w:eastAsiaTheme="majorEastAsia" w:hAnsi="Times New Roman" w:cstheme="majorBidi"/>
+      <w:color w:val="262626" w:themeColor="text1" w:themeTint="D9"/>
+      <w:lang w:val="en-US"/>
+    </w:rPr>
+  </w:style>
+  <w:style w:type="paragraph" w:styleId="Bibliography">
+    <w:name w:val="Bibliography"/>
+    <w:basedOn w:val="Normal"/>
+    <w:next w:val="Normal"/>
+    <w:uiPriority w:val="37"/>
+    <w:unhideWhenUsed/>
+    <w:rsid w:val="0074389E"/>
   </w:style>
 </w:styles>
 </file>
@@ -7624,11 +8104,36 @@
     </b:Author>
     <b:RefOrder>13</b:RefOrder>
   </b:Source>
+  <b:Source>
+    <b:Tag>Pri19</b:Tag>
+    <b:SourceType>JournalArticle</b:SourceType>
+    <b:Guid>{0BA376A4-FFFC-FC41-AF26-6AF823E53139}</b:Guid>
+    <b:Title>Sentiment Analysis of Hotel Reviews Using Latent Dirichlet Allocation, Semantic Similarity and LSTM</b:Title>
+    <b:JournalName>International Journal of Intelligent Engineering and Systems</b:JournalName>
+    <b:Year>2019</b:Year>
+    <b:Pages>142-155</b:Pages>
+    <b:Author>
+      <b:Author>
+        <b:NameList>
+          <b:Person>
+            <b:Last>Priyantina</b:Last>
+            <b:Middle>Amalia</b:Middle>
+            <b:First>Reza</b:First>
+          </b:Person>
+          <b:Person>
+            <b:Last>Sarno</b:Last>
+            <b:First>Riyanarto</b:First>
+          </b:Person>
+        </b:NameList>
+      </b:Author>
+    </b:Author>
+    <b:RefOrder>14</b:RefOrder>
+  </b:Source>
 </b:Sources>
 </file>
 
 <file path=customXml/itemProps1.xml><?xml version="1.0" encoding="utf-8"?>
-<ds:datastoreItem xmlns:ds="http://schemas.openxmlformats.org/officeDocument/2006/customXml" ds:itemID="{61943A8D-E87C-4244-963F-BD9939CE5DAE}">
+<ds:datastoreItem xmlns:ds="http://schemas.openxmlformats.org/officeDocument/2006/customXml" ds:itemID="{7A09FE93-D544-6843-BC62-9C06101FB22C}">
   <ds:schemaRefs>
     <ds:schemaRef ds:uri="http://schemas.openxmlformats.org/officeDocument/2006/bibliography"/>
   </ds:schemaRefs>

</xml_diff>

<commit_message>
Adds paper. Updates proposal.
</commit_message>
<xml_diff>
--- a/Proposal/Proposal.docx
+++ b/Proposal/Proposal.docx
@@ -455,7 +455,21 @@
         <w:rPr>
           <w:lang w:val="en-GB"/>
         </w:rPr>
-        <w:t>Prof. will not give feedback on the actual proposal until we actually submit it. He will only give feedback on the draft.</w:t>
+        <w:t xml:space="preserve">Prof. will not give feedback on the actual proposal until we </w:t>
+      </w:r>
+      <w:proofErr w:type="gramStart"/>
+      <w:r>
+        <w:rPr>
+          <w:lang w:val="en-GB"/>
+        </w:rPr>
+        <w:t>actually submit</w:t>
+      </w:r>
+      <w:proofErr w:type="gramEnd"/>
+      <w:r>
+        <w:rPr>
+          <w:lang w:val="en-GB"/>
+        </w:rPr>
+        <w:t xml:space="preserve"> it. He will only give feedback on the draft.</w:t>
       </w:r>
     </w:p>
     <w:p>
@@ -612,7 +626,15 @@
         <w:t>Algorithms and Software</w:t>
       </w:r>
       <w:r>
-        <w:t>: Which algorithms and software will be used? How will ML algorithms be evaluated? What is the baseline? How can ground-truth data labeled data be obtained? -&gt; So I can measure accuracy, precision, or some other metric.</w:t>
+        <w:t xml:space="preserve">: Which algorithms and software will be used? How will ML algorithms be evaluated? What is the baseline? How can ground-truth data labeled data be obtained? -&gt; </w:t>
+      </w:r>
+      <w:proofErr w:type="gramStart"/>
+      <w:r>
+        <w:t>So</w:t>
+      </w:r>
+      <w:proofErr w:type="gramEnd"/>
+      <w:r>
+        <w:t xml:space="preserve"> I can measure accuracy, precision, or some other metric.</w:t>
       </w:r>
     </w:p>
     <w:p>
@@ -672,7 +694,15 @@
     <w:p/>
     <w:p>
       <w:r>
-        <w:t xml:space="preserve">Even though the reddit subforum was already founded in 2012, it got most of the media attention in 2021 due to a short-squeeze of the GameStop (GME) stock that drove the stock price up several hundred percent. </w:t>
+        <w:t xml:space="preserve">Even though the reddit subforum was already founded in 2012, it got most of the media attention in 2021 due to a </w:t>
+      </w:r>
+      <w:proofErr w:type="gramStart"/>
+      <w:r>
+        <w:t>short-squeeze</w:t>
+      </w:r>
+      <w:proofErr w:type="gramEnd"/>
+      <w:r>
+        <w:t xml:space="preserve"> of the GameStop (GME) stock that drove the stock price up several hundred percent. </w:t>
       </w:r>
       <w:r>
         <w:t xml:space="preserve">However, it was not the rapid price appreciation that amazed market participants. Instead, it was the unprecedented decentralized and coordinated buying of </w:t>
@@ -769,6 +799,7 @@
           <w:id w:val="463547932"/>
           <w:citation/>
         </w:sdtPr>
+        <w:sdtEndPr/>
         <w:sdtContent>
           <w:r>
             <w:fldChar w:fldCharType="begin"/>
@@ -806,7 +837,15 @@
         <w:t>wallstreetbets</w:t>
       </w:r>
       <w:r>
-        <w:t xml:space="preserve"> subreddit. By performing sentiment analysis on the aforementioned forum, it is assumed to be able to predict changes in the </w:t>
+        <w:t xml:space="preserve"> subreddit. By performing sentiment analysis on the </w:t>
+      </w:r>
+      <w:proofErr w:type="gramStart"/>
+      <w:r>
+        <w:t>aforementioned forum</w:t>
+      </w:r>
+      <w:proofErr w:type="gramEnd"/>
+      <w:r>
+        <w:t xml:space="preserve">, it is assumed to be able to predict changes in the </w:t>
       </w:r>
       <w:r>
         <w:rPr>
@@ -1091,13 +1130,29 @@
         <w:t xml:space="preserve"> the “to the moon” movement had a tremendous impact on the lives of individuals, both to the positive and negative. Besides that, however,</w:t>
       </w:r>
       <w:r>
-        <w:t xml:space="preserve"> many investment funds have been negatively impacted by the recent short-squeezes. While it might seem noble to root for individuals who try to force large funds out of their positions at big losses, it is easy to forget that many of those funds manage money for charitable endowment</w:t>
+        <w:t xml:space="preserve"> many investment funds have been negatively impacted by the recent </w:t>
+      </w:r>
+      <w:proofErr w:type="gramStart"/>
+      <w:r>
+        <w:t>short-squeezes</w:t>
+      </w:r>
+      <w:proofErr w:type="gramEnd"/>
+      <w:r>
+        <w:t>. While it might seem noble to root for individuals who try to force large funds out of their positions at big losses, it is easy to forget that many of those funds manage money for charitable endowment</w:t>
       </w:r>
       <w:r>
         <w:t>s</w:t>
       </w:r>
       <w:r>
-        <w:t>, pensions and others.</w:t>
+        <w:t xml:space="preserve">, </w:t>
+      </w:r>
+      <w:proofErr w:type="gramStart"/>
+      <w:r>
+        <w:t>pensions</w:t>
+      </w:r>
+      <w:proofErr w:type="gramEnd"/>
+      <w:r>
+        <w:t xml:space="preserve"> and others.</w:t>
       </w:r>
       <w:r>
         <w:t xml:space="preserve"> Furthermore</w:t>
@@ -1116,6 +1171,7 @@
           <w:id w:val="-1143038280"/>
           <w:citation/>
         </w:sdtPr>
+        <w:sdtEndPr/>
         <w:sdtContent>
           <w:r>
             <w:fldChar w:fldCharType="begin"/>
@@ -1160,14 +1216,12 @@
           <w:id w:val="1765726667"/>
           <w:citation/>
         </w:sdtPr>
+        <w:sdtEndPr/>
         <w:sdtContent>
           <w:r>
             <w:fldChar w:fldCharType="begin"/>
           </w:r>
           <w:r>
-            <w:rPr>
-              <w:lang w:val="de-DE"/>
-            </w:rPr>
             <w:instrText xml:space="preserve">CITATION Das07 \y  \l 1031 </w:instrText>
           </w:r>
           <w:r>
@@ -1194,7 +1248,15 @@
         <w:t>price</w:t>
       </w:r>
       <w:r>
-        <w:t xml:space="preserve"> to sentiment is significant and that market activity is related to activity of the message board</w:t>
+        <w:t xml:space="preserve"> to sentiment is </w:t>
+      </w:r>
+      <w:proofErr w:type="gramStart"/>
+      <w:r>
+        <w:t>significant</w:t>
+      </w:r>
+      <w:proofErr w:type="gramEnd"/>
+      <w:r>
+        <w:t xml:space="preserve"> and that market activity is related to activity of the message board</w:t>
       </w:r>
       <w:r>
         <w:t>s</w:t>
@@ -1246,6 +1308,7 @@
           <w:id w:val="1425533168"/>
           <w:citation/>
         </w:sdtPr>
+        <w:sdtEndPr/>
         <w:sdtContent>
           <w:r>
             <w:fldChar w:fldCharType="begin"/>
@@ -1293,7 +1356,23 @@
         <w:t xml:space="preserve"> of comments on reddit posts </w:t>
       </w:r>
       <w:r>
-        <w:t xml:space="preserve">impacts intraday returns of a specific stock. They conclude that the impact of tone, as well as the number of comments do have an impact on returns. However, they show that the number of comments are not related to sentiment. Instead, it is the number of comments that is posted within an hour that has the biggest effect on one minute changes in the stock price. Furthermore, the paper shows that one the emotions </w:t>
+        <w:t xml:space="preserve">impacts intraday returns of a specific stock. They conclude that the impact of tone, as well as the number of comments do have an impact on returns. However, they show that the number of comments </w:t>
+      </w:r>
+      <w:proofErr w:type="gramStart"/>
+      <w:r>
+        <w:t>are</w:t>
+      </w:r>
+      <w:proofErr w:type="gramEnd"/>
+      <w:r>
+        <w:t xml:space="preserve"> not related to sentiment. Instead, it is the number of comments that is posted within an hour that has the biggest effect on </w:t>
+      </w:r>
+      <w:proofErr w:type="gramStart"/>
+      <w:r>
+        <w:t>one minute</w:t>
+      </w:r>
+      <w:proofErr w:type="gramEnd"/>
+      <w:r>
+        <w:t xml:space="preserve"> changes in the stock price. Furthermore, the paper shows that one the emotions </w:t>
       </w:r>
       <w:r>
         <w:rPr>
@@ -1331,7 +1410,15 @@
         <w:t>Happy</w:t>
       </w:r>
       <w:r>
-        <w:t xml:space="preserve"> sentiment does not show a significant impact on 1-minute price changes, however, a causality test showed a link between the </w:t>
+        <w:t xml:space="preserve"> sentiment does not show a significant impact on 1-minute price </w:t>
+      </w:r>
+      <w:proofErr w:type="gramStart"/>
+      <w:r>
+        <w:t>changes,</w:t>
+      </w:r>
+      <w:proofErr w:type="gramEnd"/>
+      <w:r>
+        <w:t xml:space="preserve"> however, a causality test showed a link between the </w:t>
       </w:r>
       <w:r>
         <w:rPr>
@@ -1357,6 +1444,7 @@
           <w:id w:val="1690255427"/>
           <w:citation/>
         </w:sdtPr>
+        <w:sdtEndPr/>
         <w:sdtContent>
           <w:r>
             <w:fldChar w:fldCharType="begin"/>
@@ -1416,10 +1504,22 @@
           <w:i/>
           <w:iCs/>
         </w:rPr>
-        <w:t>is, the, a</w:t>
-      </w:r>
-      <w:r>
-        <w:t xml:space="preserve"> and other common words. Furthermore, special characters such as </w:t>
+        <w:t xml:space="preserve">is, the, </w:t>
+      </w:r>
+      <w:proofErr w:type="gramStart"/>
+      <w:r>
+        <w:rPr>
+          <w:i/>
+          <w:iCs/>
+        </w:rPr>
+        <w:t>a</w:t>
+      </w:r>
+      <w:r>
+        <w:t xml:space="preserve"> and</w:t>
+      </w:r>
+      <w:proofErr w:type="gramEnd"/>
+      <w:r>
+        <w:t xml:space="preserve"> other common words. Furthermore, special characters such as </w:t>
       </w:r>
       <w:r>
         <w:rPr>
@@ -1494,6 +1594,7 @@
           <w:id w:val="-1241559399"/>
           <w:citation/>
         </w:sdtPr>
+        <w:sdtEndPr/>
         <w:sdtContent>
           <w:r>
             <w:fldChar w:fldCharType="begin"/>
@@ -1533,6 +1634,7 @@
           <w:id w:val="-1066801822"/>
           <w:citation/>
         </w:sdtPr>
+        <w:sdtEndPr/>
         <w:sdtContent>
           <w:r>
             <w:fldChar w:fldCharType="begin"/>
@@ -1555,7 +1657,15 @@
         </w:sdtContent>
       </w:sdt>
       <w:r>
-        <w:t xml:space="preserve">. Other research deviates from the aforementioned dictionary based approach. Instead, they examine how deep learning methods can be used to automatically detect and identify domain-specific words from sentences. By doing so it is assumed that the algorithm can not only detect whether domain-specific words are used (sentence-level detection), but also to identify the exact position of the term in the sentence (token-level identification). By </w:t>
+        <w:t xml:space="preserve">. Other research deviates from the aforementioned </w:t>
+      </w:r>
+      <w:proofErr w:type="gramStart"/>
+      <w:r>
+        <w:t>dictionary based</w:t>
+      </w:r>
+      <w:proofErr w:type="gramEnd"/>
+      <w:r>
+        <w:t xml:space="preserve"> approach. Instead, they examine how deep learning methods can be used to automatically detect and identify domain-specific words from sentences. By doing so it is assumed that the algorithm can not only detect whether domain-specific words are used (sentence-level detection), but also to identify the exact position of the term in the sentence (token-level identification). By </w:t>
       </w:r>
       <w:r>
         <w:t>doing</w:t>
@@ -1577,6 +1687,7 @@
           <w:id w:val="1287774444"/>
           <w:citation/>
         </w:sdtPr>
+        <w:sdtEndPr/>
         <w:sdtContent>
           <w:r>
             <w:fldChar w:fldCharType="begin"/>
@@ -1612,6 +1723,7 @@
           <w:id w:val="-1697835868"/>
           <w:citation/>
         </w:sdtPr>
+        <w:sdtEndPr/>
         <w:sdtContent>
           <w:r>
             <w:fldChar w:fldCharType="begin"/>
@@ -1643,6 +1755,7 @@
           <w:id w:val="-1282406339"/>
           <w:citation/>
         </w:sdtPr>
+        <w:sdtEndPr/>
         <w:sdtContent>
           <w:r>
             <w:fldChar w:fldCharType="begin"/>
@@ -1665,7 +1778,15 @@
         </w:sdtContent>
       </w:sdt>
       <w:r>
-        <w:t xml:space="preserve"> introduce SLANGZY, an algorithm that uses a mathematical “slang” factor to better judge social-media word definitions found in the Urban Dictionary, which is the largest crowd-sources slang dictionary available on the internet. The research shows that SLANGZY succeeds in normalizing the unstructured meanings of internet jargon in the Urban Dictionary. Hence, the algorithm can be provide more accurate meanings of non-standard words.</w:t>
+        <w:t xml:space="preserve"> introduce SLANGZY, an algorithm that uses a mathematical “slang” factor to better judge social-media word definitions found in the Urban Dictionary, which is the largest crowd-sources slang dictionary available on the internet. The research shows that SLANGZY succeeds in normalizing the unstructured meanings of internet jargon in the Urban Dictionary. Hence, the algorithm can be </w:t>
+      </w:r>
+      <w:proofErr w:type="gramStart"/>
+      <w:r>
+        <w:t>provide</w:t>
+      </w:r>
+      <w:proofErr w:type="gramEnd"/>
+      <w:r>
+        <w:t xml:space="preserve"> more accurate meanings of non-standard words.</w:t>
       </w:r>
     </w:p>
     <w:p/>
@@ -1683,7 +1804,15 @@
         <w:t xml:space="preserve">This Master thesis relies on two data sources. </w:t>
       </w:r>
       <w:r>
-        <w:t>To perform sentiment analysis, posts from wallstreetbets need to be mined. In order to predict the stock prices of selected securities, the stock prices need to be accessed. Both datasets will be explained in the following section.</w:t>
+        <w:t xml:space="preserve">To perform sentiment analysis, posts from wallstreetbets need to be mined. </w:t>
+      </w:r>
+      <w:proofErr w:type="gramStart"/>
+      <w:r>
+        <w:t>In order to</w:t>
+      </w:r>
+      <w:proofErr w:type="gramEnd"/>
+      <w:r>
+        <w:t xml:space="preserve"> predict the stock prices of selected securities, the stock prices need to be accessed. Both datasets will be explained in the following section.</w:t>
       </w:r>
     </w:p>
     <w:p/>
@@ -1783,7 +1912,15 @@
       </w:r>
       <w:proofErr w:type="spellEnd"/>
       <w:r>
-        <w:t xml:space="preserve"> uses the document based database Elastic, it is extremely fast to query data. However, currently </w:t>
+        <w:t xml:space="preserve"> uses the </w:t>
+      </w:r>
+      <w:proofErr w:type="gramStart"/>
+      <w:r>
+        <w:t>document based</w:t>
+      </w:r>
+      <w:proofErr w:type="gramEnd"/>
+      <w:r>
+        <w:t xml:space="preserve"> database Elastic, it is extremely fast to query data. However, currently </w:t>
       </w:r>
       <w:proofErr w:type="spellStart"/>
       <w:r>
@@ -1891,29 +2028,11 @@
     </w:p>
     <w:p/>
     <w:p>
-      <w:proofErr w:type="spellStart"/>
-      <w:r>
-        <w:t>Lemmantization</w:t>
-      </w:r>
-      <w:proofErr w:type="spellEnd"/>
-      <w:r>
-        <w:t xml:space="preserve">, </w:t>
-      </w:r>
-      <w:proofErr w:type="spellStart"/>
-      <w:r>
-        <w:t>stopword</w:t>
-      </w:r>
-      <w:proofErr w:type="spellEnd"/>
-      <w:r>
-        <w:t xml:space="preserve"> removal, </w:t>
-      </w:r>
-      <w:proofErr w:type="spellStart"/>
-      <w:r>
-        <w:t>tf-idf</w:t>
-      </w:r>
-      <w:proofErr w:type="spellEnd"/>
-      <w:r>
-        <w:t>.</w:t>
+      <w:r>
+        <w:t>The following section will briefly explain which algorithms will be used for sentiment analysis and for the prediction of daily changes in stock prices. For the sentiment analysis task</w:t>
+      </w:r>
+      <w:r>
+        <w:t xml:space="preserve"> three different machine learning methods will be used.</w:t>
       </w:r>
     </w:p>
     <w:p/>
@@ -1956,6 +2075,7 @@
           <w:id w:val="-1353798808"/>
           <w:citation/>
         </w:sdtPr>
+        <w:sdtEndPr/>
         <w:sdtContent>
           <w:r>
             <w:fldChar w:fldCharType="begin"/>
@@ -2008,6 +2128,7 @@
           <w:id w:val="-348877013"/>
           <w:citation/>
         </w:sdtPr>
+        <w:sdtEndPr/>
         <w:sdtContent>
           <w:r>
             <w:fldChar w:fldCharType="begin"/>
@@ -2064,6 +2185,7 @@
           <w:id w:val="691266362"/>
           <w:citation/>
         </w:sdtPr>
+        <w:sdtEndPr/>
         <w:sdtContent>
           <w:r>
             <w:fldChar w:fldCharType="begin"/>
@@ -2096,6 +2218,7 @@
           <w:id w:val="21212048"/>
           <w:citation/>
         </w:sdtPr>
+        <w:sdtEndPr/>
         <w:sdtContent>
           <w:r>
             <w:fldChar w:fldCharType="begin"/>
@@ -2127,7 +2250,21 @@
         <w:rPr>
           <w:u w:val="single"/>
         </w:rPr>
-        <w:t>Long Short Term Memory (</w:t>
+        <w:t xml:space="preserve">Long </w:t>
+      </w:r>
+      <w:proofErr w:type="gramStart"/>
+      <w:r>
+        <w:rPr>
+          <w:u w:val="single"/>
+        </w:rPr>
+        <w:t>Short Term</w:t>
+      </w:r>
+      <w:proofErr w:type="gramEnd"/>
+      <w:r>
+        <w:rPr>
+          <w:u w:val="single"/>
+        </w:rPr>
+        <w:t xml:space="preserve"> Memory (</w:t>
       </w:r>
       <w:r>
         <w:rPr>
@@ -2207,6 +2344,7 @@
           <w:id w:val="1624122927"/>
           <w:citation/>
         </w:sdtPr>
+        <w:sdtEndPr/>
         <w:sdtContent>
           <w:r>
             <w:fldChar w:fldCharType="begin"/>
@@ -2242,7 +2380,126 @@
       </w:r>
     </w:p>
     <w:p/>
+    <w:p>
+      <w:r>
+        <w:rPr>
+          <w:u w:val="single"/>
+        </w:rPr>
+        <w:t xml:space="preserve">Multiple </w:t>
+      </w:r>
+      <w:r>
+        <w:rPr>
+          <w:u w:val="single"/>
+        </w:rPr>
+        <w:t>Linear Regression</w:t>
+      </w:r>
+      <w:r>
+        <w:t xml:space="preserve"> will </w:t>
+      </w:r>
+      <w:r>
+        <w:t xml:space="preserve">be used, because </w:t>
+      </w:r>
+      <w:r>
+        <w:t xml:space="preserve">it is able to determine the linear relationship between a dependent and </w:t>
+      </w:r>
+      <w:proofErr w:type="spellStart"/>
+      <w:r>
+        <w:t>n</w:t>
+      </w:r>
+      <w:proofErr w:type="spellEnd"/>
+      <w:r>
+        <w:t xml:space="preserve"> independent variables. </w:t>
+      </w:r>
+      <w:r>
+        <w:t xml:space="preserve">Regression analysis typically involves </w:t>
+      </w:r>
+      <w:r>
+        <w:t xml:space="preserve">numerical input data </w:t>
+      </w:r>
+      <w:r>
+        <w:t xml:space="preserve">which may consist of a wide range of values </w:t>
+      </w:r>
+      <w:sdt>
+        <w:sdtPr>
+          <w:id w:val="100228788"/>
+          <w:citation/>
+        </w:sdtPr>
+        <w:sdtContent>
+          <w:r>
+            <w:fldChar w:fldCharType="begin"/>
+          </w:r>
+          <w:r>
+            <w:instrText xml:space="preserve"> CITATION Sie12 \l 1031 </w:instrText>
+          </w:r>
+          <w:r>
+            <w:fldChar w:fldCharType="separate"/>
+          </w:r>
+          <w:r>
+            <w:rPr>
+              <w:noProof/>
+            </w:rPr>
+            <w:t>(Siew &amp; Nordin, 2012)</w:t>
+          </w:r>
+          <w:r>
+            <w:fldChar w:fldCharType="end"/>
+          </w:r>
+        </w:sdtContent>
+      </w:sdt>
+      <w:r>
+        <w:t>.</w:t>
+      </w:r>
+    </w:p>
     <w:p/>
+    <w:p>
+      <w:r>
+        <w:t xml:space="preserve">To predict daily changes in stock prices, the </w:t>
+      </w:r>
+      <w:r>
+        <w:rPr>
+          <w:u w:val="single"/>
+        </w:rPr>
+        <w:t>LSTM</w:t>
+      </w:r>
+      <w:r>
+        <w:t xml:space="preserve"> will be used again. That is because of its strengths in analyzing connections among time-series data by using LSTM’s memory function. Other feed-forwards neural networks, as a comparison, cannot handle the complex time correlation between </w:t>
+      </w:r>
+      <w:r>
+        <w:lastRenderedPageBreak/>
+        <w:t>information. Furthermore, there is a lot of literature that proves the suitability of LSTM for time-series analysis</w:t>
+      </w:r>
+      <w:r>
+        <w:t xml:space="preserve"> </w:t>
+      </w:r>
+      <w:sdt>
+        <w:sdtPr>
+          <w:id w:val="-1724051171"/>
+          <w:citation/>
+        </w:sdtPr>
+        <w:sdtContent>
+          <w:r>
+            <w:fldChar w:fldCharType="begin"/>
+          </w:r>
+          <w:r>
+            <w:instrText xml:space="preserve"> CITATION Jin20 \l 1031 </w:instrText>
+          </w:r>
+          <w:r>
+            <w:fldChar w:fldCharType="separate"/>
+          </w:r>
+          <w:r>
+            <w:rPr>
+              <w:noProof/>
+            </w:rPr>
+            <w:t>(Jin, Yang, &amp; Liu, 2020)</w:t>
+          </w:r>
+          <w:r>
+            <w:fldChar w:fldCharType="end"/>
+          </w:r>
+        </w:sdtContent>
+      </w:sdt>
+      <w:r>
+        <w:t>.</w:t>
+      </w:r>
+    </w:p>
     <w:p/>
     <w:p/>
     <w:p>
@@ -2254,6 +2511,183 @@
       </w:r>
     </w:p>
     <w:p/>
+    <w:p>
+      <w:pPr>
+        <w:pStyle w:val="Heading3"/>
+      </w:pPr>
+      <w:r>
+        <w:t>Sentiment Analysis</w:t>
+      </w:r>
+    </w:p>
+    <w:p>
+      <w:r>
+        <w:t>Typically, accuracy, precision, recall and the F-score are used as evaluation metrics to assess the performance of a sentiment analysis model.</w:t>
+      </w:r>
+    </w:p>
+    <w:p>
+      <w:r>
+        <w:rPr>
+          <w:i/>
+          <w:iCs/>
+        </w:rPr>
+        <w:t>Accuracy</w:t>
+      </w:r>
+      <w:r>
+        <w:t xml:space="preserve"> is the percentage of correctly predicted observations over all observations. However, accuracy should only be used if the classes in the data are balanced.</w:t>
+      </w:r>
+    </w:p>
+    <w:p>
+      <w:r>
+        <w:rPr>
+          <w:i/>
+          <w:iCs/>
+        </w:rPr>
+        <w:t>Precision</w:t>
+      </w:r>
+      <w:r>
+        <w:t xml:space="preserve"> expresses the proportion of how many classes were classified as positive, the </w:t>
+      </w:r>
+      <w:proofErr w:type="gramStart"/>
+      <w:r>
+        <w:t>actually are</w:t>
+      </w:r>
+      <w:proofErr w:type="gramEnd"/>
+      <w:r>
+        <w:t xml:space="preserve"> positive. </w:t>
+      </w:r>
+    </w:p>
+    <w:p>
+      <w:r>
+        <w:rPr>
+          <w:i/>
+          <w:iCs/>
+        </w:rPr>
+        <w:t>Recall</w:t>
+      </w:r>
+      <w:r>
+        <w:t xml:space="preserve"> refers to the percentage of total relevant results that were </w:t>
+      </w:r>
+      <w:proofErr w:type="gramStart"/>
+      <w:r>
+        <w:t>actually correctly</w:t>
+      </w:r>
+      <w:proofErr w:type="gramEnd"/>
+      <w:r>
+        <w:t xml:space="preserve"> classified. </w:t>
+      </w:r>
+      <w:r>
+        <w:t>Hence, it is a good metric to see if the model was able to find all relevant instances in a dataset.</w:t>
+      </w:r>
+    </w:p>
+    <w:p>
+      <w:r>
+        <w:rPr>
+          <w:i/>
+          <w:iCs/>
+        </w:rPr>
+        <w:t>F-score</w:t>
+      </w:r>
+      <w:r>
+        <w:t xml:space="preserve"> is a metric that combines precision and recall</w:t>
+      </w:r>
+      <w:r>
+        <w:t xml:space="preserve"> </w:t>
+      </w:r>
+      <w:sdt>
+        <w:sdtPr>
+          <w:id w:val="675077039"/>
+          <w:citation/>
+        </w:sdtPr>
+        <w:sdtContent>
+          <w:r>
+            <w:fldChar w:fldCharType="begin"/>
+          </w:r>
+          <w:r>
+            <w:instrText xml:space="preserve">CITATION Enr \l 1031 </w:instrText>
+          </w:r>
+          <w:r>
+            <w:fldChar w:fldCharType="separate"/>
+          </w:r>
+          <w:r>
+            <w:rPr>
+              <w:noProof/>
+            </w:rPr>
+            <w:t>(Garcia, 2020)</w:t>
+          </w:r>
+          <w:r>
+            <w:fldChar w:fldCharType="end"/>
+          </w:r>
+        </w:sdtContent>
+      </w:sdt>
+      <w:r>
+        <w:t>.</w:t>
+      </w:r>
+    </w:p>
+    <w:p/>
+    <w:p>
+      <w:r>
+        <w:t>Due to simplicity of Naïve Bayes will be used as the baseline.</w:t>
+      </w:r>
+    </w:p>
+    <w:p/>
+    <w:p>
+      <w:pPr>
+        <w:pStyle w:val="Heading3"/>
+      </w:pPr>
+      <w:r>
+        <w:t>Predict Stock Prices</w:t>
+      </w:r>
+    </w:p>
+    <w:p>
+      <w:r>
+        <w:t xml:space="preserve">Since predicting time-series data is a regression problem the </w:t>
+      </w:r>
+      <w:proofErr w:type="spellStart"/>
+      <w:proofErr w:type="gramStart"/>
+      <w:r>
+        <w:t>well known</w:t>
+      </w:r>
+      <w:proofErr w:type="spellEnd"/>
+      <w:proofErr w:type="gramEnd"/>
+      <w:r>
+        <w:t xml:space="preserve"> evaluation methods mean absolute error (MAE) and root mean square error (RMSE) will be used</w:t>
+      </w:r>
+      <w:r>
+        <w:t xml:space="preserve"> </w:t>
+      </w:r>
+      <w:sdt>
+        <w:sdtPr>
+          <w:id w:val="-1630779608"/>
+          <w:citation/>
+        </w:sdtPr>
+        <w:sdtContent>
+          <w:r>
+            <w:fldChar w:fldCharType="begin"/>
+          </w:r>
+          <w:r>
+            <w:instrText xml:space="preserve"> CITATION Jin20 \l 1031 </w:instrText>
+          </w:r>
+          <w:r>
+            <w:fldChar w:fldCharType="separate"/>
+          </w:r>
+          <w:r>
+            <w:rPr>
+              <w:noProof/>
+            </w:rPr>
+            <w:t>(Jin, Yang, &amp; Liu, 2020)</w:t>
+          </w:r>
+          <w:r>
+            <w:fldChar w:fldCharType="end"/>
+          </w:r>
+        </w:sdtContent>
+      </w:sdt>
+      <w:r>
+        <w:t>.</w:t>
+      </w:r>
+      <w:r>
+        <w:t xml:space="preserve"> </w:t>
+      </w:r>
+    </w:p>
     <w:p/>
     <w:p>
       <w:pPr>
@@ -2266,7 +2700,6 @@
     <w:p/>
     <w:p>
       <w:r>
-        <w:lastRenderedPageBreak/>
         <w:t>The thesis can be completed in time if the following schedule is adhered to. Note that a lot of time is allocated to cleaning the reddit text data. This is because I also have exams during that time interval.</w:t>
       </w:r>
     </w:p>
@@ -4669,6 +5102,7 @@
         <w:rPr>
           <w:noProof/>
         </w:rPr>
+        <w:lastRenderedPageBreak/>
         <w:drawing>
           <wp:inline distT="0" distB="0" distL="0" distR="0" wp14:anchorId="4F70F751" wp14:editId="0AC3B58D">
             <wp:extent cx="5731510" cy="3493770"/>
@@ -4702,20 +5136,19 @@
     <w:p/>
     <w:sdt>
       <w:sdtPr>
+        <w:rPr>
+          <w:rFonts w:ascii="Times New Roman" w:eastAsiaTheme="minorHAnsi" w:hAnsi="Times New Roman" w:cs="Times New Roman"/>
+          <w:color w:val="auto"/>
+          <w:sz w:val="22"/>
+          <w:szCs w:val="22"/>
+        </w:rPr>
         <w:id w:val="-797771040"/>
         <w:docPartObj>
           <w:docPartGallery w:val="Bibliographies"/>
           <w:docPartUnique/>
         </w:docPartObj>
       </w:sdtPr>
-      <w:sdtEndPr>
-        <w:rPr>
-          <w:rFonts w:ascii="Times New Roman" w:eastAsiaTheme="minorHAnsi" w:hAnsi="Times New Roman" w:cs="Times New Roman"/>
-          <w:color w:val="auto"/>
-          <w:sz w:val="22"/>
-          <w:szCs w:val="22"/>
-        </w:rPr>
-      </w:sdtEndPr>
+      <w:sdtEndPr/>
       <w:sdtContent>
         <w:p>
           <w:pPr>
@@ -4727,6 +5160,7 @@
             <w:id w:val="111145805"/>
             <w:bibliography/>
           </w:sdtPr>
+          <w:sdtEndPr/>
           <w:sdtContent>
             <w:p>
               <w:pPr>
@@ -4795,7 +5229,6 @@
                 <w:rPr>
                   <w:noProof/>
                 </w:rPr>
-                <w:lastRenderedPageBreak/>
                 <w:t xml:space="preserve">Danbolt, J., Siganos, A., &amp; Vagenas-Nanos, E. (2015). Investor sentiment and bidder announcement abnormal returns. </w:t>
               </w:r>
               <w:r>
@@ -5057,6 +5490,7 @@
                 <w:rPr>
                   <w:noProof/>
                 </w:rPr>
+                <w:lastRenderedPageBreak/>
                 <w:t xml:space="preserve">Song, J., Kim, K. T., Lee, B., Kim, S., &amp; Youn, H. Y. (2017). A novel classification approach based on Naïve Bayes for Twitter sentiment analysis. </w:t>
               </w:r>
               <w:r>
@@ -5864,6 +6298,7 @@
   <w:style w:type="character" w:default="1" w:styleId="DefaultParagraphFont">
     <w:name w:val="Default Paragraph Font"/>
     <w:uiPriority w:val="1"/>
+    <w:semiHidden/>
     <w:unhideWhenUsed/>
   </w:style>
   <w:style w:type="table" w:default="1" w:styleId="TableNormal">
@@ -8129,11 +8564,87 @@
     </b:Author>
     <b:RefOrder>14</b:RefOrder>
   </b:Source>
+  <b:Source>
+    <b:Tag>Jin20</b:Tag>
+    <b:SourceType>JournalArticle</b:SourceType>
+    <b:Guid>{6AF40DAB-0DDB-FB40-9D7C-762581D63896}</b:Guid>
+    <b:Title>Stock closing price prediction based on sentiment analysis and LSTM</b:Title>
+    <b:JournalName>Neural Computing and Applications</b:JournalName>
+    <b:Year>2020</b:Year>
+    <b:Pages>9713-9729</b:Pages>
+    <b:Author>
+      <b:Author>
+        <b:NameList>
+          <b:Person>
+            <b:Last>Jin</b:Last>
+            <b:First>Zhigang</b:First>
+          </b:Person>
+          <b:Person>
+            <b:Last>Yang</b:Last>
+            <b:First>Yang</b:First>
+          </b:Person>
+          <b:Person>
+            <b:Last>Liu</b:Last>
+            <b:First>Yuhong</b:First>
+          </b:Person>
+        </b:NameList>
+      </b:Author>
+    </b:Author>
+    <b:RefOrder>16</b:RefOrder>
+  </b:Source>
+  <b:Source>
+    <b:Tag>Enr</b:Tag>
+    <b:SourceType>InternetSite</b:SourceType>
+    <b:Guid>{AB87DF7A-D6F2-9A49-AD1D-B02312F871A2}</b:Guid>
+    <b:Title>how-is-sentiment-analysis-used-in-the-real-world</b:Title>
+    <b:Author>
+      <b:Author>
+        <b:NameList>
+          <b:Person>
+            <b:Last>Garcia</b:Last>
+            <b:First>Enrique</b:First>
+          </b:Person>
+        </b:NameList>
+      </b:Author>
+    </b:Author>
+    <b:InternetSiteTitle>super.ai</b:InternetSiteTitle>
+    <b:URL>https://super.ai/blog/how-is-sentiment-analysis-used-in-the-real-world</b:URL>
+    <b:Year>2020</b:Year>
+    <b:Month>Feb.</b:Month>
+    <b:Day>21</b:Day>
+    <b:RefOrder>17</b:RefOrder>
+  </b:Source>
+  <b:Source>
+    <b:Tag>Sie12</b:Tag>
+    <b:SourceType>ConferenceProceedings</b:SourceType>
+    <b:Guid>{29E0DB6D-1C9E-1A41-A96C-42AD15F8F8ED}</b:Guid>
+    <b:Title>Regression techniques for the prediction of stock price trend</b:Title>
+    <b:Year>2012</b:Year>
+    <b:Pages>1-5</b:Pages>
+    <b:ConferenceName>International Conference on Statistics in Science, Business and Engineering (ICSSBE)</b:ConferenceName>
+    <b:Publisher>IEEE Xplore</b:Publisher>
+    <b:Author>
+      <b:Author>
+        <b:NameList>
+          <b:Person>
+            <b:Last>Siew</b:Last>
+            <b:Middle>Lock</b:Middle>
+            <b:First>Han</b:First>
+          </b:Person>
+          <b:Person>
+            <b:Last>Nordin</b:Last>
+            <b:First>Jan</b:First>
+          </b:Person>
+        </b:NameList>
+      </b:Author>
+    </b:Author>
+    <b:RefOrder>15</b:RefOrder>
+  </b:Source>
 </b:Sources>
 </file>
 
 <file path=customXml/itemProps1.xml><?xml version="1.0" encoding="utf-8"?>
-<ds:datastoreItem xmlns:ds="http://schemas.openxmlformats.org/officeDocument/2006/customXml" ds:itemID="{7A09FE93-D544-6843-BC62-9C06101FB22C}">
+<ds:datastoreItem xmlns:ds="http://schemas.openxmlformats.org/officeDocument/2006/customXml" ds:itemID="{CCC188A0-087B-CD41-860C-766C79E5A0B7}">
   <ds:schemaRefs>
     <ds:schemaRef ds:uri="http://schemas.openxmlformats.org/officeDocument/2006/bibliography"/>
   </ds:schemaRefs>

</xml_diff>

<commit_message>
Updates proposal. Install yfinance.
</commit_message>
<xml_diff>
--- a/Proposal/Proposal.docx
+++ b/Proposal/Proposal.docx
@@ -197,14 +197,12 @@
         </w:rPr>
         <w:t xml:space="preserve"> the reddit forum </w:t>
       </w:r>
-      <w:proofErr w:type="spellStart"/>
       <w:r>
         <w:rPr>
           <w:lang w:val="en-GB"/>
         </w:rPr>
         <w:t>wallstreetbets</w:t>
       </w:r>
-      <w:proofErr w:type="spellEnd"/>
       <w:r>
         <w:rPr>
           <w:lang w:val="en-GB"/>
@@ -394,16 +392,8 @@
         <w:rPr>
           <w:lang w:val="en-GB"/>
         </w:rPr>
-        <w:t xml:space="preserve">Write the background section in a manner that is consistent with your </w:t>
-      </w:r>
-      <w:proofErr w:type="spellStart"/>
-      <w:r>
-        <w:rPr>
-          <w:lang w:val="en-GB"/>
-        </w:rPr>
-        <w:t>rqs</w:t>
-      </w:r>
-      <w:proofErr w:type="spellEnd"/>
+        <w:t>Write the background section in a manner that is consistent with your rqs</w:t>
+      </w:r>
     </w:p>
     <w:p>
       <w:pPr>
@@ -455,89 +445,47 @@
         <w:rPr>
           <w:lang w:val="en-GB"/>
         </w:rPr>
-        <w:t xml:space="preserve">Prof. will not give feedback on the actual proposal until we </w:t>
-      </w:r>
-      <w:proofErr w:type="gramStart"/>
-      <w:r>
-        <w:rPr>
-          <w:lang w:val="en-GB"/>
-        </w:rPr>
-        <w:t>actually submit</w:t>
-      </w:r>
-      <w:proofErr w:type="gramEnd"/>
-      <w:r>
-        <w:rPr>
-          <w:lang w:val="en-GB"/>
-        </w:rPr>
-        <w:t xml:space="preserve"> it. He will only give feedback on the draft.</w:t>
-      </w:r>
-    </w:p>
-    <w:p>
-      <w:pPr>
-        <w:rPr>
-          <w:lang w:val="en-GB"/>
-        </w:rPr>
-      </w:pPr>
-    </w:p>
-    <w:p>
-      <w:pPr>
-        <w:rPr>
-          <w:lang w:val="en-GB"/>
-        </w:rPr>
-      </w:pPr>
-      <w:r>
-        <w:rPr>
-          <w:lang w:val="en-GB"/>
-        </w:rPr>
-        <w:t xml:space="preserve">Think about how you </w:t>
-      </w:r>
-      <w:proofErr w:type="spellStart"/>
-      <w:r>
-        <w:rPr>
-          <w:lang w:val="en-GB"/>
-        </w:rPr>
-        <w:t>wanna</w:t>
-      </w:r>
-      <w:proofErr w:type="spellEnd"/>
-      <w:r>
-        <w:rPr>
-          <w:lang w:val="en-GB"/>
-        </w:rPr>
-        <w:t xml:space="preserve"> evaluate the algorithms.</w:t>
-      </w:r>
-    </w:p>
-    <w:p>
-      <w:pPr>
-        <w:rPr>
-          <w:lang w:val="en-GB"/>
-        </w:rPr>
-      </w:pPr>
-    </w:p>
-    <w:p>
-      <w:pPr>
-        <w:rPr>
-          <w:lang w:val="en-GB"/>
-        </w:rPr>
-      </w:pPr>
-      <w:r>
-        <w:rPr>
-          <w:lang w:val="en-GB"/>
-        </w:rPr>
-        <w:t xml:space="preserve">Put the </w:t>
-      </w:r>
-      <w:proofErr w:type="spellStart"/>
-      <w:r>
-        <w:rPr>
-          <w:lang w:val="en-GB"/>
-        </w:rPr>
-        <w:t>rqs</w:t>
-      </w:r>
-      <w:proofErr w:type="spellEnd"/>
-      <w:r>
-        <w:rPr>
-          <w:lang w:val="en-GB"/>
-        </w:rPr>
-        <w:t xml:space="preserve"> in the project definition.</w:t>
+        <w:t>Prof. will not give feedback on the actual proposal until we actually submit it. He will only give feedback on the draft.</w:t>
+      </w:r>
+    </w:p>
+    <w:p>
+      <w:pPr>
+        <w:rPr>
+          <w:lang w:val="en-GB"/>
+        </w:rPr>
+      </w:pPr>
+    </w:p>
+    <w:p>
+      <w:pPr>
+        <w:rPr>
+          <w:lang w:val="en-GB"/>
+        </w:rPr>
+      </w:pPr>
+      <w:r>
+        <w:rPr>
+          <w:lang w:val="en-GB"/>
+        </w:rPr>
+        <w:t>Think about how you wanna evaluate the algorithms.</w:t>
+      </w:r>
+    </w:p>
+    <w:p>
+      <w:pPr>
+        <w:rPr>
+          <w:lang w:val="en-GB"/>
+        </w:rPr>
+      </w:pPr>
+    </w:p>
+    <w:p>
+      <w:pPr>
+        <w:rPr>
+          <w:lang w:val="en-GB"/>
+        </w:rPr>
+      </w:pPr>
+      <w:r>
+        <w:rPr>
+          <w:lang w:val="en-GB"/>
+        </w:rPr>
+        <w:t>Put the rqs in the project definition.</w:t>
       </w:r>
     </w:p>
     <w:p>
@@ -626,15 +574,7 @@
         <w:t>Algorithms and Software</w:t>
       </w:r>
       <w:r>
-        <w:t xml:space="preserve">: Which algorithms and software will be used? How will ML algorithms be evaluated? What is the baseline? How can ground-truth data labeled data be obtained? -&gt; </w:t>
-      </w:r>
-      <w:proofErr w:type="gramStart"/>
-      <w:r>
-        <w:t>So</w:t>
-      </w:r>
-      <w:proofErr w:type="gramEnd"/>
-      <w:r>
-        <w:t xml:space="preserve"> I can measure accuracy, precision, or some other metric.</w:t>
+        <w:t>: Which algorithms and software will be used? How will ML algorithms be evaluated? What is the baseline? How can ground-truth data labeled data be obtained? -&gt; So I can measure accuracy, precision, or some other metric.</w:t>
       </w:r>
     </w:p>
     <w:p>
@@ -712,26 +652,10 @@
         <w:t>its</w:t>
       </w:r>
       <w:r>
-        <w:t xml:space="preserve"> media attention in 2021 due to a </w:t>
-      </w:r>
-      <w:proofErr w:type="gramStart"/>
-      <w:r>
-        <w:t>short-squeeze</w:t>
-      </w:r>
-      <w:proofErr w:type="gramEnd"/>
-      <w:r>
-        <w:t xml:space="preserve"> of the GameStop (GME) stock that drove the stock price up several hundred percent. </w:t>
-      </w:r>
-      <w:r>
-        <w:t xml:space="preserve">However, it was not the rapid price appreciation that amazed market participants. Instead, it was the unprecedented decentralized and coordinated buying of </w:t>
-      </w:r>
-      <w:proofErr w:type="spellStart"/>
-      <w:r>
-        <w:t>Gamestop</w:t>
-      </w:r>
-      <w:proofErr w:type="spellEnd"/>
-      <w:r>
-        <w:t xml:space="preserve"> shares by members of the wallstreetbets community that attracted attention.</w:t>
+        <w:t xml:space="preserve"> media attention in 2021 due to a short-squeeze of the GameStop (GME) stock that drove the stock price up several hundred percent. </w:t>
+      </w:r>
+      <w:r>
+        <w:t>However, it was not the rapid price appreciation that amazed market participants. Instead, it was the unprecedented decentralized and coordinated buying of Gamestop shares by members of the wallstreetbets community that attracted attention.</w:t>
       </w:r>
       <w:r>
         <w:t xml:space="preserve"> </w:t>
@@ -867,15 +791,7 @@
         <w:t>wallstreetbets</w:t>
       </w:r>
       <w:r>
-        <w:t xml:space="preserve"> subreddit. By performing sentiment analysis on the </w:t>
-      </w:r>
-      <w:proofErr w:type="gramStart"/>
-      <w:r>
-        <w:t>aforementioned forum</w:t>
-      </w:r>
-      <w:proofErr w:type="gramEnd"/>
-      <w:r>
-        <w:t xml:space="preserve">, it is assumed to be able to predict </w:t>
+        <w:t xml:space="preserve"> subreddit. By performing sentiment analysis on the aforementioned forum, it is assumed to be able to predict </w:t>
       </w:r>
       <w:r>
         <w:t xml:space="preserve">daily </w:t>
@@ -1114,21 +1030,7 @@
         <w:rPr>
           <w:lang w:val="en-GB"/>
         </w:rPr>
-        <w:t xml:space="preserve"> the reddit forum </w:t>
-      </w:r>
-      <w:proofErr w:type="spellStart"/>
-      <w:r>
-        <w:rPr>
-          <w:lang w:val="en-GB"/>
-        </w:rPr>
-        <w:t>WallStreetBets</w:t>
-      </w:r>
-      <w:proofErr w:type="spellEnd"/>
-      <w:r>
-        <w:rPr>
-          <w:lang w:val="en-GB"/>
-        </w:rPr>
-        <w:t xml:space="preserve"> best be incorporated into sentiment analysis?</w:t>
+        <w:t xml:space="preserve"> the reddit forum WallStreetBets best be incorporated into sentiment analysis?</w:t>
       </w:r>
     </w:p>
     <w:p>
@@ -1266,29 +1168,13 @@
         <w:t xml:space="preserve">also </w:t>
       </w:r>
       <w:r>
-        <w:t xml:space="preserve">been negatively impacted by the recent </w:t>
-      </w:r>
-      <w:proofErr w:type="gramStart"/>
-      <w:r>
-        <w:t>short-squeezes</w:t>
-      </w:r>
-      <w:proofErr w:type="gramEnd"/>
-      <w:r>
-        <w:t>. While it might seem noble to root for individuals who try to force large funds out of their positions at big losses, it is easy to forget that many of those funds manage money for charitable endowment</w:t>
+        <w:t>been negatively impacted by the recent short-squeezes. While it might seem noble to root for individuals who try to force large funds out of their positions at big losses, it is easy to forget that many of those funds manage money for charitable endowment</w:t>
       </w:r>
       <w:r>
         <w:t>s</w:t>
       </w:r>
       <w:r>
-        <w:t xml:space="preserve">, </w:t>
-      </w:r>
-      <w:proofErr w:type="gramStart"/>
-      <w:r>
-        <w:t>pensions</w:t>
-      </w:r>
-      <w:proofErr w:type="gramEnd"/>
-      <w:r>
-        <w:t xml:space="preserve"> and others.</w:t>
+        <w:t>, pensions and others.</w:t>
       </w:r>
       <w:r>
         <w:t xml:space="preserve"> Furthermore</w:t>
@@ -1385,15 +1271,7 @@
         <w:t>price</w:t>
       </w:r>
       <w:r>
-        <w:t xml:space="preserve"> to sentiment is </w:t>
-      </w:r>
-      <w:proofErr w:type="gramStart"/>
-      <w:r>
-        <w:t>significant</w:t>
-      </w:r>
-      <w:proofErr w:type="gramEnd"/>
-      <w:r>
-        <w:t xml:space="preserve"> and that market activity is related to activity of the message board</w:t>
+        <w:t xml:space="preserve"> to sentiment is significant and that market activity is related to activity of the message board</w:t>
       </w:r>
       <w:r>
         <w:t>s</w:t>
@@ -1498,23 +1376,7 @@
         <w:t xml:space="preserve"> of comments on reddit posts </w:t>
       </w:r>
       <w:r>
-        <w:t xml:space="preserve">impacts intraday returns of a specific stock. They conclude that the impact of tone, as well as the number of comments do have an impact on returns. However, they show that the number of comments </w:t>
-      </w:r>
-      <w:proofErr w:type="gramStart"/>
-      <w:r>
-        <w:t>are</w:t>
-      </w:r>
-      <w:proofErr w:type="gramEnd"/>
-      <w:r>
-        <w:t xml:space="preserve"> not related to sentiment. Instead, it is the number of comments that is posted within an hour that has the biggest effect on </w:t>
-      </w:r>
-      <w:proofErr w:type="gramStart"/>
-      <w:r>
-        <w:t>one minute</w:t>
-      </w:r>
-      <w:proofErr w:type="gramEnd"/>
-      <w:r>
-        <w:t xml:space="preserve"> changes in the stock price. Furthermore, the paper shows that one the emotions </w:t>
+        <w:t xml:space="preserve">impacts intraday returns of a specific stock. They conclude that the impact of tone, as well as the number of comments do have an impact on returns. However, they show that the number of comments are not related to sentiment. Instead, it is the number of comments that is posted within an hour that has the biggest effect on one minute changes in the stock price. Furthermore, the paper shows that one the emotions </w:t>
       </w:r>
       <w:r>
         <w:rPr>
@@ -1534,15 +1396,7 @@
         <w:t>Surprise</w:t>
       </w:r>
       <w:r>
-        <w:t xml:space="preserve"> have a significant impact on the </w:t>
-      </w:r>
-      <w:proofErr w:type="spellStart"/>
-      <w:r>
-        <w:t>gamestop</w:t>
-      </w:r>
-      <w:proofErr w:type="spellEnd"/>
-      <w:r>
-        <w:t xml:space="preserve"> 1-minute stock price. The </w:t>
+        <w:t xml:space="preserve"> have a significant impact on the gamestop 1-minute stock price. The </w:t>
       </w:r>
       <w:r>
         <w:rPr>
@@ -1552,15 +1406,7 @@
         <w:t>Happy</w:t>
       </w:r>
       <w:r>
-        <w:t xml:space="preserve"> sentiment does not show a significant impact on 1-minute price </w:t>
-      </w:r>
-      <w:proofErr w:type="gramStart"/>
-      <w:r>
-        <w:t>changes,</w:t>
-      </w:r>
-      <w:proofErr w:type="gramEnd"/>
-      <w:r>
-        <w:t xml:space="preserve"> however, a causality test showed a link between the </w:t>
+        <w:t xml:space="preserve"> sentiment does not show a significant impact on 1-minute price changes, however, a causality test showed a link between the </w:t>
       </w:r>
       <w:r>
         <w:rPr>
@@ -1661,50 +1507,28 @@
           <w:i/>
           <w:iCs/>
         </w:rPr>
-        <w:t xml:space="preserve">is, the, </w:t>
-      </w:r>
-      <w:proofErr w:type="gramStart"/>
+        <w:t>is, the, a</w:t>
+      </w:r>
+      <w:r>
+        <w:t xml:space="preserve"> and other common words. Furthermore, special characters such as </w:t>
+      </w:r>
       <w:r>
         <w:rPr>
           <w:i/>
           <w:iCs/>
         </w:rPr>
-        <w:t>a</w:t>
-      </w:r>
-      <w:r>
-        <w:t xml:space="preserve"> and</w:t>
-      </w:r>
-      <w:proofErr w:type="gramEnd"/>
-      <w:r>
-        <w:t xml:space="preserve"> other common words. Furthermore, special characters such as </w:t>
+        <w:t xml:space="preserve">@ </w:t>
+      </w:r>
+      <w:r>
+        <w:t xml:space="preserve">or deleting urls. Furthermore, it is proposed to change the text to lowercase. As a final step, they propose </w:t>
       </w:r>
       <w:r>
         <w:rPr>
           <w:i/>
           <w:iCs/>
         </w:rPr>
-        <w:t xml:space="preserve">@ </w:t>
-      </w:r>
-      <w:r>
-        <w:t xml:space="preserve">or deleting </w:t>
-      </w:r>
-      <w:proofErr w:type="spellStart"/>
-      <w:r>
-        <w:t>urls</w:t>
-      </w:r>
-      <w:proofErr w:type="spellEnd"/>
-      <w:r>
-        <w:t xml:space="preserve">. Furthermore, it is proposed to change the text to lowercase. As a final step, they propose </w:t>
-      </w:r>
-      <w:proofErr w:type="spellStart"/>
-      <w:r>
-        <w:rPr>
-          <w:i/>
-          <w:iCs/>
-        </w:rPr>
         <w:t>lemmantization</w:t>
       </w:r>
-      <w:proofErr w:type="spellEnd"/>
       <w:r>
         <w:t xml:space="preserve">. </w:t>
       </w:r>
@@ -1820,15 +1644,7 @@
         </w:sdtContent>
       </w:sdt>
       <w:r>
-        <w:t xml:space="preserve">. Other research deviates from the aforementioned </w:t>
-      </w:r>
-      <w:proofErr w:type="gramStart"/>
-      <w:r>
-        <w:t>dictionary based</w:t>
-      </w:r>
-      <w:proofErr w:type="gramEnd"/>
-      <w:r>
-        <w:t xml:space="preserve"> approach. Instead, they examine how deep learning methods can be used to automatically detect and identify domain-specific words from sentences. By doing so it is assumed that the algorithm can not only detect whether domain-specific words are used (sentence-level detection), but also to identify the exact position of the term in the sentence (token-level identification). </w:t>
+        <w:t xml:space="preserve">. Other research deviates from the aforementioned dictionary based approach. Instead, they examine how deep learning methods can be used to automatically detect and identify domain-specific words from sentences. By doing so it is assumed that the algorithm can not only detect whether domain-specific words are used (sentence-level detection), but also to identify the exact position of the term in the sentence (token-level identification). </w:t>
       </w:r>
       <w:r>
         <w:t>Hence,</w:t>
@@ -1938,15 +1754,7 @@
         </w:sdtContent>
       </w:sdt>
       <w:r>
-        <w:t xml:space="preserve"> introduce SLANGZY, an algorithm that uses a mathematical “slang” factor to better judge social-media word definitions found in the Urban Dictionary, which is the largest crowd-sources slang dictionary available on the internet. The research shows that SLANGZY succeeds in normalizing the unstructured meanings of internet jargon in the Urban Dictionary. Hence, the algorithm can be </w:t>
-      </w:r>
-      <w:proofErr w:type="gramStart"/>
-      <w:r>
-        <w:t>provide</w:t>
-      </w:r>
-      <w:proofErr w:type="gramEnd"/>
-      <w:r>
-        <w:t xml:space="preserve"> more accurate meanings of non-standard words.</w:t>
+        <w:t xml:space="preserve"> introduce SLANGZY, an algorithm that uses a mathematical “slang” factor to better judge social-media word definitions found in the Urban Dictionary, which is the largest crowd-sources slang dictionary available on the internet. The research shows that SLANGZY succeeds in normalizing the unstructured meanings of internet jargon in the Urban Dictionary. Hence, the algorithm can be provide more accurate meanings of non-standard words.</w:t>
       </w:r>
     </w:p>
     <w:p/>
@@ -1971,18 +1779,10 @@
         <w:t xml:space="preserve">o perform sentiment analysis, posts from wallstreetbets need to be mined. </w:t>
       </w:r>
       <w:r>
-        <w:t xml:space="preserve">Second, </w:t>
-      </w:r>
-      <w:proofErr w:type="gramStart"/>
-      <w:r>
-        <w:t>i</w:t>
-      </w:r>
-      <w:r>
-        <w:t>n order to</w:t>
-      </w:r>
-      <w:proofErr w:type="gramEnd"/>
-      <w:r>
-        <w:t xml:space="preserve"> predict the stock prices of selected securities, the stock prices need to be accessed. Both datasets will be explained in the following section.</w:t>
+        <w:t>Second, i</w:t>
+      </w:r>
+      <w:r>
+        <w:t>n order to predict the stock prices of selected securities, the stock prices need to be accessed. Both datasets will be explained in the following section.</w:t>
       </w:r>
     </w:p>
     <w:p/>
@@ -2019,34 +1819,10 @@
         <w:t xml:space="preserve"> the strict limits</w:t>
       </w:r>
       <w:r>
-        <w:t xml:space="preserve">. </w:t>
-      </w:r>
-      <w:proofErr w:type="spellStart"/>
-      <w:r>
-        <w:t>Pushshift</w:t>
-      </w:r>
-      <w:proofErr w:type="spellEnd"/>
-      <w:r>
-        <w:t xml:space="preserve"> is maintained by the /r/datasets mod team.</w:t>
-      </w:r>
-      <w:r>
-        <w:t xml:space="preserve"> The FAQ on the </w:t>
-      </w:r>
-      <w:proofErr w:type="spellStart"/>
-      <w:r>
-        <w:t>pushshift</w:t>
-      </w:r>
-      <w:proofErr w:type="spellEnd"/>
-      <w:r>
-        <w:t xml:space="preserve"> subreddit states, that </w:t>
-      </w:r>
-      <w:proofErr w:type="spellStart"/>
-      <w:r>
-        <w:t>pushshift</w:t>
-      </w:r>
-      <w:proofErr w:type="spellEnd"/>
-      <w:r>
-        <w:t xml:space="preserve"> data is best used to:</w:t>
+        <w:t>. Pushshift is maintained by the /r/datasets mod team.</w:t>
+      </w:r>
+      <w:r>
+        <w:t xml:space="preserve"> The FAQ on the pushshift subreddit states, that pushshift data is best used to:</w:t>
       </w:r>
     </w:p>
     <w:p>
@@ -2099,43 +1875,14 @@
     </w:p>
     <w:p/>
     <w:p>
-      <w:proofErr w:type="spellStart"/>
-      <w:r>
-        <w:t>Pushshift</w:t>
-      </w:r>
-      <w:proofErr w:type="spellEnd"/>
-      <w:r>
-        <w:t xml:space="preserve"> copies data from reddit at the time it is posted. Since </w:t>
-      </w:r>
-      <w:proofErr w:type="spellStart"/>
-      <w:r>
-        <w:t>Pushshift</w:t>
-      </w:r>
-      <w:proofErr w:type="spellEnd"/>
-      <w:r>
-        <w:t xml:space="preserve"> uses the document</w:t>
+      <w:r>
+        <w:t>Pushshift copies data from reddit at the time it is posted. Since Pushshift uses the document</w:t>
       </w:r>
       <w:r>
         <w:t>-</w:t>
       </w:r>
       <w:r>
-        <w:t xml:space="preserve">based database Elastic, it is extremely fast to query data. However, currently </w:t>
-      </w:r>
-      <w:proofErr w:type="spellStart"/>
-      <w:r>
-        <w:t>Pushshift</w:t>
-      </w:r>
-      <w:proofErr w:type="spellEnd"/>
-      <w:r>
-        <w:t xml:space="preserve"> does not regularly update certain metadata, such as scores, edits to a submission’s text or comments. Hence, there might be some minor inconsistencies of what is shown on reddit and what is in the database. To access the </w:t>
-      </w:r>
-      <w:proofErr w:type="spellStart"/>
-      <w:r>
-        <w:t>Pushshift</w:t>
-      </w:r>
-      <w:proofErr w:type="spellEnd"/>
-      <w:r>
-        <w:t xml:space="preserve"> API, I used an API wrapper called PMAW. </w:t>
+        <w:t xml:space="preserve">based database Elastic, it is extremely fast to query data. However, currently Pushshift does not regularly update certain metadata, such as scores, edits to a submission’s text or comments. Hence, there might be some minor inconsistencies of what is shown on reddit and what is in the database. To access the Pushshift API, I used an API wrapper called PMAW. </w:t>
       </w:r>
       <w:r>
         <w:t>Since requests are I/O-bound, PMAW is multithreaded. Hence requests can be run asynchronously which allows the data to be loaded much faster.</w:t>
@@ -2232,71 +1979,49 @@
         <w:t>The stock market data is obtained from</w:t>
       </w:r>
       <w:r>
-        <w:t xml:space="preserve"> yahoo finance, using a package called </w:t>
-      </w:r>
-      <w:proofErr w:type="spellStart"/>
-      <w:r>
-        <w:t>yfinance</w:t>
-      </w:r>
-      <w:proofErr w:type="spellEnd"/>
-      <w:r>
-        <w:t xml:space="preserve">. The data can </w:t>
-      </w:r>
-      <w:proofErr w:type="gramStart"/>
-      <w:r>
-        <w:t>downloaded</w:t>
-      </w:r>
-      <w:proofErr w:type="gramEnd"/>
-      <w:r>
-        <w:t xml:space="preserve"> by providing the ticker symbol, the start date and the end date for the query.</w:t>
+        <w:t xml:space="preserve"> yahoo finance, using a package called yfinance. The data can </w:t>
+      </w:r>
+      <w:r>
+        <w:t>downloaded by providing the ticker symbol, the start date and the end date for the query.</w:t>
+      </w:r>
+      <w:r>
+        <w:t xml:space="preserve"> The query returns the Open, High, Low, Close, Adjusted Close prices as well as the trading volume for every trading day. For weekends, as well as public holidays, no </w:t>
+      </w:r>
+      <w:r>
+        <w:t>data is returned.</w:t>
+      </w:r>
+      <w:r>
+        <w:t xml:space="preserve"> </w:t>
       </w:r>
     </w:p>
     <w:p/>
+    <w:p>
+      <w:pPr>
+        <w:pStyle w:val="Heading2"/>
+      </w:pPr>
+      <w:r>
+        <w:t>Algorithms</w:t>
+      </w:r>
+    </w:p>
     <w:p/>
     <w:p>
-      <w:pPr>
-        <w:pStyle w:val="Heading2"/>
-      </w:pPr>
-      <w:r>
-        <w:t>Algorithms</w:t>
+      <w:r>
+        <w:t>The following section will briefly explain which algorithms will be used for sentiment analysis and for the prediction of daily changes in stock prices.</w:t>
       </w:r>
     </w:p>
     <w:p/>
     <w:p>
-      <w:r>
-        <w:t>The following section will briefly explain which algorithms will be used for sentiment analysis and for the prediction of daily changes in stock prices.</w:t>
+      <w:pPr>
+        <w:pStyle w:val="Heading3"/>
+      </w:pPr>
+      <w:r>
+        <w:t>Sentiment Analysis</w:t>
       </w:r>
     </w:p>
     <w:p/>
     <w:p>
-      <w:pPr>
-        <w:pStyle w:val="Heading3"/>
-      </w:pPr>
-      <w:r>
-        <w:t>Sentiment Analysis</w:t>
-      </w:r>
-    </w:p>
-    <w:p/>
-    <w:p>
-      <w:r>
-        <w:t xml:space="preserve">For the sentiment analysis </w:t>
-      </w:r>
-      <w:proofErr w:type="gramStart"/>
-      <w:r>
-        <w:t>task</w:t>
-      </w:r>
-      <w:proofErr w:type="gramEnd"/>
-      <w:r>
-        <w:t xml:space="preserve"> </w:t>
-      </w:r>
-      <w:r>
-        <w:t xml:space="preserve">the following </w:t>
-      </w:r>
-      <w:r>
-        <w:t>three machine learning methods will be used</w:t>
-      </w:r>
-      <w:r>
-        <w:t>:</w:t>
+      <w:r>
+        <w:t>For the sentiment analysis task the following three machine learning methods will be used:</w:t>
       </w:r>
     </w:p>
     <w:p/>
@@ -2505,32 +2230,18 @@
         <w:rPr>
           <w:u w:val="single"/>
         </w:rPr>
-        <w:t xml:space="preserve">Long </w:t>
-      </w:r>
-      <w:proofErr w:type="gramStart"/>
+        <w:t>Long Short Term Memory (</w:t>
+      </w:r>
       <w:r>
         <w:rPr>
           <w:u w:val="single"/>
         </w:rPr>
-        <w:t>Short Term</w:t>
-      </w:r>
-      <w:proofErr w:type="gramEnd"/>
+        <w:t>LSTM</w:t>
+      </w:r>
       <w:r>
         <w:rPr>
           <w:u w:val="single"/>
         </w:rPr>
-        <w:t xml:space="preserve"> Memory (</w:t>
-      </w:r>
-      <w:r>
-        <w:rPr>
-          <w:u w:val="single"/>
-        </w:rPr>
-        <w:t>LSTM</w:t>
-      </w:r>
-      <w:r>
-        <w:rPr>
-          <w:u w:val="single"/>
-        </w:rPr>
         <w:t>)</w:t>
       </w:r>
       <w:r>
@@ -2546,11 +2257,7 @@
         <w:t xml:space="preserve"> recurrent neural network architecture (RNN). In an RNN the neurons are connected to themselves through time. As a result, the input </w:t>
       </w:r>
       <w:r>
-        <w:t xml:space="preserve">from a time instance </w:t>
-      </w:r>
-      <w:proofErr w:type="spellStart"/>
-      <w:r>
-        <w:t>t</w:t>
+        <w:t>from a time instance t</w:t>
       </w:r>
       <w:r>
         <w:rPr>
@@ -2558,7 +2265,6 @@
         </w:rPr>
         <w:t>i</w:t>
       </w:r>
-      <w:proofErr w:type="spellEnd"/>
       <w:r>
         <w:t xml:space="preserve"> </w:t>
       </w:r>
@@ -2672,15 +2378,7 @@
         <w:t xml:space="preserve">, because </w:t>
       </w:r>
       <w:r>
-        <w:t xml:space="preserve">it is able to determine the linear relationship between a dependent and </w:t>
-      </w:r>
-      <w:proofErr w:type="spellStart"/>
-      <w:r>
-        <w:t>n</w:t>
-      </w:r>
-      <w:proofErr w:type="spellEnd"/>
-      <w:r>
-        <w:t xml:space="preserve"> independent variables. </w:t>
+        <w:t xml:space="preserve">it is able to determine the linear relationship between a dependent and n independent variables. </w:t>
       </w:r>
       <w:r>
         <w:t xml:space="preserve">Linear Regression uses an Intercept </w:t>
@@ -2809,6 +2507,7 @@
           <w:id w:val="100228788"/>
           <w:citation/>
         </w:sdtPr>
+        <w:sdtEndPr/>
         <w:sdtContent>
           <w:r>
             <w:fldChar w:fldCharType="begin"/>
@@ -2927,15 +2626,7 @@
         <w:t>Precision</w:t>
       </w:r>
       <w:r>
-        <w:t xml:space="preserve"> expresses the proportion of how many classes were classified as positive, the </w:t>
-      </w:r>
-      <w:proofErr w:type="gramStart"/>
-      <w:r>
-        <w:t>actually are</w:t>
-      </w:r>
-      <w:proofErr w:type="gramEnd"/>
-      <w:r>
-        <w:t xml:space="preserve"> positive. </w:t>
+        <w:t xml:space="preserve"> expresses the proportion of how many classes were classified as positive, the actually are positive. </w:t>
       </w:r>
     </w:p>
     <w:p>
@@ -2947,15 +2638,7 @@
         <w:t>Recall</w:t>
       </w:r>
       <w:r>
-        <w:t xml:space="preserve"> refers to the percentage of total relevant results that were </w:t>
-      </w:r>
-      <w:proofErr w:type="gramStart"/>
-      <w:r>
-        <w:t>actually correctly</w:t>
-      </w:r>
-      <w:proofErr w:type="gramEnd"/>
-      <w:r>
-        <w:t xml:space="preserve"> classified. </w:t>
+        <w:t xml:space="preserve"> refers to the percentage of total relevant results that were actually correctly classified. </w:t>
       </w:r>
       <w:r>
         <w:t>Hence, it is a good metric to see if the model was able to find all relevant instances in a dataset.</w:t>
@@ -3023,17 +2706,7 @@
     </w:p>
     <w:p>
       <w:r>
-        <w:t xml:space="preserve">Since predicting time-series data is a regression problem the </w:t>
-      </w:r>
-      <w:proofErr w:type="spellStart"/>
-      <w:proofErr w:type="gramStart"/>
-      <w:r>
-        <w:t>well known</w:t>
-      </w:r>
-      <w:proofErr w:type="spellEnd"/>
-      <w:proofErr w:type="gramEnd"/>
-      <w:r>
-        <w:t xml:space="preserve"> evaluation methods mean absolute error (MAE) and root mean square error (RMSE) will be used</w:t>
+        <w:t>Since predicting time-series data is a regression problem the well known evaluation methods mean absolute error (MAE) and root mean square error (RMSE) will be used</w:t>
       </w:r>
       <w:r>
         <w:t xml:space="preserve"> </w:t>
@@ -5995,8 +5668,15 @@
               <w:r>
                 <w:rPr>
                   <w:noProof/>
+                  <w:lang w:val="de-DE"/>
                 </w:rPr>
-                <w:t xml:space="preserve">Siew, H. L., &amp; Nordin, J. (2012). Regression techniques for the prediction of stock price trend. </w:t>
+                <w:t xml:space="preserve">Siew, H. L., &amp; Nordin, J. (2012). </w:t>
+              </w:r>
+              <w:r>
+                <w:rPr>
+                  <w:noProof/>
+                </w:rPr>
+                <w:t xml:space="preserve">Regression techniques for the prediction of stock price trend. </w:t>
               </w:r>
               <w:r>
                 <w:rPr>

</xml_diff>

<commit_message>
Updates proposal. Exports proposal as pdf.
</commit_message>
<xml_diff>
--- a/Proposal/Proposal.docx
+++ b/Proposal/Proposal.docx
@@ -4,599 +4,477 @@
   <w:body>
     <w:p>
       <w:pPr>
-        <w:rPr>
-          <w:lang w:val="en-GB"/>
+        <w:pStyle w:val="Heading1"/>
+        <w:jc w:val="center"/>
+        <w:rPr>
+          <w:rFonts w:eastAsia="Arial"/>
         </w:rPr>
       </w:pPr>
-      <w:bookmarkStart w:id="0" w:name="_Hlk83649749"/>
-      <w:bookmarkEnd w:id="0"/>
     </w:p>
     <w:p>
       <w:pPr>
-        <w:rPr>
-          <w:lang w:val="en-GB"/>
+        <w:pStyle w:val="Heading1"/>
+        <w:jc w:val="center"/>
+        <w:rPr>
+          <w:rFonts w:eastAsia="Arial"/>
         </w:rPr>
       </w:pPr>
-      <w:r>
-        <w:rPr>
-          <w:lang w:val="en-GB"/>
-        </w:rPr>
-        <w:t xml:space="preserve">1: Can </w:t>
-      </w:r>
-      <w:r>
-        <w:rPr>
-          <w:lang w:val="en-GB"/>
-        </w:rPr>
-        <w:t>s</w:t>
-      </w:r>
-      <w:r>
-        <w:rPr>
-          <w:lang w:val="en-GB"/>
-        </w:rPr>
-        <w:t xml:space="preserve">entiment </w:t>
-      </w:r>
-      <w:r>
-        <w:rPr>
-          <w:lang w:val="en-GB"/>
-        </w:rPr>
-        <w:t>a</w:t>
-      </w:r>
-      <w:r>
-        <w:rPr>
-          <w:lang w:val="en-GB"/>
-        </w:rPr>
-        <w:t xml:space="preserve">nalysis of Reddit </w:t>
-      </w:r>
-      <w:r>
-        <w:rPr>
-          <w:lang w:val="en-GB"/>
-        </w:rPr>
-        <w:t>f</w:t>
-      </w:r>
-      <w:r>
-        <w:rPr>
-          <w:lang w:val="en-GB"/>
-        </w:rPr>
-        <w:t xml:space="preserve">orums </w:t>
-      </w:r>
-      <w:r>
-        <w:rPr>
-          <w:lang w:val="en-GB"/>
-        </w:rPr>
-        <w:t>b</w:t>
-      </w:r>
-      <w:r>
-        <w:rPr>
-          <w:lang w:val="en-GB"/>
-        </w:rPr>
-        <w:t xml:space="preserve">e </w:t>
-      </w:r>
-      <w:r>
-        <w:rPr>
-          <w:lang w:val="en-GB"/>
-        </w:rPr>
-        <w:t>u</w:t>
-      </w:r>
-      <w:r>
-        <w:rPr>
-          <w:lang w:val="en-GB"/>
-        </w:rPr>
-        <w:t xml:space="preserve">sed to </w:t>
-      </w:r>
-      <w:r>
-        <w:rPr>
-          <w:lang w:val="en-GB"/>
-        </w:rPr>
-        <w:t>p</w:t>
-      </w:r>
-      <w:r>
-        <w:rPr>
-          <w:lang w:val="en-GB"/>
-        </w:rPr>
-        <w:t xml:space="preserve">redict </w:t>
-      </w:r>
-      <w:r>
-        <w:rPr>
-          <w:lang w:val="en-GB"/>
-        </w:rPr>
-        <w:t>d</w:t>
-      </w:r>
-      <w:r>
-        <w:rPr>
-          <w:lang w:val="en-GB"/>
-        </w:rPr>
-        <w:t xml:space="preserve">aily </w:t>
-      </w:r>
-      <w:r>
-        <w:rPr>
-          <w:lang w:val="en-GB"/>
-        </w:rPr>
-        <w:t>c</w:t>
-      </w:r>
-      <w:r>
-        <w:rPr>
-          <w:lang w:val="en-GB"/>
-        </w:rPr>
-        <w:t xml:space="preserve">hanges </w:t>
-      </w:r>
-      <w:r>
-        <w:rPr>
-          <w:lang w:val="en-GB"/>
-        </w:rPr>
-        <w:t>of the stock price of selected securities?</w:t>
-      </w:r>
     </w:p>
     <w:p>
       <w:pPr>
-        <w:rPr>
-          <w:lang w:val="en-GB"/>
+        <w:pStyle w:val="Heading1"/>
+        <w:jc w:val="center"/>
+        <w:rPr>
+          <w:sz w:val="48"/>
+          <w:szCs w:val="48"/>
         </w:rPr>
       </w:pPr>
-    </w:p>
+      <w:r>
+        <w:rPr>
+          <w:rFonts w:eastAsia="Arial"/>
+          <w:sz w:val="48"/>
+          <w:szCs w:val="48"/>
+        </w:rPr>
+        <w:t>Proposal</w:t>
+      </w:r>
+    </w:p>
+    <w:p/>
     <w:p>
       <w:pPr>
-        <w:rPr>
-          <w:lang w:val="en-GB"/>
+        <w:ind w:left="708"/>
+        <w:rPr>
+          <w:rFonts w:cstheme="minorHAnsi"/>
         </w:rPr>
       </w:pPr>
       <w:r>
         <w:rPr>
-          <w:lang w:val="en-GB"/>
-        </w:rPr>
-        <w:t>2: Which sentiment analysis approach performs best on predefined key performance indicators, based on selected sentiment analysis methods?</w:t>
-      </w:r>
-    </w:p>
+          <w:noProof/>
+        </w:rPr>
+        <mc:AlternateContent>
+          <mc:Choice Requires="wpg">
+            <w:drawing>
+              <wp:inline distT="0" distB="0" distL="0" distR="0" wp14:anchorId="1B41E0E0" wp14:editId="495CAC0B">
+                <wp:extent cx="5400000" cy="6350"/>
+                <wp:effectExtent l="0" t="0" r="0" b="6350"/>
+                <wp:docPr id="4" name="Group 37229"/>
+                <wp:cNvGraphicFramePr>
+                  <a:graphicFrameLocks xmlns:a="http://schemas.openxmlformats.org/drawingml/2006/main"/>
+                </wp:cNvGraphicFramePr>
+                <a:graphic xmlns:a="http://schemas.openxmlformats.org/drawingml/2006/main">
+                  <a:graphicData uri="http://schemas.microsoft.com/office/word/2010/wordprocessingGroup">
+                    <wpg:wgp>
+                      <wpg:cNvGrpSpPr>
+                        <a:grpSpLocks/>
+                      </wpg:cNvGrpSpPr>
+                      <wpg:grpSpPr>
+                        <a:xfrm>
+                          <a:off x="0" y="0"/>
+                          <a:ext cx="5400000" cy="6350"/>
+                          <a:chOff x="0" y="0"/>
+                          <a:chExt cx="4696968" cy="6096"/>
+                        </a:xfrm>
+                      </wpg:grpSpPr>
+                      <wps:wsp>
+                        <wps:cNvPr id="11" name="Shape 46073"/>
+                        <wps:cNvSpPr/>
+                        <wps:spPr>
+                          <a:xfrm>
+                            <a:off x="0" y="0"/>
+                            <a:ext cx="4696968" cy="9144"/>
+                          </a:xfrm>
+                          <a:custGeom>
+                            <a:avLst/>
+                            <a:gdLst/>
+                            <a:ahLst/>
+                            <a:cxnLst/>
+                            <a:rect l="0" t="0" r="0" b="0"/>
+                            <a:pathLst>
+                              <a:path w="4696968" h="9144">
+                                <a:moveTo>
+                                  <a:pt x="0" y="0"/>
+                                </a:moveTo>
+                                <a:lnTo>
+                                  <a:pt x="4696968" y="0"/>
+                                </a:lnTo>
+                                <a:lnTo>
+                                  <a:pt x="4696968" y="9144"/>
+                                </a:lnTo>
+                                <a:lnTo>
+                                  <a:pt x="0" y="9144"/>
+                                </a:lnTo>
+                                <a:lnTo>
+                                  <a:pt x="0" y="0"/>
+                                </a:lnTo>
+                              </a:path>
+                            </a:pathLst>
+                          </a:custGeom>
+                          <a:ln w="0" cap="flat">
+                            <a:miter lim="127000"/>
+                          </a:ln>
+                        </wps:spPr>
+                        <wps:style>
+                          <a:lnRef idx="0">
+                            <a:srgbClr val="000000">
+                              <a:alpha val="0"/>
+                            </a:srgbClr>
+                          </a:lnRef>
+                          <a:fillRef idx="1">
+                            <a:srgbClr val="4471C4"/>
+                          </a:fillRef>
+                          <a:effectRef idx="0">
+                            <a:scrgbClr r="0" g="0" b="0"/>
+                          </a:effectRef>
+                          <a:fontRef idx="none"/>
+                        </wps:style>
+                        <wps:bodyPr/>
+                      </wps:wsp>
+                    </wpg:wgp>
+                  </a:graphicData>
+                </a:graphic>
+              </wp:inline>
+            </w:drawing>
+          </mc:Choice>
+          <mc:Fallback>
+            <w:pict>
+              <v:group w14:anchorId="28E6599B" id="Group 37229" o:spid="_x0000_s1026" style="width:425.2pt;height:.5pt;mso-position-horizontal-relative:char;mso-position-vertical-relative:line" coordsize="46969,60" o:gfxdata="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">
+                <v:shape id="Shape 46073" o:spid="_x0000_s1027" style="position:absolute;width:46969;height:91;visibility:visible;mso-wrap-style:square;v-text-anchor:top" coordsize="4696968,9144" o:gfxdata="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" path="m,l4696968,r,9144l,9144,,e" fillcolor="#4471c4" stroked="f" strokeweight="0">
+                  <v:stroke miterlimit="83231f" joinstyle="miter"/>
+                  <v:path arrowok="t" textboxrect="0,0,4696968,9144"/>
+                </v:shape>
+                <w10:anchorlock/>
+              </v:group>
+            </w:pict>
+          </mc:Fallback>
+        </mc:AlternateContent>
+      </w:r>
+    </w:p>
+    <w:p/>
     <w:p>
       <w:pPr>
-        <w:rPr>
-          <w:lang w:val="en-GB"/>
-        </w:rPr>
+        <w:jc w:val="center"/>
       </w:pPr>
-    </w:p>
+      <w:r>
+        <w:rPr>
+          <w:noProof/>
+        </w:rPr>
+        <w:drawing>
+          <wp:inline distT="0" distB="0" distL="0" distR="0" wp14:anchorId="03410475" wp14:editId="58606DD4">
+            <wp:extent cx="6154057" cy="3062514"/>
+            <wp:effectExtent l="0" t="0" r="0" b="0"/>
+            <wp:docPr id="59" name="Picture 59" descr="Logo, company name&#10;&#10;Description automatically generated"/>
+            <wp:cNvGraphicFramePr/>
+            <a:graphic xmlns:a="http://schemas.openxmlformats.org/drawingml/2006/main">
+              <a:graphicData uri="http://schemas.openxmlformats.org/drawingml/2006/picture">
+                <pic:pic xmlns:pic="http://schemas.openxmlformats.org/drawingml/2006/picture">
+                  <pic:nvPicPr>
+                    <pic:cNvPr id="59" name="Picture 59" descr="Logo, company name&#10;&#10;Description automatically generated"/>
+                    <pic:cNvPicPr/>
+                  </pic:nvPicPr>
+                  <pic:blipFill>
+                    <a:blip r:embed="rId6"/>
+                    <a:stretch>
+                      <a:fillRect/>
+                    </a:stretch>
+                  </pic:blipFill>
+                  <pic:spPr>
+                    <a:xfrm>
+                      <a:off x="0" y="0"/>
+                      <a:ext cx="6170423" cy="3070658"/>
+                    </a:xfrm>
+                    <a:prstGeom prst="rect">
+                      <a:avLst/>
+                    </a:prstGeom>
+                  </pic:spPr>
+                </pic:pic>
+              </a:graphicData>
+            </a:graphic>
+          </wp:inline>
+        </w:drawing>
+      </w:r>
+    </w:p>
+    <w:p/>
     <w:p>
       <w:pPr>
-        <w:rPr>
-          <w:lang w:val="en-GB"/>
+        <w:ind w:left="708"/>
+        <w:rPr>
+          <w:rFonts w:cstheme="minorHAnsi"/>
         </w:rPr>
       </w:pPr>
       <w:r>
         <w:rPr>
-          <w:lang w:val="en-GB"/>
-        </w:rPr>
-        <w:t>3: Which machine learning algorithm delivers the best predictive performance for changes in implied volatility in the options market of selected securities based on the sentiment analysis performed earlier?</w:t>
+          <w:noProof/>
+        </w:rPr>
+        <mc:AlternateContent>
+          <mc:Choice Requires="wpg">
+            <w:drawing>
+              <wp:inline distT="0" distB="0" distL="0" distR="0" wp14:anchorId="7A12D753" wp14:editId="3FDB752D">
+                <wp:extent cx="5400000" cy="6350"/>
+                <wp:effectExtent l="0" t="0" r="0" b="6350"/>
+                <wp:docPr id="12" name="Group 37230"/>
+                <wp:cNvGraphicFramePr>
+                  <a:graphicFrameLocks xmlns:a="http://schemas.openxmlformats.org/drawingml/2006/main"/>
+                </wp:cNvGraphicFramePr>
+                <a:graphic xmlns:a="http://schemas.openxmlformats.org/drawingml/2006/main">
+                  <a:graphicData uri="http://schemas.microsoft.com/office/word/2010/wordprocessingGroup">
+                    <wpg:wgp>
+                      <wpg:cNvGrpSpPr>
+                        <a:grpSpLocks/>
+                      </wpg:cNvGrpSpPr>
+                      <wpg:grpSpPr>
+                        <a:xfrm>
+                          <a:off x="0" y="0"/>
+                          <a:ext cx="5400000" cy="6350"/>
+                          <a:chOff x="0" y="0"/>
+                          <a:chExt cx="4696968" cy="6096"/>
+                        </a:xfrm>
+                      </wpg:grpSpPr>
+                      <wps:wsp>
+                        <wps:cNvPr id="13" name="Shape 46075"/>
+                        <wps:cNvSpPr/>
+                        <wps:spPr>
+                          <a:xfrm>
+                            <a:off x="0" y="0"/>
+                            <a:ext cx="4696968" cy="9144"/>
+                          </a:xfrm>
+                          <a:custGeom>
+                            <a:avLst/>
+                            <a:gdLst/>
+                            <a:ahLst/>
+                            <a:cxnLst/>
+                            <a:rect l="0" t="0" r="0" b="0"/>
+                            <a:pathLst>
+                              <a:path w="4696968" h="9144">
+                                <a:moveTo>
+                                  <a:pt x="0" y="0"/>
+                                </a:moveTo>
+                                <a:lnTo>
+                                  <a:pt x="4696968" y="0"/>
+                                </a:lnTo>
+                                <a:lnTo>
+                                  <a:pt x="4696968" y="9144"/>
+                                </a:lnTo>
+                                <a:lnTo>
+                                  <a:pt x="0" y="9144"/>
+                                </a:lnTo>
+                                <a:lnTo>
+                                  <a:pt x="0" y="0"/>
+                                </a:lnTo>
+                              </a:path>
+                            </a:pathLst>
+                          </a:custGeom>
+                          <a:ln w="0" cap="flat">
+                            <a:miter lim="127000"/>
+                          </a:ln>
+                        </wps:spPr>
+                        <wps:style>
+                          <a:lnRef idx="0">
+                            <a:srgbClr val="000000">
+                              <a:alpha val="0"/>
+                            </a:srgbClr>
+                          </a:lnRef>
+                          <a:fillRef idx="1">
+                            <a:srgbClr val="4471C4"/>
+                          </a:fillRef>
+                          <a:effectRef idx="0">
+                            <a:scrgbClr r="0" g="0" b="0"/>
+                          </a:effectRef>
+                          <a:fontRef idx="none"/>
+                        </wps:style>
+                        <wps:bodyPr anchor="ctr"/>
+                      </wps:wsp>
+                    </wpg:wgp>
+                  </a:graphicData>
+                </a:graphic>
+              </wp:inline>
+            </w:drawing>
+          </mc:Choice>
+          <mc:Fallback>
+            <w:pict>
+              <v:group w14:anchorId="5CEB5175" id="Group 37230" o:spid="_x0000_s1026" style="width:425.2pt;height:.5pt;mso-position-horizontal-relative:char;mso-position-vertical-relative:line" coordsize="46969,60" o:gfxdata="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">
+                <v:shape id="Shape 46075" o:spid="_x0000_s1027" style="position:absolute;width:46969;height:91;visibility:visible;mso-wrap-style:square;v-text-anchor:middle" coordsize="4696968,9144" o:gfxdata="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" path="m,l4696968,r,9144l,9144,,e" fillcolor="#4471c4" stroked="f" strokeweight="0">
+                  <v:stroke miterlimit="83231f" joinstyle="miter"/>
+                  <v:path arrowok="t" textboxrect="0,0,4696968,9144"/>
+                </v:shape>
+                <w10:anchorlock/>
+              </v:group>
+            </w:pict>
+          </mc:Fallback>
+        </mc:AlternateContent>
       </w:r>
     </w:p>
     <w:p>
       <w:pPr>
         <w:rPr>
-          <w:lang w:val="en-GB"/>
+          <w:rFonts w:eastAsia="Arial"/>
         </w:rPr>
       </w:pPr>
     </w:p>
     <w:p>
       <w:pPr>
         <w:rPr>
-          <w:lang w:val="en-GB"/>
+          <w:rFonts w:eastAsia="Arial"/>
+          <w:b/>
+          <w:bCs/>
         </w:rPr>
       </w:pPr>
-      <w:r>
-        <w:rPr>
-          <w:lang w:val="en-GB"/>
-        </w:rPr>
-        <w:t xml:space="preserve">4: How can </w:t>
-      </w:r>
-      <w:r>
-        <w:rPr>
-          <w:lang w:val="en-GB"/>
-        </w:rPr>
-        <w:t>the domain-specific language of</w:t>
-      </w:r>
-      <w:r>
-        <w:rPr>
-          <w:lang w:val="en-GB"/>
-        </w:rPr>
-        <w:t xml:space="preserve"> the reddit forum </w:t>
-      </w:r>
-      <w:r>
-        <w:rPr>
-          <w:lang w:val="en-GB"/>
-        </w:rPr>
-        <w:t>wallstreetbets</w:t>
-      </w:r>
-      <w:r>
-        <w:rPr>
-          <w:lang w:val="en-GB"/>
-        </w:rPr>
-        <w:t xml:space="preserve"> best be incorporated into sentiment analysis?</w:t>
-      </w:r>
     </w:p>
     <w:p>
       <w:pPr>
-        <w:rPr>
-          <w:lang w:val="en-GB"/>
+        <w:jc w:val="center"/>
+        <w:rPr>
+          <w:b/>
+          <w:bCs/>
         </w:rPr>
       </w:pPr>
     </w:p>
     <w:p>
       <w:pPr>
-        <w:rPr>
-          <w:lang w:val="en-GB"/>
+        <w:jc w:val="center"/>
+        <w:rPr>
+          <w:b/>
+          <w:bCs/>
         </w:rPr>
       </w:pPr>
       <w:r>
         <w:rPr>
-          <w:lang w:val="en-GB"/>
-        </w:rPr>
-        <w:t>I recommend writing your related work section in a manner that follows the structure of your research questions. This helps the reader to understand how your research questions are related to the literature and how your thesis contributes to the literature. Furthermore, it gives the thesis an organized feel, which tends to increase the grade for the form and presentation components of your thesis.</w:t>
+          <w:b/>
+          <w:bCs/>
+        </w:rPr>
+        <w:t>Student</w:t>
       </w:r>
     </w:p>
     <w:p>
       <w:pPr>
-        <w:rPr>
-          <w:lang w:val="en-GB"/>
-        </w:rPr>
+        <w:jc w:val="center"/>
       </w:pPr>
+      <w:r>
+        <w:t>Name: Stefan Winter</w:t>
+      </w:r>
     </w:p>
     <w:p>
       <w:pPr>
-        <w:rPr>
-          <w:lang w:val="en-GB"/>
+        <w:jc w:val="center"/>
+        <w:rPr>
+          <w:rFonts w:cstheme="minorHAnsi"/>
+          <w:color w:val="000000"/>
         </w:rPr>
       </w:pPr>
       <w:r>
-        <w:rPr>
-          <w:lang w:val="en-GB"/>
-        </w:rPr>
-        <w:t>Best,</w:t>
+        <w:t>Student number: 2067606</w:t>
       </w:r>
     </w:p>
     <w:p>
       <w:pPr>
-        <w:rPr>
-          <w:lang w:val="en-GB"/>
+        <w:jc w:val="center"/>
+        <w:rPr>
+          <w:rFonts w:eastAsia="Arial"/>
         </w:rPr>
       </w:pPr>
-      <w:r>
-        <w:rPr>
-          <w:lang w:val="en-GB"/>
-        </w:rPr>
-        <w:t>Peter.</w:t>
-      </w:r>
     </w:p>
     <w:p>
       <w:pPr>
-        <w:rPr>
-          <w:lang w:val="en-GB"/>
+        <w:jc w:val="center"/>
+        <w:rPr>
+          <w:rFonts w:eastAsia="Arial"/>
         </w:rPr>
       </w:pPr>
-      <w:r>
-        <w:rPr>
-          <w:lang w:val="en-GB"/>
-        </w:rPr>
-        <w:br w:type="page"/>
-      </w:r>
     </w:p>
     <w:p>
       <w:pPr>
-        <w:rPr>
-          <w:lang w:val="en-GB"/>
+        <w:jc w:val="center"/>
+        <w:rPr>
+          <w:b/>
+          <w:bCs/>
         </w:rPr>
       </w:pPr>
       <w:r>
         <w:rPr>
-          <w:lang w:val="en-GB"/>
-        </w:rPr>
-        <w:lastRenderedPageBreak/>
-        <w:t>Proposal</w:t>
+          <w:b/>
+          <w:bCs/>
+        </w:rPr>
+        <w:t>Thesis Supervisor</w:t>
       </w:r>
     </w:p>
     <w:p>
       <w:pPr>
-        <w:rPr>
-          <w:lang w:val="en-GB"/>
+        <w:jc w:val="center"/>
+        <w:rPr>
+          <w:color w:val="000000"/>
         </w:rPr>
       </w:pPr>
+      <w:r>
+        <w:rPr>
+          <w:rFonts w:eastAsia="Arial"/>
+        </w:rPr>
+        <w:t xml:space="preserve">Dr. </w:t>
+      </w:r>
+      <w:r>
+        <w:t>Peter Hendrix</w:t>
+      </w:r>
     </w:p>
     <w:p>
       <w:pPr>
-        <w:rPr>
-          <w:lang w:val="en-GB"/>
-        </w:rPr>
+        <w:jc w:val="center"/>
       </w:pPr>
-      <w:r>
-        <w:rPr>
-          <w:lang w:val="en-GB"/>
-        </w:rPr>
-        <w:t>What should be in the draft:</w:t>
-      </w:r>
     </w:p>
     <w:p>
       <w:pPr>
-        <w:rPr>
-          <w:lang w:val="en-GB"/>
-        </w:rPr>
+        <w:jc w:val="center"/>
       </w:pPr>
-      <w:r>
-        <w:rPr>
-          <w:lang w:val="en-GB"/>
-        </w:rPr>
-        <w:t>- Good idea of research</w:t>
-      </w:r>
     </w:p>
     <w:p>
       <w:pPr>
-        <w:rPr>
-          <w:lang w:val="en-GB"/>
+        <w:jc w:val="center"/>
+        <w:rPr>
+          <w:rFonts w:eastAsia="Calibri"/>
         </w:rPr>
       </w:pPr>
       <w:r>
         <w:rPr>
-          <w:lang w:val="en-GB"/>
-        </w:rPr>
-        <w:t>- How will it be approached</w:t>
+          <w:rFonts w:eastAsia="Calibri"/>
+        </w:rPr>
+        <w:t xml:space="preserve">School of Humanities and Digital </w:t>
+      </w:r>
+      <w:r>
+        <w:rPr>
+          <w:rFonts w:eastAsia="Calibri"/>
+        </w:rPr>
+        <w:t>S</w:t>
+      </w:r>
+      <w:r>
+        <w:rPr>
+          <w:rFonts w:eastAsia="Calibri"/>
+        </w:rPr>
+        <w:t>ciences</w:t>
       </w:r>
     </w:p>
     <w:p>
       <w:pPr>
-        <w:rPr>
-          <w:lang w:val="en-GB"/>
+        <w:jc w:val="center"/>
+        <w:rPr>
+          <w:color w:val="000000"/>
         </w:rPr>
       </w:pPr>
       <w:r>
         <w:rPr>
-          <w:lang w:val="en-GB"/>
-        </w:rPr>
-        <w:t>- Show that I have enough knowledge</w:t>
+          <w:rFonts w:eastAsia="Calibri"/>
+        </w:rPr>
+        <w:t>Tilburg University</w:t>
       </w:r>
     </w:p>
     <w:p>
       <w:pPr>
-        <w:rPr>
-          <w:lang w:val="en-GB"/>
+        <w:jc w:val="center"/>
+        <w:rPr>
+          <w:rFonts w:cstheme="minorHAnsi"/>
+          <w:color w:val="000000"/>
         </w:rPr>
       </w:pPr>
-    </w:p>
-    <w:p>
-      <w:pPr>
-        <w:rPr>
-          <w:lang w:val="en-GB"/>
-        </w:rPr>
-      </w:pPr>
-      <w:r>
-        <w:rPr>
-          <w:lang w:val="en-GB"/>
-        </w:rPr>
-        <w:t>Important points:</w:t>
-      </w:r>
-    </w:p>
-    <w:p>
-      <w:pPr>
-        <w:rPr>
-          <w:lang w:val="en-GB"/>
-        </w:rPr>
-      </w:pPr>
-      <w:r>
-        <w:rPr>
-          <w:lang w:val="en-GB"/>
-        </w:rPr>
-        <w:t>Motivate your thesis from both societal and a scientific perspective</w:t>
-      </w:r>
-    </w:p>
-    <w:p>
-      <w:pPr>
-        <w:rPr>
-          <w:lang w:val="en-GB"/>
-        </w:rPr>
-      </w:pPr>
-      <w:r>
-        <w:rPr>
-          <w:lang w:val="en-GB"/>
-        </w:rPr>
-        <w:t>Write the background section in a manner that is consistent with your rqs</w:t>
-      </w:r>
-    </w:p>
-    <w:p>
-      <w:pPr>
-        <w:rPr>
-          <w:lang w:val="en-GB"/>
-        </w:rPr>
-      </w:pPr>
-      <w:r>
-        <w:rPr>
-          <w:lang w:val="en-GB"/>
-        </w:rPr>
-        <w:t>Describe the exact methods you intend to use (which features, ML methods, etc.)</w:t>
-      </w:r>
-    </w:p>
-    <w:p>
-      <w:pPr>
-        <w:rPr>
-          <w:lang w:val="en-GB"/>
-        </w:rPr>
-      </w:pPr>
-    </w:p>
-    <w:p>
-      <w:pPr>
-        <w:rPr>
-          <w:lang w:val="en-GB"/>
-        </w:rPr>
-      </w:pPr>
-      <w:r>
-        <w:rPr>
-          <w:lang w:val="en-GB"/>
-        </w:rPr>
-        <w:t>Working plan: Make it very detailed (best: week by week plan).</w:t>
-      </w:r>
-    </w:p>
-    <w:p>
-      <w:pPr>
-        <w:rPr>
-          <w:lang w:val="en-GB"/>
-        </w:rPr>
-      </w:pPr>
-    </w:p>
-    <w:p>
-      <w:pPr>
-        <w:rPr>
-          <w:lang w:val="en-GB"/>
-        </w:rPr>
-      </w:pPr>
-      <w:r>
-        <w:rPr>
-          <w:lang w:val="en-GB"/>
-        </w:rPr>
-        <w:t>Prof. will not give feedback on the actual proposal until we actually submit it. He will only give feedback on the draft.</w:t>
-      </w:r>
-    </w:p>
-    <w:p>
-      <w:pPr>
-        <w:rPr>
-          <w:lang w:val="en-GB"/>
-        </w:rPr>
-      </w:pPr>
-    </w:p>
-    <w:p>
-      <w:pPr>
-        <w:rPr>
-          <w:lang w:val="en-GB"/>
-        </w:rPr>
-      </w:pPr>
-      <w:r>
-        <w:rPr>
-          <w:lang w:val="en-GB"/>
-        </w:rPr>
-        <w:t>Think about how you wanna evaluate the algorithms.</w:t>
-      </w:r>
-    </w:p>
-    <w:p>
-      <w:pPr>
-        <w:rPr>
-          <w:lang w:val="en-GB"/>
-        </w:rPr>
-      </w:pPr>
-    </w:p>
-    <w:p>
-      <w:pPr>
-        <w:rPr>
-          <w:lang w:val="en-GB"/>
-        </w:rPr>
-      </w:pPr>
-      <w:r>
-        <w:rPr>
-          <w:lang w:val="en-GB"/>
-        </w:rPr>
-        <w:t>Put the rqs in the project definition.</w:t>
-      </w:r>
-    </w:p>
-    <w:p>
-      <w:pPr>
-        <w:rPr>
-          <w:lang w:val="en-GB"/>
-        </w:rPr>
-      </w:pPr>
-    </w:p>
-    <w:p>
-      <w:pPr>
-        <w:rPr>
-          <w:lang w:val="en-GB"/>
-        </w:rPr>
-      </w:pPr>
-      <w:r>
-        <w:rPr>
-          <w:lang w:val="en-GB"/>
-        </w:rPr>
-        <w:t>We can write in I form. Some people have issues with that. Prof. will make sure that the second reader doesn’t complain about that.</w:t>
-      </w:r>
-    </w:p>
-    <w:p>
-      <w:pPr>
-        <w:rPr>
-          <w:lang w:val="en-GB"/>
-        </w:rPr>
-      </w:pPr>
-    </w:p>
-    <w:p/>
-    <w:p/>
-    <w:p>
-      <w:r>
-        <w:t>Outline</w:t>
-      </w:r>
-    </w:p>
-    <w:p>
-      <w:r>
-        <w:rPr>
-          <w:u w:val="single"/>
-        </w:rPr>
-        <w:t>Project Definition</w:t>
-      </w:r>
-      <w:r>
-        <w:t>: Provide a clear description of the problem you plan to address.</w:t>
-      </w:r>
-    </w:p>
-    <w:p>
-      <w:r>
-        <w:rPr>
-          <w:u w:val="single"/>
-        </w:rPr>
-        <w:t>Motivation</w:t>
-      </w:r>
-      <w:r>
-        <w:t>: Explain why this problem is worth addressing (scientific and societal).</w:t>
-      </w:r>
-    </w:p>
-    <w:p>
-      <w:r>
-        <w:rPr>
-          <w:u w:val="single"/>
-        </w:rPr>
-        <w:t>Background</w:t>
-      </w:r>
-      <w:r>
-        <w:t xml:space="preserve">: What is known in the scientific literature. At least five relevant sources. Sources must be recent, high quality and useful. </w:t>
-      </w:r>
-    </w:p>
-    <w:p>
-      <w:r>
-        <w:rPr>
-          <w:u w:val="single"/>
-        </w:rPr>
-        <w:t>Dataset Description</w:t>
-      </w:r>
-      <w:r>
-        <w:t>: Describe the dataset that is used.</w:t>
-      </w:r>
-    </w:p>
-    <w:p>
-      <w:r>
-        <w:rPr>
-          <w:u w:val="single"/>
-        </w:rPr>
-        <w:t>Algorithms and Software</w:t>
-      </w:r>
-      <w:r>
-        <w:t>: Which algorithms and software will be used? How will ML algorithms be evaluated? What is the baseline? How can ground-truth data labeled data be obtained? -&gt; So I can measure accuracy, precision, or some other metric.</w:t>
-      </w:r>
-    </w:p>
-    <w:p>
-      <w:r>
-        <w:rPr>
-          <w:u w:val="single"/>
-        </w:rPr>
-        <w:t>Evaluation Method</w:t>
-      </w:r>
-      <w:r>
-        <w:t>: How will the results be evaluated?</w:t>
-      </w:r>
-    </w:p>
-    <w:p>
-      <w:r>
-        <w:rPr>
-          <w:u w:val="single"/>
-        </w:rPr>
-        <w:t>Milestones and plan</w:t>
-      </w:r>
-      <w:r>
-        <w:t>: Sketch out some major intermediate milestones.</w:t>
+      <w:r>
+        <w:t>October</w:t>
+      </w:r>
+      <w:r>
+        <w:t xml:space="preserve"> 2021</w:t>
       </w:r>
     </w:p>
     <w:p/>
@@ -625,13 +503,37 @@
         <w:t xml:space="preserve"> online</w:t>
       </w:r>
       <w:r>
-        <w:t xml:space="preserve"> message boards. Ever since the internet found mainstream adaption, people joined those message boards to discuss about trading the stock market. Most recently the reddit forum wallstreetbets attracted a lot of interest and now counts over 10 million members.</w:t>
+        <w:t xml:space="preserve"> message boards. Ever since the internet found mainstream ad</w:t>
+      </w:r>
+      <w:r>
+        <w:t>o</w:t>
+      </w:r>
+      <w:r>
+        <w:t>ption, people joined those message boards to discuss trading the stock market. Most recently the reddit forum wallstreetbets attracted a lot of interest and now counts over 10 million members.</w:t>
       </w:r>
       <w:r>
         <w:t xml:space="preserve"> </w:t>
       </w:r>
       <w:r>
-        <w:t xml:space="preserve">In this subreddit, members discuss various investment ideas. However, most of those ideas are of a more speculative nature with members trying to get rich quick, oftentimes driven by derivatives. </w:t>
+        <w:t xml:space="preserve">In this subreddit, members </w:t>
+      </w:r>
+      <w:r>
+        <w:t>talk about</w:t>
+      </w:r>
+      <w:r>
+        <w:t xml:space="preserve"> various investment ideas. However, most of those ideas are of speculative nature with members trying to get rich quick, </w:t>
+      </w:r>
+      <w:r>
+        <w:t xml:space="preserve">usually by using risky </w:t>
+      </w:r>
+      <w:r>
+        <w:t>derivatives</w:t>
+      </w:r>
+      <w:r>
+        <w:t xml:space="preserve"> like stock options</w:t>
+      </w:r>
+      <w:r>
+        <w:t xml:space="preserve">. </w:t>
       </w:r>
       <w:r>
         <w:t xml:space="preserve">While the wallstreetbets community </w:t>
@@ -652,10 +554,26 @@
         <w:t>its</w:t>
       </w:r>
       <w:r>
-        <w:t xml:space="preserve"> media attention in 2021 due to a short-squeeze of the GameStop (GME) stock that drove the stock price up several hundred percent. </w:t>
-      </w:r>
-      <w:r>
-        <w:t>However, it was not the rapid price appreciation that amazed market participants. Instead, it was the unprecedented decentralized and coordinated buying of Gamestop shares by members of the wallstreetbets community that attracted attention.</w:t>
+        <w:t xml:space="preserve"> media attention in 2021 due to a </w:t>
+      </w:r>
+      <w:proofErr w:type="gramStart"/>
+      <w:r>
+        <w:t>short-squeeze</w:t>
+      </w:r>
+      <w:proofErr w:type="gramEnd"/>
+      <w:r>
+        <w:t xml:space="preserve"> of the GameStop (GME) stock that drove the stock price up several hundred percent. </w:t>
+      </w:r>
+      <w:r>
+        <w:t xml:space="preserve">However, it was not the rapid price appreciation that amazed market participants. Instead, it was the unprecedented decentralized and coordinated buying of </w:t>
+      </w:r>
+      <w:proofErr w:type="spellStart"/>
+      <w:r>
+        <w:t>Gamestop</w:t>
+      </w:r>
+      <w:proofErr w:type="spellEnd"/>
+      <w:r>
+        <w:t xml:space="preserve"> shares by members of the wallstreetbets community that attracted attention.</w:t>
       </w:r>
       <w:r>
         <w:t xml:space="preserve"> </w:t>
@@ -740,13 +658,28 @@
         <w:t>s</w:t>
       </w:r>
       <w:r>
-        <w:t xml:space="preserve"> did not consider Reddit as a platform that can have such a big impact on the financial markets and has hence </w:t>
+        <w:t xml:space="preserve"> did not consider Reddit as a platform that </w:t>
+      </w:r>
+      <w:r>
+        <w:t>could</w:t>
+      </w:r>
+      <w:r>
+        <w:t xml:space="preserve"> have such a big impact on the financial markets</w:t>
+      </w:r>
+      <w:r>
+        <w:t xml:space="preserve">. As a result, the site has </w:t>
       </w:r>
       <w:r>
         <w:t xml:space="preserve">mostly </w:t>
       </w:r>
       <w:r>
-        <w:t xml:space="preserve">been ignored </w:t>
+        <w:t xml:space="preserve">been </w:t>
+      </w:r>
+      <w:r>
+        <w:t xml:space="preserve">ignored </w:t>
+      </w:r>
+      <w:r>
+        <w:t xml:space="preserve">in their research </w:t>
       </w:r>
       <w:sdt>
         <w:sdtPr>
@@ -785,13 +718,31 @@
         <w:t>Hence, this Master thesis will</w:t>
       </w:r>
       <w:r>
-        <w:t xml:space="preserve"> focus on the “meme stock” driven investor sentiment of the </w:t>
+        <w:t xml:space="preserve"> focus on the </w:t>
+      </w:r>
+      <w:r>
+        <w:rPr>
+          <w:i/>
+          <w:iCs/>
+        </w:rPr>
+        <w:t>“meme stock”</w:t>
+      </w:r>
+      <w:r>
+        <w:t xml:space="preserve"> driven investor sentiment of the </w:t>
       </w:r>
       <w:r>
         <w:t>wallstreetbets</w:t>
       </w:r>
       <w:r>
-        <w:t xml:space="preserve"> subreddit. By performing sentiment analysis on the aforementioned forum, it is assumed to be able to predict </w:t>
+        <w:t xml:space="preserve"> subreddit. By performing sentiment analysis on the </w:t>
+      </w:r>
+      <w:proofErr w:type="gramStart"/>
+      <w:r>
+        <w:t>aforementioned forum</w:t>
+      </w:r>
+      <w:proofErr w:type="gramEnd"/>
+      <w:r>
+        <w:t xml:space="preserve">, it is assumed to be able to predict </w:t>
       </w:r>
       <w:r>
         <w:t xml:space="preserve">daily </w:t>
@@ -829,12 +780,27 @@
         <w:t>to</w:t>
       </w:r>
       <w:r>
-        <w:t xml:space="preserve"> best incorporate domain-specific language that is commonly used on </w:t>
+        <w:t xml:space="preserve"> best incorporate domain-specific language</w:t>
+      </w:r>
+      <w:r>
+        <w:t>,</w:t>
+      </w:r>
+      <w:r>
+        <w:t xml:space="preserve"> </w:t>
+      </w:r>
+      <w:r>
+        <w:t>which</w:t>
+      </w:r>
+      <w:r>
+        <w:t xml:space="preserve"> is commonly used on </w:t>
       </w:r>
       <w:r>
         <w:t>wallstreetbets</w:t>
       </w:r>
       <w:r>
+        <w:t>,</w:t>
+      </w:r>
+      <w:r>
         <w:t xml:space="preserve"> into the sentiment analysis.</w:t>
       </w:r>
       <w:r>
@@ -954,18 +920,24 @@
         <w:rPr>
           <w:lang w:val="en-GB"/>
         </w:rPr>
-        <w:t xml:space="preserve">hanges </w:t>
+        <w:t>hanges</w:t>
       </w:r>
       <w:r>
         <w:rPr>
           <w:lang w:val="en-GB"/>
         </w:rPr>
-        <w:t>of the stock price</w:t>
+        <w:t xml:space="preserve"> in</w:t>
       </w:r>
       <w:r>
         <w:rPr>
           <w:lang w:val="en-GB"/>
         </w:rPr>
+        <w:t xml:space="preserve"> the stock price</w:t>
+      </w:r>
+      <w:r>
+        <w:rPr>
+          <w:lang w:val="en-GB"/>
+        </w:rPr>
         <w:t>s</w:t>
       </w:r>
       <w:r>
@@ -1030,7 +1002,21 @@
         <w:rPr>
           <w:lang w:val="en-GB"/>
         </w:rPr>
-        <w:t xml:space="preserve"> the reddit forum WallStreetBets best be incorporated into sentiment analysis?</w:t>
+        <w:t xml:space="preserve"> the reddit forum </w:t>
+      </w:r>
+      <w:proofErr w:type="spellStart"/>
+      <w:r>
+        <w:rPr>
+          <w:lang w:val="en-GB"/>
+        </w:rPr>
+        <w:t>WallStreetBets</w:t>
+      </w:r>
+      <w:proofErr w:type="spellEnd"/>
+      <w:r>
+        <w:rPr>
+          <w:lang w:val="en-GB"/>
+        </w:rPr>
+        <w:t xml:space="preserve"> best be incorporated into sentiment analysis?</w:t>
       </w:r>
     </w:p>
     <w:p>
@@ -1056,7 +1042,13 @@
         <w:rPr>
           <w:lang w:val="en-GB"/>
         </w:rPr>
-        <w:t xml:space="preserve">: Which machine learning algorithm delivers the best predictive performance for changes in </w:t>
+        <w:t xml:space="preserve">: Which machine learning algorithm delivers the best predictive performance for changes </w:t>
+      </w:r>
+      <w:r>
+        <w:rPr>
+          <w:lang w:val="en-GB"/>
+        </w:rPr>
+        <w:t xml:space="preserve">in </w:t>
       </w:r>
       <w:r>
         <w:rPr>
@@ -1103,7 +1095,7 @@
     </w:p>
     <w:p>
       <w:r>
-        <w:t>Since the the wallstreetbets subreddit has become very popular just recently, there is little academic research about the impact of the community on financial markets so far. This thesis not only tries to shine some light on this novel challenge, but also tries to put forward some methods that can be used to perform sentiment analysis</w:t>
+        <w:t>Since the wallstreetbets subreddit has become very popular just recently, there is little academic research about the impact of the community on financial markets so far. This thesis not only tries to shine some light on this novel challenge, but also tries to put forward some methods that can be used to perform sentiment analysis</w:t>
       </w:r>
       <w:r>
         <w:t xml:space="preserve">. The obtained sentiment will then </w:t>
@@ -1112,7 +1104,11 @@
         <w:t xml:space="preserve">be used to </w:t>
       </w:r>
       <w:r>
-        <w:t xml:space="preserve">explore if it is possible to predict daily changes in stock prices. </w:t>
+        <w:t xml:space="preserve">explore if it is possible to </w:t>
+      </w:r>
+      <w:r>
+        <w:lastRenderedPageBreak/>
+        <w:t xml:space="preserve">predict daily changes in stock prices. </w:t>
       </w:r>
       <w:r>
         <w:t xml:space="preserve">As a result, this </w:t>
@@ -1121,17 +1117,19 @@
         <w:t xml:space="preserve">thesis </w:t>
       </w:r>
       <w:r>
-        <w:t xml:space="preserve">can hopefully </w:t>
-      </w:r>
-      <w:r>
-        <w:t xml:space="preserve">contribute </w:t>
-      </w:r>
-      <w:r>
-        <w:t xml:space="preserve">some new </w:t>
-      </w:r>
-      <w:r>
-        <w:lastRenderedPageBreak/>
-        <w:t>insights to the currently very limited research with regards to the impact of wallstreetbets on financial markets.</w:t>
+        <w:t xml:space="preserve">hopefully </w:t>
+      </w:r>
+      <w:r>
+        <w:t>contribute</w:t>
+      </w:r>
+      <w:r>
+        <w:t>s</w:t>
+      </w:r>
+      <w:r>
+        <w:t xml:space="preserve"> </w:t>
+      </w:r>
+      <w:r>
+        <w:t>some new insights to the currently very limited research with regards to the impact of wallstreetbets on financial markets.</w:t>
       </w:r>
     </w:p>
     <w:p/>
@@ -1168,13 +1166,29 @@
         <w:t xml:space="preserve">also </w:t>
       </w:r>
       <w:r>
-        <w:t>been negatively impacted by the recent short-squeezes. While it might seem noble to root for individuals who try to force large funds out of their positions at big losses, it is easy to forget that many of those funds manage money for charitable endowment</w:t>
+        <w:t xml:space="preserve">been negatively impacted by the recent </w:t>
+      </w:r>
+      <w:proofErr w:type="gramStart"/>
+      <w:r>
+        <w:t>short-squeezes</w:t>
+      </w:r>
+      <w:proofErr w:type="gramEnd"/>
+      <w:r>
+        <w:t>. While it might seem noble to root for individuals who try to force large funds out of their positions at big losses, it is easy to forget that many of those funds manage money for charitable endowment</w:t>
       </w:r>
       <w:r>
         <w:t>s</w:t>
       </w:r>
       <w:r>
-        <w:t>, pensions and others.</w:t>
+        <w:t xml:space="preserve">, </w:t>
+      </w:r>
+      <w:proofErr w:type="gramStart"/>
+      <w:r>
+        <w:t>pensions</w:t>
+      </w:r>
+      <w:proofErr w:type="gramEnd"/>
+      <w:r>
+        <w:t xml:space="preserve"> and others.</w:t>
       </w:r>
       <w:r>
         <w:t xml:space="preserve"> Furthermore</w:t>
@@ -1271,7 +1285,15 @@
         <w:t>price</w:t>
       </w:r>
       <w:r>
-        <w:t xml:space="preserve"> to sentiment is significant and that market activity is related to activity of the message board</w:t>
+        <w:t xml:space="preserve"> to sentiment is </w:t>
+      </w:r>
+      <w:proofErr w:type="gramStart"/>
+      <w:r>
+        <w:t>significant</w:t>
+      </w:r>
+      <w:proofErr w:type="gramEnd"/>
+      <w:r>
+        <w:t xml:space="preserve"> and that market activity is related to activity of the message board</w:t>
       </w:r>
       <w:r>
         <w:t>s</w:t>
@@ -1357,7 +1379,7 @@
         <w:t xml:space="preserve">try to </w:t>
       </w:r>
       <w:r>
-        <w:t xml:space="preserve">establish a foundation for future research of sentiment analysis derived from Reddit on the stock market in, what they believe, to be the first paper on that topic. They try to </w:t>
+        <w:t xml:space="preserve">establish a foundation for future research of sentiment analysis derived from Reddit on the stock market in what they believe to be the first paper on that topic. They try to </w:t>
       </w:r>
       <w:r>
         <w:t xml:space="preserve">uncover if specific emotions, such as </w:t>
@@ -1376,7 +1398,23 @@
         <w:t xml:space="preserve"> of comments on reddit posts </w:t>
       </w:r>
       <w:r>
-        <w:t xml:space="preserve">impacts intraday returns of a specific stock. They conclude that the impact of tone, as well as the number of comments do have an impact on returns. However, they show that the number of comments are not related to sentiment. Instead, it is the number of comments that is posted within an hour that has the biggest effect on one minute changes in the stock price. Furthermore, the paper shows that one the emotions </w:t>
+        <w:t xml:space="preserve">impacts intraday returns of a specific stock. They conclude that the impact of tone, as well as the number of comments do have an impact on returns. However, they show that the number of comments </w:t>
+      </w:r>
+      <w:proofErr w:type="gramStart"/>
+      <w:r>
+        <w:t>are</w:t>
+      </w:r>
+      <w:proofErr w:type="gramEnd"/>
+      <w:r>
+        <w:t xml:space="preserve"> not related to sentiment. Instead, it is the number of comments that is posted within an hour that has the biggest effect on </w:t>
+      </w:r>
+      <w:proofErr w:type="gramStart"/>
+      <w:r>
+        <w:t>one minute</w:t>
+      </w:r>
+      <w:proofErr w:type="gramEnd"/>
+      <w:r>
+        <w:t xml:space="preserve"> changes in the stock price. Furthermore, the paper shows that the emotions </w:t>
       </w:r>
       <w:r>
         <w:rPr>
@@ -1396,7 +1434,15 @@
         <w:t>Surprise</w:t>
       </w:r>
       <w:r>
-        <w:t xml:space="preserve"> have a significant impact on the gamestop 1-minute stock price. The </w:t>
+        <w:t xml:space="preserve"> have a significant impact on the </w:t>
+      </w:r>
+      <w:proofErr w:type="spellStart"/>
+      <w:r>
+        <w:t>gamestop</w:t>
+      </w:r>
+      <w:proofErr w:type="spellEnd"/>
+      <w:r>
+        <w:t xml:space="preserve"> 1-minute stock price. The </w:t>
       </w:r>
       <w:r>
         <w:rPr>
@@ -1406,7 +1452,15 @@
         <w:t>Happy</w:t>
       </w:r>
       <w:r>
-        <w:t xml:space="preserve"> sentiment does not show a significant impact on 1-minute price changes, however, a causality test showed a link between the </w:t>
+        <w:t xml:space="preserve"> sentiment does not show a significant impact on 1-minute price </w:t>
+      </w:r>
+      <w:proofErr w:type="gramStart"/>
+      <w:r>
+        <w:t>changes,</w:t>
+      </w:r>
+      <w:proofErr w:type="gramEnd"/>
+      <w:r>
+        <w:t xml:space="preserve"> however, a causality test showed a link between the </w:t>
       </w:r>
       <w:r>
         <w:rPr>
@@ -1507,28 +1561,65 @@
           <w:i/>
           <w:iCs/>
         </w:rPr>
-        <w:t>is, the, a</w:t>
-      </w:r>
-      <w:r>
-        <w:t xml:space="preserve"> and other common words. Furthermore, special characters such as </w:t>
-      </w:r>
+        <w:t xml:space="preserve">is, the, </w:t>
+      </w:r>
+      <w:proofErr w:type="gramStart"/>
       <w:r>
         <w:rPr>
           <w:i/>
           <w:iCs/>
         </w:rPr>
-        <w:t xml:space="preserve">@ </w:t>
-      </w:r>
-      <w:r>
-        <w:t xml:space="preserve">or deleting urls. Furthermore, it is proposed to change the text to lowercase. As a final step, they propose </w:t>
+        <w:t>a</w:t>
+      </w:r>
+      <w:r>
+        <w:t xml:space="preserve"> and</w:t>
+      </w:r>
+      <w:proofErr w:type="gramEnd"/>
+      <w:r>
+        <w:t xml:space="preserve"> other common words. Furthermore, special characters such as </w:t>
       </w:r>
       <w:r>
         <w:rPr>
           <w:i/>
           <w:iCs/>
         </w:rPr>
+        <w:t xml:space="preserve">@ </w:t>
+      </w:r>
+      <w:r>
+        <w:t xml:space="preserve">and </w:t>
+      </w:r>
+      <w:proofErr w:type="spellStart"/>
+      <w:r>
+        <w:t>urls</w:t>
+      </w:r>
+      <w:proofErr w:type="spellEnd"/>
+      <w:r>
+        <w:t xml:space="preserve"> should be removed</w:t>
+      </w:r>
+      <w:r>
+        <w:t xml:space="preserve">. </w:t>
+      </w:r>
+      <w:r>
+        <w:t>Additionally</w:t>
+      </w:r>
+      <w:r>
+        <w:t xml:space="preserve">, it is proposed to change the text to lowercase. As </w:t>
+      </w:r>
+      <w:r>
+        <w:t>the</w:t>
+      </w:r>
+      <w:r>
+        <w:t xml:space="preserve"> final step, they propose </w:t>
+      </w:r>
+      <w:proofErr w:type="spellStart"/>
+      <w:r>
+        <w:rPr>
+          <w:i/>
+          <w:iCs/>
+        </w:rPr>
         <w:t>lemmantization</w:t>
       </w:r>
+      <w:proofErr w:type="spellEnd"/>
       <w:r>
         <w:t xml:space="preserve">. </w:t>
       </w:r>
@@ -1605,13 +1696,43 @@
     <w:p/>
     <w:p>
       <w:r>
-        <w:t>Since the wallstreetbets community uses many domain-specific words, those words also need to be accounted for. Since those words with strong positive or negative sentiments are used</w:t>
-      </w:r>
-      <w:r>
-        <w:t xml:space="preserve"> quite often</w:t>
-      </w:r>
-      <w:r>
-        <w:t xml:space="preserve">, it is very important to identify those word’s polarity for determining the semantic orientation. One way to handle domain-specific words, is by having a dictionary that is customized for those words. </w:t>
+        <w:t>Since the wallstreetbets community uses many domain-specific words, those words also need to be accounted for. Since th</w:t>
+      </w:r>
+      <w:r>
+        <w:t>e</w:t>
+      </w:r>
+      <w:r>
+        <w:t xml:space="preserve">se </w:t>
+      </w:r>
+      <w:r>
+        <w:t xml:space="preserve">typically are </w:t>
+      </w:r>
+      <w:r>
+        <w:t xml:space="preserve">words with strong positive or negative sentiments </w:t>
+      </w:r>
+      <w:r>
+        <w:t xml:space="preserve">and </w:t>
+      </w:r>
+      <w:r>
+        <w:t>quite often</w:t>
+      </w:r>
+      <w:r>
+        <w:t xml:space="preserve"> used</w:t>
+      </w:r>
+      <w:r>
+        <w:t>, it is very important to identify th</w:t>
+      </w:r>
+      <w:r>
+        <w:t>e</w:t>
+      </w:r>
+      <w:r>
+        <w:t>se word</w:t>
+      </w:r>
+      <w:r>
+        <w:t>s</w:t>
+      </w:r>
+      <w:r>
+        <w:t xml:space="preserve">’ polarity for determining the semantic orientation. One way to handle domain-specific words, is by having a dictionary that is customized for those words. </w:t>
       </w:r>
       <w:r>
         <w:t xml:space="preserve">This dictionary can then be searched for finding and scoring the sentiment of the word </w:t>
@@ -1644,7 +1765,15 @@
         </w:sdtContent>
       </w:sdt>
       <w:r>
-        <w:t xml:space="preserve">. Other research deviates from the aforementioned dictionary based approach. Instead, they examine how deep learning methods can be used to automatically detect and identify domain-specific words from sentences. By doing so it is assumed that the algorithm can not only detect whether domain-specific words are used (sentence-level detection), but also to identify the exact position of the term in the sentence (token-level identification). </w:t>
+        <w:t xml:space="preserve">. Other research deviates from the aforementioned </w:t>
+      </w:r>
+      <w:proofErr w:type="gramStart"/>
+      <w:r>
+        <w:t>dictionary based</w:t>
+      </w:r>
+      <w:proofErr w:type="gramEnd"/>
+      <w:r>
+        <w:t xml:space="preserve"> approach. Instead, they examine how deep learning methods can be used to automatically detect and identify domain-specific words from sentences. By doing so it is assumed that the algorithm can not only detect whether domain-specific words are used (sentence-level detection), but also to identify the exact position of the term in the sentence (token-level identification). </w:t>
       </w:r>
       <w:r>
         <w:t>Hence,</w:t>
@@ -1653,7 +1782,19 @@
         <w:t xml:space="preserve"> it is possible to detect new meanings of words in an already existing dictionary. In addition, this approach also allows to classify newly created words, that do not yet exist in a dictionary.</w:t>
       </w:r>
       <w:r>
-        <w:t xml:space="preserve"> This can be achieved, by having models that formulate domain-specific word detection as a sequence-labelling task. It is shown in experiments, that the flexibility of a part of speech feature is best to detect domain-specific words. </w:t>
+        <w:t xml:space="preserve"> This can be achieved, by having models that formulate domain-specific word detection as a sequence-labelling task. It is shown in experiments, that the flexibility of a part of speech feature </w:t>
+      </w:r>
+      <w:r>
+        <w:t xml:space="preserve">performs </w:t>
+      </w:r>
+      <w:r>
+        <w:t xml:space="preserve">best </w:t>
+      </w:r>
+      <w:r>
+        <w:t xml:space="preserve">in detecting </w:t>
+      </w:r>
+      <w:r>
+        <w:t xml:space="preserve">domain-specific words. </w:t>
       </w:r>
       <w:r>
         <w:t xml:space="preserve">That is because domain-specific words often entail a structured part of speech transformation of existing syntactic uses of words. Novel domain-specific tokens can be learnt, by understanding the contextual structure within a sentence. Those out-of-vocabulary tokens can be learnt in the hidden layers of LSTMs </w:t>
@@ -1754,7 +1895,15 @@
         </w:sdtContent>
       </w:sdt>
       <w:r>
-        <w:t xml:space="preserve"> introduce SLANGZY, an algorithm that uses a mathematical “slang” factor to better judge social-media word definitions found in the Urban Dictionary, which is the largest crowd-sources slang dictionary available on the internet. The research shows that SLANGZY succeeds in normalizing the unstructured meanings of internet jargon in the Urban Dictionary. Hence, the algorithm can be provide more accurate meanings of non-standard words.</w:t>
+        <w:t xml:space="preserve"> introduce SLANGZY, an algorithm that uses a mathematical “slang” factor to better judge social-media word definitions found in the Urban Dictionary, which is the largest crowd-sources slang dictionary available on the internet. The research shows that SLANGZY succeeds in normalizing the unstructured meanings of internet jargon in the Urban Dictionary. Hence, the algorithm can be </w:t>
+      </w:r>
+      <w:proofErr w:type="gramStart"/>
+      <w:r>
+        <w:t>provide</w:t>
+      </w:r>
+      <w:proofErr w:type="gramEnd"/>
+      <w:r>
+        <w:t xml:space="preserve"> more accurate meanings of non-standard words.</w:t>
       </w:r>
     </w:p>
     <w:p/>
@@ -1776,13 +1925,27 @@
         <w:t>First, t</w:t>
       </w:r>
       <w:r>
-        <w:t xml:space="preserve">o perform sentiment analysis, posts from wallstreetbets need to be mined. </w:t>
-      </w:r>
-      <w:r>
-        <w:t>Second, i</w:t>
-      </w:r>
-      <w:r>
-        <w:t>n order to predict the stock prices of selected securities, the stock prices need to be accessed. Both datasets will be explained in the following section.</w:t>
+        <w:t xml:space="preserve">o perform sentiment analysis, posts from wallstreetbets need to be </w:t>
+      </w:r>
+      <w:r>
+        <w:t>obtained</w:t>
+      </w:r>
+      <w:r>
+        <w:t xml:space="preserve">. </w:t>
+      </w:r>
+      <w:r>
+        <w:t xml:space="preserve">Second, </w:t>
+      </w:r>
+      <w:proofErr w:type="gramStart"/>
+      <w:r>
+        <w:t>i</w:t>
+      </w:r>
+      <w:r>
+        <w:t>n order to</w:t>
+      </w:r>
+      <w:proofErr w:type="gramEnd"/>
+      <w:r>
+        <w:t xml:space="preserve"> predict the stock prices of selected securities, the stock prices need to be accessed. Both datasets will be explained in the following section.</w:t>
       </w:r>
     </w:p>
     <w:p/>
@@ -1819,10 +1982,34 @@
         <w:t xml:space="preserve"> the strict limits</w:t>
       </w:r>
       <w:r>
-        <w:t>. Pushshift is maintained by the /r/datasets mod team.</w:t>
-      </w:r>
-      <w:r>
-        <w:t xml:space="preserve"> The FAQ on the pushshift subreddit states, that pushshift data is best used to:</w:t>
+        <w:t xml:space="preserve">. </w:t>
+      </w:r>
+      <w:proofErr w:type="spellStart"/>
+      <w:r>
+        <w:t>Pushshift</w:t>
+      </w:r>
+      <w:proofErr w:type="spellEnd"/>
+      <w:r>
+        <w:t xml:space="preserve"> is maintained by the /r/datasets mod team.</w:t>
+      </w:r>
+      <w:r>
+        <w:t xml:space="preserve"> The FAQ on the </w:t>
+      </w:r>
+      <w:proofErr w:type="spellStart"/>
+      <w:r>
+        <w:t>pushshift</w:t>
+      </w:r>
+      <w:proofErr w:type="spellEnd"/>
+      <w:r>
+        <w:t xml:space="preserve"> subreddit states, that </w:t>
+      </w:r>
+      <w:proofErr w:type="spellStart"/>
+      <w:r>
+        <w:t>pushshift</w:t>
+      </w:r>
+      <w:proofErr w:type="spellEnd"/>
+      <w:r>
+        <w:t xml:space="preserve"> data is best used to:</w:t>
       </w:r>
     </w:p>
     <w:p>
@@ -1875,14 +2062,43 @@
     </w:p>
     <w:p/>
     <w:p>
-      <w:r>
-        <w:t>Pushshift copies data from reddit at the time it is posted. Since Pushshift uses the document</w:t>
+      <w:proofErr w:type="spellStart"/>
+      <w:r>
+        <w:t>Pushshift</w:t>
+      </w:r>
+      <w:proofErr w:type="spellEnd"/>
+      <w:r>
+        <w:t xml:space="preserve"> copies data from reddit at the time it is posted. Since </w:t>
+      </w:r>
+      <w:proofErr w:type="spellStart"/>
+      <w:r>
+        <w:t>Pushshift</w:t>
+      </w:r>
+      <w:proofErr w:type="spellEnd"/>
+      <w:r>
+        <w:t xml:space="preserve"> uses the document</w:t>
       </w:r>
       <w:r>
         <w:t>-</w:t>
       </w:r>
       <w:r>
-        <w:t xml:space="preserve">based database Elastic, it is extremely fast to query data. However, currently Pushshift does not regularly update certain metadata, such as scores, edits to a submission’s text or comments. Hence, there might be some minor inconsistencies of what is shown on reddit and what is in the database. To access the Pushshift API, I used an API wrapper called PMAW. </w:t>
+        <w:t xml:space="preserve">based database Elastic, it is extremely fast to query data. However, currently </w:t>
+      </w:r>
+      <w:proofErr w:type="spellStart"/>
+      <w:r>
+        <w:t>Pushshift</w:t>
+      </w:r>
+      <w:proofErr w:type="spellEnd"/>
+      <w:r>
+        <w:t xml:space="preserve"> does not regularly update certain metadata, such as scores, edits to a submission’s text or comments. Hence, there might be some minor inconsistencies of what is shown on reddit and what is in the database. To access the </w:t>
+      </w:r>
+      <w:proofErr w:type="spellStart"/>
+      <w:r>
+        <w:t>Pushshift</w:t>
+      </w:r>
+      <w:proofErr w:type="spellEnd"/>
+      <w:r>
+        <w:t xml:space="preserve"> API, I used an API wrapper called PMAW. </w:t>
       </w:r>
       <w:r>
         <w:t>Since requests are I/O-bound, PMAW is multithreaded. Hence requests can be run asynchronously which allows the data to be loaded much faster.</w:t>
@@ -1951,7 +2167,13 @@
     <w:p/>
     <w:p>
       <w:r>
-        <w:t xml:space="preserve">The query returns 89 columns. Most of which, however, can be dropped since they either aren’t useful or contain no data. The most important columns are the number of columns, the title of the post and the content of the post. Emoticons are also included in the </w:t>
+        <w:t xml:space="preserve">The query returns 89 columns. Most of which, however, can be dropped since they either aren’t useful or contain no data. The most important columns are the number of </w:t>
+      </w:r>
+      <w:r>
+        <w:t>comments</w:t>
+      </w:r>
+      <w:r>
+        <w:t xml:space="preserve">, the title of the post and the content of the post. Emoticons are also included in the </w:t>
       </w:r>
       <w:r>
         <w:t xml:space="preserve">content </w:t>
@@ -1979,10 +2201,29 @@
         <w:t>The stock market data is obtained from</w:t>
       </w:r>
       <w:r>
-        <w:t xml:space="preserve"> yahoo finance, using a package called yfinance. The data can </w:t>
-      </w:r>
-      <w:r>
-        <w:t>downloaded by providing the ticker symbol, the start date and the end date for the query.</w:t>
+        <w:t xml:space="preserve"> yahoo finance, using a package called </w:t>
+      </w:r>
+      <w:proofErr w:type="spellStart"/>
+      <w:r>
+        <w:t>yfinance</w:t>
+      </w:r>
+      <w:proofErr w:type="spellEnd"/>
+      <w:r>
+        <w:t>. The data can</w:t>
+      </w:r>
+      <w:r>
+        <w:t xml:space="preserve"> be </w:t>
+      </w:r>
+      <w:r>
+        <w:t xml:space="preserve">downloaded by providing the ticker symbol, the start </w:t>
+      </w:r>
+      <w:proofErr w:type="gramStart"/>
+      <w:r>
+        <w:t>date</w:t>
+      </w:r>
+      <w:proofErr w:type="gramEnd"/>
+      <w:r>
+        <w:t xml:space="preserve"> and the end date for the query.</w:t>
       </w:r>
       <w:r>
         <w:t xml:space="preserve"> The query returns the Open, High, Low, Close, Adjusted Close prices as well as the trading volume for every trading day. For weekends, as well as public holidays, no </w:t>
@@ -2002,11 +2243,70 @@
       <w:r>
         <w:t>Algorithms</w:t>
       </w:r>
+      <w:r>
+        <w:t xml:space="preserve"> &amp; Software</w:t>
+      </w:r>
     </w:p>
     <w:p/>
     <w:p>
       <w:r>
-        <w:t>The following section will briefly explain which algorithms will be used for sentiment analysis and for the prediction of daily changes in stock prices.</w:t>
+        <w:t xml:space="preserve">All algorithms will be implemented in </w:t>
+      </w:r>
+      <w:r>
+        <w:rPr>
+          <w:i/>
+          <w:iCs/>
+        </w:rPr>
+        <w:t>python</w:t>
+      </w:r>
+      <w:r>
+        <w:t>.</w:t>
+      </w:r>
+      <w:r>
+        <w:t xml:space="preserve"> To do so, I will import several modules.</w:t>
+      </w:r>
+      <w:r>
+        <w:t xml:space="preserve"> Furthermore, the thesis will be written using Latex. </w:t>
+      </w:r>
+      <w:r>
+        <w:t>Visual Studio Code will be used as the ID</w:t>
+      </w:r>
+      <w:r>
+        <w:t xml:space="preserve">E for the python code and as the editor for Latex. Furthermore, all code, papers and other files that are less than 100 mb are maintained in a </w:t>
+      </w:r>
+      <w:r>
+        <w:t>public</w:t>
+      </w:r>
+      <w:r>
+        <w:t xml:space="preserve"> git repository</w:t>
+      </w:r>
+      <w:r>
+        <w:t xml:space="preserve"> (</w:t>
+      </w:r>
+      <w:hyperlink r:id="rId7" w:history="1">
+        <w:r>
+          <w:rPr>
+            <w:rStyle w:val="Hyperlink"/>
+          </w:rPr>
+          <w:t>https://github.com/StefanWinterToo/Master-Thesis</w:t>
+        </w:r>
+      </w:hyperlink>
+      <w:r>
+        <w:t>)</w:t>
+      </w:r>
+      <w:r>
+        <w:t>.</w:t>
+      </w:r>
+    </w:p>
+    <w:p>
+      <w:r>
+        <w:t xml:space="preserve">The </w:t>
+      </w:r>
+      <w:r>
+        <w:t>next</w:t>
+      </w:r>
+      <w:r>
+        <w:t xml:space="preserve"> section will briefly explain which algorithms will be used for sentiment analysis and for the prediction of daily changes in stock prices.</w:t>
       </w:r>
     </w:p>
     <w:p/>
@@ -2021,7 +2321,15 @@
     <w:p/>
     <w:p>
       <w:r>
-        <w:t>For the sentiment analysis task the following three machine learning methods will be used:</w:t>
+        <w:t xml:space="preserve">For the sentiment analysis </w:t>
+      </w:r>
+      <w:proofErr w:type="gramStart"/>
+      <w:r>
+        <w:t>task</w:t>
+      </w:r>
+      <w:proofErr w:type="gramEnd"/>
+      <w:r>
+        <w:t xml:space="preserve"> the following three machine learning methods will be used:</w:t>
       </w:r>
     </w:p>
     <w:p/>
@@ -2046,6 +2354,15 @@
       </w:r>
       <w:r>
         <w:t>NB is a probabilistic supervised machine learning algorithm. The relatively simple algorithm works probabilistic, meaning that it assigns the probability of belonging to a class</w:t>
+      </w:r>
+      <w:r>
+        <w:t xml:space="preserve"> </w:t>
+      </w:r>
+      <w:r>
+        <w:t xml:space="preserve">based on </w:t>
+      </w:r>
+      <w:r>
+        <w:t>given features</w:t>
       </w:r>
       <w:r>
         <w:t xml:space="preserve"> </w:t>
@@ -2080,9 +2397,6 @@
       <w:r>
         <w:t>.</w:t>
       </w:r>
-      <w:r>
-        <w:t xml:space="preserve"> </w:t>
-      </w:r>
     </w:p>
     <w:p>
       <w:r>
@@ -2131,7 +2445,7 @@
         </w:sdtContent>
       </w:sdt>
       <w:r>
-        <w:t xml:space="preserve">. </w:t>
+        <w:t>.</w:t>
       </w:r>
     </w:p>
     <w:p/>
@@ -2230,12 +2544,26 @@
         <w:rPr>
           <w:u w:val="single"/>
         </w:rPr>
-        <w:t>Long Short Term Memory (</w:t>
-      </w:r>
+        <w:t xml:space="preserve">Long </w:t>
+      </w:r>
+      <w:proofErr w:type="gramStart"/>
       <w:r>
         <w:rPr>
           <w:u w:val="single"/>
         </w:rPr>
+        <w:t>Short Term</w:t>
+      </w:r>
+      <w:proofErr w:type="gramEnd"/>
+      <w:r>
+        <w:rPr>
+          <w:u w:val="single"/>
+        </w:rPr>
+        <w:t xml:space="preserve"> Memory (</w:t>
+      </w:r>
+      <w:r>
+        <w:rPr>
+          <w:u w:val="single"/>
+        </w:rPr>
         <w:t>LSTM</w:t>
       </w:r>
       <w:r>
@@ -2257,7 +2585,11 @@
         <w:t xml:space="preserve"> recurrent neural network architecture (RNN). In an RNN the neurons are connected to themselves through time. As a result, the input </w:t>
       </w:r>
       <w:r>
-        <w:t>from a time instance t</w:t>
+        <w:t xml:space="preserve">from a time instance </w:t>
+      </w:r>
+      <w:proofErr w:type="spellStart"/>
+      <w:r>
+        <w:t>t</w:t>
       </w:r>
       <w:r>
         <w:rPr>
@@ -2265,6 +2597,7 @@
         </w:rPr>
         <w:t>i</w:t>
       </w:r>
+      <w:proofErr w:type="spellEnd"/>
       <w:r>
         <w:t xml:space="preserve"> </w:t>
       </w:r>
@@ -2283,6 +2616,7 @@
     </w:p>
     <w:p>
       <w:r>
+        <w:lastRenderedPageBreak/>
         <w:t xml:space="preserve">The LSTM architecture </w:t>
       </w:r>
       <w:r>
@@ -2378,7 +2712,15 @@
         <w:t xml:space="preserve">, because </w:t>
       </w:r>
       <w:r>
-        <w:t xml:space="preserve">it is able to determine the linear relationship between a dependent and n independent variables. </w:t>
+        <w:t xml:space="preserve">it is able to determine the linear relationship between a dependent and </w:t>
+      </w:r>
+      <w:proofErr w:type="spellStart"/>
+      <w:r>
+        <w:t>n</w:t>
+      </w:r>
+      <w:proofErr w:type="spellEnd"/>
+      <w:r>
+        <w:t xml:space="preserve"> independent variables. </w:t>
       </w:r>
       <w:r>
         <w:t xml:space="preserve">Linear Regression uses an Intercept </w:t>
@@ -2440,7 +2782,7 @@
               <w:rPr>
                 <w:rFonts w:ascii="Cambria Math" w:eastAsiaTheme="minorEastAsia" w:hAnsi="Cambria Math"/>
               </w:rPr>
-              <m:t>n</m:t>
+              <m:t>i</m:t>
             </m:r>
           </m:sub>
         </m:sSub>
@@ -2474,7 +2816,7 @@
               <w:rPr>
                 <w:rFonts w:ascii="Cambria Math" w:eastAsiaTheme="minorEastAsia" w:hAnsi="Cambria Math"/>
               </w:rPr>
-              <m:t>n</m:t>
+              <m:t>i</m:t>
             </m:r>
           </m:sub>
         </m:sSub>
@@ -2626,7 +2968,21 @@
         <w:t>Precision</w:t>
       </w:r>
       <w:r>
-        <w:t xml:space="preserve"> expresses the proportion of how many classes were classified as positive, the actually are positive. </w:t>
+        <w:t xml:space="preserve"> expresses the proportion of how many classes were classified as positive, </w:t>
+      </w:r>
+      <w:r>
+        <w:t>that</w:t>
+      </w:r>
+      <w:r>
+        <w:t xml:space="preserve"> </w:t>
+      </w:r>
+      <w:proofErr w:type="gramStart"/>
+      <w:r>
+        <w:t>actually are</w:t>
+      </w:r>
+      <w:proofErr w:type="gramEnd"/>
+      <w:r>
+        <w:t xml:space="preserve"> positive.</w:t>
       </w:r>
     </w:p>
     <w:p>
@@ -2638,7 +2994,7 @@
         <w:t>Recall</w:t>
       </w:r>
       <w:r>
-        <w:t xml:space="preserve"> refers to the percentage of total relevant results that were actually correctly classified. </w:t>
+        <w:t xml:space="preserve"> refers to the percentage of total relevant results that were correctly classified. </w:t>
       </w:r>
       <w:r>
         <w:t>Hence, it is a good metric to see if the model was able to find all relevant instances in a dataset.</w:t>
@@ -2692,7 +3048,19 @@
     <w:p/>
     <w:p>
       <w:r>
-        <w:t>Due to simplicity of Naïve Bayes will be used as the baseline.</w:t>
+        <w:t>Due to simplicity of Naïve Bayes</w:t>
+      </w:r>
+      <w:r>
+        <w:t>,</w:t>
+      </w:r>
+      <w:r>
+        <w:t xml:space="preserve"> </w:t>
+      </w:r>
+      <w:r>
+        <w:t xml:space="preserve">it </w:t>
+      </w:r>
+      <w:r>
+        <w:t>will be used as the baseline.</w:t>
       </w:r>
     </w:p>
     <w:p/>
@@ -2706,7 +3074,7 @@
     </w:p>
     <w:p>
       <w:r>
-        <w:t>Since predicting time-series data is a regression problem the well known evaluation methods mean absolute error (MAE) and root mean square error (RMSE) will be used</w:t>
+        <w:t>Since predicting time-series data is a regression problem the evaluation methods mean absolute error (MAE) and root mean square error (RMSE) will be used</w:t>
       </w:r>
       <w:r>
         <w:t xml:space="preserve"> </w:t>
@@ -2796,7 +3164,7 @@
           <w:i/>
           <w:iCs/>
         </w:rPr>
-        <w:t xml:space="preserve"> bards is not 100% accurate.</w:t>
+        <w:t xml:space="preserve"> bars is not 100% accurate.</w:t>
       </w:r>
     </w:p>
     <w:p/>
@@ -5137,7 +5505,7 @@
             <wp:cNvGraphicFramePr/>
             <a:graphic xmlns:a="http://schemas.openxmlformats.org/drawingml/2006/main">
               <a:graphicData uri="http://schemas.openxmlformats.org/drawingml/2006/chart">
-                <c:chart xmlns:c="http://schemas.openxmlformats.org/drawingml/2006/chart" xmlns:r="http://schemas.openxmlformats.org/officeDocument/2006/relationships" r:id="rId6"/>
+                <c:chart xmlns:c="http://schemas.openxmlformats.org/drawingml/2006/chart" xmlns:r="http://schemas.openxmlformats.org/officeDocument/2006/relationships" r:id="rId8"/>
               </a:graphicData>
             </a:graphic>
           </wp:inline>
@@ -6523,6 +6891,29 @@
     <w:rsid w:val="00697EF4"/>
     <w:rPr>
       <w:color w:val="808080"/>
+    </w:rPr>
+  </w:style>
+  <w:style w:type="character" w:styleId="Hyperlink">
+    <w:name w:val="Hyperlink"/>
+    <w:basedOn w:val="DefaultParagraphFont"/>
+    <w:uiPriority w:val="99"/>
+    <w:unhideWhenUsed/>
+    <w:rsid w:val="00602E0B"/>
+    <w:rPr>
+      <w:color w:val="0563C1" w:themeColor="hyperlink"/>
+      <w:u w:val="single"/>
+    </w:rPr>
+  </w:style>
+  <w:style w:type="character" w:styleId="UnresolvedMention">
+    <w:name w:val="Unresolved Mention"/>
+    <w:basedOn w:val="DefaultParagraphFont"/>
+    <w:uiPriority w:val="99"/>
+    <w:semiHidden/>
+    <w:unhideWhenUsed/>
+    <w:rsid w:val="00602E0B"/>
+    <w:rPr>
+      <w:color w:val="605E5C"/>
+      <w:shd w:val="clear" w:color="auto" w:fill="E1DFDD"/>
     </w:rPr>
   </w:style>
 </w:styles>

</xml_diff>

<commit_message>
More papers. Updates thesis.
</commit_message>
<xml_diff>
--- a/Proposal/Proposal.docx
+++ b/Proposal/Proposal.docx
@@ -3360,15 +3360,7 @@
     <w:p/>
     <w:p>
       <w:r>
-        <w:t xml:space="preserve">For the sentiment analysis </w:t>
-      </w:r>
-      <w:proofErr w:type="gramStart"/>
-      <w:r>
-        <w:t>task</w:t>
-      </w:r>
-      <w:proofErr w:type="gramEnd"/>
-      <w:r>
-        <w:t xml:space="preserve"> the following three machine learning methods will be used:</w:t>
+        <w:t>For the sentiment analysis task the following three machine learning methods will be used:</w:t>
       </w:r>
     </w:p>
     <w:p/>

</xml_diff>

<commit_message>
Adds some papers. Minor modifications to thesis.
</commit_message>
<xml_diff>
--- a/Proposal/Proposal.docx
+++ b/Proposal/Proposal.docx
@@ -1346,6 +1346,60 @@
     <w:p>
       <w:pPr>
         <w:rPr>
+          <w:lang w:val="en-GB"/>
+        </w:rPr>
+      </w:pPr>
+    </w:p>
+    <w:p>
+      <w:pPr>
+        <w:rPr>
+          <w:lang w:val="en-GB"/>
+        </w:rPr>
+      </w:pPr>
+      <w:r>
+        <w:rPr>
+          <w:lang w:val="en-GB"/>
+        </w:rPr>
+        <w:t xml:space="preserve">3.1: </w:t>
+      </w:r>
+      <w:r>
+        <w:rPr>
+          <w:lang w:val="en-GB"/>
+        </w:rPr>
+        <w:t xml:space="preserve">Do machine learning models show stronger predictive capabilities for changes in the stock price of </w:t>
+      </w:r>
+      <w:proofErr w:type="spellStart"/>
+      <w:r>
+        <w:rPr>
+          <w:lang w:val="en-GB"/>
+        </w:rPr>
+        <w:t>Gamestop</w:t>
+      </w:r>
+      <w:proofErr w:type="spellEnd"/>
+      <w:r>
+        <w:rPr>
+          <w:lang w:val="en-GB"/>
+        </w:rPr>
+        <w:t xml:space="preserve"> if sentiment is included as a feature, based on the predefined evaluation metrics XYZ…</w:t>
+      </w:r>
+    </w:p>
+    <w:p>
+      <w:pPr>
+        <w:rPr>
+          <w:lang w:val="en-GB"/>
+        </w:rPr>
+      </w:pPr>
+    </w:p>
+    <w:p>
+      <w:pPr>
+        <w:rPr>
+          <w:lang w:val="en-GB"/>
+        </w:rPr>
+      </w:pPr>
+    </w:p>
+    <w:p>
+      <w:pPr>
+        <w:rPr>
           <w:color w:val="FF0000"/>
           <w:lang w:val="en-GB"/>
         </w:rPr>
@@ -1383,676 +1437,679 @@
         <w:rPr>
           <w:lang w:val="en-GB"/>
         </w:rPr>
+        <w:t>1</w:t>
+      </w:r>
+      <w:r>
+        <w:rPr>
+          <w:lang w:val="en-GB"/>
+        </w:rPr>
+        <w:t xml:space="preserve">: How can </w:t>
+      </w:r>
+      <w:r>
+        <w:rPr>
+          <w:lang w:val="en-GB"/>
+        </w:rPr>
+        <w:t>the domain-specific language of</w:t>
+      </w:r>
+      <w:r>
+        <w:rPr>
+          <w:lang w:val="en-GB"/>
+        </w:rPr>
+        <w:t xml:space="preserve"> the</w:t>
+      </w:r>
+      <w:r>
+        <w:rPr>
+          <w:lang w:val="en-GB"/>
+        </w:rPr>
+        <w:t xml:space="preserve"> Reddit</w:t>
+      </w:r>
+      <w:r>
+        <w:rPr>
+          <w:lang w:val="en-GB"/>
+        </w:rPr>
+        <w:t xml:space="preserve"> forum </w:t>
+      </w:r>
+      <w:proofErr w:type="spellStart"/>
+      <w:r>
+        <w:rPr>
+          <w:lang w:val="en-GB"/>
+        </w:rPr>
+        <w:t>WallStreetBets</w:t>
+      </w:r>
+      <w:proofErr w:type="spellEnd"/>
+      <w:r>
+        <w:rPr>
+          <w:lang w:val="en-GB"/>
+        </w:rPr>
+        <w:t xml:space="preserve"> best be incorporated into sentiment analysis?</w:t>
+      </w:r>
+    </w:p>
+    <w:p>
+      <w:pPr>
+        <w:rPr>
+          <w:lang w:val="en-GB"/>
+        </w:rPr>
+      </w:pPr>
+    </w:p>
+    <w:p>
+      <w:pPr>
+        <w:rPr>
+          <w:lang w:val="en-GB"/>
+        </w:rPr>
+      </w:pPr>
+      <w:r>
+        <w:t>2</w:t>
+      </w:r>
+      <w:r>
+        <w:rPr>
+          <w:lang w:val="en-GB"/>
+        </w:rPr>
+        <w:t>: Which sentiment analysis approach performs best on predefined key performance indicators?</w:t>
+      </w:r>
+    </w:p>
+    <w:p>
+      <w:pPr>
+        <w:rPr>
+          <w:lang w:val="en-GB"/>
+        </w:rPr>
+      </w:pPr>
+    </w:p>
+    <w:p>
+      <w:pPr>
+        <w:rPr>
+          <w:lang w:val="en-GB"/>
+        </w:rPr>
+      </w:pPr>
+      <w:r>
+        <w:rPr>
+          <w:lang w:val="en-GB"/>
+        </w:rPr>
+        <w:t>3</w:t>
+      </w:r>
+      <w:r>
+        <w:rPr>
+          <w:lang w:val="en-GB"/>
+        </w:rPr>
+        <w:t xml:space="preserve">: Which machine learning algorithm delivers the best predictive performance for changes </w:t>
+      </w:r>
+      <w:r>
+        <w:rPr>
+          <w:lang w:val="en-GB"/>
+        </w:rPr>
+        <w:t xml:space="preserve">in daily stock prices of </w:t>
+      </w:r>
+      <w:proofErr w:type="spellStart"/>
+      <w:r>
+        <w:rPr>
+          <w:lang w:val="en-GB"/>
+        </w:rPr>
+        <w:t>Gamestop</w:t>
+      </w:r>
+      <w:proofErr w:type="spellEnd"/>
+      <w:r>
+        <w:rPr>
+          <w:lang w:val="en-GB"/>
+        </w:rPr>
+        <w:t xml:space="preserve"> based on the sentiment analysis performed earlier?</w:t>
+      </w:r>
+    </w:p>
+    <w:p>
+      <w:pPr>
+        <w:rPr>
+          <w:lang w:val="en-GB"/>
+        </w:rPr>
+      </w:pPr>
+    </w:p>
+    <w:p>
+      <w:pPr>
+        <w:rPr>
+          <w:color w:val="FF0000"/>
+          <w:lang w:val="en-GB"/>
+        </w:rPr>
+      </w:pPr>
+      <w:r>
+        <w:rPr>
+          <w:color w:val="FF0000"/>
+          <w:lang w:val="en-GB"/>
+        </w:rPr>
+        <w:t>Updated on Nov 18:</w:t>
+      </w:r>
+    </w:p>
+    <w:p>
+      <w:pPr>
+        <w:rPr>
+          <w:lang w:val="en-GB"/>
+        </w:rPr>
+      </w:pPr>
+      <w:r>
+        <w:rPr>
+          <w:lang w:val="en-GB"/>
+        </w:rPr>
+        <w:t xml:space="preserve">Can </w:t>
+      </w:r>
+      <w:r>
+        <w:rPr>
+          <w:lang w:val="en-GB"/>
+        </w:rPr>
+        <w:t>s</w:t>
+      </w:r>
+      <w:r>
+        <w:rPr>
+          <w:lang w:val="en-GB"/>
+        </w:rPr>
+        <w:t xml:space="preserve">entiment </w:t>
+      </w:r>
+      <w:r>
+        <w:rPr>
+          <w:lang w:val="en-GB"/>
+        </w:rPr>
+        <w:t>a</w:t>
+      </w:r>
+      <w:r>
+        <w:rPr>
+          <w:lang w:val="en-GB"/>
+        </w:rPr>
+        <w:t>nalysis of</w:t>
+      </w:r>
+      <w:r>
+        <w:rPr>
+          <w:lang w:val="en-GB"/>
+        </w:rPr>
+        <w:t xml:space="preserve"> the </w:t>
+      </w:r>
+      <w:proofErr w:type="spellStart"/>
+      <w:r>
+        <w:rPr>
+          <w:lang w:val="en-GB"/>
+        </w:rPr>
+        <w:t>WallStreetBets</w:t>
+      </w:r>
+      <w:proofErr w:type="spellEnd"/>
+      <w:r>
+        <w:rPr>
+          <w:lang w:val="en-GB"/>
+        </w:rPr>
+        <w:t xml:space="preserve"> Reddit-f</w:t>
+      </w:r>
+      <w:r>
+        <w:rPr>
+          <w:lang w:val="en-GB"/>
+        </w:rPr>
+        <w:t xml:space="preserve">orum </w:t>
+      </w:r>
+      <w:r>
+        <w:rPr>
+          <w:lang w:val="en-GB"/>
+        </w:rPr>
+        <w:t>b</w:t>
+      </w:r>
+      <w:r>
+        <w:rPr>
+          <w:lang w:val="en-GB"/>
+        </w:rPr>
+        <w:t xml:space="preserve">e </w:t>
+      </w:r>
+      <w:r>
+        <w:rPr>
+          <w:lang w:val="en-GB"/>
+        </w:rPr>
+        <w:t>u</w:t>
+      </w:r>
+      <w:r>
+        <w:rPr>
+          <w:lang w:val="en-GB"/>
+        </w:rPr>
+        <w:t xml:space="preserve">sed to </w:t>
+      </w:r>
+      <w:r>
+        <w:rPr>
+          <w:lang w:val="en-GB"/>
+        </w:rPr>
+        <w:t>p</w:t>
+      </w:r>
+      <w:r>
+        <w:rPr>
+          <w:lang w:val="en-GB"/>
+        </w:rPr>
+        <w:t xml:space="preserve">redict </w:t>
+      </w:r>
+      <w:r>
+        <w:rPr>
+          <w:lang w:val="en-GB"/>
+        </w:rPr>
+        <w:t>d</w:t>
+      </w:r>
+      <w:r>
+        <w:rPr>
+          <w:lang w:val="en-GB"/>
+        </w:rPr>
+        <w:t xml:space="preserve">aily </w:t>
+      </w:r>
+      <w:r>
+        <w:rPr>
+          <w:lang w:val="en-GB"/>
+        </w:rPr>
+        <w:t>c</w:t>
+      </w:r>
+      <w:r>
+        <w:rPr>
+          <w:lang w:val="en-GB"/>
+        </w:rPr>
+        <w:t>hanges</w:t>
+      </w:r>
+      <w:r>
+        <w:rPr>
+          <w:lang w:val="en-GB"/>
+        </w:rPr>
+        <w:t xml:space="preserve"> in the stock price of </w:t>
+      </w:r>
+      <w:proofErr w:type="spellStart"/>
+      <w:r>
+        <w:rPr>
+          <w:lang w:val="en-GB"/>
+        </w:rPr>
+        <w:t>Gamestop</w:t>
+      </w:r>
+      <w:proofErr w:type="spellEnd"/>
+      <w:r>
+        <w:rPr>
+          <w:lang w:val="en-GB"/>
+        </w:rPr>
+        <w:t>?</w:t>
+      </w:r>
+    </w:p>
+    <w:p>
+      <w:pPr>
+        <w:rPr>
+          <w:lang w:val="en-GB"/>
+        </w:rPr>
+      </w:pPr>
+    </w:p>
+    <w:p>
+      <w:pPr>
+        <w:rPr>
+          <w:u w:val="single"/>
+          <w:lang w:val="en-GB"/>
+        </w:rPr>
+      </w:pPr>
+      <w:r>
+        <w:rPr>
+          <w:u w:val="single"/>
+          <w:lang w:val="en-GB"/>
+        </w:rPr>
+        <w:t>Sub Research Questions:</w:t>
+      </w:r>
+    </w:p>
+    <w:p>
+      <w:pPr>
+        <w:rPr>
+          <w:lang w:val="en-GB"/>
+        </w:rPr>
+      </w:pPr>
+      <w:r>
+        <w:rPr>
+          <w:lang w:val="en-GB"/>
+        </w:rPr>
+        <w:t>1</w:t>
+      </w:r>
+      <w:r>
+        <w:rPr>
+          <w:lang w:val="en-GB"/>
+        </w:rPr>
+        <w:t xml:space="preserve">: How can </w:t>
+      </w:r>
+      <w:r>
+        <w:rPr>
+          <w:lang w:val="en-GB"/>
+        </w:rPr>
+        <w:t>the domain-specific language of</w:t>
+      </w:r>
+      <w:r>
+        <w:rPr>
+          <w:lang w:val="en-GB"/>
+        </w:rPr>
+        <w:t xml:space="preserve"> the</w:t>
+      </w:r>
+      <w:r>
+        <w:rPr>
+          <w:lang w:val="en-GB"/>
+        </w:rPr>
+        <w:t xml:space="preserve"> Reddit</w:t>
+      </w:r>
+      <w:r>
+        <w:rPr>
+          <w:lang w:val="en-GB"/>
+        </w:rPr>
+        <w:t xml:space="preserve"> forum </w:t>
+      </w:r>
+      <w:proofErr w:type="spellStart"/>
+      <w:r>
+        <w:rPr>
+          <w:lang w:val="en-GB"/>
+        </w:rPr>
+        <w:t>WallStreetBets</w:t>
+      </w:r>
+      <w:proofErr w:type="spellEnd"/>
+      <w:r>
+        <w:rPr>
+          <w:lang w:val="en-GB"/>
+        </w:rPr>
+        <w:t xml:space="preserve"> best be incorporated into sentiment analysis?</w:t>
+      </w:r>
+      <w:r>
+        <w:rPr>
+          <w:lang w:val="en-GB"/>
+        </w:rPr>
+        <w:t xml:space="preserve"> -&gt; explain why it is important to create a domain-specific lexicon, instead of relying on a general one.</w:t>
+      </w:r>
+    </w:p>
+    <w:p>
+      <w:pPr>
+        <w:rPr>
+          <w:lang w:val="en-GB"/>
+        </w:rPr>
+      </w:pPr>
+    </w:p>
+    <w:p>
+      <w:pPr>
+        <w:rPr>
+          <w:lang w:val="en-GB"/>
+        </w:rPr>
+      </w:pPr>
+      <w:r>
+        <w:rPr>
+          <w:lang w:val="en-GB"/>
+        </w:rPr>
+        <w:t>2</w:t>
+      </w:r>
+      <w:r>
+        <w:rPr>
+          <w:lang w:val="en-GB"/>
+        </w:rPr>
+        <w:t xml:space="preserve">: </w:t>
+      </w:r>
+      <w:r>
+        <w:rPr>
+          <w:lang w:val="en-GB"/>
+        </w:rPr>
+        <w:t>Which sentiment analysis approach performs best on predefined key performance indicators?</w:t>
+      </w:r>
+    </w:p>
+    <w:p>
+      <w:pPr>
+        <w:rPr>
+          <w:lang w:val="en-GB"/>
+        </w:rPr>
+      </w:pPr>
+    </w:p>
+    <w:p>
+      <w:pPr>
+        <w:rPr>
+          <w:lang w:val="en-GB"/>
+        </w:rPr>
+      </w:pPr>
+      <w:r>
+        <w:rPr>
+          <w:lang w:val="en-GB"/>
+        </w:rPr>
+        <w:t xml:space="preserve">3: Does a domain-specific lexicon improve the performance over a general lexicon. </w:t>
+      </w:r>
+    </w:p>
+    <w:p>
+      <w:pPr>
+        <w:rPr>
+          <w:lang w:val="en-GB"/>
+        </w:rPr>
+      </w:pPr>
+    </w:p>
+    <w:p>
+      <w:pPr>
+        <w:rPr>
+          <w:lang w:val="en-GB"/>
+        </w:rPr>
+      </w:pPr>
+    </w:p>
+    <w:p>
+      <w:pPr>
+        <w:pStyle w:val="Heading2"/>
+      </w:pPr>
+      <w:r>
+        <w:t>Motivation</w:t>
+      </w:r>
+    </w:p>
+    <w:p/>
+    <w:p>
+      <w:pPr>
+        <w:rPr>
+          <w:u w:val="single"/>
+        </w:rPr>
+      </w:pPr>
+      <w:r>
+        <w:rPr>
+          <w:u w:val="single"/>
+        </w:rPr>
+        <w:t>Scientific Contribution</w:t>
+      </w:r>
+    </w:p>
+    <w:p>
+      <w:r>
+        <w:t xml:space="preserve">Since the wallstreetbets subreddit has become very popular just recently, there is little academic research about the impact of the community on financial markets so far. This thesis not only tries to shine some light on </w:t>
+      </w:r>
+      <w:r>
+        <w:t>those new and influential market participants</w:t>
+      </w:r>
+      <w:r>
+        <w:t xml:space="preserve">, but also tries to put forward some methods that </w:t>
+      </w:r>
+      <w:r>
+        <w:t xml:space="preserve">work best </w:t>
+      </w:r>
+      <w:r>
+        <w:t>to perform sentiment analysis</w:t>
+      </w:r>
+      <w:r>
+        <w:t xml:space="preserve"> on the forum</w:t>
+      </w:r>
+      <w:r>
+        <w:t xml:space="preserve">. The obtained sentiment will then </w:t>
+      </w:r>
+      <w:r>
+        <w:t xml:space="preserve">be used to </w:t>
+      </w:r>
+      <w:r>
+        <w:t xml:space="preserve">explore if it is possible to predict daily changes in stock prices. </w:t>
+      </w:r>
+      <w:r>
+        <w:t xml:space="preserve">As a result, this </w:t>
+      </w:r>
+      <w:r>
+        <w:t xml:space="preserve">thesis </w:t>
+      </w:r>
+      <w:r>
+        <w:t xml:space="preserve">hopefully </w:t>
+      </w:r>
+      <w:r>
+        <w:t>contribute</w:t>
+      </w:r>
+      <w:r>
+        <w:t>s</w:t>
+      </w:r>
+      <w:r>
+        <w:t xml:space="preserve"> </w:t>
+      </w:r>
+      <w:r>
+        <w:t xml:space="preserve">some new insights to the currently very limited research </w:t>
+      </w:r>
+      <w:r>
+        <w:t>on wallstreetbets</w:t>
+      </w:r>
+      <w:r>
+        <w:t>-specific</w:t>
+      </w:r>
+      <w:r>
+        <w:t xml:space="preserve"> sentiment analysis</w:t>
+      </w:r>
+      <w:r>
+        <w:t>.</w:t>
+      </w:r>
+    </w:p>
+    <w:p>
+      <w:r>
+        <w:t xml:space="preserve">Researchers, such as </w:t>
+      </w:r>
+      <w:r>
+        <w:rPr>
+          <w:noProof/>
+        </w:rPr>
+        <w:t>Talamás (2021)</w:t>
+      </w:r>
+      <w:r>
+        <w:t xml:space="preserve">, specifically </w:t>
+      </w:r>
+      <w:r>
+        <w:t>propose</w:t>
+      </w:r>
+      <w:r>
+        <w:t xml:space="preserve"> future work </w:t>
+      </w:r>
+      <w:r>
+        <w:t>on</w:t>
+      </w:r>
+      <w:r>
+        <w:t xml:space="preserve"> “</w:t>
+      </w:r>
+      <w:r>
+        <w:t xml:space="preserve">inclusion of features derived from alternative manipulation of the data like sentiment analysis could lead to new </w:t>
+      </w:r>
+      <w:proofErr w:type="gramStart"/>
+      <w:r>
+        <w:t>insights</w:t>
+      </w:r>
+      <w:r>
+        <w:t>“</w:t>
+      </w:r>
+      <w:proofErr w:type="gramEnd"/>
+      <w:r>
+        <w:t>.</w:t>
+      </w:r>
+      <w:r>
+        <w:t xml:space="preserve"> Even though there is some research about sentiment analysis on wallstreetbets, th</w:t>
+      </w:r>
+      <w:r>
+        <w:t>at</w:t>
+      </w:r>
+      <w:r>
+        <w:t xml:space="preserve"> </w:t>
+      </w:r>
+      <w:r>
+        <w:t xml:space="preserve">research </w:t>
+      </w:r>
+      <w:r>
+        <w:t>do</w:t>
+      </w:r>
+      <w:r>
+        <w:t>es</w:t>
+      </w:r>
+      <w:r>
+        <w:t xml:space="preserve"> not use state of the art algorithms to perform</w:t>
+      </w:r>
+      <w:r>
+        <w:t xml:space="preserve"> sentiment analysis</w:t>
+      </w:r>
+      <w:r>
+        <w:t xml:space="preserve">. This thesis will implement a variety of sentiment analysis algorithms, compare their strengths and weaknesses for the task at hand and </w:t>
+      </w:r>
+      <w:r>
+        <w:t>finally decide which algorithm performs best.</w:t>
+      </w:r>
+    </w:p>
+    <w:p>
+      <w:r>
+        <w:t xml:space="preserve">In addition, this thesis will try to shine </w:t>
+      </w:r>
+      <w:r>
+        <w:t>some</w:t>
+      </w:r>
+      <w:r>
+        <w:t xml:space="preserve"> light on the impact of domain-specific language which is used on the wallstreetbets subforum.</w:t>
+      </w:r>
+      <w:r>
+        <w:t xml:space="preserve"> Since there are various methods for handling domain-specific </w:t>
+      </w:r>
+      <w:r>
+        <w:t>language, this thesis will explore both unsupervised and supervised machine</w:t>
+      </w:r>
+      <w:r>
+        <w:t xml:space="preserve"> learning algorithms. The results of that exploration will then be juxtaposed and implemented into the sentiment analysis.</w:t>
+      </w:r>
+    </w:p>
+    <w:p/>
+    <w:p>
+      <w:pPr>
+        <w:rPr>
+          <w:u w:val="single"/>
+        </w:rPr>
+      </w:pPr>
+      <w:r>
+        <w:rPr>
+          <w:u w:val="single"/>
+        </w:rPr>
+        <w:t>Societal Relevance</w:t>
+      </w:r>
+    </w:p>
+    <w:p>
+      <w:r>
+        <w:t>A</w:t>
+      </w:r>
+      <w:r>
+        <w:t>s mentioned earlier</w:t>
+      </w:r>
+      <w:r>
+        <w:t>,</w:t>
+      </w:r>
+      <w:r>
+        <w:t xml:space="preserve"> the “to the moon” movement had a tremendous impact on the lives of individuals, both to the positive and negative. Besides that, however,</w:t>
+      </w:r>
+      <w:r>
+        <w:t xml:space="preserve"> many investment funds have </w:t>
+      </w:r>
+      <w:r>
+        <w:t xml:space="preserve">also </w:t>
+      </w:r>
+      <w:r>
+        <w:t xml:space="preserve">been negatively impacted by the recent </w:t>
+      </w:r>
+      <w:proofErr w:type="gramStart"/>
+      <w:r>
+        <w:t>short-squeezes</w:t>
+      </w:r>
+      <w:proofErr w:type="gramEnd"/>
+      <w:r>
+        <w:t>. While it might seem noble to root for individuals who try to force large funds out of their positions at big losses, it is easy to forget that many of those funds manage money for charitable endowment</w:t>
+      </w:r>
+      <w:r>
+        <w:t>s</w:t>
+      </w:r>
+      <w:r>
+        <w:t xml:space="preserve">, </w:t>
+      </w:r>
+      <w:proofErr w:type="gramStart"/>
+      <w:r>
+        <w:t>pensions</w:t>
+      </w:r>
+      <w:proofErr w:type="gramEnd"/>
+      <w:r>
+        <w:t xml:space="preserve"> and others.</w:t>
+      </w:r>
+      <w:r>
+        <w:t xml:space="preserve"> Furthermore</w:t>
+      </w:r>
+      <w:r>
+        <w:t xml:space="preserve">, </w:t>
+      </w:r>
+      <w:r>
         <w:lastRenderedPageBreak/>
-        <w:t>1</w:t>
-      </w:r>
-      <w:r>
-        <w:rPr>
-          <w:lang w:val="en-GB"/>
-        </w:rPr>
-        <w:t xml:space="preserve">: How can </w:t>
-      </w:r>
-      <w:r>
-        <w:rPr>
-          <w:lang w:val="en-GB"/>
-        </w:rPr>
-        <w:t>the domain-specific language of</w:t>
-      </w:r>
-      <w:r>
-        <w:rPr>
-          <w:lang w:val="en-GB"/>
-        </w:rPr>
-        <w:t xml:space="preserve"> the</w:t>
-      </w:r>
-      <w:r>
-        <w:rPr>
-          <w:lang w:val="en-GB"/>
-        </w:rPr>
-        <w:t xml:space="preserve"> Reddit</w:t>
-      </w:r>
-      <w:r>
-        <w:rPr>
-          <w:lang w:val="en-GB"/>
-        </w:rPr>
-        <w:t xml:space="preserve"> forum </w:t>
-      </w:r>
-      <w:proofErr w:type="spellStart"/>
-      <w:r>
-        <w:rPr>
-          <w:lang w:val="en-GB"/>
-        </w:rPr>
-        <w:t>WallStreetBets</w:t>
-      </w:r>
-      <w:proofErr w:type="spellEnd"/>
-      <w:r>
-        <w:rPr>
-          <w:lang w:val="en-GB"/>
-        </w:rPr>
-        <w:t xml:space="preserve"> best be incorporated into sentiment analysis?</w:t>
-      </w:r>
-    </w:p>
-    <w:p>
-      <w:pPr>
-        <w:rPr>
-          <w:lang w:val="en-GB"/>
-        </w:rPr>
-      </w:pPr>
-    </w:p>
-    <w:p>
-      <w:pPr>
-        <w:rPr>
-          <w:lang w:val="en-GB"/>
-        </w:rPr>
-      </w:pPr>
-      <w:r>
-        <w:t>2</w:t>
-      </w:r>
-      <w:r>
-        <w:rPr>
-          <w:lang w:val="en-GB"/>
-        </w:rPr>
-        <w:t>: Which sentiment analysis approach performs best on predefined key performance indicators?</w:t>
-      </w:r>
-    </w:p>
-    <w:p>
-      <w:pPr>
-        <w:rPr>
-          <w:lang w:val="en-GB"/>
-        </w:rPr>
-      </w:pPr>
-    </w:p>
-    <w:p>
-      <w:pPr>
-        <w:rPr>
-          <w:lang w:val="en-GB"/>
-        </w:rPr>
-      </w:pPr>
-      <w:r>
-        <w:rPr>
-          <w:lang w:val="en-GB"/>
-        </w:rPr>
-        <w:t>3</w:t>
-      </w:r>
-      <w:r>
-        <w:rPr>
-          <w:lang w:val="en-GB"/>
-        </w:rPr>
-        <w:t xml:space="preserve">: Which machine learning algorithm delivers the best predictive performance for changes </w:t>
-      </w:r>
-      <w:r>
-        <w:rPr>
-          <w:lang w:val="en-GB"/>
-        </w:rPr>
-        <w:t xml:space="preserve">in daily stock prices of </w:t>
-      </w:r>
-      <w:proofErr w:type="spellStart"/>
-      <w:r>
-        <w:rPr>
-          <w:lang w:val="en-GB"/>
-        </w:rPr>
-        <w:t>Gamestop</w:t>
-      </w:r>
-      <w:proofErr w:type="spellEnd"/>
-      <w:r>
-        <w:rPr>
-          <w:lang w:val="en-GB"/>
-        </w:rPr>
-        <w:t xml:space="preserve"> based on the sentiment analysis performed earlier?</w:t>
-      </w:r>
-    </w:p>
-    <w:p>
-      <w:pPr>
-        <w:rPr>
-          <w:lang w:val="en-GB"/>
-        </w:rPr>
-      </w:pPr>
-    </w:p>
-    <w:p>
-      <w:pPr>
-        <w:rPr>
-          <w:color w:val="FF0000"/>
-          <w:lang w:val="en-GB"/>
-        </w:rPr>
-      </w:pPr>
-      <w:r>
-        <w:rPr>
-          <w:color w:val="FF0000"/>
-          <w:lang w:val="en-GB"/>
-        </w:rPr>
-        <w:t>Updated on Nov 18:</w:t>
-      </w:r>
-    </w:p>
-    <w:p>
-      <w:pPr>
-        <w:rPr>
-          <w:lang w:val="en-GB"/>
-        </w:rPr>
-      </w:pPr>
-      <w:r>
-        <w:rPr>
-          <w:lang w:val="en-GB"/>
-        </w:rPr>
-        <w:t xml:space="preserve">Can </w:t>
-      </w:r>
-      <w:r>
-        <w:rPr>
-          <w:lang w:val="en-GB"/>
-        </w:rPr>
-        <w:t>s</w:t>
-      </w:r>
-      <w:r>
-        <w:rPr>
-          <w:lang w:val="en-GB"/>
-        </w:rPr>
-        <w:t xml:space="preserve">entiment </w:t>
-      </w:r>
-      <w:r>
-        <w:rPr>
-          <w:lang w:val="en-GB"/>
-        </w:rPr>
-        <w:t>a</w:t>
-      </w:r>
-      <w:r>
-        <w:rPr>
-          <w:lang w:val="en-GB"/>
-        </w:rPr>
-        <w:t>nalysis of</w:t>
-      </w:r>
-      <w:r>
-        <w:rPr>
-          <w:lang w:val="en-GB"/>
-        </w:rPr>
-        <w:t xml:space="preserve"> the </w:t>
-      </w:r>
-      <w:proofErr w:type="spellStart"/>
-      <w:r>
-        <w:rPr>
-          <w:lang w:val="en-GB"/>
-        </w:rPr>
-        <w:t>WallStreetBets</w:t>
-      </w:r>
-      <w:proofErr w:type="spellEnd"/>
-      <w:r>
-        <w:rPr>
-          <w:lang w:val="en-GB"/>
-        </w:rPr>
-        <w:t xml:space="preserve"> Reddit-f</w:t>
-      </w:r>
-      <w:r>
-        <w:rPr>
-          <w:lang w:val="en-GB"/>
-        </w:rPr>
-        <w:t xml:space="preserve">orum </w:t>
-      </w:r>
-      <w:r>
-        <w:rPr>
-          <w:lang w:val="en-GB"/>
-        </w:rPr>
-        <w:t>b</w:t>
-      </w:r>
-      <w:r>
-        <w:rPr>
-          <w:lang w:val="en-GB"/>
-        </w:rPr>
-        <w:t xml:space="preserve">e </w:t>
-      </w:r>
-      <w:r>
-        <w:rPr>
-          <w:lang w:val="en-GB"/>
-        </w:rPr>
-        <w:t>u</w:t>
-      </w:r>
-      <w:r>
-        <w:rPr>
-          <w:lang w:val="en-GB"/>
-        </w:rPr>
-        <w:t xml:space="preserve">sed to </w:t>
-      </w:r>
-      <w:r>
-        <w:rPr>
-          <w:lang w:val="en-GB"/>
-        </w:rPr>
-        <w:t>p</w:t>
-      </w:r>
-      <w:r>
-        <w:rPr>
-          <w:lang w:val="en-GB"/>
-        </w:rPr>
-        <w:t xml:space="preserve">redict </w:t>
-      </w:r>
-      <w:r>
-        <w:rPr>
-          <w:lang w:val="en-GB"/>
-        </w:rPr>
-        <w:t>d</w:t>
-      </w:r>
-      <w:r>
-        <w:rPr>
-          <w:lang w:val="en-GB"/>
-        </w:rPr>
-        <w:t xml:space="preserve">aily </w:t>
-      </w:r>
-      <w:r>
-        <w:rPr>
-          <w:lang w:val="en-GB"/>
-        </w:rPr>
-        <w:t>c</w:t>
-      </w:r>
-      <w:r>
-        <w:rPr>
-          <w:lang w:val="en-GB"/>
-        </w:rPr>
-        <w:t>hanges</w:t>
-      </w:r>
-      <w:r>
-        <w:rPr>
-          <w:lang w:val="en-GB"/>
-        </w:rPr>
-        <w:t xml:space="preserve"> in the stock price of </w:t>
-      </w:r>
-      <w:proofErr w:type="spellStart"/>
-      <w:r>
-        <w:rPr>
-          <w:lang w:val="en-GB"/>
-        </w:rPr>
-        <w:t>Gamestop</w:t>
-      </w:r>
-      <w:proofErr w:type="spellEnd"/>
-      <w:r>
-        <w:rPr>
-          <w:lang w:val="en-GB"/>
-        </w:rPr>
-        <w:t>?</w:t>
-      </w:r>
-    </w:p>
-    <w:p>
-      <w:pPr>
-        <w:rPr>
-          <w:lang w:val="en-GB"/>
-        </w:rPr>
-      </w:pPr>
-    </w:p>
-    <w:p>
-      <w:pPr>
-        <w:rPr>
-          <w:u w:val="single"/>
-          <w:lang w:val="en-GB"/>
-        </w:rPr>
-      </w:pPr>
-      <w:r>
-        <w:rPr>
-          <w:u w:val="single"/>
-          <w:lang w:val="en-GB"/>
-        </w:rPr>
-        <w:t>Sub Research Questions:</w:t>
-      </w:r>
-    </w:p>
-    <w:p>
-      <w:pPr>
-        <w:rPr>
-          <w:lang w:val="en-GB"/>
-        </w:rPr>
-      </w:pPr>
-      <w:r>
-        <w:rPr>
-          <w:lang w:val="en-GB"/>
-        </w:rPr>
-        <w:t>1</w:t>
-      </w:r>
-      <w:r>
-        <w:rPr>
-          <w:lang w:val="en-GB"/>
-        </w:rPr>
-        <w:t xml:space="preserve">: How can </w:t>
-      </w:r>
-      <w:r>
-        <w:rPr>
-          <w:lang w:val="en-GB"/>
-        </w:rPr>
-        <w:t>the domain-specific language of</w:t>
-      </w:r>
-      <w:r>
-        <w:rPr>
-          <w:lang w:val="en-GB"/>
-        </w:rPr>
-        <w:t xml:space="preserve"> the</w:t>
-      </w:r>
-      <w:r>
-        <w:rPr>
-          <w:lang w:val="en-GB"/>
-        </w:rPr>
-        <w:t xml:space="preserve"> Reddit</w:t>
-      </w:r>
-      <w:r>
-        <w:rPr>
-          <w:lang w:val="en-GB"/>
-        </w:rPr>
-        <w:t xml:space="preserve"> forum </w:t>
-      </w:r>
-      <w:proofErr w:type="spellStart"/>
-      <w:r>
-        <w:rPr>
-          <w:lang w:val="en-GB"/>
-        </w:rPr>
-        <w:t>WallStreetBets</w:t>
-      </w:r>
-      <w:proofErr w:type="spellEnd"/>
-      <w:r>
-        <w:rPr>
-          <w:lang w:val="en-GB"/>
-        </w:rPr>
-        <w:t xml:space="preserve"> best be incorporated into sentiment analysis?</w:t>
-      </w:r>
-      <w:r>
-        <w:rPr>
-          <w:lang w:val="en-GB"/>
-        </w:rPr>
-        <w:t xml:space="preserve"> -&gt; explain why it is important to create a domain-specific lexicon, instead of relying on a general one.</w:t>
-      </w:r>
-    </w:p>
-    <w:p>
-      <w:pPr>
-        <w:rPr>
-          <w:lang w:val="en-GB"/>
-        </w:rPr>
-      </w:pPr>
-    </w:p>
-    <w:p>
-      <w:pPr>
-        <w:rPr>
-          <w:lang w:val="en-GB"/>
-        </w:rPr>
-      </w:pPr>
-      <w:r>
-        <w:rPr>
-          <w:lang w:val="en-GB"/>
-        </w:rPr>
-        <w:t>2</w:t>
-      </w:r>
-      <w:r>
-        <w:rPr>
-          <w:lang w:val="en-GB"/>
-        </w:rPr>
-        <w:t xml:space="preserve">: </w:t>
-      </w:r>
-      <w:r>
-        <w:rPr>
-          <w:lang w:val="en-GB"/>
-        </w:rPr>
-        <w:t>Which sentiment analysis approach performs best on predefined key performance indicators?</w:t>
-      </w:r>
-    </w:p>
-    <w:p>
-      <w:pPr>
-        <w:rPr>
-          <w:lang w:val="en-GB"/>
-        </w:rPr>
-      </w:pPr>
-    </w:p>
-    <w:p>
-      <w:pPr>
-        <w:rPr>
-          <w:lang w:val="en-GB"/>
-        </w:rPr>
-      </w:pPr>
-      <w:r>
-        <w:rPr>
-          <w:lang w:val="en-GB"/>
-        </w:rPr>
-        <w:t xml:space="preserve">3: Does a domain-specific lexicon improve the performance over a general lexicon. </w:t>
-      </w:r>
-    </w:p>
-    <w:p>
-      <w:pPr>
-        <w:rPr>
-          <w:lang w:val="en-GB"/>
-        </w:rPr>
-      </w:pPr>
-    </w:p>
-    <w:p>
-      <w:pPr>
-        <w:rPr>
-          <w:lang w:val="en-GB"/>
-        </w:rPr>
-      </w:pPr>
-    </w:p>
-    <w:p>
-      <w:pPr>
-        <w:pStyle w:val="Heading2"/>
-      </w:pPr>
-      <w:r>
-        <w:t>Motivation</w:t>
-      </w:r>
-    </w:p>
-    <w:p/>
-    <w:p>
-      <w:pPr>
-        <w:rPr>
-          <w:u w:val="single"/>
-        </w:rPr>
-      </w:pPr>
-      <w:r>
-        <w:rPr>
-          <w:u w:val="single"/>
-        </w:rPr>
-        <w:t>Scientific Contribution</w:t>
-      </w:r>
-    </w:p>
-    <w:p>
-      <w:r>
-        <w:t xml:space="preserve">Since the wallstreetbets subreddit has become very popular just recently, there is little academic research about the impact of the community on financial markets so far. This thesis not only tries to shine some light on </w:t>
-      </w:r>
-      <w:r>
-        <w:t>those new and influential market participants</w:t>
-      </w:r>
-      <w:r>
-        <w:t xml:space="preserve">, but also tries to put forward some methods that </w:t>
-      </w:r>
-      <w:r>
-        <w:t xml:space="preserve">work best </w:t>
-      </w:r>
-      <w:r>
-        <w:t>to perform sentiment analysis</w:t>
-      </w:r>
-      <w:r>
-        <w:t xml:space="preserve"> on the forum</w:t>
-      </w:r>
-      <w:r>
-        <w:t xml:space="preserve">. The obtained sentiment will then </w:t>
-      </w:r>
-      <w:r>
-        <w:t xml:space="preserve">be used to </w:t>
-      </w:r>
-      <w:r>
-        <w:t xml:space="preserve">explore if it is possible to predict daily changes in stock prices. </w:t>
-      </w:r>
-      <w:r>
-        <w:t xml:space="preserve">As a result, this </w:t>
-      </w:r>
-      <w:r>
-        <w:t xml:space="preserve">thesis </w:t>
-      </w:r>
-      <w:r>
-        <w:t xml:space="preserve">hopefully </w:t>
-      </w:r>
-      <w:r>
-        <w:t>contribute</w:t>
-      </w:r>
-      <w:r>
-        <w:t>s</w:t>
-      </w:r>
-      <w:r>
-        <w:t xml:space="preserve"> </w:t>
-      </w:r>
-      <w:r>
-        <w:t xml:space="preserve">some new insights to the currently very limited research </w:t>
-      </w:r>
-      <w:r>
-        <w:t>on wallstreetbets</w:t>
-      </w:r>
-      <w:r>
-        <w:t>-specific</w:t>
-      </w:r>
-      <w:r>
-        <w:t xml:space="preserve"> sentiment analysis</w:t>
-      </w:r>
-      <w:r>
-        <w:t>.</w:t>
-      </w:r>
-    </w:p>
-    <w:p>
-      <w:r>
-        <w:t xml:space="preserve">Researchers, such as </w:t>
-      </w:r>
-      <w:r>
-        <w:rPr>
-          <w:noProof/>
-        </w:rPr>
-        <w:t>Talamás (2021)</w:t>
-      </w:r>
-      <w:r>
-        <w:t xml:space="preserve">, specifically </w:t>
-      </w:r>
-      <w:r>
-        <w:t>propose</w:t>
-      </w:r>
-      <w:r>
-        <w:t xml:space="preserve"> future work </w:t>
-      </w:r>
-      <w:r>
-        <w:t>on</w:t>
-      </w:r>
-      <w:r>
-        <w:t xml:space="preserve"> “</w:t>
-      </w:r>
-      <w:r>
-        <w:t xml:space="preserve">inclusion of features derived from alternative manipulation of the data like sentiment analysis could lead to new </w:t>
-      </w:r>
-      <w:proofErr w:type="gramStart"/>
-      <w:r>
-        <w:t>insights</w:t>
-      </w:r>
-      <w:r>
-        <w:t>“</w:t>
-      </w:r>
-      <w:proofErr w:type="gramEnd"/>
-      <w:r>
-        <w:t>.</w:t>
-      </w:r>
-      <w:r>
-        <w:t xml:space="preserve"> Even though there is some research about sentiment analysis on wallstreetbets, th</w:t>
-      </w:r>
-      <w:r>
-        <w:t>at</w:t>
-      </w:r>
-      <w:r>
-        <w:t xml:space="preserve"> </w:t>
-      </w:r>
-      <w:r>
-        <w:t xml:space="preserve">research </w:t>
-      </w:r>
-      <w:r>
-        <w:t>do</w:t>
-      </w:r>
-      <w:r>
-        <w:t>es</w:t>
-      </w:r>
-      <w:r>
-        <w:t xml:space="preserve"> not use state of the art algorithms to perform</w:t>
-      </w:r>
-      <w:r>
-        <w:t xml:space="preserve"> sentiment analysis</w:t>
-      </w:r>
-      <w:r>
-        <w:t xml:space="preserve">. This thesis will implement a variety of sentiment analysis algorithms, compare their strengths and weaknesses for the task at hand and </w:t>
-      </w:r>
-      <w:r>
-        <w:t>finally decide which algorithm performs best.</w:t>
-      </w:r>
-    </w:p>
-    <w:p>
-      <w:r>
-        <w:t xml:space="preserve">In addition, this thesis will try to shine </w:t>
-      </w:r>
-      <w:r>
-        <w:t>some</w:t>
-      </w:r>
-      <w:r>
-        <w:t xml:space="preserve"> light on the impact of domain-specific language which is used on the wallstreetbets subforum.</w:t>
-      </w:r>
-      <w:r>
-        <w:t xml:space="preserve"> Since there are various methods for handling domain-specific </w:t>
-      </w:r>
-      <w:r>
-        <w:t>language, this thesis will explore both unsupervised and supervised machine</w:t>
-      </w:r>
-      <w:r>
-        <w:t xml:space="preserve"> learning algorithms. The results of that exploration will then be juxtaposed and implemented into the sentiment analysis.</w:t>
-      </w:r>
-    </w:p>
-    <w:p/>
-    <w:p>
-      <w:pPr>
-        <w:rPr>
-          <w:u w:val="single"/>
-        </w:rPr>
-      </w:pPr>
-      <w:r>
-        <w:rPr>
-          <w:u w:val="single"/>
-        </w:rPr>
-        <w:t>Societal Relevance</w:t>
-      </w:r>
-    </w:p>
-    <w:p>
-      <w:r>
-        <w:t>A</w:t>
-      </w:r>
-      <w:r>
-        <w:t>s mentioned earlier</w:t>
-      </w:r>
-      <w:r>
-        <w:t>,</w:t>
-      </w:r>
-      <w:r>
-        <w:t xml:space="preserve"> the “to the moon” movement had a tremendous impact on the lives of individuals, both to the positive and negative. Besides that, however,</w:t>
-      </w:r>
-      <w:r>
-        <w:t xml:space="preserve"> many investment funds have </w:t>
-      </w:r>
-      <w:r>
-        <w:t xml:space="preserve">also </w:t>
-      </w:r>
-      <w:r>
-        <w:t xml:space="preserve">been negatively impacted by the recent </w:t>
-      </w:r>
-      <w:proofErr w:type="gramStart"/>
-      <w:r>
-        <w:t>short-squeezes</w:t>
-      </w:r>
-      <w:proofErr w:type="gramEnd"/>
-      <w:r>
-        <w:t>. While it might seem noble to root for individuals who try to force large funds out of their positions at big losses, it is easy to forget that many of those funds manage money for charitable endowment</w:t>
-      </w:r>
-      <w:r>
-        <w:t>s</w:t>
-      </w:r>
-      <w:r>
-        <w:t xml:space="preserve">, </w:t>
-      </w:r>
-      <w:proofErr w:type="gramStart"/>
-      <w:r>
-        <w:t>pensions</w:t>
-      </w:r>
-      <w:proofErr w:type="gramEnd"/>
-      <w:r>
-        <w:t xml:space="preserve"> and others.</w:t>
-      </w:r>
-      <w:r>
-        <w:t xml:space="preserve"> Furthermore</w:t>
-      </w:r>
-      <w:r>
-        <w:t>, such disruptions to the financial markets can harm its stability, thus causing spillover effects</w:t>
+        <w:t>such disruptions to the financial markets can harm its stability, thus causing spillover effects</w:t>
       </w:r>
       <w:r>
         <w:t xml:space="preserve"> which can also negatively impact the lives of many people</w:t>
@@ -2101,7 +2158,6 @@
         </w:rPr>
       </w:pPr>
       <w:r>
-        <w:lastRenderedPageBreak/>
         <w:t>Background</w:t>
       </w:r>
     </w:p>
@@ -7122,6 +7178,7 @@
           <w:id w:val="-630094549"/>
           <w:citation/>
         </w:sdtPr>
+        <w:sdtEndPr/>
         <w:sdtContent>
           <w:r>
             <w:fldChar w:fldCharType="begin"/>

</xml_diff>